<commit_message>
finalised times/velocities for sprint plan
</commit_message>
<xml_diff>
--- a/doc/Release and Sprint Plan.docx
+++ b/doc/Release and Sprint Plan.docx
@@ -1,6 +1,6 @@
 
 <file path=word/document.xml><?xml version="1.0" encoding="utf-8"?>
-<w:document xmlns:wpc="http://schemas.microsoft.com/office/word/2010/wordprocessingCanvas" xmlns:cx="http://schemas.microsoft.com/office/drawing/2014/chartex" xmlns:cx1="http://schemas.microsoft.com/office/drawing/2015/9/8/chartex" xmlns:cx2="http://schemas.microsoft.com/office/drawing/2015/10/21/chartex" xmlns:mc="http://schemas.openxmlformats.org/markup-compatibility/2006" xmlns:o="urn:schemas-microsoft-com:office:office" xmlns:r="http://schemas.openxmlformats.org/officeDocument/2006/relationships" xmlns:m="http://schemas.openxmlformats.org/officeDocument/2006/math" xmlns:v="urn:schemas-microsoft-com:vml" xmlns:wp14="http://schemas.microsoft.com/office/word/2010/wordprocessingDrawing" xmlns:wp="http://schemas.openxmlformats.org/drawingml/2006/wordprocessingDrawing" xmlns:w10="urn:schemas-microsoft-com:office:word" xmlns:w="http://schemas.openxmlformats.org/wordprocessingml/2006/main" xmlns:w14="http://schemas.microsoft.com/office/word/2010/wordml" xmlns:w15="http://schemas.microsoft.com/office/word/2012/wordml" xmlns:w16se="http://schemas.microsoft.com/office/word/2015/wordml/symex" xmlns:wpg="http://schemas.microsoft.com/office/word/2010/wordprocessingGroup" xmlns:wpi="http://schemas.microsoft.com/office/word/2010/wordprocessingInk" xmlns:wne="http://schemas.microsoft.com/office/word/2006/wordml" xmlns:wps="http://schemas.microsoft.com/office/word/2010/wordprocessingShape" mc:Ignorable="w14 w15 w16se wp14">
+<w:document xmlns:wpc="http://schemas.microsoft.com/office/word/2010/wordprocessingCanvas" xmlns:mc="http://schemas.openxmlformats.org/markup-compatibility/2006" xmlns:o="urn:schemas-microsoft-com:office:office" xmlns:r="http://schemas.openxmlformats.org/officeDocument/2006/relationships" xmlns:m="http://schemas.openxmlformats.org/officeDocument/2006/math" xmlns:v="urn:schemas-microsoft-com:vml" xmlns:wp14="http://schemas.microsoft.com/office/word/2010/wordprocessingDrawing" xmlns:wp="http://schemas.openxmlformats.org/drawingml/2006/wordprocessingDrawing" xmlns:w10="urn:schemas-microsoft-com:office:word" xmlns:w="http://schemas.openxmlformats.org/wordprocessingml/2006/main" xmlns:w14="http://schemas.microsoft.com/office/word/2010/wordml" xmlns:w15="http://schemas.microsoft.com/office/word/2012/wordml" xmlns:wpg="http://schemas.microsoft.com/office/word/2010/wordprocessingGroup" xmlns:wpi="http://schemas.microsoft.com/office/word/2010/wordprocessingInk" xmlns:wne="http://schemas.microsoft.com/office/word/2006/wordml" xmlns:wps="http://schemas.microsoft.com/office/word/2010/wordprocessingShape" mc:Ignorable="w14 w15 wp14">
   <w:background w:color="FFFFFF"/>
   <w:body>
     <w:p>
@@ -193,7 +193,39 @@
           <w:sz w:val="24"/>
           <w:szCs w:val="24"/>
         </w:rPr>
-        <w:t>Tutor: Dr. Venkat Venkatachalam</w:t>
+        <w:t xml:space="preserve">Tutor: </w:t>
+      </w:r>
+      <w:proofErr w:type="spellStart"/>
+      <w:r>
+        <w:rPr>
+          <w:sz w:val="24"/>
+          <w:szCs w:val="24"/>
+        </w:rPr>
+        <w:t>Dr.</w:t>
+      </w:r>
+      <w:proofErr w:type="spellEnd"/>
+      <w:r>
+        <w:rPr>
+          <w:sz w:val="24"/>
+          <w:szCs w:val="24"/>
+        </w:rPr>
+        <w:t xml:space="preserve"> </w:t>
+      </w:r>
+      <w:proofErr w:type="spellStart"/>
+      <w:r>
+        <w:rPr>
+          <w:sz w:val="24"/>
+          <w:szCs w:val="24"/>
+        </w:rPr>
+        <w:t>Venkat</w:t>
+      </w:r>
+      <w:proofErr w:type="spellEnd"/>
+      <w:r>
+        <w:rPr>
+          <w:sz w:val="24"/>
+          <w:szCs w:val="24"/>
+        </w:rPr>
+        <w:t xml:space="preserve"> Venkatachalam</w:t>
       </w:r>
     </w:p>
     <w:p>
@@ -3542,10 +3574,11 @@
       <w:bookmarkStart w:id="17" w:name="_439q0vtb942x" w:colFirst="0" w:colLast="0"/>
       <w:bookmarkEnd w:id="17"/>
       <w:r>
-        <w:t>Current Velocity: 20</w:t>
-      </w:r>
-      <w:r>
-        <w:t>?</w:t>
+        <w:rPr>
+          <w:b w:val="0"/>
+          <w:bCs/>
+        </w:rPr>
+        <w:t>Current Velocity: 24</w:t>
       </w:r>
       <w:r>
         <w:rPr>
@@ -4714,7 +4747,15 @@
               <w:cnfStyle w:val="000000100000" w:firstRow="0" w:lastRow="0" w:firstColumn="0" w:lastColumn="0" w:oddVBand="0" w:evenVBand="0" w:oddHBand="1" w:evenHBand="0" w:firstRowFirstColumn="0" w:firstRowLastColumn="0" w:lastRowFirstColumn="0" w:lastRowLastColumn="0"/>
             </w:pPr>
             <w:r>
-              <w:t>Set up Heroku.</w:t>
+              <w:t xml:space="preserve">Set up </w:t>
+            </w:r>
+            <w:proofErr w:type="spellStart"/>
+            <w:r>
+              <w:t>Heroku</w:t>
+            </w:r>
+            <w:proofErr w:type="spellEnd"/>
+            <w:r>
+              <w:t>.</w:t>
             </w:r>
           </w:p>
         </w:tc>
@@ -5436,7 +5477,7 @@
         </w:rPr>
       </w:pPr>
       <w:r>
-        <w:t>Current Velocity: ?</w:t>
+        <w:t>Current Velocity: 23</w:t>
       </w:r>
       <w:r>
         <w:rPr>
@@ -5449,7 +5490,7 @@
         <w:rPr>
           <w:b w:val="0"/>
         </w:rPr>
-        <w:t>tual Working Hours Committed: ?</w:t>
+        <w:t>tual Working Hours Committed: 51</w:t>
       </w:r>
     </w:p>
     <w:p>
@@ -6499,8 +6540,13 @@
               <w:cnfStyle w:val="000000100000" w:firstRow="0" w:lastRow="0" w:firstColumn="0" w:lastColumn="0" w:oddVBand="0" w:evenVBand="0" w:oddHBand="1" w:evenHBand="0" w:firstRowFirstColumn="0" w:firstRowLastColumn="0" w:lastRowFirstColumn="0" w:lastRowLastColumn="0"/>
             </w:pPr>
             <w:r>
-              <w:t>Once a course if full(</w:t>
-            </w:r>
+              <w:t xml:space="preserve">Once a course if </w:t>
+            </w:r>
+            <w:proofErr w:type="gramStart"/>
+            <w:r>
+              <w:t>full(</w:t>
+            </w:r>
+            <w:proofErr w:type="gramEnd"/>
             <w:r>
               <w:rPr>
                 <w:b/>
@@ -6688,8 +6734,6 @@
             <w:r>
               <w:t>14</w:t>
             </w:r>
-            <w:bookmarkStart w:id="25" w:name="_GoBack"/>
-            <w:bookmarkEnd w:id="25"/>
           </w:p>
         </w:tc>
       </w:tr>
@@ -8323,7 +8367,7 @@
               <w:cnfStyle w:val="000000000000" w:firstRow="0" w:lastRow="0" w:firstColumn="0" w:lastColumn="0" w:oddVBand="0" w:evenVBand="0" w:oddHBand="0" w:evenHBand="0" w:firstRowFirstColumn="0" w:firstRowLastColumn="0" w:lastRowFirstColumn="0" w:lastRowLastColumn="0"/>
             </w:pPr>
             <w:r>
-              <w:t>2</w:t>
+              <w:t>3</w:t>
             </w:r>
           </w:p>
         </w:tc>
@@ -8540,13 +8584,16 @@
               <w:cnfStyle w:val="000000000000" w:firstRow="0" w:lastRow="0" w:firstColumn="0" w:lastColumn="0" w:oddVBand="0" w:evenVBand="0" w:oddHBand="0" w:evenHBand="0" w:firstRowFirstColumn="0" w:firstRowLastColumn="0" w:lastRowFirstColumn="0" w:lastRowLastColumn="0"/>
             </w:pPr>
             <w:r>
-              <w:t>9</w:t>
+              <w:t>8</w:t>
             </w:r>
           </w:p>
         </w:tc>
       </w:tr>
     </w:tbl>
-    <w:p/>
+    <w:p>
+      <w:bookmarkStart w:id="25" w:name="_GoBack"/>
+      <w:bookmarkEnd w:id="25"/>
+    </w:p>
     <w:p>
       <w:r>
         <w:br w:type="page"/>
@@ -8576,7 +8623,15 @@
           <w:sz w:val="24"/>
           <w:szCs w:val="24"/>
         </w:rPr>
-        <w:t>Total Story Points: ?</w:t>
+        <w:t>Total Story Points</w:t>
+      </w:r>
+      <w:proofErr w:type="gramStart"/>
+      <w:r>
+        <w:rPr>
+          <w:sz w:val="24"/>
+          <w:szCs w:val="24"/>
+        </w:rPr>
+        <w:t>: ?</w:t>
       </w:r>
       <w:r>
         <w:rPr>
@@ -8584,8 +8639,24 @@
           <w:szCs w:val="24"/>
         </w:rPr>
         <w:tab/>
-        <w:t>Estimated Total Hours: ?</w:t>
-      </w:r>
+      </w:r>
+      <w:proofErr w:type="gramEnd"/>
+      <w:r>
+        <w:rPr>
+          <w:sz w:val="24"/>
+          <w:szCs w:val="24"/>
+        </w:rPr>
+        <w:t>Estimated Total Hours</w:t>
+      </w:r>
+      <w:proofErr w:type="gramStart"/>
+      <w:r>
+        <w:rPr>
+          <w:sz w:val="24"/>
+          <w:szCs w:val="24"/>
+        </w:rPr>
+        <w:t>: ?</w:t>
+      </w:r>
+      <w:proofErr w:type="gramEnd"/>
     </w:p>
     <w:p>
       <w:pPr>
@@ -8598,15 +8669,36 @@
         <w:rPr>
           <w:b w:val="0"/>
         </w:rPr>
-        <w:t>Current Velocity: ?</w:t>
+        <w:t>Current Velocity</w:t>
+      </w:r>
+      <w:proofErr w:type="gramStart"/>
+      <w:r>
+        <w:rPr>
+          <w:b w:val="0"/>
+        </w:rPr>
+        <w:t>: ?</w:t>
       </w:r>
       <w:r>
         <w:rPr>
           <w:b w:val="0"/>
         </w:rPr>
         <w:tab/>
-        <w:t>Actual Working Hours Committed: ?</w:t>
-      </w:r>
+      </w:r>
+      <w:proofErr w:type="gramEnd"/>
+      <w:r>
+        <w:rPr>
+          <w:b w:val="0"/>
+        </w:rPr>
+        <w:t>Actual Working Hours Committed</w:t>
+      </w:r>
+      <w:proofErr w:type="gramStart"/>
+      <w:r>
+        <w:rPr>
+          <w:b w:val="0"/>
+        </w:rPr>
+        <w:t>: ?</w:t>
+      </w:r>
+      <w:proofErr w:type="gramEnd"/>
     </w:p>
     <w:p>
       <w:pPr>
@@ -8866,7 +8958,7 @@
 </file>
 
 <file path=word/endnotes.xml><?xml version="1.0" encoding="utf-8"?>
-<w:endnotes xmlns:wpc="http://schemas.microsoft.com/office/word/2010/wordprocessingCanvas" xmlns:cx="http://schemas.microsoft.com/office/drawing/2014/chartex" xmlns:cx1="http://schemas.microsoft.com/office/drawing/2015/9/8/chartex" xmlns:cx2="http://schemas.microsoft.com/office/drawing/2015/10/21/chartex" xmlns:mc="http://schemas.openxmlformats.org/markup-compatibility/2006" xmlns:o="urn:schemas-microsoft-com:office:office" xmlns:r="http://schemas.openxmlformats.org/officeDocument/2006/relationships" xmlns:m="http://schemas.openxmlformats.org/officeDocument/2006/math" xmlns:v="urn:schemas-microsoft-com:vml" xmlns:wp14="http://schemas.microsoft.com/office/word/2010/wordprocessingDrawing" xmlns:wp="http://schemas.openxmlformats.org/drawingml/2006/wordprocessingDrawing" xmlns:w10="urn:schemas-microsoft-com:office:word" xmlns:w="http://schemas.openxmlformats.org/wordprocessingml/2006/main" xmlns:w14="http://schemas.microsoft.com/office/word/2010/wordml" xmlns:w15="http://schemas.microsoft.com/office/word/2012/wordml" xmlns:w16se="http://schemas.microsoft.com/office/word/2015/wordml/symex" xmlns:wpg="http://schemas.microsoft.com/office/word/2010/wordprocessingGroup" xmlns:wpi="http://schemas.microsoft.com/office/word/2010/wordprocessingInk" xmlns:wne="http://schemas.microsoft.com/office/word/2006/wordml" xmlns:wps="http://schemas.microsoft.com/office/word/2010/wordprocessingShape" mc:Ignorable="w14 w15 w16se wp14">
+<w:endnotes xmlns:wpc="http://schemas.microsoft.com/office/word/2010/wordprocessingCanvas" xmlns:mc="http://schemas.openxmlformats.org/markup-compatibility/2006" xmlns:o="urn:schemas-microsoft-com:office:office" xmlns:r="http://schemas.openxmlformats.org/officeDocument/2006/relationships" xmlns:m="http://schemas.openxmlformats.org/officeDocument/2006/math" xmlns:v="urn:schemas-microsoft-com:vml" xmlns:wp14="http://schemas.microsoft.com/office/word/2010/wordprocessingDrawing" xmlns:wp="http://schemas.openxmlformats.org/drawingml/2006/wordprocessingDrawing" xmlns:w10="urn:schemas-microsoft-com:office:word" xmlns:w="http://schemas.openxmlformats.org/wordprocessingml/2006/main" xmlns:w14="http://schemas.microsoft.com/office/word/2010/wordml" xmlns:w15="http://schemas.microsoft.com/office/word/2012/wordml" xmlns:wpg="http://schemas.microsoft.com/office/word/2010/wordprocessingGroup" xmlns:wpi="http://schemas.microsoft.com/office/word/2010/wordprocessingInk" xmlns:wne="http://schemas.microsoft.com/office/word/2006/wordml" xmlns:wps="http://schemas.microsoft.com/office/word/2010/wordprocessingShape" mc:Ignorable="w14 w15 wp14">
   <w:endnote w:type="separator" w:id="-1">
     <w:p>
       <w:pPr>
@@ -8891,7 +8983,7 @@
 </file>
 
 <file path=word/footer1.xml><?xml version="1.0" encoding="utf-8"?>
-<w:ftr xmlns:wpc="http://schemas.microsoft.com/office/word/2010/wordprocessingCanvas" xmlns:cx="http://schemas.microsoft.com/office/drawing/2014/chartex" xmlns:cx1="http://schemas.microsoft.com/office/drawing/2015/9/8/chartex" xmlns:cx2="http://schemas.microsoft.com/office/drawing/2015/10/21/chartex" xmlns:mc="http://schemas.openxmlformats.org/markup-compatibility/2006" xmlns:o="urn:schemas-microsoft-com:office:office" xmlns:r="http://schemas.openxmlformats.org/officeDocument/2006/relationships" xmlns:m="http://schemas.openxmlformats.org/officeDocument/2006/math" xmlns:v="urn:schemas-microsoft-com:vml" xmlns:wp14="http://schemas.microsoft.com/office/word/2010/wordprocessingDrawing" xmlns:wp="http://schemas.openxmlformats.org/drawingml/2006/wordprocessingDrawing" xmlns:w10="urn:schemas-microsoft-com:office:word" xmlns:w="http://schemas.openxmlformats.org/wordprocessingml/2006/main" xmlns:w14="http://schemas.microsoft.com/office/word/2010/wordml" xmlns:w15="http://schemas.microsoft.com/office/word/2012/wordml" xmlns:w16se="http://schemas.microsoft.com/office/word/2015/wordml/symex" xmlns:wpg="http://schemas.microsoft.com/office/word/2010/wordprocessingGroup" xmlns:wpi="http://schemas.microsoft.com/office/word/2010/wordprocessingInk" xmlns:wne="http://schemas.microsoft.com/office/word/2006/wordml" xmlns:wps="http://schemas.microsoft.com/office/word/2010/wordprocessingShape" mc:Ignorable="w14 w15 w16se wp14">
+<w:ftr xmlns:wpc="http://schemas.microsoft.com/office/word/2010/wordprocessingCanvas" xmlns:mc="http://schemas.openxmlformats.org/markup-compatibility/2006" xmlns:o="urn:schemas-microsoft-com:office:office" xmlns:r="http://schemas.openxmlformats.org/officeDocument/2006/relationships" xmlns:m="http://schemas.openxmlformats.org/officeDocument/2006/math" xmlns:v="urn:schemas-microsoft-com:vml" xmlns:wp14="http://schemas.microsoft.com/office/word/2010/wordprocessingDrawing" xmlns:wp="http://schemas.openxmlformats.org/drawingml/2006/wordprocessingDrawing" xmlns:w10="urn:schemas-microsoft-com:office:word" xmlns:w="http://schemas.openxmlformats.org/wordprocessingml/2006/main" xmlns:w14="http://schemas.microsoft.com/office/word/2010/wordml" xmlns:w15="http://schemas.microsoft.com/office/word/2012/wordml" xmlns:wpg="http://schemas.microsoft.com/office/word/2010/wordprocessingGroup" xmlns:wpi="http://schemas.microsoft.com/office/word/2010/wordprocessingInk" xmlns:wne="http://schemas.microsoft.com/office/word/2006/wordml" xmlns:wps="http://schemas.microsoft.com/office/word/2010/wordprocessingShape" mc:Ignorable="w14 w15 wp14">
   <w:p>
     <w:pPr>
       <w:tabs>
@@ -8914,7 +9006,7 @@
       <w:rPr>
         <w:noProof/>
       </w:rPr>
-      <w:t>10</w:t>
+      <w:t>8</w:t>
     </w:r>
     <w:r>
       <w:fldChar w:fldCharType="end"/>
@@ -8933,7 +9025,7 @@
 </file>
 
 <file path=word/footnotes.xml><?xml version="1.0" encoding="utf-8"?>
-<w:footnotes xmlns:wpc="http://schemas.microsoft.com/office/word/2010/wordprocessingCanvas" xmlns:cx="http://schemas.microsoft.com/office/drawing/2014/chartex" xmlns:cx1="http://schemas.microsoft.com/office/drawing/2015/9/8/chartex" xmlns:cx2="http://schemas.microsoft.com/office/drawing/2015/10/21/chartex" xmlns:mc="http://schemas.openxmlformats.org/markup-compatibility/2006" xmlns:o="urn:schemas-microsoft-com:office:office" xmlns:r="http://schemas.openxmlformats.org/officeDocument/2006/relationships" xmlns:m="http://schemas.openxmlformats.org/officeDocument/2006/math" xmlns:v="urn:schemas-microsoft-com:vml" xmlns:wp14="http://schemas.microsoft.com/office/word/2010/wordprocessingDrawing" xmlns:wp="http://schemas.openxmlformats.org/drawingml/2006/wordprocessingDrawing" xmlns:w10="urn:schemas-microsoft-com:office:word" xmlns:w="http://schemas.openxmlformats.org/wordprocessingml/2006/main" xmlns:w14="http://schemas.microsoft.com/office/word/2010/wordml" xmlns:w15="http://schemas.microsoft.com/office/word/2012/wordml" xmlns:w16se="http://schemas.microsoft.com/office/word/2015/wordml/symex" xmlns:wpg="http://schemas.microsoft.com/office/word/2010/wordprocessingGroup" xmlns:wpi="http://schemas.microsoft.com/office/word/2010/wordprocessingInk" xmlns:wne="http://schemas.microsoft.com/office/word/2006/wordml" xmlns:wps="http://schemas.microsoft.com/office/word/2010/wordprocessingShape" mc:Ignorable="w14 w15 w16se wp14">
+<w:footnotes xmlns:wpc="http://schemas.microsoft.com/office/word/2010/wordprocessingCanvas" xmlns:mc="http://schemas.openxmlformats.org/markup-compatibility/2006" xmlns:o="urn:schemas-microsoft-com:office:office" xmlns:r="http://schemas.openxmlformats.org/officeDocument/2006/relationships" xmlns:m="http://schemas.openxmlformats.org/officeDocument/2006/math" xmlns:v="urn:schemas-microsoft-com:vml" xmlns:wp14="http://schemas.microsoft.com/office/word/2010/wordprocessingDrawing" xmlns:wp="http://schemas.openxmlformats.org/drawingml/2006/wordprocessingDrawing" xmlns:w10="urn:schemas-microsoft-com:office:word" xmlns:w="http://schemas.openxmlformats.org/wordprocessingml/2006/main" xmlns:w14="http://schemas.microsoft.com/office/word/2010/wordml" xmlns:w15="http://schemas.microsoft.com/office/word/2012/wordml" xmlns:wpg="http://schemas.microsoft.com/office/word/2010/wordprocessingGroup" xmlns:wpi="http://schemas.microsoft.com/office/word/2010/wordprocessingInk" xmlns:wne="http://schemas.microsoft.com/office/word/2006/wordml" xmlns:wps="http://schemas.microsoft.com/office/word/2010/wordprocessingShape" mc:Ignorable="w14 w15 wp14">
   <w:footnote w:type="separator" w:id="-1">
     <w:p>
       <w:pPr>
@@ -8958,7 +9050,7 @@
 </file>
 
 <file path=word/styles.xml><?xml version="1.0" encoding="utf-8"?>
-<w:styles xmlns:mc="http://schemas.openxmlformats.org/markup-compatibility/2006" xmlns:r="http://schemas.openxmlformats.org/officeDocument/2006/relationships" xmlns:w="http://schemas.openxmlformats.org/wordprocessingml/2006/main" xmlns:w14="http://schemas.microsoft.com/office/word/2010/wordml" xmlns:w15="http://schemas.microsoft.com/office/word/2012/wordml" xmlns:w16se="http://schemas.microsoft.com/office/word/2015/wordml/symex" mc:Ignorable="w14 w15 w16se">
+<w:styles xmlns:mc="http://schemas.openxmlformats.org/markup-compatibility/2006" xmlns:r="http://schemas.openxmlformats.org/officeDocument/2006/relationships" xmlns:w="http://schemas.openxmlformats.org/wordprocessingml/2006/main" xmlns:w14="http://schemas.microsoft.com/office/word/2010/wordml" xmlns:w15="http://schemas.microsoft.com/office/word/2012/wordml" mc:Ignorable="w14 w15">
   <w:docDefaults>
     <w:rPrDefault>
       <w:rPr>
@@ -8975,7 +9067,7 @@
       </w:pPr>
     </w:pPrDefault>
   </w:docDefaults>
-  <w:latentStyles w:defLockedState="0" w:defUIPriority="99" w:defSemiHidden="0" w:defUnhideWhenUsed="0" w:defQFormat="0" w:count="373">
+  <w:latentStyles w:defLockedState="0" w:defUIPriority="99" w:defSemiHidden="0" w:defUnhideWhenUsed="0" w:defQFormat="0" w:count="371">
     <w:lsdException w:name="Normal" w:uiPriority="0" w:qFormat="1"/>
     <w:lsdException w:name="heading 1" w:uiPriority="9" w:qFormat="1"/>
     <w:lsdException w:name="heading 2" w:semiHidden="1" w:uiPriority="9" w:unhideWhenUsed="1" w:qFormat="1"/>
@@ -9347,8 +9439,6 @@
     <w:lsdException w:name="List Table 5 Dark Accent 6" w:uiPriority="50"/>
     <w:lsdException w:name="List Table 6 Colorful Accent 6" w:uiPriority="51"/>
     <w:lsdException w:name="List Table 7 Colorful Accent 6" w:uiPriority="52"/>
-    <w:lsdException w:name="Mention" w:semiHidden="1" w:unhideWhenUsed="1"/>
-    <w:lsdException w:name="Smart Hyperlink" w:semiHidden="1" w:unhideWhenUsed="1"/>
   </w:latentStyles>
   <w:style w:type="paragraph" w:default="1" w:styleId="Normal">
     <w:name w:val="Normal"/>
@@ -11529,7 +11619,7 @@
 </file>
 
 <file path=customXml/itemProps1.xml><?xml version="1.0" encoding="utf-8"?>
-<ds:datastoreItem xmlns:ds="http://schemas.openxmlformats.org/officeDocument/2006/customXml" ds:itemID="{39682E44-CF4F-4C7E-9830-6BEC4D485ABB}">
+<ds:datastoreItem xmlns:ds="http://schemas.openxmlformats.org/officeDocument/2006/customXml" ds:itemID="{108F2E6D-BF53-4D7D-9F22-D40A4664EF3F}">
   <ds:schemaRefs>
     <ds:schemaRef ds:uri="http://schemas.openxmlformats.org/officeDocument/2006/bibliography"/>
   </ds:schemaRefs>

</xml_diff>

<commit_message>
artefacts and  some comment cleanup in EnrolmentsController
</commit_message>
<xml_diff>
--- a/doc/Release and Sprint Plan.docx
+++ b/doc/Release and Sprint Plan.docx
@@ -1,6 +1,6 @@
 
 <file path=word/document.xml><?xml version="1.0" encoding="utf-8"?>
-<w:document xmlns:wpc="http://schemas.microsoft.com/office/word/2010/wordprocessingCanvas" xmlns:mc="http://schemas.openxmlformats.org/markup-compatibility/2006" xmlns:o="urn:schemas-microsoft-com:office:office" xmlns:r="http://schemas.openxmlformats.org/officeDocument/2006/relationships" xmlns:m="http://schemas.openxmlformats.org/officeDocument/2006/math" xmlns:v="urn:schemas-microsoft-com:vml" xmlns:wp14="http://schemas.microsoft.com/office/word/2010/wordprocessingDrawing" xmlns:wp="http://schemas.openxmlformats.org/drawingml/2006/wordprocessingDrawing" xmlns:w10="urn:schemas-microsoft-com:office:word" xmlns:w="http://schemas.openxmlformats.org/wordprocessingml/2006/main" xmlns:w14="http://schemas.microsoft.com/office/word/2010/wordml" xmlns:w15="http://schemas.microsoft.com/office/word/2012/wordml" xmlns:wpg="http://schemas.microsoft.com/office/word/2010/wordprocessingGroup" xmlns:wpi="http://schemas.microsoft.com/office/word/2010/wordprocessingInk" xmlns:wne="http://schemas.microsoft.com/office/word/2006/wordml" xmlns:wps="http://schemas.microsoft.com/office/word/2010/wordprocessingShape" mc:Ignorable="w14 w15 wp14">
+<w:document xmlns:wpc="http://schemas.microsoft.com/office/word/2010/wordprocessingCanvas" xmlns:cx="http://schemas.microsoft.com/office/drawing/2014/chartex" xmlns:cx1="http://schemas.microsoft.com/office/drawing/2015/9/8/chartex" xmlns:cx2="http://schemas.microsoft.com/office/drawing/2015/10/21/chartex" xmlns:mc="http://schemas.openxmlformats.org/markup-compatibility/2006" xmlns:o="urn:schemas-microsoft-com:office:office" xmlns:r="http://schemas.openxmlformats.org/officeDocument/2006/relationships" xmlns:m="http://schemas.openxmlformats.org/officeDocument/2006/math" xmlns:v="urn:schemas-microsoft-com:vml" xmlns:wp14="http://schemas.microsoft.com/office/word/2010/wordprocessingDrawing" xmlns:wp="http://schemas.openxmlformats.org/drawingml/2006/wordprocessingDrawing" xmlns:w10="urn:schemas-microsoft-com:office:word" xmlns:w="http://schemas.openxmlformats.org/wordprocessingml/2006/main" xmlns:w14="http://schemas.microsoft.com/office/word/2010/wordml" xmlns:w15="http://schemas.microsoft.com/office/word/2012/wordml" xmlns:w16se="http://schemas.microsoft.com/office/word/2015/wordml/symex" xmlns:wpg="http://schemas.microsoft.com/office/word/2010/wordprocessingGroup" xmlns:wpi="http://schemas.microsoft.com/office/word/2010/wordprocessingInk" xmlns:wne="http://schemas.microsoft.com/office/word/2006/wordml" xmlns:wps="http://schemas.microsoft.com/office/word/2010/wordprocessingShape" mc:Ignorable="w14 w15 w16se wp14">
   <w:background w:color="FFFFFF"/>
   <w:body>
     <w:p>
@@ -3970,7 +3970,13 @@
       <w:bookmarkStart w:id="19" w:name="_z337ya" w:colFirst="0" w:colLast="0"/>
       <w:bookmarkEnd w:id="19"/>
       <w:r>
-        <w:t>Story 17: Website Hosting</w:t>
+        <w:t xml:space="preserve">Story 17: Website </w:t>
+      </w:r>
+      <w:r>
+        <w:t>H</w:t>
+      </w:r>
+      <w:r>
+        <w:t>osting</w:t>
       </w:r>
       <w:r>
         <w:tab/>
@@ -4537,6 +4543,8 @@
       <w:r>
         <w:tab/>
       </w:r>
+      <w:bookmarkStart w:id="22" w:name="_GoBack"/>
+      <w:bookmarkEnd w:id="22"/>
       <w:r>
         <w:tab/>
       </w:r>
@@ -4794,6 +4802,7 @@
           </w:tcPr>
           <w:p>
             <w:r>
+              <w:lastRenderedPageBreak/>
               <w:t>T13</w:t>
             </w:r>
           </w:p>
@@ -4902,12 +4911,11 @@
         <w:pStyle w:val="Heading2"/>
         <w:spacing w:before="360"/>
       </w:pPr>
-      <w:bookmarkStart w:id="22" w:name="_t474stovubbs" w:colFirst="0" w:colLast="0"/>
-      <w:bookmarkStart w:id="23" w:name="_kkcdcojd18qa" w:colFirst="0" w:colLast="0"/>
-      <w:bookmarkEnd w:id="22"/>
+      <w:bookmarkStart w:id="23" w:name="_t474stovubbs" w:colFirst="0" w:colLast="0"/>
+      <w:bookmarkStart w:id="24" w:name="_kkcdcojd18qa" w:colFirst="0" w:colLast="0"/>
       <w:bookmarkEnd w:id="23"/>
-      <w:r>
-        <w:lastRenderedPageBreak/>
+      <w:bookmarkEnd w:id="24"/>
+      <w:r>
         <w:t xml:space="preserve">Story 18: </w:t>
       </w:r>
       <w:r>
@@ -5163,8 +5171,8 @@
         <w:pStyle w:val="Heading2"/>
         <w:spacing w:before="360"/>
       </w:pPr>
-      <w:bookmarkStart w:id="24" w:name="_vun7xz25cblh" w:colFirst="0" w:colLast="0"/>
-      <w:bookmarkEnd w:id="24"/>
+      <w:bookmarkStart w:id="25" w:name="_vun7xz25cblh" w:colFirst="0" w:colLast="0"/>
+      <w:bookmarkEnd w:id="25"/>
       <w:r>
         <w:t>Story 20</w:t>
       </w:r>
@@ -8015,6 +8023,7 @@
           </w:tcPr>
           <w:p>
             <w:r>
+              <w:lastRenderedPageBreak/>
               <w:t>T22</w:t>
             </w:r>
           </w:p>
@@ -8070,7 +8079,6 @@
           </w:tcPr>
           <w:p>
             <w:r>
-              <w:lastRenderedPageBreak/>
               <w:t>T23</w:t>
             </w:r>
           </w:p>
@@ -8590,10 +8598,7 @@
         </w:tc>
       </w:tr>
     </w:tbl>
-    <w:p>
-      <w:bookmarkStart w:id="25" w:name="_GoBack"/>
-      <w:bookmarkEnd w:id="25"/>
-    </w:p>
+    <w:p/>
     <w:p>
       <w:r>
         <w:br w:type="page"/>
@@ -8633,19 +8638,13 @@
         </w:rPr>
         <w:t>: ?</w:t>
       </w:r>
+      <w:proofErr w:type="gramEnd"/>
       <w:r>
         <w:rPr>
           <w:sz w:val="24"/>
           <w:szCs w:val="24"/>
         </w:rPr>
         <w:tab/>
-      </w:r>
-      <w:proofErr w:type="gramEnd"/>
-      <w:r>
-        <w:rPr>
-          <w:sz w:val="24"/>
-          <w:szCs w:val="24"/>
-        </w:rPr>
         <w:t>Estimated Total Hours</w:t>
       </w:r>
       <w:proofErr w:type="gramStart"/>
@@ -8678,17 +8677,12 @@
         </w:rPr>
         <w:t>: ?</w:t>
       </w:r>
+      <w:proofErr w:type="gramEnd"/>
       <w:r>
         <w:rPr>
           <w:b w:val="0"/>
         </w:rPr>
         <w:tab/>
-      </w:r>
-      <w:proofErr w:type="gramEnd"/>
-      <w:r>
-        <w:rPr>
-          <w:b w:val="0"/>
-        </w:rPr>
         <w:t>Actual Working Hours Committed</w:t>
       </w:r>
       <w:proofErr w:type="gramStart"/>
@@ -8958,7 +8952,7 @@
 </file>
 
 <file path=word/endnotes.xml><?xml version="1.0" encoding="utf-8"?>
-<w:endnotes xmlns:wpc="http://schemas.microsoft.com/office/word/2010/wordprocessingCanvas" xmlns:mc="http://schemas.openxmlformats.org/markup-compatibility/2006" xmlns:o="urn:schemas-microsoft-com:office:office" xmlns:r="http://schemas.openxmlformats.org/officeDocument/2006/relationships" xmlns:m="http://schemas.openxmlformats.org/officeDocument/2006/math" xmlns:v="urn:schemas-microsoft-com:vml" xmlns:wp14="http://schemas.microsoft.com/office/word/2010/wordprocessingDrawing" xmlns:wp="http://schemas.openxmlformats.org/drawingml/2006/wordprocessingDrawing" xmlns:w10="urn:schemas-microsoft-com:office:word" xmlns:w="http://schemas.openxmlformats.org/wordprocessingml/2006/main" xmlns:w14="http://schemas.microsoft.com/office/word/2010/wordml" xmlns:w15="http://schemas.microsoft.com/office/word/2012/wordml" xmlns:wpg="http://schemas.microsoft.com/office/word/2010/wordprocessingGroup" xmlns:wpi="http://schemas.microsoft.com/office/word/2010/wordprocessingInk" xmlns:wne="http://schemas.microsoft.com/office/word/2006/wordml" xmlns:wps="http://schemas.microsoft.com/office/word/2010/wordprocessingShape" mc:Ignorable="w14 w15 wp14">
+<w:endnotes xmlns:wpc="http://schemas.microsoft.com/office/word/2010/wordprocessingCanvas" xmlns:cx="http://schemas.microsoft.com/office/drawing/2014/chartex" xmlns:cx1="http://schemas.microsoft.com/office/drawing/2015/9/8/chartex" xmlns:cx2="http://schemas.microsoft.com/office/drawing/2015/10/21/chartex" xmlns:mc="http://schemas.openxmlformats.org/markup-compatibility/2006" xmlns:o="urn:schemas-microsoft-com:office:office" xmlns:r="http://schemas.openxmlformats.org/officeDocument/2006/relationships" xmlns:m="http://schemas.openxmlformats.org/officeDocument/2006/math" xmlns:v="urn:schemas-microsoft-com:vml" xmlns:wp14="http://schemas.microsoft.com/office/word/2010/wordprocessingDrawing" xmlns:wp="http://schemas.openxmlformats.org/drawingml/2006/wordprocessingDrawing" xmlns:w10="urn:schemas-microsoft-com:office:word" xmlns:w="http://schemas.openxmlformats.org/wordprocessingml/2006/main" xmlns:w14="http://schemas.microsoft.com/office/word/2010/wordml" xmlns:w15="http://schemas.microsoft.com/office/word/2012/wordml" xmlns:w16se="http://schemas.microsoft.com/office/word/2015/wordml/symex" xmlns:wpg="http://schemas.microsoft.com/office/word/2010/wordprocessingGroup" xmlns:wpi="http://schemas.microsoft.com/office/word/2010/wordprocessingInk" xmlns:wne="http://schemas.microsoft.com/office/word/2006/wordml" xmlns:wps="http://schemas.microsoft.com/office/word/2010/wordprocessingShape" mc:Ignorable="w14 w15 w16se wp14">
   <w:endnote w:type="separator" w:id="-1">
     <w:p>
       <w:pPr>
@@ -8983,7 +8977,7 @@
 </file>
 
 <file path=word/footer1.xml><?xml version="1.0" encoding="utf-8"?>
-<w:ftr xmlns:wpc="http://schemas.microsoft.com/office/word/2010/wordprocessingCanvas" xmlns:mc="http://schemas.openxmlformats.org/markup-compatibility/2006" xmlns:o="urn:schemas-microsoft-com:office:office" xmlns:r="http://schemas.openxmlformats.org/officeDocument/2006/relationships" xmlns:m="http://schemas.openxmlformats.org/officeDocument/2006/math" xmlns:v="urn:schemas-microsoft-com:vml" xmlns:wp14="http://schemas.microsoft.com/office/word/2010/wordprocessingDrawing" xmlns:wp="http://schemas.openxmlformats.org/drawingml/2006/wordprocessingDrawing" xmlns:w10="urn:schemas-microsoft-com:office:word" xmlns:w="http://schemas.openxmlformats.org/wordprocessingml/2006/main" xmlns:w14="http://schemas.microsoft.com/office/word/2010/wordml" xmlns:w15="http://schemas.microsoft.com/office/word/2012/wordml" xmlns:wpg="http://schemas.microsoft.com/office/word/2010/wordprocessingGroup" xmlns:wpi="http://schemas.microsoft.com/office/word/2010/wordprocessingInk" xmlns:wne="http://schemas.microsoft.com/office/word/2006/wordml" xmlns:wps="http://schemas.microsoft.com/office/word/2010/wordprocessingShape" mc:Ignorable="w14 w15 wp14">
+<w:ftr xmlns:wpc="http://schemas.microsoft.com/office/word/2010/wordprocessingCanvas" xmlns:cx="http://schemas.microsoft.com/office/drawing/2014/chartex" xmlns:cx1="http://schemas.microsoft.com/office/drawing/2015/9/8/chartex" xmlns:cx2="http://schemas.microsoft.com/office/drawing/2015/10/21/chartex" xmlns:mc="http://schemas.openxmlformats.org/markup-compatibility/2006" xmlns:o="urn:schemas-microsoft-com:office:office" xmlns:r="http://schemas.openxmlformats.org/officeDocument/2006/relationships" xmlns:m="http://schemas.openxmlformats.org/officeDocument/2006/math" xmlns:v="urn:schemas-microsoft-com:vml" xmlns:wp14="http://schemas.microsoft.com/office/word/2010/wordprocessingDrawing" xmlns:wp="http://schemas.openxmlformats.org/drawingml/2006/wordprocessingDrawing" xmlns:w10="urn:schemas-microsoft-com:office:word" xmlns:w="http://schemas.openxmlformats.org/wordprocessingml/2006/main" xmlns:w14="http://schemas.microsoft.com/office/word/2010/wordml" xmlns:w15="http://schemas.microsoft.com/office/word/2012/wordml" xmlns:w16se="http://schemas.microsoft.com/office/word/2015/wordml/symex" xmlns:wpg="http://schemas.microsoft.com/office/word/2010/wordprocessingGroup" xmlns:wpi="http://schemas.microsoft.com/office/word/2010/wordprocessingInk" xmlns:wne="http://schemas.microsoft.com/office/word/2006/wordml" xmlns:wps="http://schemas.microsoft.com/office/word/2010/wordprocessingShape" mc:Ignorable="w14 w15 w16se wp14">
   <w:p>
     <w:pPr>
       <w:tabs>
@@ -9006,7 +9000,7 @@
       <w:rPr>
         <w:noProof/>
       </w:rPr>
-      <w:t>8</w:t>
+      <w:t>7</w:t>
     </w:r>
     <w:r>
       <w:fldChar w:fldCharType="end"/>
@@ -9025,7 +9019,7 @@
 </file>
 
 <file path=word/footnotes.xml><?xml version="1.0" encoding="utf-8"?>
-<w:footnotes xmlns:wpc="http://schemas.microsoft.com/office/word/2010/wordprocessingCanvas" xmlns:mc="http://schemas.openxmlformats.org/markup-compatibility/2006" xmlns:o="urn:schemas-microsoft-com:office:office" xmlns:r="http://schemas.openxmlformats.org/officeDocument/2006/relationships" xmlns:m="http://schemas.openxmlformats.org/officeDocument/2006/math" xmlns:v="urn:schemas-microsoft-com:vml" xmlns:wp14="http://schemas.microsoft.com/office/word/2010/wordprocessingDrawing" xmlns:wp="http://schemas.openxmlformats.org/drawingml/2006/wordprocessingDrawing" xmlns:w10="urn:schemas-microsoft-com:office:word" xmlns:w="http://schemas.openxmlformats.org/wordprocessingml/2006/main" xmlns:w14="http://schemas.microsoft.com/office/word/2010/wordml" xmlns:w15="http://schemas.microsoft.com/office/word/2012/wordml" xmlns:wpg="http://schemas.microsoft.com/office/word/2010/wordprocessingGroup" xmlns:wpi="http://schemas.microsoft.com/office/word/2010/wordprocessingInk" xmlns:wne="http://schemas.microsoft.com/office/word/2006/wordml" xmlns:wps="http://schemas.microsoft.com/office/word/2010/wordprocessingShape" mc:Ignorable="w14 w15 wp14">
+<w:footnotes xmlns:wpc="http://schemas.microsoft.com/office/word/2010/wordprocessingCanvas" xmlns:cx="http://schemas.microsoft.com/office/drawing/2014/chartex" xmlns:cx1="http://schemas.microsoft.com/office/drawing/2015/9/8/chartex" xmlns:cx2="http://schemas.microsoft.com/office/drawing/2015/10/21/chartex" xmlns:mc="http://schemas.openxmlformats.org/markup-compatibility/2006" xmlns:o="urn:schemas-microsoft-com:office:office" xmlns:r="http://schemas.openxmlformats.org/officeDocument/2006/relationships" xmlns:m="http://schemas.openxmlformats.org/officeDocument/2006/math" xmlns:v="urn:schemas-microsoft-com:vml" xmlns:wp14="http://schemas.microsoft.com/office/word/2010/wordprocessingDrawing" xmlns:wp="http://schemas.openxmlformats.org/drawingml/2006/wordprocessingDrawing" xmlns:w10="urn:schemas-microsoft-com:office:word" xmlns:w="http://schemas.openxmlformats.org/wordprocessingml/2006/main" xmlns:w14="http://schemas.microsoft.com/office/word/2010/wordml" xmlns:w15="http://schemas.microsoft.com/office/word/2012/wordml" xmlns:w16se="http://schemas.microsoft.com/office/word/2015/wordml/symex" xmlns:wpg="http://schemas.microsoft.com/office/word/2010/wordprocessingGroup" xmlns:wpi="http://schemas.microsoft.com/office/word/2010/wordprocessingInk" xmlns:wne="http://schemas.microsoft.com/office/word/2006/wordml" xmlns:wps="http://schemas.microsoft.com/office/word/2010/wordprocessingShape" mc:Ignorable="w14 w15 w16se wp14">
   <w:footnote w:type="separator" w:id="-1">
     <w:p>
       <w:pPr>
@@ -9050,7 +9044,7 @@
 </file>
 
 <file path=word/styles.xml><?xml version="1.0" encoding="utf-8"?>
-<w:styles xmlns:mc="http://schemas.openxmlformats.org/markup-compatibility/2006" xmlns:r="http://schemas.openxmlformats.org/officeDocument/2006/relationships" xmlns:w="http://schemas.openxmlformats.org/wordprocessingml/2006/main" xmlns:w14="http://schemas.microsoft.com/office/word/2010/wordml" xmlns:w15="http://schemas.microsoft.com/office/word/2012/wordml" mc:Ignorable="w14 w15">
+<w:styles xmlns:mc="http://schemas.openxmlformats.org/markup-compatibility/2006" xmlns:r="http://schemas.openxmlformats.org/officeDocument/2006/relationships" xmlns:w="http://schemas.openxmlformats.org/wordprocessingml/2006/main" xmlns:w14="http://schemas.microsoft.com/office/word/2010/wordml" xmlns:w15="http://schemas.microsoft.com/office/word/2012/wordml" xmlns:w16se="http://schemas.microsoft.com/office/word/2015/wordml/symex" mc:Ignorable="w14 w15 w16se">
   <w:docDefaults>
     <w:rPrDefault>
       <w:rPr>
@@ -9067,7 +9061,7 @@
       </w:pPr>
     </w:pPrDefault>
   </w:docDefaults>
-  <w:latentStyles w:defLockedState="0" w:defUIPriority="99" w:defSemiHidden="0" w:defUnhideWhenUsed="0" w:defQFormat="0" w:count="371">
+  <w:latentStyles w:defLockedState="0" w:defUIPriority="99" w:defSemiHidden="0" w:defUnhideWhenUsed="0" w:defQFormat="0" w:count="373">
     <w:lsdException w:name="Normal" w:uiPriority="0" w:qFormat="1"/>
     <w:lsdException w:name="heading 1" w:uiPriority="9" w:qFormat="1"/>
     <w:lsdException w:name="heading 2" w:semiHidden="1" w:uiPriority="9" w:unhideWhenUsed="1" w:qFormat="1"/>
@@ -9173,7 +9167,6 @@
     <w:lsdException w:name="HTML Sample" w:semiHidden="1" w:unhideWhenUsed="1"/>
     <w:lsdException w:name="HTML Typewriter" w:semiHidden="1" w:unhideWhenUsed="1"/>
     <w:lsdException w:name="HTML Variable" w:semiHidden="1" w:unhideWhenUsed="1"/>
-    <w:lsdException w:name="Normal Table" w:semiHidden="1" w:unhideWhenUsed="1"/>
     <w:lsdException w:name="annotation subject" w:semiHidden="1" w:unhideWhenUsed="1"/>
     <w:lsdException w:name="No List" w:semiHidden="1" w:unhideWhenUsed="1"/>
     <w:lsdException w:name="Outline List 1" w:semiHidden="1" w:unhideWhenUsed="1"/>
@@ -9219,11 +9212,9 @@
     <w:lsdException w:name="Table Subtle 1" w:semiHidden="1" w:unhideWhenUsed="1"/>
     <w:lsdException w:name="Table Subtle 2" w:semiHidden="1" w:unhideWhenUsed="1"/>
     <w:lsdException w:name="Table Web 1" w:semiHidden="1" w:unhideWhenUsed="1"/>
-    <w:lsdException w:name="Table Web 2" w:semiHidden="1" w:unhideWhenUsed="1"/>
     <w:lsdException w:name="Table Web 3" w:semiHidden="1" w:unhideWhenUsed="1"/>
     <w:lsdException w:name="Balloon Text" w:semiHidden="1" w:unhideWhenUsed="1"/>
     <w:lsdException w:name="Table Grid" w:uiPriority="59"/>
-    <w:lsdException w:name="Table Theme" w:semiHidden="1" w:unhideWhenUsed="1"/>
     <w:lsdException w:name="Placeholder Text" w:semiHidden="1"/>
     <w:lsdException w:name="No Spacing" w:uiPriority="1" w:qFormat="1"/>
     <w:lsdException w:name="Light Shading" w:uiPriority="60"/>
@@ -9439,6 +9430,8 @@
     <w:lsdException w:name="List Table 5 Dark Accent 6" w:uiPriority="50"/>
     <w:lsdException w:name="List Table 6 Colorful Accent 6" w:uiPriority="51"/>
     <w:lsdException w:name="List Table 7 Colorful Accent 6" w:uiPriority="52"/>
+    <w:lsdException w:name="Mention" w:semiHidden="1" w:unhideWhenUsed="1"/>
+    <w:lsdException w:name="Smart Hyperlink" w:semiHidden="1" w:unhideWhenUsed="1"/>
   </w:latentStyles>
   <w:style w:type="paragraph" w:default="1" w:styleId="Normal">
     <w:name w:val="Normal"/>
@@ -11619,7 +11612,7 @@
 </file>
 
 <file path=customXml/itemProps1.xml><?xml version="1.0" encoding="utf-8"?>
-<ds:datastoreItem xmlns:ds="http://schemas.openxmlformats.org/officeDocument/2006/customXml" ds:itemID="{108F2E6D-BF53-4D7D-9F22-D40A4664EF3F}">
+<ds:datastoreItem xmlns:ds="http://schemas.openxmlformats.org/officeDocument/2006/customXml" ds:itemID="{F9646D6C-1127-4577-9273-7B3E9510E221}">
   <ds:schemaRefs>
     <ds:schemaRef ds:uri="http://schemas.openxmlformats.org/officeDocument/2006/bibliography"/>
   </ds:schemaRefs>

</xml_diff>

<commit_message>
Updated sprint plan with sprint 3
</commit_message>
<xml_diff>
--- a/doc/Release and Sprint Plan.docx
+++ b/doc/Release and Sprint Plan.docx
@@ -1,6 +1,6 @@
 
 <file path=word/document.xml><?xml version="1.0" encoding="utf-8"?>
-<w:document xmlns:wpc="http://schemas.microsoft.com/office/word/2010/wordprocessingCanvas" xmlns:cx="http://schemas.microsoft.com/office/drawing/2014/chartex" xmlns:cx1="http://schemas.microsoft.com/office/drawing/2015/9/8/chartex" xmlns:cx2="http://schemas.microsoft.com/office/drawing/2015/10/21/chartex" xmlns:mc="http://schemas.openxmlformats.org/markup-compatibility/2006" xmlns:o="urn:schemas-microsoft-com:office:office" xmlns:r="http://schemas.openxmlformats.org/officeDocument/2006/relationships" xmlns:m="http://schemas.openxmlformats.org/officeDocument/2006/math" xmlns:v="urn:schemas-microsoft-com:vml" xmlns:wp14="http://schemas.microsoft.com/office/word/2010/wordprocessingDrawing" xmlns:wp="http://schemas.openxmlformats.org/drawingml/2006/wordprocessingDrawing" xmlns:w10="urn:schemas-microsoft-com:office:word" xmlns:w="http://schemas.openxmlformats.org/wordprocessingml/2006/main" xmlns:w14="http://schemas.microsoft.com/office/word/2010/wordml" xmlns:w15="http://schemas.microsoft.com/office/word/2012/wordml" xmlns:w16se="http://schemas.microsoft.com/office/word/2015/wordml/symex" xmlns:wpg="http://schemas.microsoft.com/office/word/2010/wordprocessingGroup" xmlns:wpi="http://schemas.microsoft.com/office/word/2010/wordprocessingInk" xmlns:wne="http://schemas.microsoft.com/office/word/2006/wordml" xmlns:wps="http://schemas.microsoft.com/office/word/2010/wordprocessingShape" mc:Ignorable="w14 w15 w16se wp14">
+<w:document xmlns:wpc="http://schemas.microsoft.com/office/word/2010/wordprocessingCanvas" xmlns:mc="http://schemas.openxmlformats.org/markup-compatibility/2006" xmlns:o="urn:schemas-microsoft-com:office:office" xmlns:r="http://schemas.openxmlformats.org/officeDocument/2006/relationships" xmlns:m="http://schemas.openxmlformats.org/officeDocument/2006/math" xmlns:v="urn:schemas-microsoft-com:vml" xmlns:wp14="http://schemas.microsoft.com/office/word/2010/wordprocessingDrawing" xmlns:wp="http://schemas.openxmlformats.org/drawingml/2006/wordprocessingDrawing" xmlns:w10="urn:schemas-microsoft-com:office:word" xmlns:w="http://schemas.openxmlformats.org/wordprocessingml/2006/main" xmlns:w14="http://schemas.microsoft.com/office/word/2010/wordml" xmlns:w15="http://schemas.microsoft.com/office/word/2012/wordml" xmlns:wpg="http://schemas.microsoft.com/office/word/2010/wordprocessingGroup" xmlns:wpi="http://schemas.microsoft.com/office/word/2010/wordprocessingInk" xmlns:wne="http://schemas.microsoft.com/office/word/2006/wordml" xmlns:wps="http://schemas.microsoft.com/office/word/2010/wordprocessingShape" mc:Ignorable="w14 w15 wp14">
   <w:background w:color="FFFFFF"/>
   <w:body>
     <w:p>
@@ -1840,14 +1840,14 @@
           <w:szCs w:val="24"/>
         </w:rPr>
         <w:tab/>
-        <w:t>Total Story Points: 4</w:t>
+        <w:t xml:space="preserve">Total Story Points: </w:t>
       </w:r>
       <w:r>
         <w:rPr>
           <w:sz w:val="24"/>
           <w:szCs w:val="24"/>
         </w:rPr>
-        <w:t>6</w:t>
+        <w:t>38</w:t>
       </w:r>
     </w:p>
     <w:p>
@@ -1878,7 +1878,13 @@
         <w:spacing w:after="120" w:line="240" w:lineRule="auto"/>
       </w:pPr>
       <w:r>
-        <w:t>Unit tests will be carried out on the basic booking capabilities for the website.</w:t>
+        <w:t xml:space="preserve">Unit tests will be carried out on the basic </w:t>
+      </w:r>
+      <w:r>
+        <w:t>enrolment</w:t>
+      </w:r>
+      <w:r>
+        <w:t xml:space="preserve"> capabilities for the website.</w:t>
       </w:r>
     </w:p>
     <w:tbl>
@@ -2239,13 +2245,10 @@
       <w:bookmarkEnd w:id="9"/>
       <w:bookmarkEnd w:id="10"/>
       <w:r>
-        <w:t>Manager Tasks</w:t>
-      </w:r>
-      <w:r>
-        <w:tab/>
-      </w:r>
-      <w:r>
-        <w:tab/>
+        <w:t xml:space="preserve">Manager </w:t>
+      </w:r>
+      <w:r>
+        <w:t>Tasks</w:t>
       </w:r>
       <w:r>
         <w:tab/>
@@ -2345,7 +2348,13 @@
               <w:cnfStyle w:val="000000100000" w:firstRow="0" w:lastRow="0" w:firstColumn="0" w:lastColumn="0" w:oddVBand="0" w:evenVBand="0" w:oddHBand="1" w:evenHBand="0" w:firstRowFirstColumn="0" w:firstRowLastColumn="0" w:lastRowFirstColumn="0" w:lastRowLastColumn="0"/>
             </w:pPr>
             <w:r>
-              <w:t>Managers can Ban Students/Servers</w:t>
+              <w:t>Managers C</w:t>
+            </w:r>
+            <w:r>
+              <w:t xml:space="preserve">an Ban </w:t>
+            </w:r>
+            <w:r>
+              <w:t>Users</w:t>
             </w:r>
           </w:p>
         </w:tc>
@@ -2358,7 +2367,7 @@
               <w:cnfStyle w:val="000000100000" w:firstRow="0" w:lastRow="0" w:firstColumn="0" w:lastColumn="0" w:oddVBand="0" w:evenVBand="0" w:oddHBand="1" w:evenHBand="0" w:firstRowFirstColumn="0" w:firstRowLastColumn="0" w:lastRowFirstColumn="0" w:lastRowLastColumn="0"/>
             </w:pPr>
             <w:r>
-              <w:t>4</w:t>
+              <w:t>3</w:t>
             </w:r>
           </w:p>
         </w:tc>
@@ -2384,7 +2393,10 @@
               <w:cnfStyle w:val="000000000000" w:firstRow="0" w:lastRow="0" w:firstColumn="0" w:lastColumn="0" w:oddVBand="0" w:evenVBand="0" w:oddHBand="0" w:evenHBand="0" w:firstRowFirstColumn="0" w:firstRowLastColumn="0" w:lastRowFirstColumn="0" w:lastRowLastColumn="0"/>
             </w:pPr>
             <w:r>
-              <w:t>Managers Can Manage Servers</w:t>
+              <w:t xml:space="preserve">Managers Can Manage </w:t>
+            </w:r>
+            <w:r>
+              <w:t>Server’s Daily Schedules</w:t>
             </w:r>
           </w:p>
         </w:tc>
@@ -2397,7 +2409,7 @@
               <w:cnfStyle w:val="000000000000" w:firstRow="0" w:lastRow="0" w:firstColumn="0" w:lastColumn="0" w:oddVBand="0" w:evenVBand="0" w:oddHBand="0" w:evenHBand="0" w:firstRowFirstColumn="0" w:firstRowLastColumn="0" w:lastRowFirstColumn="0" w:lastRowLastColumn="0"/>
             </w:pPr>
             <w:r>
-              <w:t>8</w:t>
+              <w:t>3</w:t>
             </w:r>
           </w:p>
         </w:tc>
@@ -2439,7 +2451,7 @@
               <w:cnfStyle w:val="000000100000" w:firstRow="0" w:lastRow="0" w:firstColumn="0" w:lastColumn="0" w:oddVBand="0" w:evenVBand="0" w:oddHBand="1" w:evenHBand="0" w:firstRowFirstColumn="0" w:firstRowLastColumn="0" w:lastRowFirstColumn="0" w:lastRowLastColumn="0"/>
             </w:pPr>
             <w:r>
-              <w:t>8</w:t>
+              <w:t>3</w:t>
             </w:r>
           </w:p>
         </w:tc>
@@ -2478,7 +2490,7 @@
               <w:cnfStyle w:val="000000000000" w:firstRow="0" w:lastRow="0" w:firstColumn="0" w:lastColumn="0" w:oddVBand="0" w:evenVBand="0" w:oddHBand="0" w:evenHBand="0" w:firstRowFirstColumn="0" w:firstRowLastColumn="0" w:lastRowFirstColumn="0" w:lastRowLastColumn="0"/>
             </w:pPr>
             <w:r>
-              <w:t>3</w:t>
+              <w:t>2</w:t>
             </w:r>
           </w:p>
         </w:tc>
@@ -2531,7 +2543,11 @@
             <w:cnfStyle w:val="001000000000" w:firstRow="0" w:lastRow="0" w:firstColumn="1" w:lastColumn="0" w:oddVBand="0" w:evenVBand="0" w:oddHBand="0" w:evenHBand="0" w:firstRowFirstColumn="0" w:firstRowLastColumn="0" w:lastRowFirstColumn="0" w:lastRowLastColumn="0"/>
             <w:tcW w:w="965" w:type="dxa"/>
           </w:tcPr>
-          <w:p/>
+          <w:p>
+            <w:r>
+              <w:t>S43</w:t>
+            </w:r>
+          </w:p>
         </w:tc>
         <w:tc>
           <w:tcPr>
@@ -2541,6 +2557,18 @@
             <w:pPr>
               <w:cnfStyle w:val="000000000000" w:firstRow="0" w:lastRow="0" w:firstColumn="0" w:lastColumn="0" w:oddVBand="0" w:evenVBand="0" w:oddHBand="0" w:evenHBand="0" w:firstRowFirstColumn="0" w:firstRowLastColumn="0" w:lastRowFirstColumn="0" w:lastRowLastColumn="0"/>
             </w:pPr>
+            <w:r>
+              <w:t>Enrol Waitlisted S</w:t>
+            </w:r>
+            <w:r>
+              <w:t xml:space="preserve">tudents upon </w:t>
+            </w:r>
+            <w:r>
+              <w:t>Enrolment D</w:t>
+            </w:r>
+            <w:r>
+              <w:t>eletion</w:t>
+            </w:r>
           </w:p>
         </w:tc>
         <w:tc>
@@ -2551,6 +2579,9 @@
             <w:pPr>
               <w:cnfStyle w:val="000000000000" w:firstRow="0" w:lastRow="0" w:firstColumn="0" w:lastColumn="0" w:oddVBand="0" w:evenVBand="0" w:oddHBand="0" w:evenHBand="0" w:firstRowFirstColumn="0" w:firstRowLastColumn="0" w:lastRowFirstColumn="0" w:lastRowLastColumn="0"/>
             </w:pPr>
+            <w:r>
+              <w:t>3</w:t>
+            </w:r>
           </w:p>
         </w:tc>
       </w:tr>
@@ -2563,6 +2594,45 @@
             <w:cnfStyle w:val="001000000000" w:firstRow="0" w:lastRow="0" w:firstColumn="1" w:lastColumn="0" w:oddVBand="0" w:evenVBand="0" w:oddHBand="0" w:evenHBand="0" w:firstRowFirstColumn="0" w:firstRowLastColumn="0" w:lastRowFirstColumn="0" w:lastRowLastColumn="0"/>
             <w:tcW w:w="965" w:type="dxa"/>
           </w:tcPr>
+          <w:p>
+            <w:r>
+              <w:t>S44</w:t>
+            </w:r>
+          </w:p>
+        </w:tc>
+        <w:tc>
+          <w:tcPr>
+            <w:tcW w:w="6696" w:type="dxa"/>
+          </w:tcPr>
+          <w:p>
+            <w:pPr>
+              <w:cnfStyle w:val="000000100000" w:firstRow="0" w:lastRow="0" w:firstColumn="0" w:lastColumn="0" w:oddVBand="0" w:evenVBand="0" w:oddHBand="1" w:evenHBand="0" w:firstRowFirstColumn="0" w:firstRowLastColumn="0" w:lastRowFirstColumn="0" w:lastRowLastColumn="0"/>
+            </w:pPr>
+            <w:r>
+              <w:t>Managers Can Set User Permissions</w:t>
+            </w:r>
+          </w:p>
+        </w:tc>
+        <w:tc>
+          <w:tcPr>
+            <w:tcW w:w="1418" w:type="dxa"/>
+          </w:tcPr>
+          <w:p>
+            <w:pPr>
+              <w:cnfStyle w:val="000000100000" w:firstRow="0" w:lastRow="0" w:firstColumn="0" w:lastColumn="0" w:oddVBand="0" w:evenVBand="0" w:oddHBand="1" w:evenHBand="0" w:firstRowFirstColumn="0" w:firstRowLastColumn="0" w:lastRowFirstColumn="0" w:lastRowLastColumn="0"/>
+            </w:pPr>
+            <w:r>
+              <w:t>1</w:t>
+            </w:r>
+          </w:p>
+        </w:tc>
+      </w:tr>
+      <w:tr>
+        <w:tc>
+          <w:tcPr>
+            <w:cnfStyle w:val="001000000000" w:firstRow="0" w:lastRow="0" w:firstColumn="1" w:lastColumn="0" w:oddVBand="0" w:evenVBand="0" w:oddHBand="0" w:evenHBand="0" w:firstRowFirstColumn="0" w:firstRowLastColumn="0" w:lastRowFirstColumn="0" w:lastRowLastColumn="0"/>
+            <w:tcW w:w="965" w:type="dxa"/>
+          </w:tcPr>
           <w:p/>
         </w:tc>
         <w:tc>
@@ -2571,8 +2641,12 @@
           </w:tcPr>
           <w:p>
             <w:pPr>
-              <w:cnfStyle w:val="000000100000" w:firstRow="0" w:lastRow="0" w:firstColumn="0" w:lastColumn="0" w:oddVBand="0" w:evenVBand="0" w:oddHBand="1" w:evenHBand="0" w:firstRowFirstColumn="0" w:firstRowLastColumn="0" w:lastRowFirstColumn="0" w:lastRowLastColumn="0"/>
-            </w:pPr>
+              <w:jc w:val="right"/>
+              <w:cnfStyle w:val="000000000000" w:firstRow="0" w:lastRow="0" w:firstColumn="0" w:lastColumn="0" w:oddVBand="0" w:evenVBand="0" w:oddHBand="0" w:evenHBand="0" w:firstRowFirstColumn="0" w:firstRowLastColumn="0" w:lastRowFirstColumn="0" w:lastRowLastColumn="0"/>
+            </w:pPr>
+            <w:r>
+              <w:t>Story Point Sub-Total:</w:t>
+            </w:r>
           </w:p>
         </w:tc>
         <w:tc>
@@ -2581,43 +2655,10 @@
           </w:tcPr>
           <w:p>
             <w:pPr>
-              <w:cnfStyle w:val="000000100000" w:firstRow="0" w:lastRow="0" w:firstColumn="0" w:lastColumn="0" w:oddVBand="0" w:evenVBand="0" w:oddHBand="1" w:evenHBand="0" w:firstRowFirstColumn="0" w:firstRowLastColumn="0" w:lastRowFirstColumn="0" w:lastRowLastColumn="0"/>
-            </w:pPr>
-          </w:p>
-        </w:tc>
-      </w:tr>
-      <w:tr>
-        <w:tc>
-          <w:tcPr>
-            <w:cnfStyle w:val="001000000000" w:firstRow="0" w:lastRow="0" w:firstColumn="1" w:lastColumn="0" w:oddVBand="0" w:evenVBand="0" w:oddHBand="0" w:evenHBand="0" w:firstRowFirstColumn="0" w:firstRowLastColumn="0" w:lastRowFirstColumn="0" w:lastRowLastColumn="0"/>
-            <w:tcW w:w="965" w:type="dxa"/>
-          </w:tcPr>
-          <w:p/>
-        </w:tc>
-        <w:tc>
-          <w:tcPr>
-            <w:tcW w:w="6696" w:type="dxa"/>
-          </w:tcPr>
-          <w:p>
-            <w:pPr>
-              <w:jc w:val="right"/>
-              <w:cnfStyle w:val="000000000000" w:firstRow="0" w:lastRow="0" w:firstColumn="0" w:lastColumn="0" w:oddVBand="0" w:evenVBand="0" w:oddHBand="0" w:evenHBand="0" w:firstRowFirstColumn="0" w:firstRowLastColumn="0" w:lastRowFirstColumn="0" w:lastRowLastColumn="0"/>
-            </w:pPr>
-            <w:r>
-              <w:t>Story Point Sub-Total:</w:t>
-            </w:r>
-          </w:p>
-        </w:tc>
-        <w:tc>
-          <w:tcPr>
-            <w:tcW w:w="1418" w:type="dxa"/>
-          </w:tcPr>
-          <w:p>
-            <w:pPr>
-              <w:cnfStyle w:val="000000000000" w:firstRow="0" w:lastRow="0" w:firstColumn="0" w:lastColumn="0" w:oddVBand="0" w:evenVBand="0" w:oddHBand="0" w:evenHBand="0" w:firstRowFirstColumn="0" w:firstRowLastColumn="0" w:lastRowFirstColumn="0" w:lastRowLastColumn="0"/>
-            </w:pPr>
-            <w:r>
-              <w:t>28</w:t>
+              <w:cnfStyle w:val="000000000000" w:firstRow="0" w:lastRow="0" w:firstColumn="0" w:lastColumn="0" w:oddVBand="0" w:evenVBand="0" w:oddHBand="0" w:evenHBand="0" w:firstRowFirstColumn="0" w:firstRowLastColumn="0" w:lastRowFirstColumn="0" w:lastRowLastColumn="0"/>
+            </w:pPr>
+            <w:r>
+              <w:t>20</w:t>
             </w:r>
           </w:p>
         </w:tc>
@@ -2690,6 +2731,9 @@
         <w:spacing w:after="120" w:line="240" w:lineRule="auto"/>
       </w:pPr>
       <w:r>
+        <w:rPr>
+          <w:highlight w:val="yellow"/>
+        </w:rPr>
         <w:t>Short paragraph summarising this feature and its business value.</w:t>
       </w:r>
     </w:p>
@@ -3981,9 +4025,6 @@
       <w:r>
         <w:tab/>
       </w:r>
-      <w:r>
-        <w:tab/>
-      </w:r>
     </w:p>
     <w:tbl>
       <w:tblPr>
@@ -4543,11 +4584,6 @@
       <w:r>
         <w:tab/>
       </w:r>
-      <w:bookmarkStart w:id="22" w:name="_GoBack"/>
-      <w:bookmarkEnd w:id="22"/>
-      <w:r>
-        <w:tab/>
-      </w:r>
     </w:p>
     <w:tbl>
       <w:tblPr>
@@ -4802,7 +4838,6 @@
           </w:tcPr>
           <w:p>
             <w:r>
-              <w:lastRenderedPageBreak/>
               <w:t>T13</w:t>
             </w:r>
           </w:p>
@@ -4911,11 +4946,12 @@
         <w:pStyle w:val="Heading2"/>
         <w:spacing w:before="360"/>
       </w:pPr>
-      <w:bookmarkStart w:id="23" w:name="_t474stovubbs" w:colFirst="0" w:colLast="0"/>
-      <w:bookmarkStart w:id="24" w:name="_kkcdcojd18qa" w:colFirst="0" w:colLast="0"/>
+      <w:bookmarkStart w:id="22" w:name="_t474stovubbs" w:colFirst="0" w:colLast="0"/>
+      <w:bookmarkStart w:id="23" w:name="_kkcdcojd18qa" w:colFirst="0" w:colLast="0"/>
+      <w:bookmarkEnd w:id="22"/>
       <w:bookmarkEnd w:id="23"/>
-      <w:bookmarkEnd w:id="24"/>
-      <w:r>
+      <w:r>
+        <w:lastRenderedPageBreak/>
         <w:t xml:space="preserve">Story 18: </w:t>
       </w:r>
       <w:r>
@@ -5171,8 +5207,8 @@
         <w:pStyle w:val="Heading2"/>
         <w:spacing w:before="360"/>
       </w:pPr>
-      <w:bookmarkStart w:id="25" w:name="_vun7xz25cblh" w:colFirst="0" w:colLast="0"/>
-      <w:bookmarkEnd w:id="25"/>
+      <w:bookmarkStart w:id="24" w:name="_vun7xz25cblh" w:colFirst="0" w:colLast="0"/>
+      <w:bookmarkEnd w:id="24"/>
       <w:r>
         <w:t>Story 20</w:t>
       </w:r>
@@ -5485,6 +5521,9 @@
         </w:rPr>
       </w:pPr>
       <w:r>
+        <w:rPr>
+          <w:b w:val="0"/>
+        </w:rPr>
         <w:t>Current Velocity: 23</w:t>
       </w:r>
       <w:r>
@@ -6064,9 +6103,6 @@
       <w:r>
         <w:tab/>
       </w:r>
-      <w:r>
-        <w:tab/>
-      </w:r>
     </w:p>
     <w:tbl>
       <w:tblPr>
@@ -7031,9 +7067,6 @@
       </w:r>
       <w:r>
         <w:t>View Course Enrolments</w:t>
-      </w:r>
-      <w:r>
-        <w:tab/>
       </w:r>
       <w:r>
         <w:tab/>
@@ -8023,7 +8056,6 @@
           </w:tcPr>
           <w:p>
             <w:r>
-              <w:lastRenderedPageBreak/>
               <w:t>T22</w:t>
             </w:r>
           </w:p>
@@ -8079,6 +8111,7 @@
           </w:tcPr>
           <w:p>
             <w:r>
+              <w:lastRenderedPageBreak/>
               <w:t>T23</w:t>
             </w:r>
           </w:p>
@@ -8390,7 +8423,15 @@
             <w:tcW w:w="885" w:type="dxa"/>
           </w:tcPr>
           <w:p>
-            <w:r>
+            <w:pPr>
+              <w:rPr>
+                <w:strike/>
+              </w:rPr>
+            </w:pPr>
+            <w:r>
+              <w:rPr>
+                <w:strike/>
+              </w:rPr>
               <w:t>T26</w:t>
             </w:r>
           </w:p>
@@ -8402,14 +8443,26 @@
           <w:p>
             <w:pPr>
               <w:cnfStyle w:val="000000100000" w:firstRow="0" w:lastRow="0" w:firstColumn="0" w:lastColumn="0" w:oddVBand="0" w:evenVBand="0" w:oddHBand="1" w:evenHBand="0" w:firstRowFirstColumn="0" w:firstRowLastColumn="0" w:lastRowFirstColumn="0" w:lastRowLastColumn="0"/>
-            </w:pPr>
-            <w:r>
+              <w:rPr>
+                <w:strike/>
+              </w:rPr>
+            </w:pPr>
+            <w:r>
+              <w:rPr>
+                <w:strike/>
+              </w:rPr>
               <w:t xml:space="preserve">If a student cancels their enrolment, the first student in the waiting list is automatically </w:t>
             </w:r>
             <w:r>
+              <w:rPr>
+                <w:strike/>
+              </w:rPr>
               <w:t>enrolled into that</w:t>
             </w:r>
             <w:r>
+              <w:rPr>
+                <w:strike/>
+              </w:rPr>
               <w:t xml:space="preserve"> course.</w:t>
             </w:r>
           </w:p>
@@ -8421,8 +8474,14 @@
           <w:p>
             <w:pPr>
               <w:cnfStyle w:val="000000100000" w:firstRow="0" w:lastRow="0" w:firstColumn="0" w:lastColumn="0" w:oddVBand="0" w:evenVBand="0" w:oddHBand="1" w:evenHBand="0" w:firstRowFirstColumn="0" w:firstRowLastColumn="0" w:lastRowFirstColumn="0" w:lastRowLastColumn="0"/>
-            </w:pPr>
-            <w:r>
+              <w:rPr>
+                <w:strike/>
+              </w:rPr>
+            </w:pPr>
+            <w:r>
+              <w:rPr>
+                <w:strike/>
+              </w:rPr>
               <w:t>3</w:t>
             </w:r>
           </w:p>
@@ -8434,6 +8493,9 @@
           <w:p>
             <w:pPr>
               <w:cnfStyle w:val="000000100000" w:firstRow="0" w:lastRow="0" w:firstColumn="0" w:lastColumn="0" w:oddVBand="0" w:evenVBand="0" w:oddHBand="1" w:evenHBand="0" w:firstRowFirstColumn="0" w:firstRowLastColumn="0" w:lastRowFirstColumn="0" w:lastRowLastColumn="0"/>
+              <w:rPr>
+                <w:strike/>
+              </w:rPr>
             </w:pPr>
           </w:p>
         </w:tc>
@@ -8445,7 +8507,15 @@
             <w:tcW w:w="885" w:type="dxa"/>
           </w:tcPr>
           <w:p>
-            <w:r>
+            <w:pPr>
+              <w:rPr>
+                <w:strike/>
+              </w:rPr>
+            </w:pPr>
+            <w:r>
+              <w:rPr>
+                <w:strike/>
+              </w:rPr>
               <w:t>T27</w:t>
             </w:r>
           </w:p>
@@ -8457,8 +8527,14 @@
           <w:p>
             <w:pPr>
               <w:cnfStyle w:val="000000000000" w:firstRow="0" w:lastRow="0" w:firstColumn="0" w:lastColumn="0" w:oddVBand="0" w:evenVBand="0" w:oddHBand="0" w:evenHBand="0" w:firstRowFirstColumn="0" w:firstRowLastColumn="0" w:lastRowFirstColumn="0" w:lastRowLastColumn="0"/>
-            </w:pPr>
-            <w:r>
+              <w:rPr>
+                <w:strike/>
+              </w:rPr>
+            </w:pPr>
+            <w:r>
+              <w:rPr>
+                <w:strike/>
+              </w:rPr>
               <w:t>Students on a waiting list, who have been auto enrolled due to a cancellation are notified via an email sent to the address that they registered their account with.</w:t>
             </w:r>
           </w:p>
@@ -8470,8 +8546,14 @@
           <w:p>
             <w:pPr>
               <w:cnfStyle w:val="000000000000" w:firstRow="0" w:lastRow="0" w:firstColumn="0" w:lastColumn="0" w:oddVBand="0" w:evenVBand="0" w:oddHBand="0" w:evenHBand="0" w:firstRowFirstColumn="0" w:firstRowLastColumn="0" w:lastRowFirstColumn="0" w:lastRowLastColumn="0"/>
-            </w:pPr>
-            <w:r>
+              <w:rPr>
+                <w:strike/>
+              </w:rPr>
+            </w:pPr>
+            <w:r>
+              <w:rPr>
+                <w:strike/>
+              </w:rPr>
               <w:t>5</w:t>
             </w:r>
           </w:p>
@@ -8483,6 +8565,9 @@
           <w:p>
             <w:pPr>
               <w:cnfStyle w:val="000000000000" w:firstRow="0" w:lastRow="0" w:firstColumn="0" w:lastColumn="0" w:oddVBand="0" w:evenVBand="0" w:oddHBand="0" w:evenHBand="0" w:firstRowFirstColumn="0" w:firstRowLastColumn="0" w:lastRowFirstColumn="0" w:lastRowLastColumn="0"/>
+              <w:rPr>
+                <w:strike/>
+              </w:rPr>
             </w:pPr>
           </w:p>
         </w:tc>
@@ -8498,8 +8583,14 @@
           </w:tcPr>
           <w:p>
             <w:r>
+              <w:rPr>
+                <w:strike/>
+              </w:rPr>
               <w:t>T28</w:t>
             </w:r>
+            <w:r>
+              <w:t xml:space="preserve"> T26</w:t>
+            </w:r>
           </w:p>
         </w:tc>
         <w:tc>
@@ -8536,6 +8627,9 @@
             <w:pPr>
               <w:cnfStyle w:val="000000100000" w:firstRow="0" w:lastRow="0" w:firstColumn="0" w:lastColumn="0" w:oddVBand="0" w:evenVBand="0" w:oddHBand="1" w:evenHBand="0" w:firstRowFirstColumn="0" w:firstRowLastColumn="0" w:lastRowFirstColumn="0" w:lastRowLastColumn="0"/>
             </w:pPr>
+            <w:r>
+              <w:t>1</w:t>
+            </w:r>
           </w:p>
         </w:tc>
       </w:tr>
@@ -8577,9 +8671,21 @@
           <w:p>
             <w:pPr>
               <w:cnfStyle w:val="000000000000" w:firstRow="0" w:lastRow="0" w:firstColumn="0" w:lastColumn="0" w:oddVBand="0" w:evenVBand="0" w:oddHBand="0" w:evenHBand="0" w:firstRowFirstColumn="0" w:firstRowLastColumn="0" w:lastRowFirstColumn="0" w:lastRowLastColumn="0"/>
-            </w:pPr>
-            <w:r>
+              <w:rPr>
+                <w:strike/>
+              </w:rPr>
+            </w:pPr>
+            <w:r>
+              <w:rPr>
+                <w:strike/>
+              </w:rPr>
               <w:t>16</w:t>
+            </w:r>
+            <w:r>
+              <w:t xml:space="preserve"> </w:t>
+            </w:r>
+            <w:r>
+              <w:t>8</w:t>
             </w:r>
           </w:p>
         </w:tc>
@@ -8603,6 +8709,8 @@
       <w:r>
         <w:br w:type="page"/>
       </w:r>
+      <w:bookmarkStart w:id="25" w:name="_GoBack"/>
+      <w:bookmarkEnd w:id="25"/>
     </w:p>
     <w:p>
       <w:pPr>
@@ -8628,34 +8736,23 @@
           <w:sz w:val="24"/>
           <w:szCs w:val="24"/>
         </w:rPr>
-        <w:t>Total Story Points</w:t>
-      </w:r>
-      <w:proofErr w:type="gramStart"/>
-      <w:r>
-        <w:rPr>
-          <w:sz w:val="24"/>
-          <w:szCs w:val="24"/>
-        </w:rPr>
-        <w:t>: ?</w:t>
-      </w:r>
-      <w:proofErr w:type="gramEnd"/>
+        <w:t>Total Story Points: 19</w:t>
+      </w:r>
       <w:r>
         <w:rPr>
           <w:sz w:val="24"/>
           <w:szCs w:val="24"/>
         </w:rPr>
         <w:tab/>
-        <w:t>Estimated Total Hours</w:t>
-      </w:r>
-      <w:proofErr w:type="gramStart"/>
+        <w:t xml:space="preserve">Estimated Total Hours: </w:t>
+      </w:r>
       <w:r>
         <w:rPr>
           <w:sz w:val="24"/>
           <w:szCs w:val="24"/>
         </w:rPr>
-        <w:t>: ?</w:t>
-      </w:r>
-      <w:proofErr w:type="gramEnd"/>
+        <w:t>62</w:t>
+      </w:r>
     </w:p>
     <w:p>
       <w:pPr>
@@ -8668,28 +8765,25 @@
         <w:rPr>
           <w:b w:val="0"/>
         </w:rPr>
-        <w:t>Current Velocity</w:t>
-      </w:r>
-      <w:proofErr w:type="gramStart"/>
+        <w:t xml:space="preserve">Current Velocity: </w:t>
+      </w:r>
       <w:r>
         <w:rPr>
           <w:b w:val="0"/>
         </w:rPr>
-        <w:t>: ?</w:t>
-      </w:r>
-      <w:proofErr w:type="gramEnd"/>
+        <w:t>22</w:t>
+      </w:r>
       <w:r>
         <w:rPr>
           <w:b w:val="0"/>
         </w:rPr>
         <w:tab/>
+      </w:r>
+      <w:r>
         <w:t>Actual Working Hours Committed</w:t>
       </w:r>
       <w:proofErr w:type="gramStart"/>
       <w:r>
-        <w:rPr>
-          <w:b w:val="0"/>
-        </w:rPr>
         <w:t>: ?</w:t>
       </w:r>
       <w:proofErr w:type="gramEnd"/>
@@ -8700,7 +8794,16 @@
         <w:spacing w:before="360"/>
       </w:pPr>
       <w:r>
-        <w:t>Story 38: Course Commencement Notification</w:t>
+        <w:t>Story 43</w:t>
+      </w:r>
+      <w:r>
+        <w:t xml:space="preserve">: </w:t>
+      </w:r>
+      <w:r>
+        <w:rPr>
+          <w:color w:val="auto"/>
+        </w:rPr>
+        <w:t>Enrol Waitlisted Students upon Enrolment Deletion</w:t>
       </w:r>
       <w:r>
         <w:tab/>
@@ -8805,7 +8908,7 @@
               <w:cnfStyle w:val="000000100000" w:firstRow="0" w:lastRow="0" w:firstColumn="0" w:lastColumn="0" w:oddVBand="0" w:evenVBand="0" w:oddHBand="1" w:evenHBand="0" w:firstRowFirstColumn="0" w:firstRowLastColumn="0" w:lastRowFirstColumn="0" w:lastRowLastColumn="0"/>
             </w:pPr>
             <w:r>
-              <w:t>Users are reminded via email notification of their position in a course and the course’s start/end dates, 10 days prior to course commencement</w:t>
+              <w:t>If a student cancels their enrolment, the first student in the waiting list is automatically enrolled into that course.</w:t>
             </w:r>
           </w:p>
         </w:tc>
@@ -8818,7 +8921,7 @@
               <w:cnfStyle w:val="000000100000" w:firstRow="0" w:lastRow="0" w:firstColumn="0" w:lastColumn="0" w:oddVBand="0" w:evenVBand="0" w:oddHBand="1" w:evenHBand="0" w:firstRowFirstColumn="0" w:firstRowLastColumn="0" w:lastRowFirstColumn="0" w:lastRowLastColumn="0"/>
             </w:pPr>
             <w:r>
-              <w:t>5</w:t>
+              <w:t>4</w:t>
             </w:r>
           </w:p>
         </w:tc>
@@ -8854,7 +8957,7 @@
               <w:cnfStyle w:val="000000000000" w:firstRow="0" w:lastRow="0" w:firstColumn="0" w:lastColumn="0" w:oddVBand="0" w:evenVBand="0" w:oddHBand="0" w:evenHBand="0" w:firstRowFirstColumn="0" w:firstRowLastColumn="0" w:lastRowFirstColumn="0" w:lastRowLastColumn="0"/>
             </w:pPr>
             <w:r>
-              <w:t>Verify that story that is complete (Acceptance criteria)</w:t>
+              <w:t>Students on a waiting list, who have been auto enrolled due to a cancellation are notified via an email sent to the address that they registered their account with.</w:t>
             </w:r>
           </w:p>
         </w:tc>
@@ -8867,7 +8970,7 @@
               <w:cnfStyle w:val="000000000000" w:firstRow="0" w:lastRow="0" w:firstColumn="0" w:lastColumn="0" w:oddVBand="0" w:evenVBand="0" w:oddHBand="0" w:evenHBand="0" w:firstRowFirstColumn="0" w:firstRowLastColumn="0" w:lastRowFirstColumn="0" w:lastRowLastColumn="0"/>
             </w:pPr>
             <w:r>
-              <w:t>1</w:t>
+              <w:t>4</w:t>
             </w:r>
           </w:p>
         </w:tc>
@@ -8891,6 +8994,55 @@
             <w:cnfStyle w:val="001000000000" w:firstRow="0" w:lastRow="0" w:firstColumn="1" w:lastColumn="0" w:oddVBand="0" w:evenVBand="0" w:oddHBand="0" w:evenHBand="0" w:firstRowFirstColumn="0" w:firstRowLastColumn="0" w:lastRowFirstColumn="0" w:lastRowLastColumn="0"/>
             <w:tcW w:w="885" w:type="dxa"/>
           </w:tcPr>
+          <w:p>
+            <w:r>
+              <w:t>T03</w:t>
+            </w:r>
+          </w:p>
+        </w:tc>
+        <w:tc>
+          <w:tcPr>
+            <w:tcW w:w="6315" w:type="dxa"/>
+          </w:tcPr>
+          <w:p>
+            <w:pPr>
+              <w:cnfStyle w:val="000000100000" w:firstRow="0" w:lastRow="0" w:firstColumn="0" w:lastColumn="0" w:oddVBand="0" w:evenVBand="0" w:oddHBand="1" w:evenHBand="0" w:firstRowFirstColumn="0" w:firstRowLastColumn="0" w:lastRowFirstColumn="0" w:lastRowLastColumn="0"/>
+            </w:pPr>
+            <w:r>
+              <w:t>Verify that story that is complete (Acceptance criteria)</w:t>
+            </w:r>
+          </w:p>
+        </w:tc>
+        <w:tc>
+          <w:tcPr>
+            <w:tcW w:w="1095" w:type="dxa"/>
+          </w:tcPr>
+          <w:p>
+            <w:pPr>
+              <w:cnfStyle w:val="000000100000" w:firstRow="0" w:lastRow="0" w:firstColumn="0" w:lastColumn="0" w:oddVBand="0" w:evenVBand="0" w:oddHBand="1" w:evenHBand="0" w:firstRowFirstColumn="0" w:firstRowLastColumn="0" w:lastRowFirstColumn="0" w:lastRowLastColumn="0"/>
+            </w:pPr>
+            <w:r>
+              <w:t>1</w:t>
+            </w:r>
+          </w:p>
+        </w:tc>
+        <w:tc>
+          <w:tcPr>
+            <w:tcW w:w="810" w:type="dxa"/>
+          </w:tcPr>
+          <w:p>
+            <w:pPr>
+              <w:cnfStyle w:val="000000100000" w:firstRow="0" w:lastRow="0" w:firstColumn="0" w:lastColumn="0" w:oddVBand="0" w:evenVBand="0" w:oddHBand="1" w:evenHBand="0" w:firstRowFirstColumn="0" w:firstRowLastColumn="0" w:lastRowFirstColumn="0" w:lastRowLastColumn="0"/>
+            </w:pPr>
+          </w:p>
+        </w:tc>
+      </w:tr>
+      <w:tr>
+        <w:tc>
+          <w:tcPr>
+            <w:cnfStyle w:val="001000000000" w:firstRow="0" w:lastRow="0" w:firstColumn="1" w:lastColumn="0" w:oddVBand="0" w:evenVBand="0" w:oddHBand="0" w:evenHBand="0" w:firstRowFirstColumn="0" w:firstRowLastColumn="0" w:lastRowFirstColumn="0" w:lastRowLastColumn="0"/>
+            <w:tcW w:w="885" w:type="dxa"/>
+          </w:tcPr>
           <w:p/>
         </w:tc>
         <w:tc>
@@ -8902,7 +9054,7 @@
               <w:tabs>
                 <w:tab w:val="right" w:pos="6219"/>
               </w:tabs>
-              <w:cnfStyle w:val="000000100000" w:firstRow="0" w:lastRow="0" w:firstColumn="0" w:lastColumn="0" w:oddVBand="0" w:evenVBand="0" w:oddHBand="1" w:evenHBand="0" w:firstRowFirstColumn="0" w:firstRowLastColumn="0" w:lastRowFirstColumn="0" w:lastRowLastColumn="0"/>
+              <w:cnfStyle w:val="000000000000" w:firstRow="0" w:lastRow="0" w:firstColumn="0" w:lastColumn="0" w:oddVBand="0" w:evenVBand="0" w:oddHBand="0" w:evenHBand="0" w:firstRowFirstColumn="0" w:firstRowLastColumn="0" w:lastRowFirstColumn="0" w:lastRowLastColumn="0"/>
             </w:pPr>
             <w:r>
               <w:t>Story Points: 3</w:t>
@@ -8919,10 +9071,10 @@
           </w:tcPr>
           <w:p>
             <w:pPr>
-              <w:cnfStyle w:val="000000100000" w:firstRow="0" w:lastRow="0" w:firstColumn="0" w:lastColumn="0" w:oddVBand="0" w:evenVBand="0" w:oddHBand="1" w:evenHBand="0" w:firstRowFirstColumn="0" w:firstRowLastColumn="0" w:lastRowFirstColumn="0" w:lastRowLastColumn="0"/>
-            </w:pPr>
-            <w:r>
-              <w:t>6</w:t>
+              <w:cnfStyle w:val="000000000000" w:firstRow="0" w:lastRow="0" w:firstColumn="0" w:lastColumn="0" w:oddVBand="0" w:evenVBand="0" w:oddHBand="0" w:evenHBand="0" w:firstRowFirstColumn="0" w:firstRowLastColumn="0" w:lastRowFirstColumn="0" w:lastRowLastColumn="0"/>
+            </w:pPr>
+            <w:r>
+              <w:t>9</w:t>
             </w:r>
           </w:p>
         </w:tc>
@@ -8932,16 +9084,2507 @@
           </w:tcPr>
           <w:p>
             <w:pPr>
-              <w:cnfStyle w:val="000000100000" w:firstRow="0" w:lastRow="0" w:firstColumn="0" w:lastColumn="0" w:oddVBand="0" w:evenVBand="0" w:oddHBand="1" w:evenHBand="0" w:firstRowFirstColumn="0" w:firstRowLastColumn="0" w:lastRowFirstColumn="0" w:lastRowLastColumn="0"/>
+              <w:cnfStyle w:val="000000000000" w:firstRow="0" w:lastRow="0" w:firstColumn="0" w:lastColumn="0" w:oddVBand="0" w:evenVBand="0" w:oddHBand="0" w:evenHBand="0" w:firstRowFirstColumn="0" w:firstRowLastColumn="0" w:lastRowFirstColumn="0" w:lastRowLastColumn="0"/>
+            </w:pPr>
+          </w:p>
+        </w:tc>
+      </w:tr>
+    </w:tbl>
+    <w:p>
+      <w:pPr>
+        <w:pStyle w:val="Heading2"/>
+        <w:spacing w:before="360"/>
+      </w:pPr>
+      <w:r>
+        <w:t>Story 38: Course Commencement Notification</w:t>
+      </w:r>
+      <w:r>
+        <w:tab/>
+      </w:r>
+    </w:p>
+    <w:tbl>
+      <w:tblPr>
+        <w:tblStyle w:val="ae"/>
+        <w:tblW w:w="9105" w:type="dxa"/>
+        <w:tblInd w:w="-115" w:type="dxa"/>
+        <w:tblBorders>
+          <w:top w:val="single" w:sz="8" w:space="0" w:color="8064A2"/>
+          <w:left w:val="single" w:sz="8" w:space="0" w:color="8064A2"/>
+          <w:bottom w:val="single" w:sz="8" w:space="0" w:color="8064A2"/>
+          <w:right w:val="single" w:sz="8" w:space="0" w:color="8064A2"/>
+        </w:tblBorders>
+        <w:tblLayout w:type="fixed"/>
+        <w:tblLook w:val="04A0" w:firstRow="1" w:lastRow="0" w:firstColumn="1" w:lastColumn="0" w:noHBand="0" w:noVBand="1"/>
+      </w:tblPr>
+      <w:tblGrid>
+        <w:gridCol w:w="885"/>
+        <w:gridCol w:w="6315"/>
+        <w:gridCol w:w="1095"/>
+        <w:gridCol w:w="810"/>
+      </w:tblGrid>
+      <w:tr>
+        <w:trPr>
+          <w:cnfStyle w:val="100000000000" w:firstRow="1" w:lastRow="0" w:firstColumn="0" w:lastColumn="0" w:oddVBand="0" w:evenVBand="0" w:oddHBand="0" w:evenHBand="0" w:firstRowFirstColumn="0" w:firstRowLastColumn="0" w:lastRowFirstColumn="0" w:lastRowLastColumn="0"/>
+        </w:trPr>
+        <w:tc>
+          <w:tcPr>
+            <w:cnfStyle w:val="001000000000" w:firstRow="0" w:lastRow="0" w:firstColumn="1" w:lastColumn="0" w:oddVBand="0" w:evenVBand="0" w:oddHBand="0" w:evenHBand="0" w:firstRowFirstColumn="0" w:firstRowLastColumn="0" w:lastRowFirstColumn="0" w:lastRowLastColumn="0"/>
+            <w:tcW w:w="885" w:type="dxa"/>
+          </w:tcPr>
+          <w:p>
+            <w:r>
+              <w:t>Task ID</w:t>
+            </w:r>
+          </w:p>
+        </w:tc>
+        <w:tc>
+          <w:tcPr>
+            <w:tcW w:w="6315" w:type="dxa"/>
+          </w:tcPr>
+          <w:p>
+            <w:pPr>
+              <w:cnfStyle w:val="100000000000" w:firstRow="1" w:lastRow="0" w:firstColumn="0" w:lastColumn="0" w:oddVBand="0" w:evenVBand="0" w:oddHBand="0" w:evenHBand="0" w:firstRowFirstColumn="0" w:firstRowLastColumn="0" w:lastRowFirstColumn="0" w:lastRowLastColumn="0"/>
+            </w:pPr>
+            <w:r>
+              <w:t>Task Description</w:t>
+            </w:r>
+          </w:p>
+        </w:tc>
+        <w:tc>
+          <w:tcPr>
+            <w:tcW w:w="1095" w:type="dxa"/>
+          </w:tcPr>
+          <w:p>
+            <w:pPr>
+              <w:cnfStyle w:val="100000000000" w:firstRow="1" w:lastRow="0" w:firstColumn="0" w:lastColumn="0" w:oddVBand="0" w:evenVBand="0" w:oddHBand="0" w:evenHBand="0" w:firstRowFirstColumn="0" w:firstRowLastColumn="0" w:lastRowFirstColumn="0" w:lastRowLastColumn="0"/>
+            </w:pPr>
+            <w:r>
+              <w:t>Estimate</w:t>
+            </w:r>
+          </w:p>
+        </w:tc>
+        <w:tc>
+          <w:tcPr>
+            <w:tcW w:w="810" w:type="dxa"/>
+          </w:tcPr>
+          <w:p>
+            <w:pPr>
+              <w:cnfStyle w:val="100000000000" w:firstRow="1" w:lastRow="0" w:firstColumn="0" w:lastColumn="0" w:oddVBand="0" w:evenVBand="0" w:oddHBand="0" w:evenHBand="0" w:firstRowFirstColumn="0" w:firstRowLastColumn="0" w:lastRowFirstColumn="0" w:lastRowLastColumn="0"/>
+            </w:pPr>
+            <w:r>
+              <w:t>Taken</w:t>
+            </w:r>
+          </w:p>
+        </w:tc>
+      </w:tr>
+      <w:tr>
+        <w:trPr>
+          <w:cnfStyle w:val="000000100000" w:firstRow="0" w:lastRow="0" w:firstColumn="0" w:lastColumn="0" w:oddVBand="0" w:evenVBand="0" w:oddHBand="1" w:evenHBand="0" w:firstRowFirstColumn="0" w:firstRowLastColumn="0" w:lastRowFirstColumn="0" w:lastRowLastColumn="0"/>
+        </w:trPr>
+        <w:tc>
+          <w:tcPr>
+            <w:cnfStyle w:val="001000000000" w:firstRow="0" w:lastRow="0" w:firstColumn="1" w:lastColumn="0" w:oddVBand="0" w:evenVBand="0" w:oddHBand="0" w:evenHBand="0" w:firstRowFirstColumn="0" w:firstRowLastColumn="0" w:lastRowFirstColumn="0" w:lastRowLastColumn="0"/>
+            <w:tcW w:w="885" w:type="dxa"/>
+          </w:tcPr>
+          <w:p>
+            <w:r>
+              <w:t>T04</w:t>
+            </w:r>
+          </w:p>
+        </w:tc>
+        <w:tc>
+          <w:tcPr>
+            <w:tcW w:w="6315" w:type="dxa"/>
+          </w:tcPr>
+          <w:p>
+            <w:pPr>
+              <w:cnfStyle w:val="000000100000" w:firstRow="0" w:lastRow="0" w:firstColumn="0" w:lastColumn="0" w:oddVBand="0" w:evenVBand="0" w:oddHBand="1" w:evenHBand="0" w:firstRowFirstColumn="0" w:firstRowLastColumn="0" w:lastRowFirstColumn="0" w:lastRowLastColumn="0"/>
+            </w:pPr>
+            <w:r>
+              <w:t>Users are reminded via email notification of their position in a course and the course’s start/end dates, 10 days prior to course commencement</w:t>
+            </w:r>
+          </w:p>
+        </w:tc>
+        <w:tc>
+          <w:tcPr>
+            <w:tcW w:w="1095" w:type="dxa"/>
+          </w:tcPr>
+          <w:p>
+            <w:pPr>
+              <w:cnfStyle w:val="000000100000" w:firstRow="0" w:lastRow="0" w:firstColumn="0" w:lastColumn="0" w:oddVBand="0" w:evenVBand="0" w:oddHBand="1" w:evenHBand="0" w:firstRowFirstColumn="0" w:firstRowLastColumn="0" w:lastRowFirstColumn="0" w:lastRowLastColumn="0"/>
+            </w:pPr>
+            <w:r>
+              <w:t>4</w:t>
+            </w:r>
+          </w:p>
+        </w:tc>
+        <w:tc>
+          <w:tcPr>
+            <w:tcW w:w="810" w:type="dxa"/>
+          </w:tcPr>
+          <w:p>
+            <w:pPr>
+              <w:cnfStyle w:val="000000100000" w:firstRow="0" w:lastRow="0" w:firstColumn="0" w:lastColumn="0" w:oddVBand="0" w:evenVBand="0" w:oddHBand="1" w:evenHBand="0" w:firstRowFirstColumn="0" w:firstRowLastColumn="0" w:lastRowFirstColumn="0" w:lastRowLastColumn="0"/>
+            </w:pPr>
+          </w:p>
+        </w:tc>
+      </w:tr>
+      <w:tr>
+        <w:tc>
+          <w:tcPr>
+            <w:cnfStyle w:val="001000000000" w:firstRow="0" w:lastRow="0" w:firstColumn="1" w:lastColumn="0" w:oddVBand="0" w:evenVBand="0" w:oddHBand="0" w:evenHBand="0" w:firstRowFirstColumn="0" w:firstRowLastColumn="0" w:lastRowFirstColumn="0" w:lastRowLastColumn="0"/>
+            <w:tcW w:w="885" w:type="dxa"/>
+          </w:tcPr>
+          <w:p>
+            <w:r>
+              <w:t>T05</w:t>
+            </w:r>
+          </w:p>
+        </w:tc>
+        <w:tc>
+          <w:tcPr>
+            <w:tcW w:w="6315" w:type="dxa"/>
+          </w:tcPr>
+          <w:p>
+            <w:pPr>
+              <w:cnfStyle w:val="000000000000" w:firstRow="0" w:lastRow="0" w:firstColumn="0" w:lastColumn="0" w:oddVBand="0" w:evenVBand="0" w:oddHBand="0" w:evenHBand="0" w:firstRowFirstColumn="0" w:firstRowLastColumn="0" w:lastRowFirstColumn="0" w:lastRowLastColumn="0"/>
+            </w:pPr>
+            <w:r>
+              <w:t>Verify that story that is complete (Acceptance criteria)</w:t>
+            </w:r>
+          </w:p>
+        </w:tc>
+        <w:tc>
+          <w:tcPr>
+            <w:tcW w:w="1095" w:type="dxa"/>
+          </w:tcPr>
+          <w:p>
+            <w:pPr>
+              <w:cnfStyle w:val="000000000000" w:firstRow="0" w:lastRow="0" w:firstColumn="0" w:lastColumn="0" w:oddVBand="0" w:evenVBand="0" w:oddHBand="0" w:evenHBand="0" w:firstRowFirstColumn="0" w:firstRowLastColumn="0" w:lastRowFirstColumn="0" w:lastRowLastColumn="0"/>
+            </w:pPr>
+            <w:r>
+              <w:t>1</w:t>
+            </w:r>
+          </w:p>
+        </w:tc>
+        <w:tc>
+          <w:tcPr>
+            <w:tcW w:w="810" w:type="dxa"/>
+          </w:tcPr>
+          <w:p>
+            <w:pPr>
+              <w:cnfStyle w:val="000000000000" w:firstRow="0" w:lastRow="0" w:firstColumn="0" w:lastColumn="0" w:oddVBand="0" w:evenVBand="0" w:oddHBand="0" w:evenHBand="0" w:firstRowFirstColumn="0" w:firstRowLastColumn="0" w:lastRowFirstColumn="0" w:lastRowLastColumn="0"/>
+            </w:pPr>
+          </w:p>
+        </w:tc>
+      </w:tr>
+      <w:tr>
+        <w:trPr>
+          <w:cnfStyle w:val="000000100000" w:firstRow="0" w:lastRow="0" w:firstColumn="0" w:lastColumn="0" w:oddVBand="0" w:evenVBand="0" w:oddHBand="1" w:evenHBand="0" w:firstRowFirstColumn="0" w:firstRowLastColumn="0" w:lastRowFirstColumn="0" w:lastRowLastColumn="0"/>
+        </w:trPr>
+        <w:tc>
+          <w:tcPr>
+            <w:cnfStyle w:val="001000000000" w:firstRow="0" w:lastRow="0" w:firstColumn="1" w:lastColumn="0" w:oddVBand="0" w:evenVBand="0" w:oddHBand="0" w:evenHBand="0" w:firstRowFirstColumn="0" w:firstRowLastColumn="0" w:lastRowFirstColumn="0" w:lastRowLastColumn="0"/>
+            <w:tcW w:w="885" w:type="dxa"/>
+          </w:tcPr>
+          <w:p/>
+        </w:tc>
+        <w:tc>
+          <w:tcPr>
+            <w:tcW w:w="6315" w:type="dxa"/>
+          </w:tcPr>
+          <w:p>
+            <w:pPr>
+              <w:tabs>
+                <w:tab w:val="right" w:pos="6219"/>
+              </w:tabs>
+              <w:cnfStyle w:val="000000100000" w:firstRow="0" w:lastRow="0" w:firstColumn="0" w:lastColumn="0" w:oddVBand="0" w:evenVBand="0" w:oddHBand="1" w:evenHBand="0" w:firstRowFirstColumn="0" w:firstRowLastColumn="0" w:lastRowFirstColumn="0" w:lastRowLastColumn="0"/>
+            </w:pPr>
+            <w:r>
+              <w:t>Story Points: 2</w:t>
+            </w:r>
+            <w:r>
+              <w:tab/>
+              <w:t>Total Hours:</w:t>
+            </w:r>
+          </w:p>
+        </w:tc>
+        <w:tc>
+          <w:tcPr>
+            <w:tcW w:w="1095" w:type="dxa"/>
+          </w:tcPr>
+          <w:p>
+            <w:pPr>
+              <w:cnfStyle w:val="000000100000" w:firstRow="0" w:lastRow="0" w:firstColumn="0" w:lastColumn="0" w:oddVBand="0" w:evenVBand="0" w:oddHBand="1" w:evenHBand="0" w:firstRowFirstColumn="0" w:firstRowLastColumn="0" w:lastRowFirstColumn="0" w:lastRowLastColumn="0"/>
+            </w:pPr>
+            <w:r>
+              <w:t>5</w:t>
+            </w:r>
+          </w:p>
+        </w:tc>
+        <w:tc>
+          <w:tcPr>
+            <w:tcW w:w="810" w:type="dxa"/>
+          </w:tcPr>
+          <w:p>
+            <w:pPr>
+              <w:cnfStyle w:val="000000100000" w:firstRow="0" w:lastRow="0" w:firstColumn="0" w:lastColumn="0" w:oddVBand="0" w:evenVBand="0" w:oddHBand="1" w:evenHBand="0" w:firstRowFirstColumn="0" w:firstRowLastColumn="0" w:lastRowFirstColumn="0" w:lastRowLastColumn="0"/>
+            </w:pPr>
+          </w:p>
+        </w:tc>
+      </w:tr>
+    </w:tbl>
+    <w:p>
+      <w:pPr>
+        <w:pStyle w:val="Heading2"/>
+        <w:spacing w:before="360"/>
+      </w:pPr>
+      <w:r>
+        <w:t xml:space="preserve">Story </w:t>
+      </w:r>
+      <w:r>
+        <w:t>2</w:t>
+      </w:r>
+      <w:r>
+        <w:t xml:space="preserve">4: </w:t>
+      </w:r>
+      <w:r>
+        <w:rPr>
+          <w:color w:val="auto"/>
+        </w:rPr>
+        <w:t>Manager</w:t>
+      </w:r>
+      <w:r>
+        <w:rPr>
+          <w:color w:val="auto"/>
+        </w:rPr>
+        <w:t>s C</w:t>
+      </w:r>
+      <w:r>
+        <w:rPr>
+          <w:color w:val="auto"/>
+        </w:rPr>
+        <w:t>an Cancel Scheduled Courses</w:t>
+      </w:r>
+      <w:r>
+        <w:t>.</w:t>
+      </w:r>
+      <w:r>
+        <w:tab/>
+      </w:r>
+    </w:p>
+    <w:tbl>
+      <w:tblPr>
+        <w:tblStyle w:val="ae"/>
+        <w:tblW w:w="9105" w:type="dxa"/>
+        <w:tblInd w:w="-115" w:type="dxa"/>
+        <w:tblBorders>
+          <w:top w:val="single" w:sz="8" w:space="0" w:color="8064A2"/>
+          <w:left w:val="single" w:sz="8" w:space="0" w:color="8064A2"/>
+          <w:bottom w:val="single" w:sz="8" w:space="0" w:color="8064A2"/>
+          <w:right w:val="single" w:sz="8" w:space="0" w:color="8064A2"/>
+        </w:tblBorders>
+        <w:tblLayout w:type="fixed"/>
+        <w:tblLook w:val="04A0" w:firstRow="1" w:lastRow="0" w:firstColumn="1" w:lastColumn="0" w:noHBand="0" w:noVBand="1"/>
+      </w:tblPr>
+      <w:tblGrid>
+        <w:gridCol w:w="885"/>
+        <w:gridCol w:w="6315"/>
+        <w:gridCol w:w="1095"/>
+        <w:gridCol w:w="810"/>
+      </w:tblGrid>
+      <w:tr>
+        <w:trPr>
+          <w:cnfStyle w:val="100000000000" w:firstRow="1" w:lastRow="0" w:firstColumn="0" w:lastColumn="0" w:oddVBand="0" w:evenVBand="0" w:oddHBand="0" w:evenHBand="0" w:firstRowFirstColumn="0" w:firstRowLastColumn="0" w:lastRowFirstColumn="0" w:lastRowLastColumn="0"/>
+        </w:trPr>
+        <w:tc>
+          <w:tcPr>
+            <w:cnfStyle w:val="001000000000" w:firstRow="0" w:lastRow="0" w:firstColumn="1" w:lastColumn="0" w:oddVBand="0" w:evenVBand="0" w:oddHBand="0" w:evenHBand="0" w:firstRowFirstColumn="0" w:firstRowLastColumn="0" w:lastRowFirstColumn="0" w:lastRowLastColumn="0"/>
+            <w:tcW w:w="885" w:type="dxa"/>
+          </w:tcPr>
+          <w:p>
+            <w:r>
+              <w:t>Task ID</w:t>
+            </w:r>
+          </w:p>
+        </w:tc>
+        <w:tc>
+          <w:tcPr>
+            <w:tcW w:w="6315" w:type="dxa"/>
+          </w:tcPr>
+          <w:p>
+            <w:pPr>
+              <w:cnfStyle w:val="100000000000" w:firstRow="1" w:lastRow="0" w:firstColumn="0" w:lastColumn="0" w:oddVBand="0" w:evenVBand="0" w:oddHBand="0" w:evenHBand="0" w:firstRowFirstColumn="0" w:firstRowLastColumn="0" w:lastRowFirstColumn="0" w:lastRowLastColumn="0"/>
+            </w:pPr>
+            <w:r>
+              <w:t>Task Description</w:t>
+            </w:r>
+          </w:p>
+        </w:tc>
+        <w:tc>
+          <w:tcPr>
+            <w:tcW w:w="1095" w:type="dxa"/>
+          </w:tcPr>
+          <w:p>
+            <w:pPr>
+              <w:cnfStyle w:val="100000000000" w:firstRow="1" w:lastRow="0" w:firstColumn="0" w:lastColumn="0" w:oddVBand="0" w:evenVBand="0" w:oddHBand="0" w:evenHBand="0" w:firstRowFirstColumn="0" w:firstRowLastColumn="0" w:lastRowFirstColumn="0" w:lastRowLastColumn="0"/>
+            </w:pPr>
+            <w:r>
+              <w:t>Estimate</w:t>
+            </w:r>
+          </w:p>
+        </w:tc>
+        <w:tc>
+          <w:tcPr>
+            <w:tcW w:w="810" w:type="dxa"/>
+          </w:tcPr>
+          <w:p>
+            <w:pPr>
+              <w:cnfStyle w:val="100000000000" w:firstRow="1" w:lastRow="0" w:firstColumn="0" w:lastColumn="0" w:oddVBand="0" w:evenVBand="0" w:oddHBand="0" w:evenHBand="0" w:firstRowFirstColumn="0" w:firstRowLastColumn="0" w:lastRowFirstColumn="0" w:lastRowLastColumn="0"/>
+            </w:pPr>
+            <w:r>
+              <w:t>Taken</w:t>
+            </w:r>
+          </w:p>
+        </w:tc>
+      </w:tr>
+      <w:tr>
+        <w:trPr>
+          <w:cnfStyle w:val="000000100000" w:firstRow="0" w:lastRow="0" w:firstColumn="0" w:lastColumn="0" w:oddVBand="0" w:evenVBand="0" w:oddHBand="1" w:evenHBand="0" w:firstRowFirstColumn="0" w:firstRowLastColumn="0" w:lastRowFirstColumn="0" w:lastRowLastColumn="0"/>
+        </w:trPr>
+        <w:tc>
+          <w:tcPr>
+            <w:cnfStyle w:val="001000000000" w:firstRow="0" w:lastRow="0" w:firstColumn="1" w:lastColumn="0" w:oddVBand="0" w:evenVBand="0" w:oddHBand="0" w:evenHBand="0" w:firstRowFirstColumn="0" w:firstRowLastColumn="0" w:lastRowFirstColumn="0" w:lastRowLastColumn="0"/>
+            <w:tcW w:w="885" w:type="dxa"/>
+          </w:tcPr>
+          <w:p>
+            <w:r>
+              <w:t>T06</w:t>
+            </w:r>
+          </w:p>
+        </w:tc>
+        <w:tc>
+          <w:tcPr>
+            <w:tcW w:w="6315" w:type="dxa"/>
+          </w:tcPr>
+          <w:p>
+            <w:pPr>
+              <w:cnfStyle w:val="000000100000" w:firstRow="0" w:lastRow="0" w:firstColumn="0" w:lastColumn="0" w:oddVBand="0" w:evenVBand="0" w:oddHBand="1" w:evenHBand="0" w:firstRowFirstColumn="0" w:firstRowLastColumn="0" w:lastRowFirstColumn="0" w:lastRowLastColumn="0"/>
+            </w:pPr>
+            <w:r>
+              <w:t xml:space="preserve">Managers </w:t>
+            </w:r>
+            <w:r>
+              <w:t xml:space="preserve">can </w:t>
+            </w:r>
+            <w:r>
+              <w:t>delete courses</w:t>
+            </w:r>
+            <w:r>
+              <w:t>.</w:t>
+            </w:r>
+          </w:p>
+        </w:tc>
+        <w:tc>
+          <w:tcPr>
+            <w:tcW w:w="1095" w:type="dxa"/>
+          </w:tcPr>
+          <w:p>
+            <w:pPr>
+              <w:cnfStyle w:val="000000100000" w:firstRow="0" w:lastRow="0" w:firstColumn="0" w:lastColumn="0" w:oddVBand="0" w:evenVBand="0" w:oddHBand="1" w:evenHBand="0" w:firstRowFirstColumn="0" w:firstRowLastColumn="0" w:lastRowFirstColumn="0" w:lastRowLastColumn="0"/>
+            </w:pPr>
+            <w:r>
+              <w:t>1</w:t>
+            </w:r>
+          </w:p>
+        </w:tc>
+        <w:tc>
+          <w:tcPr>
+            <w:tcW w:w="810" w:type="dxa"/>
+          </w:tcPr>
+          <w:p>
+            <w:pPr>
+              <w:cnfStyle w:val="000000100000" w:firstRow="0" w:lastRow="0" w:firstColumn="0" w:lastColumn="0" w:oddVBand="0" w:evenVBand="0" w:oddHBand="1" w:evenHBand="0" w:firstRowFirstColumn="0" w:firstRowLastColumn="0" w:lastRowFirstColumn="0" w:lastRowLastColumn="0"/>
+            </w:pPr>
+            <w:r>
+              <w:t>1</w:t>
+            </w:r>
+          </w:p>
+        </w:tc>
+      </w:tr>
+      <w:tr>
+        <w:trPr>
+          <w:trHeight w:val="478"/>
+        </w:trPr>
+        <w:tc>
+          <w:tcPr>
+            <w:cnfStyle w:val="001000000000" w:firstRow="0" w:lastRow="0" w:firstColumn="1" w:lastColumn="0" w:oddVBand="0" w:evenVBand="0" w:oddHBand="0" w:evenHBand="0" w:firstRowFirstColumn="0" w:firstRowLastColumn="0" w:lastRowFirstColumn="0" w:lastRowLastColumn="0"/>
+            <w:tcW w:w="885" w:type="dxa"/>
+          </w:tcPr>
+          <w:p>
+            <w:r>
+              <w:t>T07</w:t>
+            </w:r>
+          </w:p>
+        </w:tc>
+        <w:tc>
+          <w:tcPr>
+            <w:tcW w:w="6315" w:type="dxa"/>
+          </w:tcPr>
+          <w:p>
+            <w:pPr>
+              <w:cnfStyle w:val="000000000000" w:firstRow="0" w:lastRow="0" w:firstColumn="0" w:lastColumn="0" w:oddVBand="0" w:evenVBand="0" w:oddHBand="0" w:evenHBand="0" w:firstRowFirstColumn="0" w:firstRowLastColumn="0" w:lastRowFirstColumn="0" w:lastRowLastColumn="0"/>
+            </w:pPr>
+            <w:r>
+              <w:t>Upon deletion, user enrolments (both students and servers) will be deleted as well and removed from the DB.</w:t>
+            </w:r>
+          </w:p>
+        </w:tc>
+        <w:tc>
+          <w:tcPr>
+            <w:tcW w:w="1095" w:type="dxa"/>
+          </w:tcPr>
+          <w:p>
+            <w:pPr>
+              <w:cnfStyle w:val="000000000000" w:firstRow="0" w:lastRow="0" w:firstColumn="0" w:lastColumn="0" w:oddVBand="0" w:evenVBand="0" w:oddHBand="0" w:evenHBand="0" w:firstRowFirstColumn="0" w:firstRowLastColumn="0" w:lastRowFirstColumn="0" w:lastRowLastColumn="0"/>
+            </w:pPr>
+            <w:r>
+              <w:t>4</w:t>
+            </w:r>
+          </w:p>
+        </w:tc>
+        <w:tc>
+          <w:tcPr>
+            <w:tcW w:w="810" w:type="dxa"/>
+          </w:tcPr>
+          <w:p>
+            <w:pPr>
+              <w:cnfStyle w:val="000000000000" w:firstRow="0" w:lastRow="0" w:firstColumn="0" w:lastColumn="0" w:oddVBand="0" w:evenVBand="0" w:oddHBand="0" w:evenHBand="0" w:firstRowFirstColumn="0" w:firstRowLastColumn="0" w:lastRowFirstColumn="0" w:lastRowLastColumn="0"/>
+            </w:pPr>
+          </w:p>
+        </w:tc>
+      </w:tr>
+      <w:tr>
+        <w:trPr>
+          <w:cnfStyle w:val="000000100000" w:firstRow="0" w:lastRow="0" w:firstColumn="0" w:lastColumn="0" w:oddVBand="0" w:evenVBand="0" w:oddHBand="1" w:evenHBand="0" w:firstRowFirstColumn="0" w:firstRowLastColumn="0" w:lastRowFirstColumn="0" w:lastRowLastColumn="0"/>
+          <w:trHeight w:val="478"/>
+        </w:trPr>
+        <w:tc>
+          <w:tcPr>
+            <w:cnfStyle w:val="001000000000" w:firstRow="0" w:lastRow="0" w:firstColumn="1" w:lastColumn="0" w:oddVBand="0" w:evenVBand="0" w:oddHBand="0" w:evenHBand="0" w:firstRowFirstColumn="0" w:firstRowLastColumn="0" w:lastRowFirstColumn="0" w:lastRowLastColumn="0"/>
+            <w:tcW w:w="885" w:type="dxa"/>
+          </w:tcPr>
+          <w:p>
+            <w:r>
+              <w:t>T08</w:t>
+            </w:r>
+          </w:p>
+        </w:tc>
+        <w:tc>
+          <w:tcPr>
+            <w:tcW w:w="6315" w:type="dxa"/>
+          </w:tcPr>
+          <w:p>
+            <w:pPr>
+              <w:cnfStyle w:val="000000100000" w:firstRow="0" w:lastRow="0" w:firstColumn="0" w:lastColumn="0" w:oddVBand="0" w:evenVBand="0" w:oddHBand="1" w:evenHBand="0" w:firstRowFirstColumn="0" w:firstRowLastColumn="0" w:lastRowFirstColumn="0" w:lastRowLastColumn="0"/>
+            </w:pPr>
+            <w:r>
+              <w:t>Upon deletion, users who were enrolled (students and servers) get email notifications of the cancellation.</w:t>
+            </w:r>
+          </w:p>
+        </w:tc>
+        <w:tc>
+          <w:tcPr>
+            <w:tcW w:w="1095" w:type="dxa"/>
+          </w:tcPr>
+          <w:p>
+            <w:pPr>
+              <w:cnfStyle w:val="000000100000" w:firstRow="0" w:lastRow="0" w:firstColumn="0" w:lastColumn="0" w:oddVBand="0" w:evenVBand="0" w:oddHBand="1" w:evenHBand="0" w:firstRowFirstColumn="0" w:firstRowLastColumn="0" w:lastRowFirstColumn="0" w:lastRowLastColumn="0"/>
+            </w:pPr>
+            <w:r>
+              <w:t>4</w:t>
+            </w:r>
+          </w:p>
+        </w:tc>
+        <w:tc>
+          <w:tcPr>
+            <w:tcW w:w="810" w:type="dxa"/>
+          </w:tcPr>
+          <w:p>
+            <w:pPr>
+              <w:cnfStyle w:val="000000100000" w:firstRow="0" w:lastRow="0" w:firstColumn="0" w:lastColumn="0" w:oddVBand="0" w:evenVBand="0" w:oddHBand="1" w:evenHBand="0" w:firstRowFirstColumn="0" w:firstRowLastColumn="0" w:lastRowFirstColumn="0" w:lastRowLastColumn="0"/>
+            </w:pPr>
+          </w:p>
+        </w:tc>
+      </w:tr>
+      <w:tr>
+        <w:tc>
+          <w:tcPr>
+            <w:cnfStyle w:val="001000000000" w:firstRow="0" w:lastRow="0" w:firstColumn="1" w:lastColumn="0" w:oddVBand="0" w:evenVBand="0" w:oddHBand="0" w:evenHBand="0" w:firstRowFirstColumn="0" w:firstRowLastColumn="0" w:lastRowFirstColumn="0" w:lastRowLastColumn="0"/>
+            <w:tcW w:w="885" w:type="dxa"/>
+          </w:tcPr>
+          <w:p>
+            <w:r>
+              <w:t>T18</w:t>
+            </w:r>
+          </w:p>
+        </w:tc>
+        <w:tc>
+          <w:tcPr>
+            <w:tcW w:w="6315" w:type="dxa"/>
+          </w:tcPr>
+          <w:p>
+            <w:pPr>
+              <w:cnfStyle w:val="000000000000" w:firstRow="0" w:lastRow="0" w:firstColumn="0" w:lastColumn="0" w:oddVBand="0" w:evenVBand="0" w:oddHBand="0" w:evenHBand="0" w:firstRowFirstColumn="0" w:firstRowLastColumn="0" w:lastRowFirstColumn="0" w:lastRowLastColumn="0"/>
+            </w:pPr>
+            <w:r>
+              <w:t>Verify that story that is complete (Acceptance criteria)</w:t>
+            </w:r>
+          </w:p>
+        </w:tc>
+        <w:tc>
+          <w:tcPr>
+            <w:tcW w:w="1095" w:type="dxa"/>
+          </w:tcPr>
+          <w:p>
+            <w:pPr>
+              <w:cnfStyle w:val="000000000000" w:firstRow="0" w:lastRow="0" w:firstColumn="0" w:lastColumn="0" w:oddVBand="0" w:evenVBand="0" w:oddHBand="0" w:evenHBand="0" w:firstRowFirstColumn="0" w:firstRowLastColumn="0" w:lastRowFirstColumn="0" w:lastRowLastColumn="0"/>
+            </w:pPr>
+            <w:r>
+              <w:t>1</w:t>
+            </w:r>
+          </w:p>
+        </w:tc>
+        <w:tc>
+          <w:tcPr>
+            <w:tcW w:w="810" w:type="dxa"/>
+          </w:tcPr>
+          <w:p>
+            <w:pPr>
+              <w:cnfStyle w:val="000000000000" w:firstRow="0" w:lastRow="0" w:firstColumn="0" w:lastColumn="0" w:oddVBand="0" w:evenVBand="0" w:oddHBand="0" w:evenHBand="0" w:firstRowFirstColumn="0" w:firstRowLastColumn="0" w:lastRowFirstColumn="0" w:lastRowLastColumn="0"/>
+            </w:pPr>
+          </w:p>
+        </w:tc>
+      </w:tr>
+      <w:tr>
+        <w:trPr>
+          <w:cnfStyle w:val="000000100000" w:firstRow="0" w:lastRow="0" w:firstColumn="0" w:lastColumn="0" w:oddVBand="0" w:evenVBand="0" w:oddHBand="1" w:evenHBand="0" w:firstRowFirstColumn="0" w:firstRowLastColumn="0" w:lastRowFirstColumn="0" w:lastRowLastColumn="0"/>
+        </w:trPr>
+        <w:tc>
+          <w:tcPr>
+            <w:cnfStyle w:val="001000000000" w:firstRow="0" w:lastRow="0" w:firstColumn="1" w:lastColumn="0" w:oddVBand="0" w:evenVBand="0" w:oddHBand="0" w:evenHBand="0" w:firstRowFirstColumn="0" w:firstRowLastColumn="0" w:lastRowFirstColumn="0" w:lastRowLastColumn="0"/>
+            <w:tcW w:w="885" w:type="dxa"/>
+          </w:tcPr>
+          <w:p/>
+        </w:tc>
+        <w:tc>
+          <w:tcPr>
+            <w:tcW w:w="6315" w:type="dxa"/>
+          </w:tcPr>
+          <w:p>
+            <w:pPr>
+              <w:tabs>
+                <w:tab w:val="right" w:pos="6219"/>
+              </w:tabs>
+              <w:cnfStyle w:val="000000100000" w:firstRow="0" w:lastRow="0" w:firstColumn="0" w:lastColumn="0" w:oddVBand="0" w:evenVBand="0" w:oddHBand="1" w:evenHBand="0" w:firstRowFirstColumn="0" w:firstRowLastColumn="0" w:lastRowFirstColumn="0" w:lastRowLastColumn="0"/>
+            </w:pPr>
+            <w:r>
+              <w:t>Story Points: 3</w:t>
+            </w:r>
+            <w:r>
+              <w:tab/>
+              <w:t>Total Hours:</w:t>
+            </w:r>
+          </w:p>
+        </w:tc>
+        <w:tc>
+          <w:tcPr>
+            <w:tcW w:w="1095" w:type="dxa"/>
+          </w:tcPr>
+          <w:p>
+            <w:pPr>
+              <w:cnfStyle w:val="000000100000" w:firstRow="0" w:lastRow="0" w:firstColumn="0" w:lastColumn="0" w:oddVBand="0" w:evenVBand="0" w:oddHBand="1" w:evenHBand="0" w:firstRowFirstColumn="0" w:firstRowLastColumn="0" w:lastRowFirstColumn="0" w:lastRowLastColumn="0"/>
+            </w:pPr>
+            <w:r>
+              <w:t>10</w:t>
+            </w:r>
+          </w:p>
+        </w:tc>
+        <w:tc>
+          <w:tcPr>
+            <w:tcW w:w="810" w:type="dxa"/>
+          </w:tcPr>
+          <w:p>
+            <w:pPr>
+              <w:cnfStyle w:val="000000100000" w:firstRow="0" w:lastRow="0" w:firstColumn="0" w:lastColumn="0" w:oddVBand="0" w:evenVBand="0" w:oddHBand="1" w:evenHBand="0" w:firstRowFirstColumn="0" w:firstRowLastColumn="0" w:lastRowFirstColumn="0" w:lastRowLastColumn="0"/>
+            </w:pPr>
+          </w:p>
+        </w:tc>
+      </w:tr>
+    </w:tbl>
+    <w:p>
+      <w:pPr>
+        <w:pStyle w:val="Heading2"/>
+        <w:spacing w:before="360"/>
+      </w:pPr>
+      <w:r>
+        <w:t>Story 34: Unit Testing – Part 1.</w:t>
+      </w:r>
+      <w:r>
+        <w:tab/>
+      </w:r>
+    </w:p>
+    <w:tbl>
+      <w:tblPr>
+        <w:tblStyle w:val="ae"/>
+        <w:tblW w:w="9105" w:type="dxa"/>
+        <w:tblInd w:w="-115" w:type="dxa"/>
+        <w:tblBorders>
+          <w:top w:val="single" w:sz="8" w:space="0" w:color="8064A2"/>
+          <w:left w:val="single" w:sz="8" w:space="0" w:color="8064A2"/>
+          <w:bottom w:val="single" w:sz="8" w:space="0" w:color="8064A2"/>
+          <w:right w:val="single" w:sz="8" w:space="0" w:color="8064A2"/>
+        </w:tblBorders>
+        <w:tblLayout w:type="fixed"/>
+        <w:tblLook w:val="04A0" w:firstRow="1" w:lastRow="0" w:firstColumn="1" w:lastColumn="0" w:noHBand="0" w:noVBand="1"/>
+      </w:tblPr>
+      <w:tblGrid>
+        <w:gridCol w:w="885"/>
+        <w:gridCol w:w="6315"/>
+        <w:gridCol w:w="1095"/>
+        <w:gridCol w:w="810"/>
+      </w:tblGrid>
+      <w:tr>
+        <w:trPr>
+          <w:cnfStyle w:val="100000000000" w:firstRow="1" w:lastRow="0" w:firstColumn="0" w:lastColumn="0" w:oddVBand="0" w:evenVBand="0" w:oddHBand="0" w:evenHBand="0" w:firstRowFirstColumn="0" w:firstRowLastColumn="0" w:lastRowFirstColumn="0" w:lastRowLastColumn="0"/>
+        </w:trPr>
+        <w:tc>
+          <w:tcPr>
+            <w:cnfStyle w:val="001000000000" w:firstRow="0" w:lastRow="0" w:firstColumn="1" w:lastColumn="0" w:oddVBand="0" w:evenVBand="0" w:oddHBand="0" w:evenHBand="0" w:firstRowFirstColumn="0" w:firstRowLastColumn="0" w:lastRowFirstColumn="0" w:lastRowLastColumn="0"/>
+            <w:tcW w:w="885" w:type="dxa"/>
+          </w:tcPr>
+          <w:p>
+            <w:r>
+              <w:t>Task ID</w:t>
+            </w:r>
+          </w:p>
+        </w:tc>
+        <w:tc>
+          <w:tcPr>
+            <w:tcW w:w="6315" w:type="dxa"/>
+          </w:tcPr>
+          <w:p>
+            <w:pPr>
+              <w:cnfStyle w:val="100000000000" w:firstRow="1" w:lastRow="0" w:firstColumn="0" w:lastColumn="0" w:oddVBand="0" w:evenVBand="0" w:oddHBand="0" w:evenHBand="0" w:firstRowFirstColumn="0" w:firstRowLastColumn="0" w:lastRowFirstColumn="0" w:lastRowLastColumn="0"/>
+            </w:pPr>
+            <w:r>
+              <w:t>Task Description</w:t>
+            </w:r>
+          </w:p>
+        </w:tc>
+        <w:tc>
+          <w:tcPr>
+            <w:tcW w:w="1095" w:type="dxa"/>
+          </w:tcPr>
+          <w:p>
+            <w:pPr>
+              <w:cnfStyle w:val="100000000000" w:firstRow="1" w:lastRow="0" w:firstColumn="0" w:lastColumn="0" w:oddVBand="0" w:evenVBand="0" w:oddHBand="0" w:evenHBand="0" w:firstRowFirstColumn="0" w:firstRowLastColumn="0" w:lastRowFirstColumn="0" w:lastRowLastColumn="0"/>
+            </w:pPr>
+            <w:r>
+              <w:t>Estimate</w:t>
+            </w:r>
+          </w:p>
+        </w:tc>
+        <w:tc>
+          <w:tcPr>
+            <w:tcW w:w="810" w:type="dxa"/>
+          </w:tcPr>
+          <w:p>
+            <w:pPr>
+              <w:cnfStyle w:val="100000000000" w:firstRow="1" w:lastRow="0" w:firstColumn="0" w:lastColumn="0" w:oddVBand="0" w:evenVBand="0" w:oddHBand="0" w:evenHBand="0" w:firstRowFirstColumn="0" w:firstRowLastColumn="0" w:lastRowFirstColumn="0" w:lastRowLastColumn="0"/>
+            </w:pPr>
+            <w:r>
+              <w:t>Taken</w:t>
+            </w:r>
+          </w:p>
+        </w:tc>
+      </w:tr>
+      <w:tr>
+        <w:trPr>
+          <w:cnfStyle w:val="000000100000" w:firstRow="0" w:lastRow="0" w:firstColumn="0" w:lastColumn="0" w:oddVBand="0" w:evenVBand="0" w:oddHBand="1" w:evenHBand="0" w:firstRowFirstColumn="0" w:firstRowLastColumn="0" w:lastRowFirstColumn="0" w:lastRowLastColumn="0"/>
+        </w:trPr>
+        <w:tc>
+          <w:tcPr>
+            <w:cnfStyle w:val="001000000000" w:firstRow="0" w:lastRow="0" w:firstColumn="1" w:lastColumn="0" w:oddVBand="0" w:evenVBand="0" w:oddHBand="0" w:evenHBand="0" w:firstRowFirstColumn="0" w:firstRowLastColumn="0" w:lastRowFirstColumn="0" w:lastRowLastColumn="0"/>
+            <w:tcW w:w="885" w:type="dxa"/>
+          </w:tcPr>
+          <w:p>
+            <w:r>
+              <w:t>T06</w:t>
+            </w:r>
+          </w:p>
+        </w:tc>
+        <w:tc>
+          <w:tcPr>
+            <w:tcW w:w="6315" w:type="dxa"/>
+          </w:tcPr>
+          <w:p>
+            <w:pPr>
+              <w:cnfStyle w:val="000000100000" w:firstRow="0" w:lastRow="0" w:firstColumn="0" w:lastColumn="0" w:oddVBand="0" w:evenVBand="0" w:oddHBand="1" w:evenHBand="0" w:firstRowFirstColumn="0" w:firstRowLastColumn="0" w:lastRowFirstColumn="0" w:lastRowLastColumn="0"/>
+            </w:pPr>
+            <w:r>
+              <w:t>Unit testing is carried out on all necessary functions currently implemented. Unit tests all pass and test boundary cases.</w:t>
+            </w:r>
+          </w:p>
+        </w:tc>
+        <w:tc>
+          <w:tcPr>
+            <w:tcW w:w="1095" w:type="dxa"/>
+          </w:tcPr>
+          <w:p>
+            <w:pPr>
+              <w:cnfStyle w:val="000000100000" w:firstRow="0" w:lastRow="0" w:firstColumn="0" w:lastColumn="0" w:oddVBand="0" w:evenVBand="0" w:oddHBand="1" w:evenHBand="0" w:firstRowFirstColumn="0" w:firstRowLastColumn="0" w:lastRowFirstColumn="0" w:lastRowLastColumn="0"/>
+            </w:pPr>
+            <w:r>
+              <w:t>15</w:t>
+            </w:r>
+          </w:p>
+        </w:tc>
+        <w:tc>
+          <w:tcPr>
+            <w:tcW w:w="810" w:type="dxa"/>
+          </w:tcPr>
+          <w:p>
+            <w:pPr>
+              <w:cnfStyle w:val="000000100000" w:firstRow="0" w:lastRow="0" w:firstColumn="0" w:lastColumn="0" w:oddVBand="0" w:evenVBand="0" w:oddHBand="1" w:evenHBand="0" w:firstRowFirstColumn="0" w:firstRowLastColumn="0" w:lastRowFirstColumn="0" w:lastRowLastColumn="0"/>
+            </w:pPr>
+          </w:p>
+        </w:tc>
+      </w:tr>
+      <w:tr>
+        <w:tc>
+          <w:tcPr>
+            <w:cnfStyle w:val="001000000000" w:firstRow="0" w:lastRow="0" w:firstColumn="1" w:lastColumn="0" w:oddVBand="0" w:evenVBand="0" w:oddHBand="0" w:evenHBand="0" w:firstRowFirstColumn="0" w:firstRowLastColumn="0" w:lastRowFirstColumn="0" w:lastRowLastColumn="0"/>
+            <w:tcW w:w="885" w:type="dxa"/>
+          </w:tcPr>
+          <w:p>
+            <w:r>
+              <w:lastRenderedPageBreak/>
+              <w:t>T07</w:t>
+            </w:r>
+          </w:p>
+        </w:tc>
+        <w:tc>
+          <w:tcPr>
+            <w:tcW w:w="6315" w:type="dxa"/>
+          </w:tcPr>
+          <w:p>
+            <w:pPr>
+              <w:cnfStyle w:val="000000000000" w:firstRow="0" w:lastRow="0" w:firstColumn="0" w:lastColumn="0" w:oddVBand="0" w:evenVBand="0" w:oddHBand="0" w:evenHBand="0" w:firstRowFirstColumn="0" w:firstRowLastColumn="0" w:lastRowFirstColumn="0" w:lastRowLastColumn="0"/>
+            </w:pPr>
+            <w:r>
+              <w:t>Verify that story that is complete (Acceptance criteria)</w:t>
+            </w:r>
+          </w:p>
+        </w:tc>
+        <w:tc>
+          <w:tcPr>
+            <w:tcW w:w="1095" w:type="dxa"/>
+          </w:tcPr>
+          <w:p>
+            <w:pPr>
+              <w:cnfStyle w:val="000000000000" w:firstRow="0" w:lastRow="0" w:firstColumn="0" w:lastColumn="0" w:oddVBand="0" w:evenVBand="0" w:oddHBand="0" w:evenHBand="0" w:firstRowFirstColumn="0" w:firstRowLastColumn="0" w:lastRowFirstColumn="0" w:lastRowLastColumn="0"/>
+            </w:pPr>
+            <w:r>
+              <w:t>1</w:t>
+            </w:r>
+          </w:p>
+        </w:tc>
+        <w:tc>
+          <w:tcPr>
+            <w:tcW w:w="810" w:type="dxa"/>
+          </w:tcPr>
+          <w:p>
+            <w:pPr>
+              <w:cnfStyle w:val="000000000000" w:firstRow="0" w:lastRow="0" w:firstColumn="0" w:lastColumn="0" w:oddVBand="0" w:evenVBand="0" w:oddHBand="0" w:evenHBand="0" w:firstRowFirstColumn="0" w:firstRowLastColumn="0" w:lastRowFirstColumn="0" w:lastRowLastColumn="0"/>
+            </w:pPr>
+          </w:p>
+        </w:tc>
+      </w:tr>
+      <w:tr>
+        <w:trPr>
+          <w:cnfStyle w:val="000000100000" w:firstRow="0" w:lastRow="0" w:firstColumn="0" w:lastColumn="0" w:oddVBand="0" w:evenVBand="0" w:oddHBand="1" w:evenHBand="0" w:firstRowFirstColumn="0" w:firstRowLastColumn="0" w:lastRowFirstColumn="0" w:lastRowLastColumn="0"/>
+        </w:trPr>
+        <w:tc>
+          <w:tcPr>
+            <w:cnfStyle w:val="001000000000" w:firstRow="0" w:lastRow="0" w:firstColumn="1" w:lastColumn="0" w:oddVBand="0" w:evenVBand="0" w:oddHBand="0" w:evenHBand="0" w:firstRowFirstColumn="0" w:firstRowLastColumn="0" w:lastRowFirstColumn="0" w:lastRowLastColumn="0"/>
+            <w:tcW w:w="885" w:type="dxa"/>
+          </w:tcPr>
+          <w:p/>
+        </w:tc>
+        <w:tc>
+          <w:tcPr>
+            <w:tcW w:w="6315" w:type="dxa"/>
+          </w:tcPr>
+          <w:p>
+            <w:pPr>
+              <w:tabs>
+                <w:tab w:val="right" w:pos="6219"/>
+              </w:tabs>
+              <w:cnfStyle w:val="000000100000" w:firstRow="0" w:lastRow="0" w:firstColumn="0" w:lastColumn="0" w:oddVBand="0" w:evenVBand="0" w:oddHBand="1" w:evenHBand="0" w:firstRowFirstColumn="0" w:firstRowLastColumn="0" w:lastRowFirstColumn="0" w:lastRowLastColumn="0"/>
+            </w:pPr>
+            <w:r>
+              <w:t>Story Points: 5</w:t>
+            </w:r>
+            <w:r>
+              <w:tab/>
+              <w:t>Total Hours:</w:t>
+            </w:r>
+          </w:p>
+        </w:tc>
+        <w:tc>
+          <w:tcPr>
+            <w:tcW w:w="1095" w:type="dxa"/>
+          </w:tcPr>
+          <w:p>
+            <w:pPr>
+              <w:cnfStyle w:val="000000100000" w:firstRow="0" w:lastRow="0" w:firstColumn="0" w:lastColumn="0" w:oddVBand="0" w:evenVBand="0" w:oddHBand="1" w:evenHBand="0" w:firstRowFirstColumn="0" w:firstRowLastColumn="0" w:lastRowFirstColumn="0" w:lastRowLastColumn="0"/>
+            </w:pPr>
+            <w:r>
+              <w:t>16</w:t>
+            </w:r>
+          </w:p>
+        </w:tc>
+        <w:tc>
+          <w:tcPr>
+            <w:tcW w:w="810" w:type="dxa"/>
+          </w:tcPr>
+          <w:p>
+            <w:pPr>
+              <w:cnfStyle w:val="000000100000" w:firstRow="0" w:lastRow="0" w:firstColumn="0" w:lastColumn="0" w:oddVBand="0" w:evenVBand="0" w:oddHBand="1" w:evenHBand="0" w:firstRowFirstColumn="0" w:firstRowLastColumn="0" w:lastRowFirstColumn="0" w:lastRowLastColumn="0"/>
+            </w:pPr>
+          </w:p>
+        </w:tc>
+      </w:tr>
+    </w:tbl>
+    <w:p>
+      <w:pPr>
+        <w:pStyle w:val="Heading2"/>
+        <w:spacing w:before="360"/>
+      </w:pPr>
+      <w:r>
+        <w:t xml:space="preserve">Story 06: </w:t>
+      </w:r>
+      <w:r>
+        <w:rPr>
+          <w:color w:val="auto"/>
+        </w:rPr>
+        <w:t>Server’s Access to Dietary Requirements</w:t>
+      </w:r>
+      <w:r>
+        <w:t>.</w:t>
+      </w:r>
+      <w:r>
+        <w:tab/>
+      </w:r>
+    </w:p>
+    <w:tbl>
+      <w:tblPr>
+        <w:tblStyle w:val="ae"/>
+        <w:tblW w:w="9105" w:type="dxa"/>
+        <w:tblInd w:w="-115" w:type="dxa"/>
+        <w:tblBorders>
+          <w:top w:val="single" w:sz="8" w:space="0" w:color="8064A2"/>
+          <w:left w:val="single" w:sz="8" w:space="0" w:color="8064A2"/>
+          <w:bottom w:val="single" w:sz="8" w:space="0" w:color="8064A2"/>
+          <w:right w:val="single" w:sz="8" w:space="0" w:color="8064A2"/>
+        </w:tblBorders>
+        <w:tblLayout w:type="fixed"/>
+        <w:tblLook w:val="04A0" w:firstRow="1" w:lastRow="0" w:firstColumn="1" w:lastColumn="0" w:noHBand="0" w:noVBand="1"/>
+      </w:tblPr>
+      <w:tblGrid>
+        <w:gridCol w:w="885"/>
+        <w:gridCol w:w="6315"/>
+        <w:gridCol w:w="1095"/>
+        <w:gridCol w:w="810"/>
+      </w:tblGrid>
+      <w:tr>
+        <w:trPr>
+          <w:cnfStyle w:val="100000000000" w:firstRow="1" w:lastRow="0" w:firstColumn="0" w:lastColumn="0" w:oddVBand="0" w:evenVBand="0" w:oddHBand="0" w:evenHBand="0" w:firstRowFirstColumn="0" w:firstRowLastColumn="0" w:lastRowFirstColumn="0" w:lastRowLastColumn="0"/>
+        </w:trPr>
+        <w:tc>
+          <w:tcPr>
+            <w:cnfStyle w:val="001000000000" w:firstRow="0" w:lastRow="0" w:firstColumn="1" w:lastColumn="0" w:oddVBand="0" w:evenVBand="0" w:oddHBand="0" w:evenHBand="0" w:firstRowFirstColumn="0" w:firstRowLastColumn="0" w:lastRowFirstColumn="0" w:lastRowLastColumn="0"/>
+            <w:tcW w:w="885" w:type="dxa"/>
+          </w:tcPr>
+          <w:p>
+            <w:r>
+              <w:t>Task ID</w:t>
+            </w:r>
+          </w:p>
+        </w:tc>
+        <w:tc>
+          <w:tcPr>
+            <w:tcW w:w="6315" w:type="dxa"/>
+          </w:tcPr>
+          <w:p>
+            <w:pPr>
+              <w:cnfStyle w:val="100000000000" w:firstRow="1" w:lastRow="0" w:firstColumn="0" w:lastColumn="0" w:oddVBand="0" w:evenVBand="0" w:oddHBand="0" w:evenHBand="0" w:firstRowFirstColumn="0" w:firstRowLastColumn="0" w:lastRowFirstColumn="0" w:lastRowLastColumn="0"/>
+            </w:pPr>
+            <w:r>
+              <w:t>Task Description</w:t>
+            </w:r>
+          </w:p>
+        </w:tc>
+        <w:tc>
+          <w:tcPr>
+            <w:tcW w:w="1095" w:type="dxa"/>
+          </w:tcPr>
+          <w:p>
+            <w:pPr>
+              <w:cnfStyle w:val="100000000000" w:firstRow="1" w:lastRow="0" w:firstColumn="0" w:lastColumn="0" w:oddVBand="0" w:evenVBand="0" w:oddHBand="0" w:evenHBand="0" w:firstRowFirstColumn="0" w:firstRowLastColumn="0" w:lastRowFirstColumn="0" w:lastRowLastColumn="0"/>
+            </w:pPr>
+            <w:r>
+              <w:t>Estimate</w:t>
+            </w:r>
+          </w:p>
+        </w:tc>
+        <w:tc>
+          <w:tcPr>
+            <w:tcW w:w="810" w:type="dxa"/>
+          </w:tcPr>
+          <w:p>
+            <w:pPr>
+              <w:cnfStyle w:val="100000000000" w:firstRow="1" w:lastRow="0" w:firstColumn="0" w:lastColumn="0" w:oddVBand="0" w:evenVBand="0" w:oddHBand="0" w:evenHBand="0" w:firstRowFirstColumn="0" w:firstRowLastColumn="0" w:lastRowFirstColumn="0" w:lastRowLastColumn="0"/>
+            </w:pPr>
+            <w:r>
+              <w:t>Taken</w:t>
+            </w:r>
+          </w:p>
+        </w:tc>
+      </w:tr>
+      <w:tr>
+        <w:trPr>
+          <w:cnfStyle w:val="000000100000" w:firstRow="0" w:lastRow="0" w:firstColumn="0" w:lastColumn="0" w:oddVBand="0" w:evenVBand="0" w:oddHBand="1" w:evenHBand="0" w:firstRowFirstColumn="0" w:firstRowLastColumn="0" w:lastRowFirstColumn="0" w:lastRowLastColumn="0"/>
+        </w:trPr>
+        <w:tc>
+          <w:tcPr>
+            <w:cnfStyle w:val="001000000000" w:firstRow="0" w:lastRow="0" w:firstColumn="1" w:lastColumn="0" w:oddVBand="0" w:evenVBand="0" w:oddHBand="0" w:evenHBand="0" w:firstRowFirstColumn="0" w:firstRowLastColumn="0" w:lastRowFirstColumn="0" w:lastRowLastColumn="0"/>
+            <w:tcW w:w="885" w:type="dxa"/>
+          </w:tcPr>
+          <w:p>
+            <w:r>
+              <w:t>T08</w:t>
+            </w:r>
+          </w:p>
+        </w:tc>
+        <w:tc>
+          <w:tcPr>
+            <w:tcW w:w="6315" w:type="dxa"/>
+          </w:tcPr>
+          <w:p>
+            <w:pPr>
+              <w:cnfStyle w:val="000000100000" w:firstRow="0" w:lastRow="0" w:firstColumn="0" w:lastColumn="0" w:oddVBand="0" w:evenVBand="0" w:oddHBand="1" w:evenHBand="0" w:firstRowFirstColumn="0" w:firstRowLastColumn="0" w:lastRowFirstColumn="0" w:lastRowLastColumn="0"/>
+            </w:pPr>
+            <w:r>
+              <w:t>Servers can view a list of students that have enrolled into courses that they themselves are serving in when clicking on “view” from the course page.</w:t>
+            </w:r>
+          </w:p>
+        </w:tc>
+        <w:tc>
+          <w:tcPr>
+            <w:tcW w:w="1095" w:type="dxa"/>
+          </w:tcPr>
+          <w:p>
+            <w:pPr>
+              <w:cnfStyle w:val="000000100000" w:firstRow="0" w:lastRow="0" w:firstColumn="0" w:lastColumn="0" w:oddVBand="0" w:evenVBand="0" w:oddHBand="1" w:evenHBand="0" w:firstRowFirstColumn="0" w:firstRowLastColumn="0" w:lastRowFirstColumn="0" w:lastRowLastColumn="0"/>
+            </w:pPr>
+            <w:r>
+              <w:t>4</w:t>
+            </w:r>
+          </w:p>
+        </w:tc>
+        <w:tc>
+          <w:tcPr>
+            <w:tcW w:w="810" w:type="dxa"/>
+          </w:tcPr>
+          <w:p>
+            <w:pPr>
+              <w:cnfStyle w:val="000000100000" w:firstRow="0" w:lastRow="0" w:firstColumn="0" w:lastColumn="0" w:oddVBand="0" w:evenVBand="0" w:oddHBand="1" w:evenHBand="0" w:firstRowFirstColumn="0" w:firstRowLastColumn="0" w:lastRowFirstColumn="0" w:lastRowLastColumn="0"/>
+            </w:pPr>
+          </w:p>
+        </w:tc>
+      </w:tr>
+      <w:tr>
+        <w:tc>
+          <w:tcPr>
+            <w:cnfStyle w:val="001000000000" w:firstRow="0" w:lastRow="0" w:firstColumn="1" w:lastColumn="0" w:oddVBand="0" w:evenVBand="0" w:oddHBand="0" w:evenHBand="0" w:firstRowFirstColumn="0" w:firstRowLastColumn="0" w:lastRowFirstColumn="0" w:lastRowLastColumn="0"/>
+            <w:tcW w:w="885" w:type="dxa"/>
+          </w:tcPr>
+          <w:p>
+            <w:r>
+              <w:t>T09</w:t>
+            </w:r>
+          </w:p>
+        </w:tc>
+        <w:tc>
+          <w:tcPr>
+            <w:tcW w:w="6315" w:type="dxa"/>
+          </w:tcPr>
+          <w:p>
+            <w:pPr>
+              <w:cnfStyle w:val="000000000000" w:firstRow="0" w:lastRow="0" w:firstColumn="0" w:lastColumn="0" w:oddVBand="0" w:evenVBand="0" w:oddHBand="0" w:evenHBand="0" w:firstRowFirstColumn="0" w:firstRowLastColumn="0" w:lastRowFirstColumn="0" w:lastRowLastColumn="0"/>
+            </w:pPr>
+            <w:r>
+              <w:t>Students with dietary requirements will be marked</w:t>
+            </w:r>
+            <w:r>
+              <w:t>/highlighted in some way (Perhaps with an [</w:t>
+            </w:r>
+            <w:r>
+              <w:t>x</w:t>
+            </w:r>
+            <w:r>
+              <w:t>]</w:t>
+            </w:r>
+            <w:r>
+              <w:t>)</w:t>
+            </w:r>
+            <w:r>
+              <w:t xml:space="preserve"> so that they can be easily identified.</w:t>
+            </w:r>
+          </w:p>
+        </w:tc>
+        <w:tc>
+          <w:tcPr>
+            <w:tcW w:w="1095" w:type="dxa"/>
+          </w:tcPr>
+          <w:p>
+            <w:pPr>
+              <w:cnfStyle w:val="000000000000" w:firstRow="0" w:lastRow="0" w:firstColumn="0" w:lastColumn="0" w:oddVBand="0" w:evenVBand="0" w:oddHBand="0" w:evenHBand="0" w:firstRowFirstColumn="0" w:firstRowLastColumn="0" w:lastRowFirstColumn="0" w:lastRowLastColumn="0"/>
+            </w:pPr>
+            <w:r>
+              <w:t>1</w:t>
+            </w:r>
+          </w:p>
+        </w:tc>
+        <w:tc>
+          <w:tcPr>
+            <w:tcW w:w="810" w:type="dxa"/>
+          </w:tcPr>
+          <w:p>
+            <w:pPr>
+              <w:cnfStyle w:val="000000000000" w:firstRow="0" w:lastRow="0" w:firstColumn="0" w:lastColumn="0" w:oddVBand="0" w:evenVBand="0" w:oddHBand="0" w:evenHBand="0" w:firstRowFirstColumn="0" w:firstRowLastColumn="0" w:lastRowFirstColumn="0" w:lastRowLastColumn="0"/>
+            </w:pPr>
+          </w:p>
+        </w:tc>
+      </w:tr>
+      <w:tr>
+        <w:trPr>
+          <w:cnfStyle w:val="000000100000" w:firstRow="0" w:lastRow="0" w:firstColumn="0" w:lastColumn="0" w:oddVBand="0" w:evenVBand="0" w:oddHBand="1" w:evenHBand="0" w:firstRowFirstColumn="0" w:firstRowLastColumn="0" w:lastRowFirstColumn="0" w:lastRowLastColumn="0"/>
+        </w:trPr>
+        <w:tc>
+          <w:tcPr>
+            <w:cnfStyle w:val="001000000000" w:firstRow="0" w:lastRow="0" w:firstColumn="1" w:lastColumn="0" w:oddVBand="0" w:evenVBand="0" w:oddHBand="0" w:evenHBand="0" w:firstRowFirstColumn="0" w:firstRowLastColumn="0" w:lastRowFirstColumn="0" w:lastRowLastColumn="0"/>
+            <w:tcW w:w="885" w:type="dxa"/>
+          </w:tcPr>
+          <w:p>
+            <w:r>
+              <w:t>T10</w:t>
+            </w:r>
+          </w:p>
+        </w:tc>
+        <w:tc>
+          <w:tcPr>
+            <w:tcW w:w="6315" w:type="dxa"/>
+          </w:tcPr>
+          <w:p>
+            <w:pPr>
+              <w:cnfStyle w:val="000000100000" w:firstRow="0" w:lastRow="0" w:firstColumn="0" w:lastColumn="0" w:oddVBand="0" w:evenVBand="0" w:oddHBand="1" w:evenHBand="0" w:firstRowFirstColumn="0" w:firstRowLastColumn="0" w:lastRowFirstColumn="0" w:lastRowLastColumn="0"/>
+            </w:pPr>
+            <w:r>
+              <w:t>The names in the list should link to the student’s user pages.</w:t>
+            </w:r>
+          </w:p>
+        </w:tc>
+        <w:tc>
+          <w:tcPr>
+            <w:tcW w:w="1095" w:type="dxa"/>
+          </w:tcPr>
+          <w:p>
+            <w:pPr>
+              <w:cnfStyle w:val="000000100000" w:firstRow="0" w:lastRow="0" w:firstColumn="0" w:lastColumn="0" w:oddVBand="0" w:evenVBand="0" w:oddHBand="1" w:evenHBand="0" w:firstRowFirstColumn="0" w:firstRowLastColumn="0" w:lastRowFirstColumn="0" w:lastRowLastColumn="0"/>
+            </w:pPr>
+            <w:r>
+              <w:t>2</w:t>
+            </w:r>
+          </w:p>
+        </w:tc>
+        <w:tc>
+          <w:tcPr>
+            <w:tcW w:w="810" w:type="dxa"/>
+          </w:tcPr>
+          <w:p>
+            <w:pPr>
+              <w:cnfStyle w:val="000000100000" w:firstRow="0" w:lastRow="0" w:firstColumn="0" w:lastColumn="0" w:oddVBand="0" w:evenVBand="0" w:oddHBand="1" w:evenHBand="0" w:firstRowFirstColumn="0" w:firstRowLastColumn="0" w:lastRowFirstColumn="0" w:lastRowLastColumn="0"/>
+            </w:pPr>
+          </w:p>
+        </w:tc>
+      </w:tr>
+      <w:tr>
+        <w:tc>
+          <w:tcPr>
+            <w:cnfStyle w:val="001000000000" w:firstRow="0" w:lastRow="0" w:firstColumn="1" w:lastColumn="0" w:oddVBand="0" w:evenVBand="0" w:oddHBand="0" w:evenHBand="0" w:firstRowFirstColumn="0" w:firstRowLastColumn="0" w:lastRowFirstColumn="0" w:lastRowLastColumn="0"/>
+            <w:tcW w:w="885" w:type="dxa"/>
+          </w:tcPr>
+          <w:p>
+            <w:r>
+              <w:t>T10</w:t>
+            </w:r>
+          </w:p>
+        </w:tc>
+        <w:tc>
+          <w:tcPr>
+            <w:tcW w:w="6315" w:type="dxa"/>
+          </w:tcPr>
+          <w:p>
+            <w:pPr>
+              <w:cnfStyle w:val="000000000000" w:firstRow="0" w:lastRow="0" w:firstColumn="0" w:lastColumn="0" w:oddVBand="0" w:evenVBand="0" w:oddHBand="0" w:evenHBand="0" w:firstRowFirstColumn="0" w:firstRowLastColumn="0" w:lastRowFirstColumn="0" w:lastRowLastColumn="0"/>
+            </w:pPr>
+            <w:r>
+              <w:t>Verify that story that is complete (Acceptance criteria)</w:t>
+            </w:r>
+          </w:p>
+        </w:tc>
+        <w:tc>
+          <w:tcPr>
+            <w:tcW w:w="1095" w:type="dxa"/>
+          </w:tcPr>
+          <w:p>
+            <w:pPr>
+              <w:cnfStyle w:val="000000000000" w:firstRow="0" w:lastRow="0" w:firstColumn="0" w:lastColumn="0" w:oddVBand="0" w:evenVBand="0" w:oddHBand="0" w:evenHBand="0" w:firstRowFirstColumn="0" w:firstRowLastColumn="0" w:lastRowFirstColumn="0" w:lastRowLastColumn="0"/>
+            </w:pPr>
+            <w:r>
+              <w:t>1</w:t>
+            </w:r>
+          </w:p>
+        </w:tc>
+        <w:tc>
+          <w:tcPr>
+            <w:tcW w:w="810" w:type="dxa"/>
+          </w:tcPr>
+          <w:p>
+            <w:pPr>
+              <w:cnfStyle w:val="000000000000" w:firstRow="0" w:lastRow="0" w:firstColumn="0" w:lastColumn="0" w:oddVBand="0" w:evenVBand="0" w:oddHBand="0" w:evenHBand="0" w:firstRowFirstColumn="0" w:firstRowLastColumn="0" w:lastRowFirstColumn="0" w:lastRowLastColumn="0"/>
+            </w:pPr>
+          </w:p>
+        </w:tc>
+      </w:tr>
+      <w:tr>
+        <w:trPr>
+          <w:cnfStyle w:val="000000100000" w:firstRow="0" w:lastRow="0" w:firstColumn="0" w:lastColumn="0" w:oddVBand="0" w:evenVBand="0" w:oddHBand="1" w:evenHBand="0" w:firstRowFirstColumn="0" w:firstRowLastColumn="0" w:lastRowFirstColumn="0" w:lastRowLastColumn="0"/>
+        </w:trPr>
+        <w:tc>
+          <w:tcPr>
+            <w:cnfStyle w:val="001000000000" w:firstRow="0" w:lastRow="0" w:firstColumn="1" w:lastColumn="0" w:oddVBand="0" w:evenVBand="0" w:oddHBand="0" w:evenHBand="0" w:firstRowFirstColumn="0" w:firstRowLastColumn="0" w:lastRowFirstColumn="0" w:lastRowLastColumn="0"/>
+            <w:tcW w:w="885" w:type="dxa"/>
+          </w:tcPr>
+          <w:p/>
+        </w:tc>
+        <w:tc>
+          <w:tcPr>
+            <w:tcW w:w="6315" w:type="dxa"/>
+          </w:tcPr>
+          <w:p>
+            <w:pPr>
+              <w:tabs>
+                <w:tab w:val="right" w:pos="6219"/>
+              </w:tabs>
+              <w:cnfStyle w:val="000000100000" w:firstRow="0" w:lastRow="0" w:firstColumn="0" w:lastColumn="0" w:oddVBand="0" w:evenVBand="0" w:oddHBand="1" w:evenHBand="0" w:firstRowFirstColumn="0" w:firstRowLastColumn="0" w:lastRowFirstColumn="0" w:lastRowLastColumn="0"/>
+            </w:pPr>
+            <w:r>
+              <w:t>Story Points: 2</w:t>
+            </w:r>
+            <w:r>
+              <w:tab/>
+              <w:t>Total Hours:</w:t>
+            </w:r>
+          </w:p>
+        </w:tc>
+        <w:tc>
+          <w:tcPr>
+            <w:tcW w:w="1095" w:type="dxa"/>
+          </w:tcPr>
+          <w:p>
+            <w:pPr>
+              <w:cnfStyle w:val="000000100000" w:firstRow="0" w:lastRow="0" w:firstColumn="0" w:lastColumn="0" w:oddVBand="0" w:evenVBand="0" w:oddHBand="1" w:evenHBand="0" w:firstRowFirstColumn="0" w:firstRowLastColumn="0" w:lastRowFirstColumn="0" w:lastRowLastColumn="0"/>
+            </w:pPr>
+            <w:r>
+              <w:t>8</w:t>
+            </w:r>
+          </w:p>
+        </w:tc>
+        <w:tc>
+          <w:tcPr>
+            <w:tcW w:w="810" w:type="dxa"/>
+          </w:tcPr>
+          <w:p>
+            <w:pPr>
+              <w:cnfStyle w:val="000000100000" w:firstRow="0" w:lastRow="0" w:firstColumn="0" w:lastColumn="0" w:oddVBand="0" w:evenVBand="0" w:oddHBand="1" w:evenHBand="0" w:firstRowFirstColumn="0" w:firstRowLastColumn="0" w:lastRowFirstColumn="0" w:lastRowLastColumn="0"/>
+            </w:pPr>
+          </w:p>
+        </w:tc>
+      </w:tr>
+    </w:tbl>
+    <w:p>
+      <w:pPr>
+        <w:pStyle w:val="Heading2"/>
+        <w:spacing w:before="360"/>
+      </w:pPr>
+      <w:r>
+        <w:t xml:space="preserve">Story </w:t>
+      </w:r>
+      <w:r>
+        <w:t>22</w:t>
+      </w:r>
+      <w:r>
+        <w:t xml:space="preserve">: </w:t>
+      </w:r>
+      <w:r>
+        <w:rPr>
+          <w:color w:val="auto"/>
+        </w:rPr>
+        <w:t>Managers C</w:t>
+      </w:r>
+      <w:r>
+        <w:rPr>
+          <w:color w:val="auto"/>
+        </w:rPr>
+        <w:t xml:space="preserve">an Ban </w:t>
+      </w:r>
+      <w:r>
+        <w:rPr>
+          <w:color w:val="auto"/>
+        </w:rPr>
+        <w:t>Users</w:t>
+      </w:r>
+      <w:r>
+        <w:t>.</w:t>
+      </w:r>
+      <w:r>
+        <w:tab/>
+      </w:r>
+    </w:p>
+    <w:tbl>
+      <w:tblPr>
+        <w:tblStyle w:val="ae"/>
+        <w:tblW w:w="9105" w:type="dxa"/>
+        <w:tblInd w:w="-115" w:type="dxa"/>
+        <w:tblBorders>
+          <w:top w:val="single" w:sz="8" w:space="0" w:color="8064A2"/>
+          <w:left w:val="single" w:sz="8" w:space="0" w:color="8064A2"/>
+          <w:bottom w:val="single" w:sz="8" w:space="0" w:color="8064A2"/>
+          <w:right w:val="single" w:sz="8" w:space="0" w:color="8064A2"/>
+        </w:tblBorders>
+        <w:tblLayout w:type="fixed"/>
+        <w:tblLook w:val="04A0" w:firstRow="1" w:lastRow="0" w:firstColumn="1" w:lastColumn="0" w:noHBand="0" w:noVBand="1"/>
+      </w:tblPr>
+      <w:tblGrid>
+        <w:gridCol w:w="885"/>
+        <w:gridCol w:w="6315"/>
+        <w:gridCol w:w="1095"/>
+        <w:gridCol w:w="810"/>
+      </w:tblGrid>
+      <w:tr>
+        <w:trPr>
+          <w:cnfStyle w:val="100000000000" w:firstRow="1" w:lastRow="0" w:firstColumn="0" w:lastColumn="0" w:oddVBand="0" w:evenVBand="0" w:oddHBand="0" w:evenHBand="0" w:firstRowFirstColumn="0" w:firstRowLastColumn="0" w:lastRowFirstColumn="0" w:lastRowLastColumn="0"/>
+        </w:trPr>
+        <w:tc>
+          <w:tcPr>
+            <w:cnfStyle w:val="001000000000" w:firstRow="0" w:lastRow="0" w:firstColumn="1" w:lastColumn="0" w:oddVBand="0" w:evenVBand="0" w:oddHBand="0" w:evenHBand="0" w:firstRowFirstColumn="0" w:firstRowLastColumn="0" w:lastRowFirstColumn="0" w:lastRowLastColumn="0"/>
+            <w:tcW w:w="885" w:type="dxa"/>
+          </w:tcPr>
+          <w:p>
+            <w:r>
+              <w:t>Task ID</w:t>
+            </w:r>
+          </w:p>
+        </w:tc>
+        <w:tc>
+          <w:tcPr>
+            <w:tcW w:w="6315" w:type="dxa"/>
+          </w:tcPr>
+          <w:p>
+            <w:pPr>
+              <w:cnfStyle w:val="100000000000" w:firstRow="1" w:lastRow="0" w:firstColumn="0" w:lastColumn="0" w:oddVBand="0" w:evenVBand="0" w:oddHBand="0" w:evenHBand="0" w:firstRowFirstColumn="0" w:firstRowLastColumn="0" w:lastRowFirstColumn="0" w:lastRowLastColumn="0"/>
+            </w:pPr>
+            <w:r>
+              <w:t>Task Description</w:t>
+            </w:r>
+          </w:p>
+        </w:tc>
+        <w:tc>
+          <w:tcPr>
+            <w:tcW w:w="1095" w:type="dxa"/>
+          </w:tcPr>
+          <w:p>
+            <w:pPr>
+              <w:cnfStyle w:val="100000000000" w:firstRow="1" w:lastRow="0" w:firstColumn="0" w:lastColumn="0" w:oddVBand="0" w:evenVBand="0" w:oddHBand="0" w:evenHBand="0" w:firstRowFirstColumn="0" w:firstRowLastColumn="0" w:lastRowFirstColumn="0" w:lastRowLastColumn="0"/>
+            </w:pPr>
+            <w:r>
+              <w:t>Estimate</w:t>
+            </w:r>
+          </w:p>
+        </w:tc>
+        <w:tc>
+          <w:tcPr>
+            <w:tcW w:w="810" w:type="dxa"/>
+          </w:tcPr>
+          <w:p>
+            <w:pPr>
+              <w:cnfStyle w:val="100000000000" w:firstRow="1" w:lastRow="0" w:firstColumn="0" w:lastColumn="0" w:oddVBand="0" w:evenVBand="0" w:oddHBand="0" w:evenHBand="0" w:firstRowFirstColumn="0" w:firstRowLastColumn="0" w:lastRowFirstColumn="0" w:lastRowLastColumn="0"/>
+            </w:pPr>
+            <w:r>
+              <w:t>Taken</w:t>
+            </w:r>
+          </w:p>
+        </w:tc>
+      </w:tr>
+      <w:tr>
+        <w:trPr>
+          <w:cnfStyle w:val="000000100000" w:firstRow="0" w:lastRow="0" w:firstColumn="0" w:lastColumn="0" w:oddVBand="0" w:evenVBand="0" w:oddHBand="1" w:evenHBand="0" w:firstRowFirstColumn="0" w:firstRowLastColumn="0" w:lastRowFirstColumn="0" w:lastRowLastColumn="0"/>
+        </w:trPr>
+        <w:tc>
+          <w:tcPr>
+            <w:cnfStyle w:val="001000000000" w:firstRow="0" w:lastRow="0" w:firstColumn="1" w:lastColumn="0" w:oddVBand="0" w:evenVBand="0" w:oddHBand="0" w:evenHBand="0" w:firstRowFirstColumn="0" w:firstRowLastColumn="0" w:lastRowFirstColumn="0" w:lastRowLastColumn="0"/>
+            <w:tcW w:w="885" w:type="dxa"/>
+          </w:tcPr>
+          <w:p>
+            <w:r>
+              <w:t>T11</w:t>
+            </w:r>
+          </w:p>
+        </w:tc>
+        <w:tc>
+          <w:tcPr>
+            <w:tcW w:w="6315" w:type="dxa"/>
+          </w:tcPr>
+          <w:p>
+            <w:pPr>
+              <w:cnfStyle w:val="000000100000" w:firstRow="0" w:lastRow="0" w:firstColumn="0" w:lastColumn="0" w:oddVBand="0" w:evenVBand="0" w:oddHBand="1" w:evenHBand="0" w:firstRowFirstColumn="0" w:firstRowLastColumn="0" w:lastRowFirstColumn="0" w:lastRowLastColumn="0"/>
+            </w:pPr>
+            <w:r>
+              <w:t xml:space="preserve">Managers </w:t>
+            </w:r>
+            <w:r>
+              <w:t xml:space="preserve">can terminate </w:t>
+            </w:r>
+            <w:r>
+              <w:t>any account except for other manager accounts</w:t>
+            </w:r>
+            <w:r>
+              <w:t>.</w:t>
+            </w:r>
+          </w:p>
+        </w:tc>
+        <w:tc>
+          <w:tcPr>
+            <w:tcW w:w="1095" w:type="dxa"/>
+          </w:tcPr>
+          <w:p>
+            <w:pPr>
+              <w:cnfStyle w:val="000000100000" w:firstRow="0" w:lastRow="0" w:firstColumn="0" w:lastColumn="0" w:oddVBand="0" w:evenVBand="0" w:oddHBand="1" w:evenHBand="0" w:firstRowFirstColumn="0" w:firstRowLastColumn="0" w:lastRowFirstColumn="0" w:lastRowLastColumn="0"/>
+            </w:pPr>
+            <w:r>
+              <w:t>2</w:t>
+            </w:r>
+          </w:p>
+        </w:tc>
+        <w:tc>
+          <w:tcPr>
+            <w:tcW w:w="810" w:type="dxa"/>
+          </w:tcPr>
+          <w:p>
+            <w:pPr>
+              <w:cnfStyle w:val="000000100000" w:firstRow="0" w:lastRow="0" w:firstColumn="0" w:lastColumn="0" w:oddVBand="0" w:evenVBand="0" w:oddHBand="1" w:evenHBand="0" w:firstRowFirstColumn="0" w:firstRowLastColumn="0" w:lastRowFirstColumn="0" w:lastRowLastColumn="0"/>
+            </w:pPr>
+          </w:p>
+        </w:tc>
+      </w:tr>
+      <w:tr>
+        <w:trPr>
+          <w:trHeight w:val="478"/>
+        </w:trPr>
+        <w:tc>
+          <w:tcPr>
+            <w:cnfStyle w:val="001000000000" w:firstRow="0" w:lastRow="0" w:firstColumn="1" w:lastColumn="0" w:oddVBand="0" w:evenVBand="0" w:oddHBand="0" w:evenHBand="0" w:firstRowFirstColumn="0" w:firstRowLastColumn="0" w:lastRowFirstColumn="0" w:lastRowLastColumn="0"/>
+            <w:tcW w:w="885" w:type="dxa"/>
+          </w:tcPr>
+          <w:p>
+            <w:r>
+              <w:t>T12</w:t>
+            </w:r>
+          </w:p>
+        </w:tc>
+        <w:tc>
+          <w:tcPr>
+            <w:tcW w:w="6315" w:type="dxa"/>
+          </w:tcPr>
+          <w:p>
+            <w:pPr>
+              <w:cnfStyle w:val="000000000000" w:firstRow="0" w:lastRow="0" w:firstColumn="0" w:lastColumn="0" w:oddVBand="0" w:evenVBand="0" w:oddHBand="0" w:evenHBand="0" w:firstRowFirstColumn="0" w:firstRowLastColumn="0" w:lastRowFirstColumn="0" w:lastRowLastColumn="0"/>
+            </w:pPr>
+            <w:r>
+              <w:t xml:space="preserve">When an account has been terminated, </w:t>
+            </w:r>
+            <w:r>
+              <w:rPr>
+                <w:b/>
+              </w:rPr>
+              <w:t xml:space="preserve">it will </w:t>
+            </w:r>
+            <w:r>
+              <w:rPr>
+                <w:b/>
+              </w:rPr>
+              <w:t>not be deleted</w:t>
+            </w:r>
+            <w:r>
+              <w:t>, but instead moved to a “</w:t>
+            </w:r>
+            <w:r>
+              <w:t xml:space="preserve">terminated accounts” list that can be </w:t>
+            </w:r>
+            <w:r>
+              <w:t xml:space="preserve">accessed via a </w:t>
+            </w:r>
+            <w:r>
+              <w:t>manage</w:t>
+            </w:r>
+            <w:r>
+              <w:t>r’s user page</w:t>
+            </w:r>
+            <w:r>
+              <w:t>.</w:t>
+            </w:r>
+          </w:p>
+        </w:tc>
+        <w:tc>
+          <w:tcPr>
+            <w:tcW w:w="1095" w:type="dxa"/>
+          </w:tcPr>
+          <w:p>
+            <w:pPr>
+              <w:cnfStyle w:val="000000000000" w:firstRow="0" w:lastRow="0" w:firstColumn="0" w:lastColumn="0" w:oddVBand="0" w:evenVBand="0" w:oddHBand="0" w:evenHBand="0" w:firstRowFirstColumn="0" w:firstRowLastColumn="0" w:lastRowFirstColumn="0" w:lastRowLastColumn="0"/>
+            </w:pPr>
+            <w:r>
+              <w:t>4</w:t>
+            </w:r>
+          </w:p>
+        </w:tc>
+        <w:tc>
+          <w:tcPr>
+            <w:tcW w:w="810" w:type="dxa"/>
+          </w:tcPr>
+          <w:p>
+            <w:pPr>
+              <w:cnfStyle w:val="000000000000" w:firstRow="0" w:lastRow="0" w:firstColumn="0" w:lastColumn="0" w:oddVBand="0" w:evenVBand="0" w:oddHBand="0" w:evenHBand="0" w:firstRowFirstColumn="0" w:firstRowLastColumn="0" w:lastRowFirstColumn="0" w:lastRowLastColumn="0"/>
+            </w:pPr>
+          </w:p>
+        </w:tc>
+      </w:tr>
+      <w:tr>
+        <w:trPr>
+          <w:cnfStyle w:val="000000100000" w:firstRow="0" w:lastRow="0" w:firstColumn="0" w:lastColumn="0" w:oddVBand="0" w:evenVBand="0" w:oddHBand="1" w:evenHBand="0" w:firstRowFirstColumn="0" w:firstRowLastColumn="0" w:lastRowFirstColumn="0" w:lastRowLastColumn="0"/>
+        </w:trPr>
+        <w:tc>
+          <w:tcPr>
+            <w:cnfStyle w:val="001000000000" w:firstRow="0" w:lastRow="0" w:firstColumn="1" w:lastColumn="0" w:oddVBand="0" w:evenVBand="0" w:oddHBand="0" w:evenHBand="0" w:firstRowFirstColumn="0" w:firstRowLastColumn="0" w:lastRowFirstColumn="0" w:lastRowLastColumn="0"/>
+            <w:tcW w:w="885" w:type="dxa"/>
+          </w:tcPr>
+          <w:p>
+            <w:r>
+              <w:t>T13</w:t>
+            </w:r>
+          </w:p>
+        </w:tc>
+        <w:tc>
+          <w:tcPr>
+            <w:tcW w:w="6315" w:type="dxa"/>
+          </w:tcPr>
+          <w:p>
+            <w:pPr>
+              <w:cnfStyle w:val="000000100000" w:firstRow="0" w:lastRow="0" w:firstColumn="0" w:lastColumn="0" w:oddVBand="0" w:evenVBand="0" w:oddHBand="1" w:evenHBand="0" w:firstRowFirstColumn="0" w:firstRowLastColumn="0" w:lastRowFirstColumn="0" w:lastRowLastColumn="0"/>
+            </w:pPr>
+            <w:r>
+              <w:t>Users who</w:t>
+            </w:r>
+            <w:r>
+              <w:t xml:space="preserve">’ve had their accounts </w:t>
+            </w:r>
+            <w:r>
+              <w:t>“terminated</w:t>
+            </w:r>
+            <w:r>
+              <w:t>”</w:t>
+            </w:r>
+            <w:r>
+              <w:t xml:space="preserve"> will no longer be able to login and access the site. </w:t>
+            </w:r>
+            <w:r>
+              <w:t xml:space="preserve"> They will be notified of the reason why</w:t>
+            </w:r>
+            <w:r>
+              <w:t xml:space="preserve"> upon login attempt</w:t>
+            </w:r>
+            <w:r>
+              <w:t>.</w:t>
+            </w:r>
+          </w:p>
+        </w:tc>
+        <w:tc>
+          <w:tcPr>
+            <w:tcW w:w="1095" w:type="dxa"/>
+          </w:tcPr>
+          <w:p>
+            <w:pPr>
+              <w:cnfStyle w:val="000000100000" w:firstRow="0" w:lastRow="0" w:firstColumn="0" w:lastColumn="0" w:oddVBand="0" w:evenVBand="0" w:oddHBand="1" w:evenHBand="0" w:firstRowFirstColumn="0" w:firstRowLastColumn="0" w:lastRowFirstColumn="0" w:lastRowLastColumn="0"/>
+            </w:pPr>
+            <w:r>
+              <w:t>3</w:t>
+            </w:r>
+          </w:p>
+        </w:tc>
+        <w:tc>
+          <w:tcPr>
+            <w:tcW w:w="810" w:type="dxa"/>
+          </w:tcPr>
+          <w:p>
+            <w:pPr>
+              <w:cnfStyle w:val="000000100000" w:firstRow="0" w:lastRow="0" w:firstColumn="0" w:lastColumn="0" w:oddVBand="0" w:evenVBand="0" w:oddHBand="1" w:evenHBand="0" w:firstRowFirstColumn="0" w:firstRowLastColumn="0" w:lastRowFirstColumn="0" w:lastRowLastColumn="0"/>
+            </w:pPr>
+          </w:p>
+        </w:tc>
+      </w:tr>
+      <w:tr>
+        <w:tc>
+          <w:tcPr>
+            <w:cnfStyle w:val="001000000000" w:firstRow="0" w:lastRow="0" w:firstColumn="1" w:lastColumn="0" w:oddVBand="0" w:evenVBand="0" w:oddHBand="0" w:evenHBand="0" w:firstRowFirstColumn="0" w:firstRowLastColumn="0" w:lastRowFirstColumn="0" w:lastRowLastColumn="0"/>
+            <w:tcW w:w="885" w:type="dxa"/>
+          </w:tcPr>
+          <w:p>
+            <w:r>
+              <w:t>T14</w:t>
+            </w:r>
+          </w:p>
+        </w:tc>
+        <w:tc>
+          <w:tcPr>
+            <w:tcW w:w="6315" w:type="dxa"/>
+          </w:tcPr>
+          <w:p>
+            <w:pPr>
+              <w:cnfStyle w:val="000000000000" w:firstRow="0" w:lastRow="0" w:firstColumn="0" w:lastColumn="0" w:oddVBand="0" w:evenVBand="0" w:oddHBand="0" w:evenHBand="0" w:firstRowFirstColumn="0" w:firstRowLastColumn="0" w:lastRowFirstColumn="0" w:lastRowLastColumn="0"/>
+            </w:pPr>
+            <w:r>
+              <w:t>Verify that story that is complete (Acceptance criteria)</w:t>
+            </w:r>
+          </w:p>
+        </w:tc>
+        <w:tc>
+          <w:tcPr>
+            <w:tcW w:w="1095" w:type="dxa"/>
+          </w:tcPr>
+          <w:p>
+            <w:pPr>
+              <w:cnfStyle w:val="000000000000" w:firstRow="0" w:lastRow="0" w:firstColumn="0" w:lastColumn="0" w:oddVBand="0" w:evenVBand="0" w:oddHBand="0" w:evenHBand="0" w:firstRowFirstColumn="0" w:firstRowLastColumn="0" w:lastRowFirstColumn="0" w:lastRowLastColumn="0"/>
+            </w:pPr>
+            <w:r>
+              <w:t>1</w:t>
+            </w:r>
+          </w:p>
+        </w:tc>
+        <w:tc>
+          <w:tcPr>
+            <w:tcW w:w="810" w:type="dxa"/>
+          </w:tcPr>
+          <w:p>
+            <w:pPr>
+              <w:cnfStyle w:val="000000000000" w:firstRow="0" w:lastRow="0" w:firstColumn="0" w:lastColumn="0" w:oddVBand="0" w:evenVBand="0" w:oddHBand="0" w:evenHBand="0" w:firstRowFirstColumn="0" w:firstRowLastColumn="0" w:lastRowFirstColumn="0" w:lastRowLastColumn="0"/>
+            </w:pPr>
+          </w:p>
+        </w:tc>
+      </w:tr>
+      <w:tr>
+        <w:trPr>
+          <w:cnfStyle w:val="000000100000" w:firstRow="0" w:lastRow="0" w:firstColumn="0" w:lastColumn="0" w:oddVBand="0" w:evenVBand="0" w:oddHBand="1" w:evenHBand="0" w:firstRowFirstColumn="0" w:firstRowLastColumn="0" w:lastRowFirstColumn="0" w:lastRowLastColumn="0"/>
+        </w:trPr>
+        <w:tc>
+          <w:tcPr>
+            <w:cnfStyle w:val="001000000000" w:firstRow="0" w:lastRow="0" w:firstColumn="1" w:lastColumn="0" w:oddVBand="0" w:evenVBand="0" w:oddHBand="0" w:evenHBand="0" w:firstRowFirstColumn="0" w:firstRowLastColumn="0" w:lastRowFirstColumn="0" w:lastRowLastColumn="0"/>
+            <w:tcW w:w="885" w:type="dxa"/>
+          </w:tcPr>
+          <w:p/>
+        </w:tc>
+        <w:tc>
+          <w:tcPr>
+            <w:tcW w:w="6315" w:type="dxa"/>
+          </w:tcPr>
+          <w:p>
+            <w:pPr>
+              <w:tabs>
+                <w:tab w:val="right" w:pos="6219"/>
+              </w:tabs>
+              <w:cnfStyle w:val="000000100000" w:firstRow="0" w:lastRow="0" w:firstColumn="0" w:lastColumn="0" w:oddVBand="0" w:evenVBand="0" w:oddHBand="1" w:evenHBand="0" w:firstRowFirstColumn="0" w:firstRowLastColumn="0" w:lastRowFirstColumn="0" w:lastRowLastColumn="0"/>
+            </w:pPr>
+            <w:r>
+              <w:t>Story Points: 3</w:t>
+            </w:r>
+            <w:r>
+              <w:tab/>
+              <w:t>Total Hours:</w:t>
+            </w:r>
+          </w:p>
+        </w:tc>
+        <w:tc>
+          <w:tcPr>
+            <w:tcW w:w="1095" w:type="dxa"/>
+          </w:tcPr>
+          <w:p>
+            <w:pPr>
+              <w:cnfStyle w:val="000000100000" w:firstRow="0" w:lastRow="0" w:firstColumn="0" w:lastColumn="0" w:oddVBand="0" w:evenVBand="0" w:oddHBand="1" w:evenHBand="0" w:firstRowFirstColumn="0" w:firstRowLastColumn="0" w:lastRowFirstColumn="0" w:lastRowLastColumn="0"/>
+            </w:pPr>
+            <w:r>
+              <w:t>10</w:t>
+            </w:r>
+          </w:p>
+        </w:tc>
+        <w:tc>
+          <w:tcPr>
+            <w:tcW w:w="810" w:type="dxa"/>
+          </w:tcPr>
+          <w:p>
+            <w:pPr>
+              <w:cnfStyle w:val="000000100000" w:firstRow="0" w:lastRow="0" w:firstColumn="0" w:lastColumn="0" w:oddVBand="0" w:evenVBand="0" w:oddHBand="1" w:evenHBand="0" w:firstRowFirstColumn="0" w:firstRowLastColumn="0" w:lastRowFirstColumn="0" w:lastRowLastColumn="0"/>
+            </w:pPr>
+          </w:p>
+        </w:tc>
+      </w:tr>
+    </w:tbl>
+    <w:p>
+      <w:pPr>
+        <w:pStyle w:val="Heading2"/>
+        <w:spacing w:before="360"/>
+      </w:pPr>
+      <w:r>
+        <w:t xml:space="preserve">Story </w:t>
+      </w:r>
+      <w:r>
+        <w:t>44</w:t>
+      </w:r>
+      <w:r>
+        <w:t xml:space="preserve">: </w:t>
+      </w:r>
+      <w:r>
+        <w:rPr>
+          <w:color w:val="auto"/>
+        </w:rPr>
+        <w:t xml:space="preserve">Managers Can </w:t>
+      </w:r>
+      <w:r>
+        <w:rPr>
+          <w:color w:val="auto"/>
+        </w:rPr>
+        <w:t xml:space="preserve">Set User </w:t>
+      </w:r>
+      <w:r>
+        <w:rPr>
+          <w:color w:val="auto"/>
+        </w:rPr>
+        <w:t>Permissions</w:t>
+      </w:r>
+      <w:r>
+        <w:t>.</w:t>
+      </w:r>
+      <w:r>
+        <w:tab/>
+      </w:r>
+    </w:p>
+    <w:tbl>
+      <w:tblPr>
+        <w:tblStyle w:val="ae"/>
+        <w:tblW w:w="9105" w:type="dxa"/>
+        <w:tblInd w:w="-115" w:type="dxa"/>
+        <w:tblBorders>
+          <w:top w:val="single" w:sz="8" w:space="0" w:color="8064A2"/>
+          <w:left w:val="single" w:sz="8" w:space="0" w:color="8064A2"/>
+          <w:bottom w:val="single" w:sz="8" w:space="0" w:color="8064A2"/>
+          <w:right w:val="single" w:sz="8" w:space="0" w:color="8064A2"/>
+        </w:tblBorders>
+        <w:tblLayout w:type="fixed"/>
+        <w:tblLook w:val="04A0" w:firstRow="1" w:lastRow="0" w:firstColumn="1" w:lastColumn="0" w:noHBand="0" w:noVBand="1"/>
+      </w:tblPr>
+      <w:tblGrid>
+        <w:gridCol w:w="885"/>
+        <w:gridCol w:w="6315"/>
+        <w:gridCol w:w="1095"/>
+        <w:gridCol w:w="810"/>
+      </w:tblGrid>
+      <w:tr>
+        <w:trPr>
+          <w:cnfStyle w:val="100000000000" w:firstRow="1" w:lastRow="0" w:firstColumn="0" w:lastColumn="0" w:oddVBand="0" w:evenVBand="0" w:oddHBand="0" w:evenHBand="0" w:firstRowFirstColumn="0" w:firstRowLastColumn="0" w:lastRowFirstColumn="0" w:lastRowLastColumn="0"/>
+        </w:trPr>
+        <w:tc>
+          <w:tcPr>
+            <w:cnfStyle w:val="001000000000" w:firstRow="0" w:lastRow="0" w:firstColumn="1" w:lastColumn="0" w:oddVBand="0" w:evenVBand="0" w:oddHBand="0" w:evenHBand="0" w:firstRowFirstColumn="0" w:firstRowLastColumn="0" w:lastRowFirstColumn="0" w:lastRowLastColumn="0"/>
+            <w:tcW w:w="885" w:type="dxa"/>
+          </w:tcPr>
+          <w:p>
+            <w:r>
+              <w:t>Task ID</w:t>
+            </w:r>
+          </w:p>
+        </w:tc>
+        <w:tc>
+          <w:tcPr>
+            <w:tcW w:w="6315" w:type="dxa"/>
+          </w:tcPr>
+          <w:p>
+            <w:pPr>
+              <w:cnfStyle w:val="100000000000" w:firstRow="1" w:lastRow="0" w:firstColumn="0" w:lastColumn="0" w:oddVBand="0" w:evenVBand="0" w:oddHBand="0" w:evenHBand="0" w:firstRowFirstColumn="0" w:firstRowLastColumn="0" w:lastRowFirstColumn="0" w:lastRowLastColumn="0"/>
+            </w:pPr>
+            <w:r>
+              <w:t>Task Description</w:t>
+            </w:r>
+          </w:p>
+        </w:tc>
+        <w:tc>
+          <w:tcPr>
+            <w:tcW w:w="1095" w:type="dxa"/>
+          </w:tcPr>
+          <w:p>
+            <w:pPr>
+              <w:cnfStyle w:val="100000000000" w:firstRow="1" w:lastRow="0" w:firstColumn="0" w:lastColumn="0" w:oddVBand="0" w:evenVBand="0" w:oddHBand="0" w:evenHBand="0" w:firstRowFirstColumn="0" w:firstRowLastColumn="0" w:lastRowFirstColumn="0" w:lastRowLastColumn="0"/>
+            </w:pPr>
+            <w:r>
+              <w:t>Estimate</w:t>
+            </w:r>
+          </w:p>
+        </w:tc>
+        <w:tc>
+          <w:tcPr>
+            <w:tcW w:w="810" w:type="dxa"/>
+          </w:tcPr>
+          <w:p>
+            <w:pPr>
+              <w:cnfStyle w:val="100000000000" w:firstRow="1" w:lastRow="0" w:firstColumn="0" w:lastColumn="0" w:oddVBand="0" w:evenVBand="0" w:oddHBand="0" w:evenHBand="0" w:firstRowFirstColumn="0" w:firstRowLastColumn="0" w:lastRowFirstColumn="0" w:lastRowLastColumn="0"/>
+            </w:pPr>
+            <w:r>
+              <w:t>Taken</w:t>
+            </w:r>
+          </w:p>
+        </w:tc>
+      </w:tr>
+      <w:tr>
+        <w:trPr>
+          <w:cnfStyle w:val="000000100000" w:firstRow="0" w:lastRow="0" w:firstColumn="0" w:lastColumn="0" w:oddVBand="0" w:evenVBand="0" w:oddHBand="1" w:evenHBand="0" w:firstRowFirstColumn="0" w:firstRowLastColumn="0" w:lastRowFirstColumn="0" w:lastRowLastColumn="0"/>
+        </w:trPr>
+        <w:tc>
+          <w:tcPr>
+            <w:cnfStyle w:val="001000000000" w:firstRow="0" w:lastRow="0" w:firstColumn="1" w:lastColumn="0" w:oddVBand="0" w:evenVBand="0" w:oddHBand="0" w:evenHBand="0" w:firstRowFirstColumn="0" w:firstRowLastColumn="0" w:lastRowFirstColumn="0" w:lastRowLastColumn="0"/>
+            <w:tcW w:w="885" w:type="dxa"/>
+          </w:tcPr>
+          <w:p>
+            <w:r>
+              <w:t>T15</w:t>
+            </w:r>
+          </w:p>
+        </w:tc>
+        <w:tc>
+          <w:tcPr>
+            <w:tcW w:w="6315" w:type="dxa"/>
+          </w:tcPr>
+          <w:p>
+            <w:pPr>
+              <w:cnfStyle w:val="000000100000" w:firstRow="0" w:lastRow="0" w:firstColumn="0" w:lastColumn="0" w:oddVBand="0" w:evenVBand="0" w:oddHBand="1" w:evenHBand="0" w:firstRowFirstColumn="0" w:firstRowLastColumn="0" w:lastRowFirstColumn="0" w:lastRowLastColumn="0"/>
+            </w:pPr>
+            <w:r>
+              <w:t xml:space="preserve">Managers </w:t>
+            </w:r>
+            <w:r>
+              <w:t xml:space="preserve">can </w:t>
+            </w:r>
+            <w:r>
+              <w:t xml:space="preserve">edit a user (except for other managers) and change their account permissions (New Student, Old Student, </w:t>
+            </w:r>
+            <w:proofErr w:type="gramStart"/>
+            <w:r>
+              <w:t>Manager</w:t>
+            </w:r>
+            <w:proofErr w:type="gramEnd"/>
+            <w:r>
+              <w:t>)</w:t>
+            </w:r>
+            <w:r>
+              <w:t>.</w:t>
+            </w:r>
+          </w:p>
+        </w:tc>
+        <w:tc>
+          <w:tcPr>
+            <w:tcW w:w="1095" w:type="dxa"/>
+          </w:tcPr>
+          <w:p>
+            <w:pPr>
+              <w:cnfStyle w:val="000000100000" w:firstRow="0" w:lastRow="0" w:firstColumn="0" w:lastColumn="0" w:oddVBand="0" w:evenVBand="0" w:oddHBand="1" w:evenHBand="0" w:firstRowFirstColumn="0" w:firstRowLastColumn="0" w:lastRowFirstColumn="0" w:lastRowLastColumn="0"/>
+            </w:pPr>
+            <w:r>
+              <w:t>2</w:t>
+            </w:r>
+          </w:p>
+        </w:tc>
+        <w:tc>
+          <w:tcPr>
+            <w:tcW w:w="810" w:type="dxa"/>
+          </w:tcPr>
+          <w:p>
+            <w:pPr>
+              <w:cnfStyle w:val="000000100000" w:firstRow="0" w:lastRow="0" w:firstColumn="0" w:lastColumn="0" w:oddVBand="0" w:evenVBand="0" w:oddHBand="1" w:evenHBand="0" w:firstRowFirstColumn="0" w:firstRowLastColumn="0" w:lastRowFirstColumn="0" w:lastRowLastColumn="0"/>
+            </w:pPr>
+          </w:p>
+        </w:tc>
+      </w:tr>
+      <w:tr>
+        <w:trPr>
+          <w:trHeight w:val="478"/>
+        </w:trPr>
+        <w:tc>
+          <w:tcPr>
+            <w:cnfStyle w:val="001000000000" w:firstRow="0" w:lastRow="0" w:firstColumn="1" w:lastColumn="0" w:oddVBand="0" w:evenVBand="0" w:oddHBand="0" w:evenHBand="0" w:firstRowFirstColumn="0" w:firstRowLastColumn="0" w:lastRowFirstColumn="0" w:lastRowLastColumn="0"/>
+            <w:tcW w:w="885" w:type="dxa"/>
+          </w:tcPr>
+          <w:p>
+            <w:r>
+              <w:t>T16</w:t>
+            </w:r>
+          </w:p>
+        </w:tc>
+        <w:tc>
+          <w:tcPr>
+            <w:tcW w:w="6315" w:type="dxa"/>
+          </w:tcPr>
+          <w:p>
+            <w:pPr>
+              <w:cnfStyle w:val="000000000000" w:firstRow="0" w:lastRow="0" w:firstColumn="0" w:lastColumn="0" w:oddVBand="0" w:evenVBand="0" w:oddHBand="0" w:evenHBand="0" w:firstRowFirstColumn="0" w:firstRowLastColumn="0" w:lastRowFirstColumn="0" w:lastRowLastColumn="0"/>
+            </w:pPr>
+            <w:r>
+              <w:t>Perhaps DB may have to be changed to split the “student” permission up (New, Old) unless we want to keep it how it currently is?</w:t>
+            </w:r>
+          </w:p>
+        </w:tc>
+        <w:tc>
+          <w:tcPr>
+            <w:tcW w:w="1095" w:type="dxa"/>
+          </w:tcPr>
+          <w:p>
+            <w:pPr>
+              <w:cnfStyle w:val="000000000000" w:firstRow="0" w:lastRow="0" w:firstColumn="0" w:lastColumn="0" w:oddVBand="0" w:evenVBand="0" w:oddHBand="0" w:evenHBand="0" w:firstRowFirstColumn="0" w:firstRowLastColumn="0" w:lastRowFirstColumn="0" w:lastRowLastColumn="0"/>
+            </w:pPr>
+            <w:r>
+              <w:t>1</w:t>
+            </w:r>
+          </w:p>
+        </w:tc>
+        <w:tc>
+          <w:tcPr>
+            <w:tcW w:w="810" w:type="dxa"/>
+          </w:tcPr>
+          <w:p>
+            <w:pPr>
+              <w:cnfStyle w:val="000000000000" w:firstRow="0" w:lastRow="0" w:firstColumn="0" w:lastColumn="0" w:oddVBand="0" w:evenVBand="0" w:oddHBand="0" w:evenHBand="0" w:firstRowFirstColumn="0" w:firstRowLastColumn="0" w:lastRowFirstColumn="0" w:lastRowLastColumn="0"/>
+            </w:pPr>
+          </w:p>
+        </w:tc>
+      </w:tr>
+      <w:tr>
+        <w:trPr>
+          <w:cnfStyle w:val="000000100000" w:firstRow="0" w:lastRow="0" w:firstColumn="0" w:lastColumn="0" w:oddVBand="0" w:evenVBand="0" w:oddHBand="1" w:evenHBand="0" w:firstRowFirstColumn="0" w:firstRowLastColumn="0" w:lastRowFirstColumn="0" w:lastRowLastColumn="0"/>
+        </w:trPr>
+        <w:tc>
+          <w:tcPr>
+            <w:cnfStyle w:val="001000000000" w:firstRow="0" w:lastRow="0" w:firstColumn="1" w:lastColumn="0" w:oddVBand="0" w:evenVBand="0" w:oddHBand="0" w:evenHBand="0" w:firstRowFirstColumn="0" w:firstRowLastColumn="0" w:lastRowFirstColumn="0" w:lastRowLastColumn="0"/>
+            <w:tcW w:w="885" w:type="dxa"/>
+          </w:tcPr>
+          <w:p>
+            <w:r>
+              <w:t>T18</w:t>
+            </w:r>
+          </w:p>
+        </w:tc>
+        <w:tc>
+          <w:tcPr>
+            <w:tcW w:w="6315" w:type="dxa"/>
+          </w:tcPr>
+          <w:p>
+            <w:pPr>
+              <w:cnfStyle w:val="000000100000" w:firstRow="0" w:lastRow="0" w:firstColumn="0" w:lastColumn="0" w:oddVBand="0" w:evenVBand="0" w:oddHBand="1" w:evenHBand="0" w:firstRowFirstColumn="0" w:firstRowLastColumn="0" w:lastRowFirstColumn="0" w:lastRowLastColumn="0"/>
+            </w:pPr>
+            <w:r>
+              <w:t>Verify that story that is complete (Acceptance criteria)</w:t>
+            </w:r>
+          </w:p>
+        </w:tc>
+        <w:tc>
+          <w:tcPr>
+            <w:tcW w:w="1095" w:type="dxa"/>
+          </w:tcPr>
+          <w:p>
+            <w:pPr>
+              <w:cnfStyle w:val="000000100000" w:firstRow="0" w:lastRow="0" w:firstColumn="0" w:lastColumn="0" w:oddVBand="0" w:evenVBand="0" w:oddHBand="1" w:evenHBand="0" w:firstRowFirstColumn="0" w:firstRowLastColumn="0" w:lastRowFirstColumn="0" w:lastRowLastColumn="0"/>
+            </w:pPr>
+            <w:r>
+              <w:t>1</w:t>
+            </w:r>
+          </w:p>
+        </w:tc>
+        <w:tc>
+          <w:tcPr>
+            <w:tcW w:w="810" w:type="dxa"/>
+          </w:tcPr>
+          <w:p>
+            <w:pPr>
+              <w:cnfStyle w:val="000000100000" w:firstRow="0" w:lastRow="0" w:firstColumn="0" w:lastColumn="0" w:oddVBand="0" w:evenVBand="0" w:oddHBand="1" w:evenHBand="0" w:firstRowFirstColumn="0" w:firstRowLastColumn="0" w:lastRowFirstColumn="0" w:lastRowLastColumn="0"/>
+            </w:pPr>
+          </w:p>
+        </w:tc>
+      </w:tr>
+      <w:tr>
+        <w:tc>
+          <w:tcPr>
+            <w:cnfStyle w:val="001000000000" w:firstRow="0" w:lastRow="0" w:firstColumn="1" w:lastColumn="0" w:oddVBand="0" w:evenVBand="0" w:oddHBand="0" w:evenHBand="0" w:firstRowFirstColumn="0" w:firstRowLastColumn="0" w:lastRowFirstColumn="0" w:lastRowLastColumn="0"/>
+            <w:tcW w:w="885" w:type="dxa"/>
+          </w:tcPr>
+          <w:p/>
+        </w:tc>
+        <w:tc>
+          <w:tcPr>
+            <w:tcW w:w="6315" w:type="dxa"/>
+          </w:tcPr>
+          <w:p>
+            <w:pPr>
+              <w:tabs>
+                <w:tab w:val="right" w:pos="6219"/>
+              </w:tabs>
+              <w:cnfStyle w:val="000000000000" w:firstRow="0" w:lastRow="0" w:firstColumn="0" w:lastColumn="0" w:oddVBand="0" w:evenVBand="0" w:oddHBand="0" w:evenHBand="0" w:firstRowFirstColumn="0" w:firstRowLastColumn="0" w:lastRowFirstColumn="0" w:lastRowLastColumn="0"/>
+            </w:pPr>
+            <w:r>
+              <w:t>Story Points: 1</w:t>
+            </w:r>
+            <w:r>
+              <w:tab/>
+              <w:t>Total Hours:</w:t>
+            </w:r>
+          </w:p>
+        </w:tc>
+        <w:tc>
+          <w:tcPr>
+            <w:tcW w:w="1095" w:type="dxa"/>
+          </w:tcPr>
+          <w:p>
+            <w:pPr>
+              <w:cnfStyle w:val="000000000000" w:firstRow="0" w:lastRow="0" w:firstColumn="0" w:lastColumn="0" w:oddVBand="0" w:evenVBand="0" w:oddHBand="0" w:evenHBand="0" w:firstRowFirstColumn="0" w:firstRowLastColumn="0" w:lastRowFirstColumn="0" w:lastRowLastColumn="0"/>
+            </w:pPr>
+            <w:r>
+              <w:t>4</w:t>
+            </w:r>
+          </w:p>
+        </w:tc>
+        <w:tc>
+          <w:tcPr>
+            <w:tcW w:w="810" w:type="dxa"/>
+          </w:tcPr>
+          <w:p>
+            <w:pPr>
+              <w:cnfStyle w:val="000000000000" w:firstRow="0" w:lastRow="0" w:firstColumn="0" w:lastColumn="0" w:oddVBand="0" w:evenVBand="0" w:oddHBand="0" w:evenHBand="0" w:firstRowFirstColumn="0" w:firstRowLastColumn="0" w:lastRowFirstColumn="0" w:lastRowLastColumn="0"/>
             </w:pPr>
           </w:p>
         </w:tc>
       </w:tr>
     </w:tbl>
     <w:p/>
+    <w:p>
+      <w:r>
+        <w:br w:type="page"/>
+      </w:r>
+    </w:p>
+    <w:p>
+      <w:pPr>
+        <w:pStyle w:val="Heading1"/>
+      </w:pPr>
+      <w:r>
+        <w:lastRenderedPageBreak/>
+        <w:t>Sprint 4</w:t>
+      </w:r>
+      <w:r>
+        <w:t xml:space="preserve"> WIP</w:t>
+      </w:r>
+    </w:p>
+    <w:p>
+      <w:pPr>
+        <w:tabs>
+          <w:tab w:val="right" w:pos="9026"/>
+        </w:tabs>
+        <w:spacing w:after="0" w:line="240" w:lineRule="auto"/>
+      </w:pPr>
+      <w:r>
+        <w:rPr>
+          <w:sz w:val="24"/>
+          <w:szCs w:val="24"/>
+        </w:rPr>
+        <w:t>Total Story Points</w:t>
+      </w:r>
+      <w:proofErr w:type="gramStart"/>
+      <w:r>
+        <w:rPr>
+          <w:sz w:val="24"/>
+          <w:szCs w:val="24"/>
+        </w:rPr>
+        <w:t>: ?</w:t>
+      </w:r>
+      <w:r>
+        <w:rPr>
+          <w:sz w:val="24"/>
+          <w:szCs w:val="24"/>
+        </w:rPr>
+        <w:tab/>
+      </w:r>
+      <w:proofErr w:type="gramEnd"/>
+      <w:r>
+        <w:rPr>
+          <w:sz w:val="24"/>
+          <w:szCs w:val="24"/>
+        </w:rPr>
+        <w:t>Estimated Total Hours</w:t>
+      </w:r>
+      <w:proofErr w:type="gramStart"/>
+      <w:r>
+        <w:rPr>
+          <w:sz w:val="24"/>
+          <w:szCs w:val="24"/>
+        </w:rPr>
+        <w:t>: ?</w:t>
+      </w:r>
+      <w:proofErr w:type="gramEnd"/>
+    </w:p>
+    <w:p>
+      <w:pPr>
+        <w:pStyle w:val="Heading2"/>
+        <w:rPr>
+          <w:b w:val="0"/>
+        </w:rPr>
+      </w:pPr>
+      <w:r>
+        <w:rPr>
+          <w:b w:val="0"/>
+        </w:rPr>
+        <w:t>Current Velocity</w:t>
+      </w:r>
+      <w:proofErr w:type="gramStart"/>
+      <w:r>
+        <w:rPr>
+          <w:b w:val="0"/>
+        </w:rPr>
+        <w:t>: ?</w:t>
+      </w:r>
+      <w:r>
+        <w:rPr>
+          <w:b w:val="0"/>
+        </w:rPr>
+        <w:tab/>
+      </w:r>
+      <w:proofErr w:type="gramEnd"/>
+      <w:r>
+        <w:rPr>
+          <w:b w:val="0"/>
+        </w:rPr>
+        <w:t>Actual Working Hours Committed</w:t>
+      </w:r>
+      <w:proofErr w:type="gramStart"/>
+      <w:r>
+        <w:rPr>
+          <w:b w:val="0"/>
+        </w:rPr>
+        <w:t>: ?</w:t>
+      </w:r>
+      <w:proofErr w:type="gramEnd"/>
+    </w:p>
+    <w:p/>
+    <w:p>
+      <w:pPr>
+        <w:pStyle w:val="Heading2"/>
+        <w:spacing w:before="360"/>
+      </w:pPr>
+      <w:r>
+        <w:t xml:space="preserve">Story 23: </w:t>
+      </w:r>
+      <w:r>
+        <w:rPr>
+          <w:color w:val="auto"/>
+        </w:rPr>
+        <w:t xml:space="preserve">Managers Can Manage Servers’ Daily </w:t>
+      </w:r>
+      <w:r>
+        <w:rPr>
+          <w:color w:val="auto"/>
+        </w:rPr>
+        <w:t>Schedules</w:t>
+      </w:r>
+      <w:r>
+        <w:t>.</w:t>
+      </w:r>
+      <w:r>
+        <w:tab/>
+      </w:r>
+    </w:p>
+    <w:tbl>
+      <w:tblPr>
+        <w:tblStyle w:val="ae"/>
+        <w:tblW w:w="9105" w:type="dxa"/>
+        <w:tblInd w:w="-115" w:type="dxa"/>
+        <w:tblBorders>
+          <w:top w:val="single" w:sz="8" w:space="0" w:color="8064A2"/>
+          <w:left w:val="single" w:sz="8" w:space="0" w:color="8064A2"/>
+          <w:bottom w:val="single" w:sz="8" w:space="0" w:color="8064A2"/>
+          <w:right w:val="single" w:sz="8" w:space="0" w:color="8064A2"/>
+        </w:tblBorders>
+        <w:tblLayout w:type="fixed"/>
+        <w:tblLook w:val="04A0" w:firstRow="1" w:lastRow="0" w:firstColumn="1" w:lastColumn="0" w:noHBand="0" w:noVBand="1"/>
+      </w:tblPr>
+      <w:tblGrid>
+        <w:gridCol w:w="885"/>
+        <w:gridCol w:w="6315"/>
+        <w:gridCol w:w="1095"/>
+        <w:gridCol w:w="810"/>
+      </w:tblGrid>
+      <w:tr>
+        <w:trPr>
+          <w:cnfStyle w:val="100000000000" w:firstRow="1" w:lastRow="0" w:firstColumn="0" w:lastColumn="0" w:oddVBand="0" w:evenVBand="0" w:oddHBand="0" w:evenHBand="0" w:firstRowFirstColumn="0" w:firstRowLastColumn="0" w:lastRowFirstColumn="0" w:lastRowLastColumn="0"/>
+        </w:trPr>
+        <w:tc>
+          <w:tcPr>
+            <w:cnfStyle w:val="001000000000" w:firstRow="0" w:lastRow="0" w:firstColumn="1" w:lastColumn="0" w:oddVBand="0" w:evenVBand="0" w:oddHBand="0" w:evenHBand="0" w:firstRowFirstColumn="0" w:firstRowLastColumn="0" w:lastRowFirstColumn="0" w:lastRowLastColumn="0"/>
+            <w:tcW w:w="885" w:type="dxa"/>
+          </w:tcPr>
+          <w:p>
+            <w:r>
+              <w:t>Task ID</w:t>
+            </w:r>
+          </w:p>
+        </w:tc>
+        <w:tc>
+          <w:tcPr>
+            <w:tcW w:w="6315" w:type="dxa"/>
+          </w:tcPr>
+          <w:p>
+            <w:pPr>
+              <w:cnfStyle w:val="100000000000" w:firstRow="1" w:lastRow="0" w:firstColumn="0" w:lastColumn="0" w:oddVBand="0" w:evenVBand="0" w:oddHBand="0" w:evenHBand="0" w:firstRowFirstColumn="0" w:firstRowLastColumn="0" w:lastRowFirstColumn="0" w:lastRowLastColumn="0"/>
+            </w:pPr>
+            <w:r>
+              <w:t>Task Description</w:t>
+            </w:r>
+          </w:p>
+        </w:tc>
+        <w:tc>
+          <w:tcPr>
+            <w:tcW w:w="1095" w:type="dxa"/>
+          </w:tcPr>
+          <w:p>
+            <w:pPr>
+              <w:cnfStyle w:val="100000000000" w:firstRow="1" w:lastRow="0" w:firstColumn="0" w:lastColumn="0" w:oddVBand="0" w:evenVBand="0" w:oddHBand="0" w:evenHBand="0" w:firstRowFirstColumn="0" w:firstRowLastColumn="0" w:lastRowFirstColumn="0" w:lastRowLastColumn="0"/>
+            </w:pPr>
+            <w:r>
+              <w:t>Estimate</w:t>
+            </w:r>
+          </w:p>
+        </w:tc>
+        <w:tc>
+          <w:tcPr>
+            <w:tcW w:w="810" w:type="dxa"/>
+          </w:tcPr>
+          <w:p>
+            <w:pPr>
+              <w:cnfStyle w:val="100000000000" w:firstRow="1" w:lastRow="0" w:firstColumn="0" w:lastColumn="0" w:oddVBand="0" w:evenVBand="0" w:oddHBand="0" w:evenHBand="0" w:firstRowFirstColumn="0" w:firstRowLastColumn="0" w:lastRowFirstColumn="0" w:lastRowLastColumn="0"/>
+            </w:pPr>
+            <w:r>
+              <w:t>Taken</w:t>
+            </w:r>
+          </w:p>
+        </w:tc>
+      </w:tr>
+      <w:tr>
+        <w:trPr>
+          <w:cnfStyle w:val="000000100000" w:firstRow="0" w:lastRow="0" w:firstColumn="0" w:lastColumn="0" w:oddVBand="0" w:evenVBand="0" w:oddHBand="1" w:evenHBand="0" w:firstRowFirstColumn="0" w:firstRowLastColumn="0" w:lastRowFirstColumn="0" w:lastRowLastColumn="0"/>
+        </w:trPr>
+        <w:tc>
+          <w:tcPr>
+            <w:cnfStyle w:val="001000000000" w:firstRow="0" w:lastRow="0" w:firstColumn="1" w:lastColumn="0" w:oddVBand="0" w:evenVBand="0" w:oddHBand="0" w:evenHBand="0" w:firstRowFirstColumn="0" w:firstRowLastColumn="0" w:lastRowFirstColumn="0" w:lastRowLastColumn="0"/>
+            <w:tcW w:w="885" w:type="dxa"/>
+          </w:tcPr>
+          <w:p>
+            <w:r>
+              <w:t>T01</w:t>
+            </w:r>
+          </w:p>
+        </w:tc>
+        <w:tc>
+          <w:tcPr>
+            <w:tcW w:w="6315" w:type="dxa"/>
+          </w:tcPr>
+          <w:p>
+            <w:pPr>
+              <w:cnfStyle w:val="000000100000" w:firstRow="0" w:lastRow="0" w:firstColumn="0" w:lastColumn="0" w:oddVBand="0" w:evenVBand="0" w:oddHBand="1" w:evenHBand="0" w:firstRowFirstColumn="0" w:firstRowLastColumn="0" w:lastRowFirstColumn="0" w:lastRowLastColumn="0"/>
+            </w:pPr>
+            <w:r>
+              <w:t>?</w:t>
+            </w:r>
+          </w:p>
+        </w:tc>
+        <w:tc>
+          <w:tcPr>
+            <w:tcW w:w="1095" w:type="dxa"/>
+          </w:tcPr>
+          <w:p>
+            <w:pPr>
+              <w:cnfStyle w:val="000000100000" w:firstRow="0" w:lastRow="0" w:firstColumn="0" w:lastColumn="0" w:oddVBand="0" w:evenVBand="0" w:oddHBand="1" w:evenHBand="0" w:firstRowFirstColumn="0" w:firstRowLastColumn="0" w:lastRowFirstColumn="0" w:lastRowLastColumn="0"/>
+            </w:pPr>
+            <w:r>
+              <w:t>?</w:t>
+            </w:r>
+          </w:p>
+        </w:tc>
+        <w:tc>
+          <w:tcPr>
+            <w:tcW w:w="810" w:type="dxa"/>
+          </w:tcPr>
+          <w:p>
+            <w:pPr>
+              <w:cnfStyle w:val="000000100000" w:firstRow="0" w:lastRow="0" w:firstColumn="0" w:lastColumn="0" w:oddVBand="0" w:evenVBand="0" w:oddHBand="1" w:evenHBand="0" w:firstRowFirstColumn="0" w:firstRowLastColumn="0" w:lastRowFirstColumn="0" w:lastRowLastColumn="0"/>
+            </w:pPr>
+          </w:p>
+        </w:tc>
+      </w:tr>
+      <w:tr>
+        <w:trPr>
+          <w:trHeight w:val="197"/>
+        </w:trPr>
+        <w:tc>
+          <w:tcPr>
+            <w:cnfStyle w:val="001000000000" w:firstRow="0" w:lastRow="0" w:firstColumn="1" w:lastColumn="0" w:oddVBand="0" w:evenVBand="0" w:oddHBand="0" w:evenHBand="0" w:firstRowFirstColumn="0" w:firstRowLastColumn="0" w:lastRowFirstColumn="0" w:lastRowLastColumn="0"/>
+            <w:tcW w:w="885" w:type="dxa"/>
+          </w:tcPr>
+          <w:p>
+            <w:r>
+              <w:t>T02</w:t>
+            </w:r>
+          </w:p>
+        </w:tc>
+        <w:tc>
+          <w:tcPr>
+            <w:tcW w:w="6315" w:type="dxa"/>
+          </w:tcPr>
+          <w:p>
+            <w:pPr>
+              <w:cnfStyle w:val="000000000000" w:firstRow="0" w:lastRow="0" w:firstColumn="0" w:lastColumn="0" w:oddVBand="0" w:evenVBand="0" w:oddHBand="0" w:evenHBand="0" w:firstRowFirstColumn="0" w:firstRowLastColumn="0" w:lastRowFirstColumn="0" w:lastRowLastColumn="0"/>
+            </w:pPr>
+            <w:r>
+              <w:t>?</w:t>
+            </w:r>
+          </w:p>
+        </w:tc>
+        <w:tc>
+          <w:tcPr>
+            <w:tcW w:w="1095" w:type="dxa"/>
+          </w:tcPr>
+          <w:p>
+            <w:pPr>
+              <w:cnfStyle w:val="000000000000" w:firstRow="0" w:lastRow="0" w:firstColumn="0" w:lastColumn="0" w:oddVBand="0" w:evenVBand="0" w:oddHBand="0" w:evenHBand="0" w:firstRowFirstColumn="0" w:firstRowLastColumn="0" w:lastRowFirstColumn="0" w:lastRowLastColumn="0"/>
+            </w:pPr>
+            <w:r>
+              <w:t>?</w:t>
+            </w:r>
+          </w:p>
+        </w:tc>
+        <w:tc>
+          <w:tcPr>
+            <w:tcW w:w="810" w:type="dxa"/>
+          </w:tcPr>
+          <w:p>
+            <w:pPr>
+              <w:cnfStyle w:val="000000000000" w:firstRow="0" w:lastRow="0" w:firstColumn="0" w:lastColumn="0" w:oddVBand="0" w:evenVBand="0" w:oddHBand="0" w:evenHBand="0" w:firstRowFirstColumn="0" w:firstRowLastColumn="0" w:lastRowFirstColumn="0" w:lastRowLastColumn="0"/>
+            </w:pPr>
+          </w:p>
+        </w:tc>
+      </w:tr>
+      <w:tr>
+        <w:trPr>
+          <w:cnfStyle w:val="000000100000" w:firstRow="0" w:lastRow="0" w:firstColumn="0" w:lastColumn="0" w:oddVBand="0" w:evenVBand="0" w:oddHBand="1" w:evenHBand="0" w:firstRowFirstColumn="0" w:firstRowLastColumn="0" w:lastRowFirstColumn="0" w:lastRowLastColumn="0"/>
+        </w:trPr>
+        <w:tc>
+          <w:tcPr>
+            <w:cnfStyle w:val="001000000000" w:firstRow="0" w:lastRow="0" w:firstColumn="1" w:lastColumn="0" w:oddVBand="0" w:evenVBand="0" w:oddHBand="0" w:evenHBand="0" w:firstRowFirstColumn="0" w:firstRowLastColumn="0" w:lastRowFirstColumn="0" w:lastRowLastColumn="0"/>
+            <w:tcW w:w="885" w:type="dxa"/>
+          </w:tcPr>
+          <w:p>
+            <w:r>
+              <w:t>T03</w:t>
+            </w:r>
+          </w:p>
+        </w:tc>
+        <w:tc>
+          <w:tcPr>
+            <w:tcW w:w="6315" w:type="dxa"/>
+          </w:tcPr>
+          <w:p>
+            <w:pPr>
+              <w:cnfStyle w:val="000000100000" w:firstRow="0" w:lastRow="0" w:firstColumn="0" w:lastColumn="0" w:oddVBand="0" w:evenVBand="0" w:oddHBand="1" w:evenHBand="0" w:firstRowFirstColumn="0" w:firstRowLastColumn="0" w:lastRowFirstColumn="0" w:lastRowLastColumn="0"/>
+            </w:pPr>
+            <w:r>
+              <w:t>?</w:t>
+            </w:r>
+          </w:p>
+        </w:tc>
+        <w:tc>
+          <w:tcPr>
+            <w:tcW w:w="1095" w:type="dxa"/>
+          </w:tcPr>
+          <w:p>
+            <w:pPr>
+              <w:cnfStyle w:val="000000100000" w:firstRow="0" w:lastRow="0" w:firstColumn="0" w:lastColumn="0" w:oddVBand="0" w:evenVBand="0" w:oddHBand="1" w:evenHBand="0" w:firstRowFirstColumn="0" w:firstRowLastColumn="0" w:lastRowFirstColumn="0" w:lastRowLastColumn="0"/>
+            </w:pPr>
+            <w:r>
+              <w:t>?</w:t>
+            </w:r>
+          </w:p>
+        </w:tc>
+        <w:tc>
+          <w:tcPr>
+            <w:tcW w:w="810" w:type="dxa"/>
+          </w:tcPr>
+          <w:p>
+            <w:pPr>
+              <w:cnfStyle w:val="000000100000" w:firstRow="0" w:lastRow="0" w:firstColumn="0" w:lastColumn="0" w:oddVBand="0" w:evenVBand="0" w:oddHBand="1" w:evenHBand="0" w:firstRowFirstColumn="0" w:firstRowLastColumn="0" w:lastRowFirstColumn="0" w:lastRowLastColumn="0"/>
+            </w:pPr>
+          </w:p>
+        </w:tc>
+      </w:tr>
+      <w:tr>
+        <w:tc>
+          <w:tcPr>
+            <w:cnfStyle w:val="001000000000" w:firstRow="0" w:lastRow="0" w:firstColumn="1" w:lastColumn="0" w:oddVBand="0" w:evenVBand="0" w:oddHBand="0" w:evenHBand="0" w:firstRowFirstColumn="0" w:firstRowLastColumn="0" w:lastRowFirstColumn="0" w:lastRowLastColumn="0"/>
+            <w:tcW w:w="885" w:type="dxa"/>
+          </w:tcPr>
+          <w:p>
+            <w:r>
+              <w:t>T04</w:t>
+            </w:r>
+          </w:p>
+        </w:tc>
+        <w:tc>
+          <w:tcPr>
+            <w:tcW w:w="6315" w:type="dxa"/>
+          </w:tcPr>
+          <w:p>
+            <w:pPr>
+              <w:cnfStyle w:val="000000000000" w:firstRow="0" w:lastRow="0" w:firstColumn="0" w:lastColumn="0" w:oddVBand="0" w:evenVBand="0" w:oddHBand="0" w:evenHBand="0" w:firstRowFirstColumn="0" w:firstRowLastColumn="0" w:lastRowFirstColumn="0" w:lastRowLastColumn="0"/>
+            </w:pPr>
+            <w:r>
+              <w:t>Verify that story that is complete (Acceptance criteria)</w:t>
+            </w:r>
+          </w:p>
+        </w:tc>
+        <w:tc>
+          <w:tcPr>
+            <w:tcW w:w="1095" w:type="dxa"/>
+          </w:tcPr>
+          <w:p>
+            <w:pPr>
+              <w:cnfStyle w:val="000000000000" w:firstRow="0" w:lastRow="0" w:firstColumn="0" w:lastColumn="0" w:oddVBand="0" w:evenVBand="0" w:oddHBand="0" w:evenHBand="0" w:firstRowFirstColumn="0" w:firstRowLastColumn="0" w:lastRowFirstColumn="0" w:lastRowLastColumn="0"/>
+            </w:pPr>
+            <w:r>
+              <w:t>1</w:t>
+            </w:r>
+          </w:p>
+        </w:tc>
+        <w:tc>
+          <w:tcPr>
+            <w:tcW w:w="810" w:type="dxa"/>
+          </w:tcPr>
+          <w:p>
+            <w:pPr>
+              <w:cnfStyle w:val="000000000000" w:firstRow="0" w:lastRow="0" w:firstColumn="0" w:lastColumn="0" w:oddVBand="0" w:evenVBand="0" w:oddHBand="0" w:evenHBand="0" w:firstRowFirstColumn="0" w:firstRowLastColumn="0" w:lastRowFirstColumn="0" w:lastRowLastColumn="0"/>
+            </w:pPr>
+          </w:p>
+        </w:tc>
+      </w:tr>
+      <w:tr>
+        <w:trPr>
+          <w:cnfStyle w:val="000000100000" w:firstRow="0" w:lastRow="0" w:firstColumn="0" w:lastColumn="0" w:oddVBand="0" w:evenVBand="0" w:oddHBand="1" w:evenHBand="0" w:firstRowFirstColumn="0" w:firstRowLastColumn="0" w:lastRowFirstColumn="0" w:lastRowLastColumn="0"/>
+        </w:trPr>
+        <w:tc>
+          <w:tcPr>
+            <w:cnfStyle w:val="001000000000" w:firstRow="0" w:lastRow="0" w:firstColumn="1" w:lastColumn="0" w:oddVBand="0" w:evenVBand="0" w:oddHBand="0" w:evenHBand="0" w:firstRowFirstColumn="0" w:firstRowLastColumn="0" w:lastRowFirstColumn="0" w:lastRowLastColumn="0"/>
+            <w:tcW w:w="885" w:type="dxa"/>
+          </w:tcPr>
+          <w:p/>
+        </w:tc>
+        <w:tc>
+          <w:tcPr>
+            <w:tcW w:w="6315" w:type="dxa"/>
+          </w:tcPr>
+          <w:p>
+            <w:pPr>
+              <w:tabs>
+                <w:tab w:val="right" w:pos="6219"/>
+              </w:tabs>
+              <w:cnfStyle w:val="000000100000" w:firstRow="0" w:lastRow="0" w:firstColumn="0" w:lastColumn="0" w:oddVBand="0" w:evenVBand="0" w:oddHBand="1" w:evenHBand="0" w:firstRowFirstColumn="0" w:firstRowLastColumn="0" w:lastRowFirstColumn="0" w:lastRowLastColumn="0"/>
+            </w:pPr>
+            <w:r>
+              <w:t>Story Points: 3</w:t>
+            </w:r>
+            <w:r>
+              <w:tab/>
+              <w:t>Total Hours:</w:t>
+            </w:r>
+          </w:p>
+        </w:tc>
+        <w:tc>
+          <w:tcPr>
+            <w:tcW w:w="1095" w:type="dxa"/>
+          </w:tcPr>
+          <w:p>
+            <w:pPr>
+              <w:cnfStyle w:val="000000100000" w:firstRow="0" w:lastRow="0" w:firstColumn="0" w:lastColumn="0" w:oddVBand="0" w:evenVBand="0" w:oddHBand="1" w:evenHBand="0" w:firstRowFirstColumn="0" w:firstRowLastColumn="0" w:lastRowFirstColumn="0" w:lastRowLastColumn="0"/>
+            </w:pPr>
+            <w:r>
+              <w:t>?</w:t>
+            </w:r>
+          </w:p>
+        </w:tc>
+        <w:tc>
+          <w:tcPr>
+            <w:tcW w:w="810" w:type="dxa"/>
+          </w:tcPr>
+          <w:p>
+            <w:pPr>
+              <w:cnfStyle w:val="000000100000" w:firstRow="0" w:lastRow="0" w:firstColumn="0" w:lastColumn="0" w:oddVBand="0" w:evenVBand="0" w:oddHBand="1" w:evenHBand="0" w:firstRowFirstColumn="0" w:firstRowLastColumn="0" w:lastRowFirstColumn="0" w:lastRowLastColumn="0"/>
+            </w:pPr>
+          </w:p>
+        </w:tc>
+      </w:tr>
+    </w:tbl>
     <w:p/>
     <w:sectPr>
-      <w:footerReference w:type="default" r:id="rId7"/>
+      <w:footerReference w:type="default" r:id="rId8"/>
       <w:pgSz w:w="11906" w:h="16838"/>
       <w:pgMar w:top="1440" w:right="1440" w:bottom="1440" w:left="1440" w:header="720" w:footer="720" w:gutter="0"/>
       <w:pgNumType w:start="1"/>
@@ -8952,7 +11595,7 @@
 </file>
 
 <file path=word/endnotes.xml><?xml version="1.0" encoding="utf-8"?>
-<w:endnotes xmlns:wpc="http://schemas.microsoft.com/office/word/2010/wordprocessingCanvas" xmlns:cx="http://schemas.microsoft.com/office/drawing/2014/chartex" xmlns:cx1="http://schemas.microsoft.com/office/drawing/2015/9/8/chartex" xmlns:cx2="http://schemas.microsoft.com/office/drawing/2015/10/21/chartex" xmlns:mc="http://schemas.openxmlformats.org/markup-compatibility/2006" xmlns:o="urn:schemas-microsoft-com:office:office" xmlns:r="http://schemas.openxmlformats.org/officeDocument/2006/relationships" xmlns:m="http://schemas.openxmlformats.org/officeDocument/2006/math" xmlns:v="urn:schemas-microsoft-com:vml" xmlns:wp14="http://schemas.microsoft.com/office/word/2010/wordprocessingDrawing" xmlns:wp="http://schemas.openxmlformats.org/drawingml/2006/wordprocessingDrawing" xmlns:w10="urn:schemas-microsoft-com:office:word" xmlns:w="http://schemas.openxmlformats.org/wordprocessingml/2006/main" xmlns:w14="http://schemas.microsoft.com/office/word/2010/wordml" xmlns:w15="http://schemas.microsoft.com/office/word/2012/wordml" xmlns:w16se="http://schemas.microsoft.com/office/word/2015/wordml/symex" xmlns:wpg="http://schemas.microsoft.com/office/word/2010/wordprocessingGroup" xmlns:wpi="http://schemas.microsoft.com/office/word/2010/wordprocessingInk" xmlns:wne="http://schemas.microsoft.com/office/word/2006/wordml" xmlns:wps="http://schemas.microsoft.com/office/word/2010/wordprocessingShape" mc:Ignorable="w14 w15 w16se wp14">
+<w:endnotes xmlns:wpc="http://schemas.microsoft.com/office/word/2010/wordprocessingCanvas" xmlns:mc="http://schemas.openxmlformats.org/markup-compatibility/2006" xmlns:o="urn:schemas-microsoft-com:office:office" xmlns:r="http://schemas.openxmlformats.org/officeDocument/2006/relationships" xmlns:m="http://schemas.openxmlformats.org/officeDocument/2006/math" xmlns:v="urn:schemas-microsoft-com:vml" xmlns:wp14="http://schemas.microsoft.com/office/word/2010/wordprocessingDrawing" xmlns:wp="http://schemas.openxmlformats.org/drawingml/2006/wordprocessingDrawing" xmlns:w10="urn:schemas-microsoft-com:office:word" xmlns:w="http://schemas.openxmlformats.org/wordprocessingml/2006/main" xmlns:w14="http://schemas.microsoft.com/office/word/2010/wordml" xmlns:w15="http://schemas.microsoft.com/office/word/2012/wordml" xmlns:wpg="http://schemas.microsoft.com/office/word/2010/wordprocessingGroup" xmlns:wpi="http://schemas.microsoft.com/office/word/2010/wordprocessingInk" xmlns:wne="http://schemas.microsoft.com/office/word/2006/wordml" xmlns:wps="http://schemas.microsoft.com/office/word/2010/wordprocessingShape" mc:Ignorable="w14 w15 wp14">
   <w:endnote w:type="separator" w:id="-1">
     <w:p>
       <w:pPr>
@@ -8977,7 +11620,7 @@
 </file>
 
 <file path=word/footer1.xml><?xml version="1.0" encoding="utf-8"?>
-<w:ftr xmlns:wpc="http://schemas.microsoft.com/office/word/2010/wordprocessingCanvas" xmlns:cx="http://schemas.microsoft.com/office/drawing/2014/chartex" xmlns:cx1="http://schemas.microsoft.com/office/drawing/2015/9/8/chartex" xmlns:cx2="http://schemas.microsoft.com/office/drawing/2015/10/21/chartex" xmlns:mc="http://schemas.openxmlformats.org/markup-compatibility/2006" xmlns:o="urn:schemas-microsoft-com:office:office" xmlns:r="http://schemas.openxmlformats.org/officeDocument/2006/relationships" xmlns:m="http://schemas.openxmlformats.org/officeDocument/2006/math" xmlns:v="urn:schemas-microsoft-com:vml" xmlns:wp14="http://schemas.microsoft.com/office/word/2010/wordprocessingDrawing" xmlns:wp="http://schemas.openxmlformats.org/drawingml/2006/wordprocessingDrawing" xmlns:w10="urn:schemas-microsoft-com:office:word" xmlns:w="http://schemas.openxmlformats.org/wordprocessingml/2006/main" xmlns:w14="http://schemas.microsoft.com/office/word/2010/wordml" xmlns:w15="http://schemas.microsoft.com/office/word/2012/wordml" xmlns:w16se="http://schemas.microsoft.com/office/word/2015/wordml/symex" xmlns:wpg="http://schemas.microsoft.com/office/word/2010/wordprocessingGroup" xmlns:wpi="http://schemas.microsoft.com/office/word/2010/wordprocessingInk" xmlns:wne="http://schemas.microsoft.com/office/word/2006/wordml" xmlns:wps="http://schemas.microsoft.com/office/word/2010/wordprocessingShape" mc:Ignorable="w14 w15 w16se wp14">
+<w:ftr xmlns:wpc="http://schemas.microsoft.com/office/word/2010/wordprocessingCanvas" xmlns:mc="http://schemas.openxmlformats.org/markup-compatibility/2006" xmlns:o="urn:schemas-microsoft-com:office:office" xmlns:r="http://schemas.openxmlformats.org/officeDocument/2006/relationships" xmlns:m="http://schemas.openxmlformats.org/officeDocument/2006/math" xmlns:v="urn:schemas-microsoft-com:vml" xmlns:wp14="http://schemas.microsoft.com/office/word/2010/wordprocessingDrawing" xmlns:wp="http://schemas.openxmlformats.org/drawingml/2006/wordprocessingDrawing" xmlns:w10="urn:schemas-microsoft-com:office:word" xmlns:w="http://schemas.openxmlformats.org/wordprocessingml/2006/main" xmlns:w14="http://schemas.microsoft.com/office/word/2010/wordml" xmlns:w15="http://schemas.microsoft.com/office/word/2012/wordml" xmlns:wpg="http://schemas.microsoft.com/office/word/2010/wordprocessingGroup" xmlns:wpi="http://schemas.microsoft.com/office/word/2010/wordprocessingInk" xmlns:wne="http://schemas.microsoft.com/office/word/2006/wordml" xmlns:wps="http://schemas.microsoft.com/office/word/2010/wordprocessingShape" mc:Ignorable="w14 w15 wp14">
   <w:p>
     <w:pPr>
       <w:tabs>
@@ -9000,7 +11643,7 @@
       <w:rPr>
         <w:noProof/>
       </w:rPr>
-      <w:t>7</w:t>
+      <w:t>11</w:t>
     </w:r>
     <w:r>
       <w:fldChar w:fldCharType="end"/>
@@ -9019,7 +11662,7 @@
 </file>
 
 <file path=word/footnotes.xml><?xml version="1.0" encoding="utf-8"?>
-<w:footnotes xmlns:wpc="http://schemas.microsoft.com/office/word/2010/wordprocessingCanvas" xmlns:cx="http://schemas.microsoft.com/office/drawing/2014/chartex" xmlns:cx1="http://schemas.microsoft.com/office/drawing/2015/9/8/chartex" xmlns:cx2="http://schemas.microsoft.com/office/drawing/2015/10/21/chartex" xmlns:mc="http://schemas.openxmlformats.org/markup-compatibility/2006" xmlns:o="urn:schemas-microsoft-com:office:office" xmlns:r="http://schemas.openxmlformats.org/officeDocument/2006/relationships" xmlns:m="http://schemas.openxmlformats.org/officeDocument/2006/math" xmlns:v="urn:schemas-microsoft-com:vml" xmlns:wp14="http://schemas.microsoft.com/office/word/2010/wordprocessingDrawing" xmlns:wp="http://schemas.openxmlformats.org/drawingml/2006/wordprocessingDrawing" xmlns:w10="urn:schemas-microsoft-com:office:word" xmlns:w="http://schemas.openxmlformats.org/wordprocessingml/2006/main" xmlns:w14="http://schemas.microsoft.com/office/word/2010/wordml" xmlns:w15="http://schemas.microsoft.com/office/word/2012/wordml" xmlns:w16se="http://schemas.microsoft.com/office/word/2015/wordml/symex" xmlns:wpg="http://schemas.microsoft.com/office/word/2010/wordprocessingGroup" xmlns:wpi="http://schemas.microsoft.com/office/word/2010/wordprocessingInk" xmlns:wne="http://schemas.microsoft.com/office/word/2006/wordml" xmlns:wps="http://schemas.microsoft.com/office/word/2010/wordprocessingShape" mc:Ignorable="w14 w15 w16se wp14">
+<w:footnotes xmlns:wpc="http://schemas.microsoft.com/office/word/2010/wordprocessingCanvas" xmlns:mc="http://schemas.openxmlformats.org/markup-compatibility/2006" xmlns:o="urn:schemas-microsoft-com:office:office" xmlns:r="http://schemas.openxmlformats.org/officeDocument/2006/relationships" xmlns:m="http://schemas.openxmlformats.org/officeDocument/2006/math" xmlns:v="urn:schemas-microsoft-com:vml" xmlns:wp14="http://schemas.microsoft.com/office/word/2010/wordprocessingDrawing" xmlns:wp="http://schemas.openxmlformats.org/drawingml/2006/wordprocessingDrawing" xmlns:w10="urn:schemas-microsoft-com:office:word" xmlns:w="http://schemas.openxmlformats.org/wordprocessingml/2006/main" xmlns:w14="http://schemas.microsoft.com/office/word/2010/wordml" xmlns:w15="http://schemas.microsoft.com/office/word/2012/wordml" xmlns:wpg="http://schemas.microsoft.com/office/word/2010/wordprocessingGroup" xmlns:wpi="http://schemas.microsoft.com/office/word/2010/wordprocessingInk" xmlns:wne="http://schemas.microsoft.com/office/word/2006/wordml" xmlns:wps="http://schemas.microsoft.com/office/word/2010/wordprocessingShape" mc:Ignorable="w14 w15 wp14">
   <w:footnote w:type="separator" w:id="-1">
     <w:p>
       <w:pPr>
@@ -9043,8 +11686,442 @@
 </w:footnotes>
 </file>
 
+<file path=word/numbering.xml><?xml version="1.0" encoding="utf-8"?>
+<w:numbering xmlns:wpc="http://schemas.microsoft.com/office/word/2010/wordprocessingCanvas" xmlns:mc="http://schemas.openxmlformats.org/markup-compatibility/2006" xmlns:o="urn:schemas-microsoft-com:office:office" xmlns:r="http://schemas.openxmlformats.org/officeDocument/2006/relationships" xmlns:m="http://schemas.openxmlformats.org/officeDocument/2006/math" xmlns:v="urn:schemas-microsoft-com:vml" xmlns:wp14="http://schemas.microsoft.com/office/word/2010/wordprocessingDrawing" xmlns:wp="http://schemas.openxmlformats.org/drawingml/2006/wordprocessingDrawing" xmlns:w10="urn:schemas-microsoft-com:office:word" xmlns:w="http://schemas.openxmlformats.org/wordprocessingml/2006/main" xmlns:w14="http://schemas.microsoft.com/office/word/2010/wordml" xmlns:w15="http://schemas.microsoft.com/office/word/2012/wordml" xmlns:wpg="http://schemas.microsoft.com/office/word/2010/wordprocessingGroup" xmlns:wpi="http://schemas.microsoft.com/office/word/2010/wordprocessingInk" xmlns:wne="http://schemas.microsoft.com/office/word/2006/wordml" xmlns:wps="http://schemas.microsoft.com/office/word/2010/wordprocessingShape" mc:Ignorable="w14 w15 wp14">
+  <w:abstractNum w:abstractNumId="0" w15:restartNumberingAfterBreak="0">
+    <w:nsid w:val="071E4075"/>
+    <w:multiLevelType w:val="hybridMultilevel"/>
+    <w:tmpl w:val="333CF23E"/>
+    <w:lvl w:ilvl="0" w:tplc="C8087590">
+      <w:start w:val="1"/>
+      <w:numFmt w:val="bullet"/>
+      <w:lvlText w:val="•"/>
+      <w:lvlJc w:val="left"/>
+      <w:pPr>
+        <w:tabs>
+          <w:tab w:val="num" w:pos="720"/>
+        </w:tabs>
+        <w:ind w:left="720" w:hanging="360"/>
+      </w:pPr>
+      <w:rPr>
+        <w:rFonts w:ascii="Arial" w:hAnsi="Arial" w:hint="default"/>
+      </w:rPr>
+    </w:lvl>
+    <w:lvl w:ilvl="1" w:tplc="831891E6" w:tentative="1">
+      <w:start w:val="1"/>
+      <w:numFmt w:val="bullet"/>
+      <w:lvlText w:val="•"/>
+      <w:lvlJc w:val="left"/>
+      <w:pPr>
+        <w:tabs>
+          <w:tab w:val="num" w:pos="1440"/>
+        </w:tabs>
+        <w:ind w:left="1440" w:hanging="360"/>
+      </w:pPr>
+      <w:rPr>
+        <w:rFonts w:ascii="Arial" w:hAnsi="Arial" w:hint="default"/>
+      </w:rPr>
+    </w:lvl>
+    <w:lvl w:ilvl="2" w:tplc="86F84B98" w:tentative="1">
+      <w:start w:val="1"/>
+      <w:numFmt w:val="bullet"/>
+      <w:lvlText w:val="•"/>
+      <w:lvlJc w:val="left"/>
+      <w:pPr>
+        <w:tabs>
+          <w:tab w:val="num" w:pos="2160"/>
+        </w:tabs>
+        <w:ind w:left="2160" w:hanging="360"/>
+      </w:pPr>
+      <w:rPr>
+        <w:rFonts w:ascii="Arial" w:hAnsi="Arial" w:hint="default"/>
+      </w:rPr>
+    </w:lvl>
+    <w:lvl w:ilvl="3" w:tplc="9D123204" w:tentative="1">
+      <w:start w:val="1"/>
+      <w:numFmt w:val="bullet"/>
+      <w:lvlText w:val="•"/>
+      <w:lvlJc w:val="left"/>
+      <w:pPr>
+        <w:tabs>
+          <w:tab w:val="num" w:pos="2880"/>
+        </w:tabs>
+        <w:ind w:left="2880" w:hanging="360"/>
+      </w:pPr>
+      <w:rPr>
+        <w:rFonts w:ascii="Arial" w:hAnsi="Arial" w:hint="default"/>
+      </w:rPr>
+    </w:lvl>
+    <w:lvl w:ilvl="4" w:tplc="4B288C9E" w:tentative="1">
+      <w:start w:val="1"/>
+      <w:numFmt w:val="bullet"/>
+      <w:lvlText w:val="•"/>
+      <w:lvlJc w:val="left"/>
+      <w:pPr>
+        <w:tabs>
+          <w:tab w:val="num" w:pos="3600"/>
+        </w:tabs>
+        <w:ind w:left="3600" w:hanging="360"/>
+      </w:pPr>
+      <w:rPr>
+        <w:rFonts w:ascii="Arial" w:hAnsi="Arial" w:hint="default"/>
+      </w:rPr>
+    </w:lvl>
+    <w:lvl w:ilvl="5" w:tplc="2B420266" w:tentative="1">
+      <w:start w:val="1"/>
+      <w:numFmt w:val="bullet"/>
+      <w:lvlText w:val="•"/>
+      <w:lvlJc w:val="left"/>
+      <w:pPr>
+        <w:tabs>
+          <w:tab w:val="num" w:pos="4320"/>
+        </w:tabs>
+        <w:ind w:left="4320" w:hanging="360"/>
+      </w:pPr>
+      <w:rPr>
+        <w:rFonts w:ascii="Arial" w:hAnsi="Arial" w:hint="default"/>
+      </w:rPr>
+    </w:lvl>
+    <w:lvl w:ilvl="6" w:tplc="5A887B10" w:tentative="1">
+      <w:start w:val="1"/>
+      <w:numFmt w:val="bullet"/>
+      <w:lvlText w:val="•"/>
+      <w:lvlJc w:val="left"/>
+      <w:pPr>
+        <w:tabs>
+          <w:tab w:val="num" w:pos="5040"/>
+        </w:tabs>
+        <w:ind w:left="5040" w:hanging="360"/>
+      </w:pPr>
+      <w:rPr>
+        <w:rFonts w:ascii="Arial" w:hAnsi="Arial" w:hint="default"/>
+      </w:rPr>
+    </w:lvl>
+    <w:lvl w:ilvl="7" w:tplc="919216FE" w:tentative="1">
+      <w:start w:val="1"/>
+      <w:numFmt w:val="bullet"/>
+      <w:lvlText w:val="•"/>
+      <w:lvlJc w:val="left"/>
+      <w:pPr>
+        <w:tabs>
+          <w:tab w:val="num" w:pos="5760"/>
+        </w:tabs>
+        <w:ind w:left="5760" w:hanging="360"/>
+      </w:pPr>
+      <w:rPr>
+        <w:rFonts w:ascii="Arial" w:hAnsi="Arial" w:hint="default"/>
+      </w:rPr>
+    </w:lvl>
+    <w:lvl w:ilvl="8" w:tplc="809206A2" w:tentative="1">
+      <w:start w:val="1"/>
+      <w:numFmt w:val="bullet"/>
+      <w:lvlText w:val="•"/>
+      <w:lvlJc w:val="left"/>
+      <w:pPr>
+        <w:tabs>
+          <w:tab w:val="num" w:pos="6480"/>
+        </w:tabs>
+        <w:ind w:left="6480" w:hanging="360"/>
+      </w:pPr>
+      <w:rPr>
+        <w:rFonts w:ascii="Arial" w:hAnsi="Arial" w:hint="default"/>
+      </w:rPr>
+    </w:lvl>
+  </w:abstractNum>
+  <w:abstractNum w:abstractNumId="1" w15:restartNumberingAfterBreak="0">
+    <w:nsid w:val="5D427948"/>
+    <w:multiLevelType w:val="hybridMultilevel"/>
+    <w:tmpl w:val="3F3C5A66"/>
+    <w:lvl w:ilvl="0" w:tplc="7E923EB4">
+      <w:start w:val="1"/>
+      <w:numFmt w:val="bullet"/>
+      <w:lvlText w:val="•"/>
+      <w:lvlJc w:val="left"/>
+      <w:pPr>
+        <w:tabs>
+          <w:tab w:val="num" w:pos="720"/>
+        </w:tabs>
+        <w:ind w:left="720" w:hanging="360"/>
+      </w:pPr>
+      <w:rPr>
+        <w:rFonts w:ascii="Calibri" w:hAnsi="Calibri" w:hint="default"/>
+      </w:rPr>
+    </w:lvl>
+    <w:lvl w:ilvl="1" w:tplc="0E24BBDA" w:tentative="1">
+      <w:start w:val="1"/>
+      <w:numFmt w:val="bullet"/>
+      <w:lvlText w:val="•"/>
+      <w:lvlJc w:val="left"/>
+      <w:pPr>
+        <w:tabs>
+          <w:tab w:val="num" w:pos="1440"/>
+        </w:tabs>
+        <w:ind w:left="1440" w:hanging="360"/>
+      </w:pPr>
+      <w:rPr>
+        <w:rFonts w:ascii="Calibri" w:hAnsi="Calibri" w:hint="default"/>
+      </w:rPr>
+    </w:lvl>
+    <w:lvl w:ilvl="2" w:tplc="13B8F3F2" w:tentative="1">
+      <w:start w:val="1"/>
+      <w:numFmt w:val="bullet"/>
+      <w:lvlText w:val="•"/>
+      <w:lvlJc w:val="left"/>
+      <w:pPr>
+        <w:tabs>
+          <w:tab w:val="num" w:pos="2160"/>
+        </w:tabs>
+        <w:ind w:left="2160" w:hanging="360"/>
+      </w:pPr>
+      <w:rPr>
+        <w:rFonts w:ascii="Calibri" w:hAnsi="Calibri" w:hint="default"/>
+      </w:rPr>
+    </w:lvl>
+    <w:lvl w:ilvl="3" w:tplc="505C3BA2" w:tentative="1">
+      <w:start w:val="1"/>
+      <w:numFmt w:val="bullet"/>
+      <w:lvlText w:val="•"/>
+      <w:lvlJc w:val="left"/>
+      <w:pPr>
+        <w:tabs>
+          <w:tab w:val="num" w:pos="2880"/>
+        </w:tabs>
+        <w:ind w:left="2880" w:hanging="360"/>
+      </w:pPr>
+      <w:rPr>
+        <w:rFonts w:ascii="Calibri" w:hAnsi="Calibri" w:hint="default"/>
+      </w:rPr>
+    </w:lvl>
+    <w:lvl w:ilvl="4" w:tplc="3390A09C" w:tentative="1">
+      <w:start w:val="1"/>
+      <w:numFmt w:val="bullet"/>
+      <w:lvlText w:val="•"/>
+      <w:lvlJc w:val="left"/>
+      <w:pPr>
+        <w:tabs>
+          <w:tab w:val="num" w:pos="3600"/>
+        </w:tabs>
+        <w:ind w:left="3600" w:hanging="360"/>
+      </w:pPr>
+      <w:rPr>
+        <w:rFonts w:ascii="Calibri" w:hAnsi="Calibri" w:hint="default"/>
+      </w:rPr>
+    </w:lvl>
+    <w:lvl w:ilvl="5" w:tplc="0234CE48" w:tentative="1">
+      <w:start w:val="1"/>
+      <w:numFmt w:val="bullet"/>
+      <w:lvlText w:val="•"/>
+      <w:lvlJc w:val="left"/>
+      <w:pPr>
+        <w:tabs>
+          <w:tab w:val="num" w:pos="4320"/>
+        </w:tabs>
+        <w:ind w:left="4320" w:hanging="360"/>
+      </w:pPr>
+      <w:rPr>
+        <w:rFonts w:ascii="Calibri" w:hAnsi="Calibri" w:hint="default"/>
+      </w:rPr>
+    </w:lvl>
+    <w:lvl w:ilvl="6" w:tplc="284677C8" w:tentative="1">
+      <w:start w:val="1"/>
+      <w:numFmt w:val="bullet"/>
+      <w:lvlText w:val="•"/>
+      <w:lvlJc w:val="left"/>
+      <w:pPr>
+        <w:tabs>
+          <w:tab w:val="num" w:pos="5040"/>
+        </w:tabs>
+        <w:ind w:left="5040" w:hanging="360"/>
+      </w:pPr>
+      <w:rPr>
+        <w:rFonts w:ascii="Calibri" w:hAnsi="Calibri" w:hint="default"/>
+      </w:rPr>
+    </w:lvl>
+    <w:lvl w:ilvl="7" w:tplc="B0FAFD90" w:tentative="1">
+      <w:start w:val="1"/>
+      <w:numFmt w:val="bullet"/>
+      <w:lvlText w:val="•"/>
+      <w:lvlJc w:val="left"/>
+      <w:pPr>
+        <w:tabs>
+          <w:tab w:val="num" w:pos="5760"/>
+        </w:tabs>
+        <w:ind w:left="5760" w:hanging="360"/>
+      </w:pPr>
+      <w:rPr>
+        <w:rFonts w:ascii="Calibri" w:hAnsi="Calibri" w:hint="default"/>
+      </w:rPr>
+    </w:lvl>
+    <w:lvl w:ilvl="8" w:tplc="27AE8C1E" w:tentative="1">
+      <w:start w:val="1"/>
+      <w:numFmt w:val="bullet"/>
+      <w:lvlText w:val="•"/>
+      <w:lvlJc w:val="left"/>
+      <w:pPr>
+        <w:tabs>
+          <w:tab w:val="num" w:pos="6480"/>
+        </w:tabs>
+        <w:ind w:left="6480" w:hanging="360"/>
+      </w:pPr>
+      <w:rPr>
+        <w:rFonts w:ascii="Calibri" w:hAnsi="Calibri" w:hint="default"/>
+      </w:rPr>
+    </w:lvl>
+  </w:abstractNum>
+  <w:abstractNum w:abstractNumId="2" w15:restartNumberingAfterBreak="0">
+    <w:nsid w:val="6D936926"/>
+    <w:multiLevelType w:val="hybridMultilevel"/>
+    <w:tmpl w:val="5E4AD5C4"/>
+    <w:lvl w:ilvl="0" w:tplc="6B3A1C50">
+      <w:start w:val="1"/>
+      <w:numFmt w:val="bullet"/>
+      <w:lvlText w:val="•"/>
+      <w:lvlJc w:val="left"/>
+      <w:pPr>
+        <w:tabs>
+          <w:tab w:val="num" w:pos="720"/>
+        </w:tabs>
+        <w:ind w:left="720" w:hanging="360"/>
+      </w:pPr>
+      <w:rPr>
+        <w:rFonts w:ascii="Arial" w:hAnsi="Arial" w:hint="default"/>
+      </w:rPr>
+    </w:lvl>
+    <w:lvl w:ilvl="1" w:tplc="6CEE5478" w:tentative="1">
+      <w:start w:val="1"/>
+      <w:numFmt w:val="bullet"/>
+      <w:lvlText w:val="•"/>
+      <w:lvlJc w:val="left"/>
+      <w:pPr>
+        <w:tabs>
+          <w:tab w:val="num" w:pos="1440"/>
+        </w:tabs>
+        <w:ind w:left="1440" w:hanging="360"/>
+      </w:pPr>
+      <w:rPr>
+        <w:rFonts w:ascii="Arial" w:hAnsi="Arial" w:hint="default"/>
+      </w:rPr>
+    </w:lvl>
+    <w:lvl w:ilvl="2" w:tplc="0470A246" w:tentative="1">
+      <w:start w:val="1"/>
+      <w:numFmt w:val="bullet"/>
+      <w:lvlText w:val="•"/>
+      <w:lvlJc w:val="left"/>
+      <w:pPr>
+        <w:tabs>
+          <w:tab w:val="num" w:pos="2160"/>
+        </w:tabs>
+        <w:ind w:left="2160" w:hanging="360"/>
+      </w:pPr>
+      <w:rPr>
+        <w:rFonts w:ascii="Arial" w:hAnsi="Arial" w:hint="default"/>
+      </w:rPr>
+    </w:lvl>
+    <w:lvl w:ilvl="3" w:tplc="CFB85DB4" w:tentative="1">
+      <w:start w:val="1"/>
+      <w:numFmt w:val="bullet"/>
+      <w:lvlText w:val="•"/>
+      <w:lvlJc w:val="left"/>
+      <w:pPr>
+        <w:tabs>
+          <w:tab w:val="num" w:pos="2880"/>
+        </w:tabs>
+        <w:ind w:left="2880" w:hanging="360"/>
+      </w:pPr>
+      <w:rPr>
+        <w:rFonts w:ascii="Arial" w:hAnsi="Arial" w:hint="default"/>
+      </w:rPr>
+    </w:lvl>
+    <w:lvl w:ilvl="4" w:tplc="5818237A" w:tentative="1">
+      <w:start w:val="1"/>
+      <w:numFmt w:val="bullet"/>
+      <w:lvlText w:val="•"/>
+      <w:lvlJc w:val="left"/>
+      <w:pPr>
+        <w:tabs>
+          <w:tab w:val="num" w:pos="3600"/>
+        </w:tabs>
+        <w:ind w:left="3600" w:hanging="360"/>
+      </w:pPr>
+      <w:rPr>
+        <w:rFonts w:ascii="Arial" w:hAnsi="Arial" w:hint="default"/>
+      </w:rPr>
+    </w:lvl>
+    <w:lvl w:ilvl="5" w:tplc="70C81FD0" w:tentative="1">
+      <w:start w:val="1"/>
+      <w:numFmt w:val="bullet"/>
+      <w:lvlText w:val="•"/>
+      <w:lvlJc w:val="left"/>
+      <w:pPr>
+        <w:tabs>
+          <w:tab w:val="num" w:pos="4320"/>
+        </w:tabs>
+        <w:ind w:left="4320" w:hanging="360"/>
+      </w:pPr>
+      <w:rPr>
+        <w:rFonts w:ascii="Arial" w:hAnsi="Arial" w:hint="default"/>
+      </w:rPr>
+    </w:lvl>
+    <w:lvl w:ilvl="6" w:tplc="F43644FC" w:tentative="1">
+      <w:start w:val="1"/>
+      <w:numFmt w:val="bullet"/>
+      <w:lvlText w:val="•"/>
+      <w:lvlJc w:val="left"/>
+      <w:pPr>
+        <w:tabs>
+          <w:tab w:val="num" w:pos="5040"/>
+        </w:tabs>
+        <w:ind w:left="5040" w:hanging="360"/>
+      </w:pPr>
+      <w:rPr>
+        <w:rFonts w:ascii="Arial" w:hAnsi="Arial" w:hint="default"/>
+      </w:rPr>
+    </w:lvl>
+    <w:lvl w:ilvl="7" w:tplc="CCBE4830" w:tentative="1">
+      <w:start w:val="1"/>
+      <w:numFmt w:val="bullet"/>
+      <w:lvlText w:val="•"/>
+      <w:lvlJc w:val="left"/>
+      <w:pPr>
+        <w:tabs>
+          <w:tab w:val="num" w:pos="5760"/>
+        </w:tabs>
+        <w:ind w:left="5760" w:hanging="360"/>
+      </w:pPr>
+      <w:rPr>
+        <w:rFonts w:ascii="Arial" w:hAnsi="Arial" w:hint="default"/>
+      </w:rPr>
+    </w:lvl>
+    <w:lvl w:ilvl="8" w:tplc="CFD4A5AE" w:tentative="1">
+      <w:start w:val="1"/>
+      <w:numFmt w:val="bullet"/>
+      <w:lvlText w:val="•"/>
+      <w:lvlJc w:val="left"/>
+      <w:pPr>
+        <w:tabs>
+          <w:tab w:val="num" w:pos="6480"/>
+        </w:tabs>
+        <w:ind w:left="6480" w:hanging="360"/>
+      </w:pPr>
+      <w:rPr>
+        <w:rFonts w:ascii="Arial" w:hAnsi="Arial" w:hint="default"/>
+      </w:rPr>
+    </w:lvl>
+  </w:abstractNum>
+  <w:num w:numId="1">
+    <w:abstractNumId w:val="2"/>
+  </w:num>
+  <w:num w:numId="2">
+    <w:abstractNumId w:val="0"/>
+  </w:num>
+  <w:num w:numId="3">
+    <w:abstractNumId w:val="1"/>
+  </w:num>
+</w:numbering>
+</file>
+
 <file path=word/styles.xml><?xml version="1.0" encoding="utf-8"?>
-<w:styles xmlns:mc="http://schemas.openxmlformats.org/markup-compatibility/2006" xmlns:r="http://schemas.openxmlformats.org/officeDocument/2006/relationships" xmlns:w="http://schemas.openxmlformats.org/wordprocessingml/2006/main" xmlns:w14="http://schemas.microsoft.com/office/word/2010/wordml" xmlns:w15="http://schemas.microsoft.com/office/word/2012/wordml" xmlns:w16se="http://schemas.microsoft.com/office/word/2015/wordml/symex" mc:Ignorable="w14 w15 w16se">
+<w:styles xmlns:mc="http://schemas.openxmlformats.org/markup-compatibility/2006" xmlns:r="http://schemas.openxmlformats.org/officeDocument/2006/relationships" xmlns:w="http://schemas.openxmlformats.org/wordprocessingml/2006/main" xmlns:w14="http://schemas.microsoft.com/office/word/2010/wordml" xmlns:w15="http://schemas.microsoft.com/office/word/2012/wordml" mc:Ignorable="w14 w15">
   <w:docDefaults>
     <w:rPrDefault>
       <w:rPr>
@@ -9061,7 +12138,7 @@
       </w:pPr>
     </w:pPrDefault>
   </w:docDefaults>
-  <w:latentStyles w:defLockedState="0" w:defUIPriority="99" w:defSemiHidden="0" w:defUnhideWhenUsed="0" w:defQFormat="0" w:count="373">
+  <w:latentStyles w:defLockedState="0" w:defUIPriority="99" w:defSemiHidden="0" w:defUnhideWhenUsed="0" w:defQFormat="0" w:count="371">
     <w:lsdException w:name="Normal" w:uiPriority="0" w:qFormat="1"/>
     <w:lsdException w:name="heading 1" w:uiPriority="9" w:qFormat="1"/>
     <w:lsdException w:name="heading 2" w:semiHidden="1" w:uiPriority="9" w:unhideWhenUsed="1" w:qFormat="1"/>
@@ -9167,6 +12244,7 @@
     <w:lsdException w:name="HTML Sample" w:semiHidden="1" w:unhideWhenUsed="1"/>
     <w:lsdException w:name="HTML Typewriter" w:semiHidden="1" w:unhideWhenUsed="1"/>
     <w:lsdException w:name="HTML Variable" w:semiHidden="1" w:unhideWhenUsed="1"/>
+    <w:lsdException w:name="Normal Table" w:semiHidden="1" w:unhideWhenUsed="1"/>
     <w:lsdException w:name="annotation subject" w:semiHidden="1" w:unhideWhenUsed="1"/>
     <w:lsdException w:name="No List" w:semiHidden="1" w:unhideWhenUsed="1"/>
     <w:lsdException w:name="Outline List 1" w:semiHidden="1" w:unhideWhenUsed="1"/>
@@ -9212,9 +12290,11 @@
     <w:lsdException w:name="Table Subtle 1" w:semiHidden="1" w:unhideWhenUsed="1"/>
     <w:lsdException w:name="Table Subtle 2" w:semiHidden="1" w:unhideWhenUsed="1"/>
     <w:lsdException w:name="Table Web 1" w:semiHidden="1" w:unhideWhenUsed="1"/>
+    <w:lsdException w:name="Table Web 2" w:semiHidden="1" w:unhideWhenUsed="1"/>
     <w:lsdException w:name="Table Web 3" w:semiHidden="1" w:unhideWhenUsed="1"/>
     <w:lsdException w:name="Balloon Text" w:semiHidden="1" w:unhideWhenUsed="1"/>
     <w:lsdException w:name="Table Grid" w:uiPriority="59"/>
+    <w:lsdException w:name="Table Theme" w:semiHidden="1" w:unhideWhenUsed="1"/>
     <w:lsdException w:name="Placeholder Text" w:semiHidden="1"/>
     <w:lsdException w:name="No Spacing" w:uiPriority="1" w:qFormat="1"/>
     <w:lsdException w:name="Light Shading" w:uiPriority="60"/>
@@ -9430,8 +12510,6 @@
     <w:lsdException w:name="List Table 5 Dark Accent 6" w:uiPriority="50"/>
     <w:lsdException w:name="List Table 6 Colorful Accent 6" w:uiPriority="51"/>
     <w:lsdException w:name="List Table 7 Colorful Accent 6" w:uiPriority="52"/>
-    <w:lsdException w:name="Mention" w:semiHidden="1" w:unhideWhenUsed="1"/>
-    <w:lsdException w:name="Smart Hyperlink" w:semiHidden="1" w:unhideWhenUsed="1"/>
   </w:latentStyles>
   <w:style w:type="paragraph" w:default="1" w:styleId="Normal">
     <w:name w:val="Normal"/>
@@ -9542,7 +12620,6 @@
   <w:style w:type="character" w:default="1" w:styleId="DefaultParagraphFont">
     <w:name w:val="Default Paragraph Font"/>
     <w:uiPriority w:val="1"/>
-    <w:semiHidden/>
     <w:unhideWhenUsed/>
   </w:style>
   <w:style w:type="table" w:default="1" w:styleId="TableNormal">
@@ -11612,7 +14689,7 @@
 </file>
 
 <file path=customXml/itemProps1.xml><?xml version="1.0" encoding="utf-8"?>
-<ds:datastoreItem xmlns:ds="http://schemas.openxmlformats.org/officeDocument/2006/customXml" ds:itemID="{F9646D6C-1127-4577-9273-7B3E9510E221}">
+<ds:datastoreItem xmlns:ds="http://schemas.openxmlformats.org/officeDocument/2006/customXml" ds:itemID="{08EB6008-E5AB-409A-9392-34FE69754FC1}">
   <ds:schemaRefs>
     <ds:schemaRef ds:uri="http://schemas.openxmlformats.org/officeDocument/2006/bibliography"/>
   </ds:schemaRefs>

</xml_diff>

<commit_message>
Updated sprint plan with sprint 4
</commit_message>
<xml_diff>
--- a/doc/Release and Sprint Plan.docx
+++ b/doc/Release and Sprint Plan.docx
@@ -1847,7 +1847,14 @@
           <w:sz w:val="24"/>
           <w:szCs w:val="24"/>
         </w:rPr>
-        <w:t>38</w:t>
+        <w:t>2</w:t>
+      </w:r>
+      <w:r>
+        <w:rPr>
+          <w:sz w:val="24"/>
+          <w:szCs w:val="24"/>
+        </w:rPr>
+        <w:t>8</w:t>
       </w:r>
     </w:p>
     <w:p>
@@ -1985,7 +1992,7 @@
               <w:cnfStyle w:val="000000100000" w:firstRow="0" w:lastRow="0" w:firstColumn="0" w:lastColumn="0" w:oddVBand="0" w:evenVBand="0" w:oddHBand="1" w:evenHBand="0" w:firstRowFirstColumn="0" w:firstRowLastColumn="0" w:lastRowFirstColumn="0" w:lastRowLastColumn="0"/>
             </w:pPr>
             <w:r>
-              <w:t>13</w:t>
+              <w:t>8</w:t>
             </w:r>
           </w:p>
         </w:tc>
@@ -2021,7 +2028,7 @@
               <w:cnfStyle w:val="000000000000" w:firstRow="0" w:lastRow="0" w:firstColumn="0" w:lastColumn="0" w:oddVBand="0" w:evenVBand="0" w:oddHBand="0" w:evenHBand="0" w:firstRowFirstColumn="0" w:firstRowLastColumn="0" w:lastRowFirstColumn="0" w:lastRowLastColumn="0"/>
             </w:pPr>
             <w:r>
-              <w:t>13</w:t>
+              <w:t>8</w:t>
             </w:r>
           </w:p>
         </w:tc>
@@ -2036,13 +2043,25 @@
       <w:bookmarkEnd w:id="7"/>
       <w:bookmarkEnd w:id="8"/>
       <w:r>
-        <w:t>Server</w:t>
+        <w:t>S</w:t>
+      </w:r>
+      <w:r>
+        <w:t>tudent</w:t>
       </w:r>
       <w:r>
         <w:t xml:space="preserve"> </w:t>
       </w:r>
       <w:r>
-        <w:t>Tasks</w:t>
+        <w:t>Usability</w:t>
+      </w:r>
+      <w:r>
+        <w:t xml:space="preserve"> </w:t>
+      </w:r>
+      <w:r>
+        <w:rPr>
+          <w:color w:val="FF0000"/>
+        </w:rPr>
+        <w:t>– (NEW)</w:t>
       </w:r>
     </w:p>
     <w:p>
@@ -2051,8 +2070,10 @@
         <w:spacing w:after="120" w:line="240" w:lineRule="auto"/>
       </w:pPr>
       <w:r>
-        <w:t xml:space="preserve">Teachers will have the same rights as students, with the added abilities to view classes, content and edit student bookings. </w:t>
-      </w:r>
+        <w:t>Additional features to give the sight usable functionality besides booking spots in courses such as selecting classes and timetables viewable from the user pages.</w:t>
+      </w:r>
+      <w:bookmarkStart w:id="9" w:name="_GoBack"/>
+      <w:bookmarkEnd w:id="9"/>
     </w:p>
     <w:tbl>
       <w:tblPr>
@@ -2125,8 +2146,16 @@
             <w:tcW w:w="959" w:type="dxa"/>
           </w:tcPr>
           <w:p>
-            <w:r>
-              <w:t>S28</w:t>
+            <w:pPr>
+              <w:rPr>
+                <w:color w:val="auto"/>
+              </w:rPr>
+            </w:pPr>
+            <w:r>
+              <w:rPr>
+                <w:color w:val="auto"/>
+              </w:rPr>
+              <w:t>S45</w:t>
             </w:r>
           </w:p>
         </w:tc>
@@ -2137,9 +2166,27 @@
           <w:p>
             <w:pPr>
               <w:cnfStyle w:val="000000100000" w:firstRow="0" w:lastRow="0" w:firstColumn="0" w:lastColumn="0" w:oddVBand="0" w:evenVBand="0" w:oddHBand="1" w:evenHBand="0" w:firstRowFirstColumn="0" w:firstRowLastColumn="0" w:lastRowFirstColumn="0" w:lastRowLastColumn="0"/>
-            </w:pPr>
-            <w:r>
-              <w:t>Daily Schedules</w:t>
+              <w:rPr>
+                <w:color w:val="auto"/>
+              </w:rPr>
+            </w:pPr>
+            <w:r>
+              <w:t>Class Selection U</w:t>
+            </w:r>
+            <w:r>
+              <w:t>pon</w:t>
+            </w:r>
+            <w:r>
+              <w:t xml:space="preserve"> Enrolment</w:t>
+            </w:r>
+            <w:r>
+              <w:t xml:space="preserve"> </w:t>
+            </w:r>
+            <w:r>
+              <w:rPr>
+                <w:color w:val="FF0000"/>
+              </w:rPr>
+              <w:t>– (NEW)</w:t>
             </w:r>
           </w:p>
         </w:tc>
@@ -2150,8 +2197,14 @@
           <w:p>
             <w:pPr>
               <w:cnfStyle w:val="000000100000" w:firstRow="0" w:lastRow="0" w:firstColumn="0" w:lastColumn="0" w:oddVBand="0" w:evenVBand="0" w:oddHBand="1" w:evenHBand="0" w:firstRowFirstColumn="0" w:firstRowLastColumn="0" w:lastRowFirstColumn="0" w:lastRowLastColumn="0"/>
-            </w:pPr>
-            <w:r>
+              <w:rPr>
+                <w:color w:val="auto"/>
+              </w:rPr>
+            </w:pPr>
+            <w:r>
+              <w:rPr>
+                <w:color w:val="auto"/>
+              </w:rPr>
               <w:t>3</w:t>
             </w:r>
           </w:p>
@@ -2165,7 +2218,7 @@
           </w:tcPr>
           <w:p>
             <w:r>
-              <w:t>S06</w:t>
+              <w:t>S46</w:t>
             </w:r>
           </w:p>
         </w:tc>
@@ -2178,7 +2231,16 @@
               <w:cnfStyle w:val="000000000000" w:firstRow="0" w:lastRow="0" w:firstColumn="0" w:lastColumn="0" w:oddVBand="0" w:evenVBand="0" w:oddHBand="0" w:evenHBand="0" w:firstRowFirstColumn="0" w:firstRowLastColumn="0" w:lastRowFirstColumn="0" w:lastRowLastColumn="0"/>
             </w:pPr>
             <w:r>
-              <w:t>Server’s Access to Dietary Requirements</w:t>
+              <w:t>User Page Functionality</w:t>
+            </w:r>
+            <w:r>
+              <w:t xml:space="preserve"> </w:t>
+            </w:r>
+            <w:r>
+              <w:rPr>
+                <w:color w:val="FF0000"/>
+              </w:rPr>
+              <w:t>– (NEW)</w:t>
             </w:r>
           </w:p>
         </w:tc>
@@ -2191,7 +2253,7 @@
               <w:cnfStyle w:val="000000000000" w:firstRow="0" w:lastRow="0" w:firstColumn="0" w:lastColumn="0" w:oddVBand="0" w:evenVBand="0" w:oddHBand="0" w:evenHBand="0" w:firstRowFirstColumn="0" w:firstRowLastColumn="0" w:lastRowFirstColumn="0" w:lastRowLastColumn="0"/>
             </w:pPr>
             <w:r>
-              <w:t>2</w:t>
+              <w:t>3</w:t>
             </w:r>
           </w:p>
         </w:tc>
@@ -2230,7 +2292,7 @@
               <w:cnfStyle w:val="000000100000" w:firstRow="0" w:lastRow="0" w:firstColumn="0" w:lastColumn="0" w:oddVBand="0" w:evenVBand="0" w:oddHBand="1" w:evenHBand="0" w:firstRowFirstColumn="0" w:firstRowLastColumn="0" w:lastRowFirstColumn="0" w:lastRowLastColumn="0"/>
             </w:pPr>
             <w:r>
-              <w:t>5</w:t>
+              <w:t>6</w:t>
             </w:r>
           </w:p>
         </w:tc>
@@ -2240,10 +2302,241 @@
       <w:pPr>
         <w:pStyle w:val="Heading2"/>
       </w:pPr>
-      <w:bookmarkStart w:id="9" w:name="_oium3podmqvw" w:colFirst="0" w:colLast="0"/>
-      <w:bookmarkStart w:id="10" w:name="_4d34og8" w:colFirst="0" w:colLast="0"/>
-      <w:bookmarkEnd w:id="9"/>
+      <w:r>
+        <w:t>Server</w:t>
+      </w:r>
+      <w:r>
+        <w:t xml:space="preserve"> </w:t>
+      </w:r>
+      <w:r>
+        <w:t>Tasks</w:t>
+      </w:r>
+    </w:p>
+    <w:p>
+      <w:pPr>
+        <w:keepNext/>
+        <w:spacing w:after="120" w:line="240" w:lineRule="auto"/>
+      </w:pPr>
+      <w:r>
+        <w:t xml:space="preserve">Teachers will have the same rights as students, with the added abilities to view classes, content and edit student bookings. </w:t>
+      </w:r>
+    </w:p>
+    <w:tbl>
+      <w:tblPr>
+        <w:tblStyle w:val="a4"/>
+        <w:tblW w:w="9073" w:type="dxa"/>
+        <w:tblInd w:w="-6" w:type="dxa"/>
+        <w:tblBorders>
+          <w:top w:val="single" w:sz="8" w:space="0" w:color="4F81BD"/>
+          <w:left w:val="single" w:sz="8" w:space="0" w:color="4F81BD"/>
+          <w:bottom w:val="single" w:sz="8" w:space="0" w:color="4F81BD"/>
+          <w:right w:val="single" w:sz="8" w:space="0" w:color="4F81BD"/>
+        </w:tblBorders>
+        <w:tblLayout w:type="fixed"/>
+        <w:tblLook w:val="04A0" w:firstRow="1" w:lastRow="0" w:firstColumn="1" w:lastColumn="0" w:noHBand="0" w:noVBand="1"/>
+      </w:tblPr>
+      <w:tblGrid>
+        <w:gridCol w:w="959"/>
+        <w:gridCol w:w="6696"/>
+        <w:gridCol w:w="1418"/>
+      </w:tblGrid>
+      <w:tr>
+        <w:trPr>
+          <w:cnfStyle w:val="100000000000" w:firstRow="1" w:lastRow="0" w:firstColumn="0" w:lastColumn="0" w:oddVBand="0" w:evenVBand="0" w:oddHBand="0" w:evenHBand="0" w:firstRowFirstColumn="0" w:firstRowLastColumn="0" w:lastRowFirstColumn="0" w:lastRowLastColumn="0"/>
+        </w:trPr>
+        <w:tc>
+          <w:tcPr>
+            <w:cnfStyle w:val="001000000000" w:firstRow="0" w:lastRow="0" w:firstColumn="1" w:lastColumn="0" w:oddVBand="0" w:evenVBand="0" w:oddHBand="0" w:evenHBand="0" w:firstRowFirstColumn="0" w:firstRowLastColumn="0" w:lastRowFirstColumn="0" w:lastRowLastColumn="0"/>
+            <w:tcW w:w="959" w:type="dxa"/>
+          </w:tcPr>
+          <w:p>
+            <w:r>
+              <w:t>Story ID</w:t>
+            </w:r>
+          </w:p>
+        </w:tc>
+        <w:tc>
+          <w:tcPr>
+            <w:tcW w:w="6696" w:type="dxa"/>
+          </w:tcPr>
+          <w:p>
+            <w:pPr>
+              <w:cnfStyle w:val="100000000000" w:firstRow="1" w:lastRow="0" w:firstColumn="0" w:lastColumn="0" w:oddVBand="0" w:evenVBand="0" w:oddHBand="0" w:evenHBand="0" w:firstRowFirstColumn="0" w:firstRowLastColumn="0" w:lastRowFirstColumn="0" w:lastRowLastColumn="0"/>
+            </w:pPr>
+            <w:r>
+              <w:t>Story Title</w:t>
+            </w:r>
+          </w:p>
+        </w:tc>
+        <w:tc>
+          <w:tcPr>
+            <w:tcW w:w="1418" w:type="dxa"/>
+          </w:tcPr>
+          <w:p>
+            <w:pPr>
+              <w:cnfStyle w:val="100000000000" w:firstRow="1" w:lastRow="0" w:firstColumn="0" w:lastColumn="0" w:oddVBand="0" w:evenVBand="0" w:oddHBand="0" w:evenHBand="0" w:firstRowFirstColumn="0" w:firstRowLastColumn="0" w:lastRowFirstColumn="0" w:lastRowLastColumn="0"/>
+            </w:pPr>
+            <w:r>
+              <w:t>Story Points</w:t>
+            </w:r>
+          </w:p>
+        </w:tc>
+      </w:tr>
+      <w:tr>
+        <w:trPr>
+          <w:cnfStyle w:val="000000100000" w:firstRow="0" w:lastRow="0" w:firstColumn="0" w:lastColumn="0" w:oddVBand="0" w:evenVBand="0" w:oddHBand="1" w:evenHBand="0" w:firstRowFirstColumn="0" w:firstRowLastColumn="0" w:lastRowFirstColumn="0" w:lastRowLastColumn="0"/>
+        </w:trPr>
+        <w:tc>
+          <w:tcPr>
+            <w:cnfStyle w:val="001000000000" w:firstRow="0" w:lastRow="0" w:firstColumn="1" w:lastColumn="0" w:oddVBand="0" w:evenVBand="0" w:oddHBand="0" w:evenHBand="0" w:firstRowFirstColumn="0" w:firstRowLastColumn="0" w:lastRowFirstColumn="0" w:lastRowLastColumn="0"/>
+            <w:tcW w:w="959" w:type="dxa"/>
+          </w:tcPr>
+          <w:p>
+            <w:pPr>
+              <w:rPr>
+                <w:strike/>
+                <w:color w:val="FF0000"/>
+              </w:rPr>
+            </w:pPr>
+            <w:r>
+              <w:rPr>
+                <w:strike/>
+                <w:color w:val="FF0000"/>
+              </w:rPr>
+              <w:t>S28</w:t>
+            </w:r>
+          </w:p>
+        </w:tc>
+        <w:tc>
+          <w:tcPr>
+            <w:tcW w:w="6696" w:type="dxa"/>
+          </w:tcPr>
+          <w:p>
+            <w:pPr>
+              <w:cnfStyle w:val="000000100000" w:firstRow="0" w:lastRow="0" w:firstColumn="0" w:lastColumn="0" w:oddVBand="0" w:evenVBand="0" w:oddHBand="1" w:evenHBand="0" w:firstRowFirstColumn="0" w:firstRowLastColumn="0" w:lastRowFirstColumn="0" w:lastRowLastColumn="0"/>
+              <w:rPr>
+                <w:strike/>
+                <w:color w:val="FF0000"/>
+              </w:rPr>
+            </w:pPr>
+            <w:r>
+              <w:rPr>
+                <w:strike/>
+                <w:color w:val="FF0000"/>
+              </w:rPr>
+              <w:t>Daily Schedules</w:t>
+            </w:r>
+          </w:p>
+        </w:tc>
+        <w:tc>
+          <w:tcPr>
+            <w:tcW w:w="1418" w:type="dxa"/>
+          </w:tcPr>
+          <w:p>
+            <w:pPr>
+              <w:cnfStyle w:val="000000100000" w:firstRow="0" w:lastRow="0" w:firstColumn="0" w:lastColumn="0" w:oddVBand="0" w:evenVBand="0" w:oddHBand="1" w:evenHBand="0" w:firstRowFirstColumn="0" w:firstRowLastColumn="0" w:lastRowFirstColumn="0" w:lastRowLastColumn="0"/>
+              <w:rPr>
+                <w:strike/>
+                <w:color w:val="FF0000"/>
+              </w:rPr>
+            </w:pPr>
+            <w:r>
+              <w:rPr>
+                <w:strike/>
+                <w:color w:val="FF0000"/>
+              </w:rPr>
+              <w:t>3</w:t>
+            </w:r>
+          </w:p>
+        </w:tc>
+      </w:tr>
+      <w:tr>
+        <w:tc>
+          <w:tcPr>
+            <w:cnfStyle w:val="001000000000" w:firstRow="0" w:lastRow="0" w:firstColumn="1" w:lastColumn="0" w:oddVBand="0" w:evenVBand="0" w:oddHBand="0" w:evenHBand="0" w:firstRowFirstColumn="0" w:firstRowLastColumn="0" w:lastRowFirstColumn="0" w:lastRowLastColumn="0"/>
+            <w:tcW w:w="959" w:type="dxa"/>
+          </w:tcPr>
+          <w:p>
+            <w:r>
+              <w:t>S06</w:t>
+            </w:r>
+          </w:p>
+        </w:tc>
+        <w:tc>
+          <w:tcPr>
+            <w:tcW w:w="6696" w:type="dxa"/>
+          </w:tcPr>
+          <w:p>
+            <w:pPr>
+              <w:cnfStyle w:val="000000000000" w:firstRow="0" w:lastRow="0" w:firstColumn="0" w:lastColumn="0" w:oddVBand="0" w:evenVBand="0" w:oddHBand="0" w:evenHBand="0" w:firstRowFirstColumn="0" w:firstRowLastColumn="0" w:lastRowFirstColumn="0" w:lastRowLastColumn="0"/>
+            </w:pPr>
+            <w:r>
+              <w:t>Server’s Access to Dietary Requirements</w:t>
+            </w:r>
+          </w:p>
+        </w:tc>
+        <w:tc>
+          <w:tcPr>
+            <w:tcW w:w="1418" w:type="dxa"/>
+          </w:tcPr>
+          <w:p>
+            <w:pPr>
+              <w:cnfStyle w:val="000000000000" w:firstRow="0" w:lastRow="0" w:firstColumn="0" w:lastColumn="0" w:oddVBand="0" w:evenVBand="0" w:oddHBand="0" w:evenHBand="0" w:firstRowFirstColumn="0" w:firstRowLastColumn="0" w:lastRowFirstColumn="0" w:lastRowLastColumn="0"/>
+            </w:pPr>
+            <w:r>
+              <w:t>2</w:t>
+            </w:r>
+          </w:p>
+        </w:tc>
+      </w:tr>
+      <w:tr>
+        <w:trPr>
+          <w:cnfStyle w:val="000000100000" w:firstRow="0" w:lastRow="0" w:firstColumn="0" w:lastColumn="0" w:oddVBand="0" w:evenVBand="0" w:oddHBand="1" w:evenHBand="0" w:firstRowFirstColumn="0" w:firstRowLastColumn="0" w:lastRowFirstColumn="0" w:lastRowLastColumn="0"/>
+        </w:trPr>
+        <w:tc>
+          <w:tcPr>
+            <w:cnfStyle w:val="001000000000" w:firstRow="0" w:lastRow="0" w:firstColumn="1" w:lastColumn="0" w:oddVBand="0" w:evenVBand="0" w:oddHBand="0" w:evenHBand="0" w:firstRowFirstColumn="0" w:firstRowLastColumn="0" w:lastRowFirstColumn="0" w:lastRowLastColumn="0"/>
+            <w:tcW w:w="959" w:type="dxa"/>
+          </w:tcPr>
+          <w:p/>
+        </w:tc>
+        <w:tc>
+          <w:tcPr>
+            <w:tcW w:w="6696" w:type="dxa"/>
+          </w:tcPr>
+          <w:p>
+            <w:pPr>
+              <w:jc w:val="right"/>
+              <w:cnfStyle w:val="000000100000" w:firstRow="0" w:lastRow="0" w:firstColumn="0" w:lastColumn="0" w:oddVBand="0" w:evenVBand="0" w:oddHBand="1" w:evenHBand="0" w:firstRowFirstColumn="0" w:firstRowLastColumn="0" w:lastRowFirstColumn="0" w:lastRowLastColumn="0"/>
+            </w:pPr>
+            <w:r>
+              <w:t>Story Point Sub-Total:</w:t>
+            </w:r>
+          </w:p>
+        </w:tc>
+        <w:tc>
+          <w:tcPr>
+            <w:tcW w:w="1418" w:type="dxa"/>
+          </w:tcPr>
+          <w:p>
+            <w:pPr>
+              <w:cnfStyle w:val="000000100000" w:firstRow="0" w:lastRow="0" w:firstColumn="0" w:lastColumn="0" w:oddVBand="0" w:evenVBand="0" w:oddHBand="1" w:evenHBand="0" w:firstRowFirstColumn="0" w:firstRowLastColumn="0" w:lastRowFirstColumn="0" w:lastRowLastColumn="0"/>
+            </w:pPr>
+            <w:r>
+              <w:t>2</w:t>
+            </w:r>
+          </w:p>
+        </w:tc>
+      </w:tr>
+    </w:tbl>
+    <w:p>
+      <w:pPr>
+        <w:pStyle w:val="Heading2"/>
+      </w:pPr>
+      <w:bookmarkStart w:id="10" w:name="_oium3podmqvw" w:colFirst="0" w:colLast="0"/>
+      <w:bookmarkStart w:id="11" w:name="_4d34og8" w:colFirst="0" w:colLast="0"/>
       <w:bookmarkEnd w:id="10"/>
+      <w:bookmarkEnd w:id="11"/>
       <w:r>
         <w:t xml:space="preserve">Manager </w:t>
       </w:r>
@@ -2379,7 +2672,17 @@
             <w:tcW w:w="965" w:type="dxa"/>
           </w:tcPr>
           <w:p>
-            <w:r>
+            <w:pPr>
+              <w:rPr>
+                <w:strike/>
+                <w:color w:val="FF0000"/>
+              </w:rPr>
+            </w:pPr>
+            <w:r>
+              <w:rPr>
+                <w:strike/>
+                <w:color w:val="FF0000"/>
+              </w:rPr>
               <w:t>S23</w:t>
             </w:r>
           </w:p>
@@ -2391,11 +2694,23 @@
           <w:p>
             <w:pPr>
               <w:cnfStyle w:val="000000000000" w:firstRow="0" w:lastRow="0" w:firstColumn="0" w:lastColumn="0" w:oddVBand="0" w:evenVBand="0" w:oddHBand="0" w:evenHBand="0" w:firstRowFirstColumn="0" w:firstRowLastColumn="0" w:lastRowFirstColumn="0" w:lastRowLastColumn="0"/>
-            </w:pPr>
-            <w:r>
+              <w:rPr>
+                <w:strike/>
+                <w:color w:val="FF0000"/>
+              </w:rPr>
+            </w:pPr>
+            <w:r>
+              <w:rPr>
+                <w:strike/>
+                <w:color w:val="FF0000"/>
+              </w:rPr>
               <w:t xml:space="preserve">Managers Can Manage </w:t>
             </w:r>
             <w:r>
+              <w:rPr>
+                <w:strike/>
+                <w:color w:val="FF0000"/>
+              </w:rPr>
               <w:t>Server’s Daily Schedules</w:t>
             </w:r>
           </w:p>
@@ -2407,8 +2722,16 @@
           <w:p>
             <w:pPr>
               <w:cnfStyle w:val="000000000000" w:firstRow="0" w:lastRow="0" w:firstColumn="0" w:lastColumn="0" w:oddVBand="0" w:evenVBand="0" w:oddHBand="0" w:evenHBand="0" w:firstRowFirstColumn="0" w:firstRowLastColumn="0" w:lastRowFirstColumn="0" w:lastRowLastColumn="0"/>
-            </w:pPr>
-            <w:r>
+              <w:rPr>
+                <w:strike/>
+                <w:color w:val="FF0000"/>
+              </w:rPr>
+            </w:pPr>
+            <w:r>
+              <w:rPr>
+                <w:strike/>
+                <w:color w:val="FF0000"/>
+              </w:rPr>
               <w:t>3</w:t>
             </w:r>
           </w:p>
@@ -2505,7 +2828,17 @@
             <w:tcW w:w="965" w:type="dxa"/>
           </w:tcPr>
           <w:p>
-            <w:r>
+            <w:pPr>
+              <w:rPr>
+                <w:strike/>
+                <w:color w:val="FF0000"/>
+              </w:rPr>
+            </w:pPr>
+            <w:r>
+              <w:rPr>
+                <w:strike/>
+                <w:color w:val="FF0000"/>
+              </w:rPr>
               <w:t>S42</w:t>
             </w:r>
           </w:p>
@@ -2517,8 +2850,16 @@
           <w:p>
             <w:pPr>
               <w:cnfStyle w:val="000000100000" w:firstRow="0" w:lastRow="0" w:firstColumn="0" w:lastColumn="0" w:oddVBand="0" w:evenVBand="0" w:oddHBand="1" w:evenHBand="0" w:firstRowFirstColumn="0" w:firstRowLastColumn="0" w:lastRowFirstColumn="0" w:lastRowLastColumn="0"/>
-            </w:pPr>
-            <w:r>
+              <w:rPr>
+                <w:strike/>
+                <w:color w:val="FF0000"/>
+              </w:rPr>
+            </w:pPr>
+            <w:r>
+              <w:rPr>
+                <w:strike/>
+                <w:color w:val="FF0000"/>
+              </w:rPr>
               <w:t>Manager statistics/attendance</w:t>
             </w:r>
           </w:p>
@@ -2530,8 +2871,16 @@
           <w:p>
             <w:pPr>
               <w:cnfStyle w:val="000000100000" w:firstRow="0" w:lastRow="0" w:firstColumn="0" w:lastColumn="0" w:oddVBand="0" w:evenVBand="0" w:oddHBand="1" w:evenHBand="0" w:firstRowFirstColumn="0" w:firstRowLastColumn="0" w:lastRowFirstColumn="0" w:lastRowLastColumn="0"/>
-            </w:pPr>
-            <w:r>
+              <w:rPr>
+                <w:strike/>
+                <w:color w:val="FF0000"/>
+              </w:rPr>
+            </w:pPr>
+            <w:r>
+              <w:rPr>
+                <w:strike/>
+                <w:color w:val="FF0000"/>
+              </w:rPr>
               <w:t>5</w:t>
             </w:r>
           </w:p>
@@ -2545,6 +2894,7 @@
           </w:tcPr>
           <w:p>
             <w:r>
+              <w:lastRenderedPageBreak/>
               <w:t>S43</w:t>
             </w:r>
           </w:p>
@@ -2611,6 +2961,15 @@
             <w:r>
               <w:t>Managers Can Set User Permissions</w:t>
             </w:r>
+            <w:r>
+              <w:t xml:space="preserve"> </w:t>
+            </w:r>
+            <w:r>
+              <w:rPr>
+                <w:color w:val="FF0000"/>
+              </w:rPr>
+              <w:t>– (NEW)</w:t>
+            </w:r>
           </w:p>
         </w:tc>
         <w:tc>
@@ -2658,7 +3017,7 @@
               <w:cnfStyle w:val="000000000000" w:firstRow="0" w:lastRow="0" w:firstColumn="0" w:lastColumn="0" w:oddVBand="0" w:evenVBand="0" w:oddHBand="0" w:evenHBand="0" w:firstRowFirstColumn="0" w:firstRowLastColumn="0" w:lastRowFirstColumn="0" w:lastRowLastColumn="0"/>
             </w:pPr>
             <w:r>
-              <w:t>20</w:t>
+              <w:t>12</w:t>
             </w:r>
           </w:p>
         </w:tc>
@@ -2668,10 +3027,9 @@
       <w:pPr>
         <w:pStyle w:val="Heading1"/>
       </w:pPr>
-      <w:bookmarkStart w:id="11" w:name="_2s8eyo1" w:colFirst="0" w:colLast="0"/>
-      <w:bookmarkEnd w:id="11"/>
-      <w:r>
-        <w:lastRenderedPageBreak/>
+      <w:bookmarkStart w:id="12" w:name="_2s8eyo1" w:colFirst="0" w:colLast="0"/>
+      <w:bookmarkEnd w:id="12"/>
+      <w:r>
         <w:t>Release 3</w:t>
       </w:r>
     </w:p>
@@ -2719,8 +3077,8 @@
       <w:pPr>
         <w:pStyle w:val="Heading2"/>
       </w:pPr>
-      <w:bookmarkStart w:id="12" w:name="_17dp8vu" w:colFirst="0" w:colLast="0"/>
-      <w:bookmarkEnd w:id="12"/>
+      <w:bookmarkStart w:id="13" w:name="_17dp8vu" w:colFirst="0" w:colLast="0"/>
+      <w:bookmarkEnd w:id="13"/>
       <w:r>
         <w:t>Calendar Integration</w:t>
       </w:r>
@@ -3043,8 +3401,8 @@
       <w:pPr>
         <w:pStyle w:val="Heading1"/>
       </w:pPr>
-      <w:bookmarkStart w:id="13" w:name="_26in1rg" w:colFirst="0" w:colLast="0"/>
-      <w:bookmarkEnd w:id="13"/>
+      <w:bookmarkStart w:id="14" w:name="_26in1rg" w:colFirst="0" w:colLast="0"/>
+      <w:bookmarkEnd w:id="14"/>
       <w:r>
         <w:t>Delivery Schedule</w:t>
       </w:r>
@@ -3540,8 +3898,8 @@
         <w:pStyle w:val="Heading2"/>
         <w:spacing w:before="360"/>
       </w:pPr>
-      <w:bookmarkStart w:id="14" w:name="_lnxbz9" w:colFirst="0" w:colLast="0"/>
-      <w:bookmarkEnd w:id="14"/>
+      <w:bookmarkStart w:id="15" w:name="_lnxbz9" w:colFirst="0" w:colLast="0"/>
+      <w:bookmarkEnd w:id="15"/>
       <w:r>
         <w:rPr>
           <w:b w:val="0"/>
@@ -3558,8 +3916,8 @@
       <w:pPr>
         <w:pStyle w:val="Title"/>
       </w:pPr>
-      <w:bookmarkStart w:id="15" w:name="_35nkun2" w:colFirst="0" w:colLast="0"/>
-      <w:bookmarkEnd w:id="15"/>
+      <w:bookmarkStart w:id="16" w:name="_35nkun2" w:colFirst="0" w:colLast="0"/>
+      <w:bookmarkEnd w:id="16"/>
       <w:r>
         <w:lastRenderedPageBreak/>
         <w:t>Sprint Plan</w:t>
@@ -3569,8 +3927,8 @@
       <w:pPr>
         <w:pStyle w:val="Heading1"/>
       </w:pPr>
-      <w:bookmarkStart w:id="16" w:name="_1ksv4uv" w:colFirst="0" w:colLast="0"/>
-      <w:bookmarkEnd w:id="16"/>
+      <w:bookmarkStart w:id="17" w:name="_1ksv4uv" w:colFirst="0" w:colLast="0"/>
+      <w:bookmarkEnd w:id="17"/>
       <w:r>
         <w:t>Sprint 1</w:t>
       </w:r>
@@ -3615,8 +3973,8 @@
       <w:pPr>
         <w:pStyle w:val="Heading2"/>
       </w:pPr>
-      <w:bookmarkStart w:id="17" w:name="_439q0vtb942x" w:colFirst="0" w:colLast="0"/>
-      <w:bookmarkEnd w:id="17"/>
+      <w:bookmarkStart w:id="18" w:name="_439q0vtb942x" w:colFirst="0" w:colLast="0"/>
+      <w:bookmarkEnd w:id="18"/>
       <w:r>
         <w:rPr>
           <w:b w:val="0"/>
@@ -3649,8 +4007,8 @@
         <w:pStyle w:val="Heading2"/>
         <w:spacing w:before="360"/>
       </w:pPr>
-      <w:bookmarkStart w:id="18" w:name="_2jxsxqh" w:colFirst="0" w:colLast="0"/>
-      <w:bookmarkEnd w:id="18"/>
+      <w:bookmarkStart w:id="19" w:name="_2jxsxqh" w:colFirst="0" w:colLast="0"/>
+      <w:bookmarkEnd w:id="19"/>
       <w:r>
         <w:t>Story 15: Customer Website Usability</w:t>
       </w:r>
@@ -4011,8 +4369,8 @@
         <w:pStyle w:val="Heading2"/>
         <w:spacing w:before="360"/>
       </w:pPr>
-      <w:bookmarkStart w:id="19" w:name="_z337ya" w:colFirst="0" w:colLast="0"/>
-      <w:bookmarkEnd w:id="19"/>
+      <w:bookmarkStart w:id="20" w:name="_z337ya" w:colFirst="0" w:colLast="0"/>
+      <w:bookmarkEnd w:id="20"/>
       <w:r>
         <w:t xml:space="preserve">Story 17: Website </w:t>
       </w:r>
@@ -4324,8 +4682,8 @@
         <w:pStyle w:val="Heading2"/>
         <w:spacing w:before="360"/>
       </w:pPr>
-      <w:bookmarkStart w:id="20" w:name="_3j2qqm3" w:colFirst="0" w:colLast="0"/>
-      <w:bookmarkEnd w:id="20"/>
+      <w:bookmarkStart w:id="21" w:name="_3j2qqm3" w:colFirst="0" w:colLast="0"/>
+      <w:bookmarkEnd w:id="21"/>
       <w:r>
         <w:t>Story 11: Student Information</w:t>
       </w:r>
@@ -4576,8 +4934,8 @@
         <w:pStyle w:val="Heading2"/>
         <w:spacing w:before="360"/>
       </w:pPr>
-      <w:bookmarkStart w:id="21" w:name="_dftubrro6rwv" w:colFirst="0" w:colLast="0"/>
-      <w:bookmarkEnd w:id="21"/>
+      <w:bookmarkStart w:id="22" w:name="_dftubrro6rwv" w:colFirst="0" w:colLast="0"/>
+      <w:bookmarkEnd w:id="22"/>
       <w:r>
         <w:t xml:space="preserve">Story 36: Development Environment Configuration </w:t>
       </w:r>
@@ -4946,10 +5304,10 @@
         <w:pStyle w:val="Heading2"/>
         <w:spacing w:before="360"/>
       </w:pPr>
-      <w:bookmarkStart w:id="22" w:name="_t474stovubbs" w:colFirst="0" w:colLast="0"/>
-      <w:bookmarkStart w:id="23" w:name="_kkcdcojd18qa" w:colFirst="0" w:colLast="0"/>
-      <w:bookmarkEnd w:id="22"/>
+      <w:bookmarkStart w:id="23" w:name="_t474stovubbs" w:colFirst="0" w:colLast="0"/>
+      <w:bookmarkStart w:id="24" w:name="_kkcdcojd18qa" w:colFirst="0" w:colLast="0"/>
       <w:bookmarkEnd w:id="23"/>
+      <w:bookmarkEnd w:id="24"/>
       <w:r>
         <w:lastRenderedPageBreak/>
         <w:t xml:space="preserve">Story 18: </w:t>
@@ -5207,8 +5565,8 @@
         <w:pStyle w:val="Heading2"/>
         <w:spacing w:before="360"/>
       </w:pPr>
-      <w:bookmarkStart w:id="24" w:name="_vun7xz25cblh" w:colFirst="0" w:colLast="0"/>
-      <w:bookmarkEnd w:id="24"/>
+      <w:bookmarkStart w:id="25" w:name="_vun7xz25cblh" w:colFirst="0" w:colLast="0"/>
+      <w:bookmarkEnd w:id="25"/>
       <w:r>
         <w:t>Story 20</w:t>
       </w:r>
@@ -8426,11 +8784,13 @@
             <w:pPr>
               <w:rPr>
                 <w:strike/>
+                <w:color w:val="FF0000"/>
               </w:rPr>
             </w:pPr>
             <w:r>
               <w:rPr>
                 <w:strike/>
+                <w:color w:val="FF0000"/>
               </w:rPr>
               <w:t>T26</w:t>
             </w:r>
@@ -8445,23 +8805,27 @@
               <w:cnfStyle w:val="000000100000" w:firstRow="0" w:lastRow="0" w:firstColumn="0" w:lastColumn="0" w:oddVBand="0" w:evenVBand="0" w:oddHBand="1" w:evenHBand="0" w:firstRowFirstColumn="0" w:firstRowLastColumn="0" w:lastRowFirstColumn="0" w:lastRowLastColumn="0"/>
               <w:rPr>
                 <w:strike/>
+                <w:color w:val="FF0000"/>
               </w:rPr>
             </w:pPr>
             <w:r>
               <w:rPr>
                 <w:strike/>
+                <w:color w:val="FF0000"/>
               </w:rPr>
               <w:t xml:space="preserve">If a student cancels their enrolment, the first student in the waiting list is automatically </w:t>
             </w:r>
             <w:r>
               <w:rPr>
                 <w:strike/>
+                <w:color w:val="FF0000"/>
               </w:rPr>
               <w:t>enrolled into that</w:t>
             </w:r>
             <w:r>
               <w:rPr>
                 <w:strike/>
+                <w:color w:val="FF0000"/>
               </w:rPr>
               <w:t xml:space="preserve"> course.</w:t>
             </w:r>
@@ -8476,11 +8840,13 @@
               <w:cnfStyle w:val="000000100000" w:firstRow="0" w:lastRow="0" w:firstColumn="0" w:lastColumn="0" w:oddVBand="0" w:evenVBand="0" w:oddHBand="1" w:evenHBand="0" w:firstRowFirstColumn="0" w:firstRowLastColumn="0" w:lastRowFirstColumn="0" w:lastRowLastColumn="0"/>
               <w:rPr>
                 <w:strike/>
+                <w:color w:val="FF0000"/>
               </w:rPr>
             </w:pPr>
             <w:r>
               <w:rPr>
                 <w:strike/>
+                <w:color w:val="FF0000"/>
               </w:rPr>
               <w:t>3</w:t>
             </w:r>
@@ -8510,11 +8876,13 @@
             <w:pPr>
               <w:rPr>
                 <w:strike/>
+                <w:color w:val="FF0000"/>
               </w:rPr>
             </w:pPr>
             <w:r>
               <w:rPr>
                 <w:strike/>
+                <w:color w:val="FF0000"/>
               </w:rPr>
               <w:t>T27</w:t>
             </w:r>
@@ -8529,11 +8897,13 @@
               <w:cnfStyle w:val="000000000000" w:firstRow="0" w:lastRow="0" w:firstColumn="0" w:lastColumn="0" w:oddVBand="0" w:evenVBand="0" w:oddHBand="0" w:evenHBand="0" w:firstRowFirstColumn="0" w:firstRowLastColumn="0" w:lastRowFirstColumn="0" w:lastRowLastColumn="0"/>
               <w:rPr>
                 <w:strike/>
+                <w:color w:val="FF0000"/>
               </w:rPr>
             </w:pPr>
             <w:r>
               <w:rPr>
                 <w:strike/>
+                <w:color w:val="FF0000"/>
               </w:rPr>
               <w:t>Students on a waiting list, who have been auto enrolled due to a cancellation are notified via an email sent to the address that they registered their account with.</w:t>
             </w:r>
@@ -8548,11 +8918,13 @@
               <w:cnfStyle w:val="000000000000" w:firstRow="0" w:lastRow="0" w:firstColumn="0" w:lastColumn="0" w:oddVBand="0" w:evenVBand="0" w:oddHBand="0" w:evenHBand="0" w:firstRowFirstColumn="0" w:firstRowLastColumn="0" w:lastRowFirstColumn="0" w:lastRowLastColumn="0"/>
               <w:rPr>
                 <w:strike/>
+                <w:color w:val="FF0000"/>
               </w:rPr>
             </w:pPr>
             <w:r>
               <w:rPr>
                 <w:strike/>
+                <w:color w:val="FF0000"/>
               </w:rPr>
               <w:t>5</w:t>
             </w:r>
@@ -8709,8 +9081,6 @@
       <w:r>
         <w:br w:type="page"/>
       </w:r>
-      <w:bookmarkStart w:id="25" w:name="_GoBack"/>
-      <w:bookmarkEnd w:id="25"/>
     </w:p>
     <w:p>
       <w:pPr>
@@ -8780,32 +9150,53 @@
         <w:tab/>
       </w:r>
       <w:r>
-        <w:t>Actual Working Hours Committed</w:t>
-      </w:r>
-      <w:proofErr w:type="gramStart"/>
-      <w:r>
-        <w:t>: ?</w:t>
-      </w:r>
-      <w:proofErr w:type="gramEnd"/>
+        <w:rPr>
+          <w:b w:val="0"/>
+        </w:rPr>
+        <w:t xml:space="preserve">Actual Working Hours </w:t>
+      </w:r>
+      <w:r>
+        <w:rPr>
+          <w:b w:val="0"/>
+        </w:rPr>
+        <w:t>Committed: 31</w:t>
+      </w:r>
     </w:p>
     <w:p>
       <w:pPr>
         <w:pStyle w:val="Heading2"/>
         <w:spacing w:before="360"/>
-      </w:pPr>
-      <w:r>
+        <w:rPr>
+          <w:strike/>
+          <w:color w:val="FF0000"/>
+        </w:rPr>
+      </w:pPr>
+      <w:r>
+        <w:rPr>
+          <w:strike/>
+          <w:color w:val="FF0000"/>
+        </w:rPr>
         <w:t>Story 43</w:t>
       </w:r>
       <w:r>
+        <w:rPr>
+          <w:strike/>
+          <w:color w:val="FF0000"/>
+        </w:rPr>
         <w:t xml:space="preserve">: </w:t>
       </w:r>
       <w:r>
         <w:rPr>
-          <w:color w:val="auto"/>
+          <w:strike/>
+          <w:color w:val="FF0000"/>
         </w:rPr>
         <w:t>Enrol Waitlisted Students upon Enrolment Deletion</w:t>
       </w:r>
       <w:r>
+        <w:rPr>
+          <w:strike/>
+          <w:color w:val="FF0000"/>
+        </w:rPr>
         <w:tab/>
       </w:r>
     </w:p>
@@ -8839,7 +9230,17 @@
             <w:tcW w:w="885" w:type="dxa"/>
           </w:tcPr>
           <w:p>
-            <w:r>
+            <w:pPr>
+              <w:rPr>
+                <w:strike/>
+                <w:color w:val="FF0000"/>
+              </w:rPr>
+            </w:pPr>
+            <w:r>
+              <w:rPr>
+                <w:strike/>
+                <w:color w:val="FF0000"/>
+              </w:rPr>
               <w:t>Task ID</w:t>
             </w:r>
           </w:p>
@@ -8851,8 +9252,16 @@
           <w:p>
             <w:pPr>
               <w:cnfStyle w:val="100000000000" w:firstRow="1" w:lastRow="0" w:firstColumn="0" w:lastColumn="0" w:oddVBand="0" w:evenVBand="0" w:oddHBand="0" w:evenHBand="0" w:firstRowFirstColumn="0" w:firstRowLastColumn="0" w:lastRowFirstColumn="0" w:lastRowLastColumn="0"/>
-            </w:pPr>
-            <w:r>
+              <w:rPr>
+                <w:strike/>
+                <w:color w:val="FF0000"/>
+              </w:rPr>
+            </w:pPr>
+            <w:r>
+              <w:rPr>
+                <w:strike/>
+                <w:color w:val="FF0000"/>
+              </w:rPr>
               <w:t>Task Description</w:t>
             </w:r>
           </w:p>
@@ -8864,8 +9273,16 @@
           <w:p>
             <w:pPr>
               <w:cnfStyle w:val="100000000000" w:firstRow="1" w:lastRow="0" w:firstColumn="0" w:lastColumn="0" w:oddVBand="0" w:evenVBand="0" w:oddHBand="0" w:evenHBand="0" w:firstRowFirstColumn="0" w:firstRowLastColumn="0" w:lastRowFirstColumn="0" w:lastRowLastColumn="0"/>
-            </w:pPr>
-            <w:r>
+              <w:rPr>
+                <w:strike/>
+                <w:color w:val="FF0000"/>
+              </w:rPr>
+            </w:pPr>
+            <w:r>
+              <w:rPr>
+                <w:strike/>
+                <w:color w:val="FF0000"/>
+              </w:rPr>
               <w:t>Estimate</w:t>
             </w:r>
           </w:p>
@@ -8877,8 +9294,16 @@
           <w:p>
             <w:pPr>
               <w:cnfStyle w:val="100000000000" w:firstRow="1" w:lastRow="0" w:firstColumn="0" w:lastColumn="0" w:oddVBand="0" w:evenVBand="0" w:oddHBand="0" w:evenHBand="0" w:firstRowFirstColumn="0" w:firstRowLastColumn="0" w:lastRowFirstColumn="0" w:lastRowLastColumn="0"/>
-            </w:pPr>
-            <w:r>
+              <w:rPr>
+                <w:strike/>
+                <w:color w:val="FF0000"/>
+              </w:rPr>
+            </w:pPr>
+            <w:r>
+              <w:rPr>
+                <w:strike/>
+                <w:color w:val="FF0000"/>
+              </w:rPr>
               <w:t>Taken</w:t>
             </w:r>
           </w:p>
@@ -8894,7 +9319,17 @@
             <w:tcW w:w="885" w:type="dxa"/>
           </w:tcPr>
           <w:p>
-            <w:r>
+            <w:pPr>
+              <w:rPr>
+                <w:strike/>
+                <w:color w:val="FF0000"/>
+              </w:rPr>
+            </w:pPr>
+            <w:r>
+              <w:rPr>
+                <w:strike/>
+                <w:color w:val="FF0000"/>
+              </w:rPr>
               <w:t>T01</w:t>
             </w:r>
           </w:p>
@@ -8906,8 +9341,16 @@
           <w:p>
             <w:pPr>
               <w:cnfStyle w:val="000000100000" w:firstRow="0" w:lastRow="0" w:firstColumn="0" w:lastColumn="0" w:oddVBand="0" w:evenVBand="0" w:oddHBand="1" w:evenHBand="0" w:firstRowFirstColumn="0" w:firstRowLastColumn="0" w:lastRowFirstColumn="0" w:lastRowLastColumn="0"/>
-            </w:pPr>
-            <w:r>
+              <w:rPr>
+                <w:strike/>
+                <w:color w:val="FF0000"/>
+              </w:rPr>
+            </w:pPr>
+            <w:r>
+              <w:rPr>
+                <w:strike/>
+                <w:color w:val="FF0000"/>
+              </w:rPr>
               <w:t>If a student cancels their enrolment, the first student in the waiting list is automatically enrolled into that course.</w:t>
             </w:r>
           </w:p>
@@ -8919,8 +9362,16 @@
           <w:p>
             <w:pPr>
               <w:cnfStyle w:val="000000100000" w:firstRow="0" w:lastRow="0" w:firstColumn="0" w:lastColumn="0" w:oddVBand="0" w:evenVBand="0" w:oddHBand="1" w:evenHBand="0" w:firstRowFirstColumn="0" w:firstRowLastColumn="0" w:lastRowFirstColumn="0" w:lastRowLastColumn="0"/>
-            </w:pPr>
-            <w:r>
+              <w:rPr>
+                <w:strike/>
+                <w:color w:val="FF0000"/>
+              </w:rPr>
+            </w:pPr>
+            <w:r>
+              <w:rPr>
+                <w:strike/>
+                <w:color w:val="FF0000"/>
+              </w:rPr>
               <w:t>4</w:t>
             </w:r>
           </w:p>
@@ -8932,6 +9383,10 @@
           <w:p>
             <w:pPr>
               <w:cnfStyle w:val="000000100000" w:firstRow="0" w:lastRow="0" w:firstColumn="0" w:lastColumn="0" w:oddVBand="0" w:evenVBand="0" w:oddHBand="1" w:evenHBand="0" w:firstRowFirstColumn="0" w:firstRowLastColumn="0" w:lastRowFirstColumn="0" w:lastRowLastColumn="0"/>
+              <w:rPr>
+                <w:strike/>
+                <w:color w:val="FF0000"/>
+              </w:rPr>
             </w:pPr>
           </w:p>
         </w:tc>
@@ -8943,7 +9398,17 @@
             <w:tcW w:w="885" w:type="dxa"/>
           </w:tcPr>
           <w:p>
-            <w:r>
+            <w:pPr>
+              <w:rPr>
+                <w:strike/>
+                <w:color w:val="FF0000"/>
+              </w:rPr>
+            </w:pPr>
+            <w:r>
+              <w:rPr>
+                <w:strike/>
+                <w:color w:val="FF0000"/>
+              </w:rPr>
               <w:t>T02</w:t>
             </w:r>
           </w:p>
@@ -8955,8 +9420,16 @@
           <w:p>
             <w:pPr>
               <w:cnfStyle w:val="000000000000" w:firstRow="0" w:lastRow="0" w:firstColumn="0" w:lastColumn="0" w:oddVBand="0" w:evenVBand="0" w:oddHBand="0" w:evenHBand="0" w:firstRowFirstColumn="0" w:firstRowLastColumn="0" w:lastRowFirstColumn="0" w:lastRowLastColumn="0"/>
-            </w:pPr>
-            <w:r>
+              <w:rPr>
+                <w:strike/>
+                <w:color w:val="FF0000"/>
+              </w:rPr>
+            </w:pPr>
+            <w:r>
+              <w:rPr>
+                <w:strike/>
+                <w:color w:val="FF0000"/>
+              </w:rPr>
               <w:t>Students on a waiting list, who have been auto enrolled due to a cancellation are notified via an email sent to the address that they registered their account with.</w:t>
             </w:r>
           </w:p>
@@ -8968,8 +9441,16 @@
           <w:p>
             <w:pPr>
               <w:cnfStyle w:val="000000000000" w:firstRow="0" w:lastRow="0" w:firstColumn="0" w:lastColumn="0" w:oddVBand="0" w:evenVBand="0" w:oddHBand="0" w:evenHBand="0" w:firstRowFirstColumn="0" w:firstRowLastColumn="0" w:lastRowFirstColumn="0" w:lastRowLastColumn="0"/>
-            </w:pPr>
-            <w:r>
+              <w:rPr>
+                <w:strike/>
+                <w:color w:val="FF0000"/>
+              </w:rPr>
+            </w:pPr>
+            <w:r>
+              <w:rPr>
+                <w:strike/>
+                <w:color w:val="FF0000"/>
+              </w:rPr>
               <w:t>4</w:t>
             </w:r>
           </w:p>
@@ -8981,6 +9462,10 @@
           <w:p>
             <w:pPr>
               <w:cnfStyle w:val="000000000000" w:firstRow="0" w:lastRow="0" w:firstColumn="0" w:lastColumn="0" w:oddVBand="0" w:evenVBand="0" w:oddHBand="0" w:evenHBand="0" w:firstRowFirstColumn="0" w:firstRowLastColumn="0" w:lastRowFirstColumn="0" w:lastRowLastColumn="0"/>
+              <w:rPr>
+                <w:strike/>
+                <w:color w:val="FF0000"/>
+              </w:rPr>
             </w:pPr>
           </w:p>
         </w:tc>
@@ -8995,7 +9480,17 @@
             <w:tcW w:w="885" w:type="dxa"/>
           </w:tcPr>
           <w:p>
-            <w:r>
+            <w:pPr>
+              <w:rPr>
+                <w:strike/>
+                <w:color w:val="FF0000"/>
+              </w:rPr>
+            </w:pPr>
+            <w:r>
+              <w:rPr>
+                <w:strike/>
+                <w:color w:val="FF0000"/>
+              </w:rPr>
               <w:t>T03</w:t>
             </w:r>
           </w:p>
@@ -9007,8 +9502,16 @@
           <w:p>
             <w:pPr>
               <w:cnfStyle w:val="000000100000" w:firstRow="0" w:lastRow="0" w:firstColumn="0" w:lastColumn="0" w:oddVBand="0" w:evenVBand="0" w:oddHBand="1" w:evenHBand="0" w:firstRowFirstColumn="0" w:firstRowLastColumn="0" w:lastRowFirstColumn="0" w:lastRowLastColumn="0"/>
-            </w:pPr>
-            <w:r>
+              <w:rPr>
+                <w:strike/>
+                <w:color w:val="FF0000"/>
+              </w:rPr>
+            </w:pPr>
+            <w:r>
+              <w:rPr>
+                <w:strike/>
+                <w:color w:val="FF0000"/>
+              </w:rPr>
               <w:t>Verify that story that is complete (Acceptance criteria)</w:t>
             </w:r>
           </w:p>
@@ -9020,8 +9523,16 @@
           <w:p>
             <w:pPr>
               <w:cnfStyle w:val="000000100000" w:firstRow="0" w:lastRow="0" w:firstColumn="0" w:lastColumn="0" w:oddVBand="0" w:evenVBand="0" w:oddHBand="1" w:evenHBand="0" w:firstRowFirstColumn="0" w:firstRowLastColumn="0" w:lastRowFirstColumn="0" w:lastRowLastColumn="0"/>
-            </w:pPr>
-            <w:r>
+              <w:rPr>
+                <w:strike/>
+                <w:color w:val="FF0000"/>
+              </w:rPr>
+            </w:pPr>
+            <w:r>
+              <w:rPr>
+                <w:strike/>
+                <w:color w:val="FF0000"/>
+              </w:rPr>
               <w:t>1</w:t>
             </w:r>
           </w:p>
@@ -9033,6 +9544,10 @@
           <w:p>
             <w:pPr>
               <w:cnfStyle w:val="000000100000" w:firstRow="0" w:lastRow="0" w:firstColumn="0" w:lastColumn="0" w:oddVBand="0" w:evenVBand="0" w:oddHBand="1" w:evenHBand="0" w:firstRowFirstColumn="0" w:firstRowLastColumn="0" w:lastRowFirstColumn="0" w:lastRowLastColumn="0"/>
+              <w:rPr>
+                <w:strike/>
+                <w:color w:val="FF0000"/>
+              </w:rPr>
             </w:pPr>
           </w:p>
         </w:tc>
@@ -9043,7 +9558,14 @@
             <w:cnfStyle w:val="001000000000" w:firstRow="0" w:lastRow="0" w:firstColumn="1" w:lastColumn="0" w:oddVBand="0" w:evenVBand="0" w:oddHBand="0" w:evenHBand="0" w:firstRowFirstColumn="0" w:firstRowLastColumn="0" w:lastRowFirstColumn="0" w:lastRowLastColumn="0"/>
             <w:tcW w:w="885" w:type="dxa"/>
           </w:tcPr>
-          <w:p/>
+          <w:p>
+            <w:pPr>
+              <w:rPr>
+                <w:strike/>
+                <w:color w:val="FF0000"/>
+              </w:rPr>
+            </w:pPr>
+          </w:p>
         </w:tc>
         <w:tc>
           <w:tcPr>
@@ -9055,11 +9577,23 @@
                 <w:tab w:val="right" w:pos="6219"/>
               </w:tabs>
               <w:cnfStyle w:val="000000000000" w:firstRow="0" w:lastRow="0" w:firstColumn="0" w:lastColumn="0" w:oddVBand="0" w:evenVBand="0" w:oddHBand="0" w:evenHBand="0" w:firstRowFirstColumn="0" w:firstRowLastColumn="0" w:lastRowFirstColumn="0" w:lastRowLastColumn="0"/>
-            </w:pPr>
-            <w:r>
+              <w:rPr>
+                <w:strike/>
+                <w:color w:val="FF0000"/>
+              </w:rPr>
+            </w:pPr>
+            <w:r>
+              <w:rPr>
+                <w:strike/>
+                <w:color w:val="FF0000"/>
+              </w:rPr>
               <w:t>Story Points: 3</w:t>
             </w:r>
             <w:r>
+              <w:rPr>
+                <w:strike/>
+                <w:color w:val="FF0000"/>
+              </w:rPr>
               <w:tab/>
               <w:t>Total Hours:</w:t>
             </w:r>
@@ -9072,8 +9606,16 @@
           <w:p>
             <w:pPr>
               <w:cnfStyle w:val="000000000000" w:firstRow="0" w:lastRow="0" w:firstColumn="0" w:lastColumn="0" w:oddVBand="0" w:evenVBand="0" w:oddHBand="0" w:evenHBand="0" w:firstRowFirstColumn="0" w:firstRowLastColumn="0" w:lastRowFirstColumn="0" w:lastRowLastColumn="0"/>
-            </w:pPr>
-            <w:r>
+              <w:rPr>
+                <w:strike/>
+                <w:color w:val="FF0000"/>
+              </w:rPr>
+            </w:pPr>
+            <w:r>
+              <w:rPr>
+                <w:strike/>
+                <w:color w:val="FF0000"/>
+              </w:rPr>
               <w:t>9</w:t>
             </w:r>
           </w:p>
@@ -9085,6 +9627,10 @@
           <w:p>
             <w:pPr>
               <w:cnfStyle w:val="000000000000" w:firstRow="0" w:lastRow="0" w:firstColumn="0" w:lastColumn="0" w:oddVBand="0" w:evenVBand="0" w:oddHBand="0" w:evenHBand="0" w:firstRowFirstColumn="0" w:firstRowLastColumn="0" w:lastRowFirstColumn="0" w:lastRowLastColumn="0"/>
+              <w:rPr>
+                <w:strike/>
+                <w:color w:val="FF0000"/>
+              </w:rPr>
             </w:pPr>
           </w:p>
         </w:tc>
@@ -9094,11 +9640,23 @@
       <w:pPr>
         <w:pStyle w:val="Heading2"/>
         <w:spacing w:before="360"/>
-      </w:pPr>
-      <w:r>
+        <w:rPr>
+          <w:strike/>
+          <w:color w:val="FF0000"/>
+        </w:rPr>
+      </w:pPr>
+      <w:r>
+        <w:rPr>
+          <w:strike/>
+          <w:color w:val="FF0000"/>
+        </w:rPr>
         <w:t>Story 38: Course Commencement Notification</w:t>
       </w:r>
       <w:r>
+        <w:rPr>
+          <w:strike/>
+          <w:color w:val="FF0000"/>
+        </w:rPr>
         <w:tab/>
       </w:r>
     </w:p>
@@ -9132,7 +9690,17 @@
             <w:tcW w:w="885" w:type="dxa"/>
           </w:tcPr>
           <w:p>
-            <w:r>
+            <w:pPr>
+              <w:rPr>
+                <w:strike/>
+                <w:color w:val="FF0000"/>
+              </w:rPr>
+            </w:pPr>
+            <w:r>
+              <w:rPr>
+                <w:strike/>
+                <w:color w:val="FF0000"/>
+              </w:rPr>
               <w:t>Task ID</w:t>
             </w:r>
           </w:p>
@@ -9144,8 +9712,16 @@
           <w:p>
             <w:pPr>
               <w:cnfStyle w:val="100000000000" w:firstRow="1" w:lastRow="0" w:firstColumn="0" w:lastColumn="0" w:oddVBand="0" w:evenVBand="0" w:oddHBand="0" w:evenHBand="0" w:firstRowFirstColumn="0" w:firstRowLastColumn="0" w:lastRowFirstColumn="0" w:lastRowLastColumn="0"/>
-            </w:pPr>
-            <w:r>
+              <w:rPr>
+                <w:strike/>
+                <w:color w:val="FF0000"/>
+              </w:rPr>
+            </w:pPr>
+            <w:r>
+              <w:rPr>
+                <w:strike/>
+                <w:color w:val="FF0000"/>
+              </w:rPr>
               <w:t>Task Description</w:t>
             </w:r>
           </w:p>
@@ -9157,8 +9733,16 @@
           <w:p>
             <w:pPr>
               <w:cnfStyle w:val="100000000000" w:firstRow="1" w:lastRow="0" w:firstColumn="0" w:lastColumn="0" w:oddVBand="0" w:evenVBand="0" w:oddHBand="0" w:evenHBand="0" w:firstRowFirstColumn="0" w:firstRowLastColumn="0" w:lastRowFirstColumn="0" w:lastRowLastColumn="0"/>
-            </w:pPr>
-            <w:r>
+              <w:rPr>
+                <w:strike/>
+                <w:color w:val="FF0000"/>
+              </w:rPr>
+            </w:pPr>
+            <w:r>
+              <w:rPr>
+                <w:strike/>
+                <w:color w:val="FF0000"/>
+              </w:rPr>
               <w:t>Estimate</w:t>
             </w:r>
           </w:p>
@@ -9170,8 +9754,16 @@
           <w:p>
             <w:pPr>
               <w:cnfStyle w:val="100000000000" w:firstRow="1" w:lastRow="0" w:firstColumn="0" w:lastColumn="0" w:oddVBand="0" w:evenVBand="0" w:oddHBand="0" w:evenHBand="0" w:firstRowFirstColumn="0" w:firstRowLastColumn="0" w:lastRowFirstColumn="0" w:lastRowLastColumn="0"/>
-            </w:pPr>
-            <w:r>
+              <w:rPr>
+                <w:strike/>
+                <w:color w:val="FF0000"/>
+              </w:rPr>
+            </w:pPr>
+            <w:r>
+              <w:rPr>
+                <w:strike/>
+                <w:color w:val="FF0000"/>
+              </w:rPr>
               <w:t>Taken</w:t>
             </w:r>
           </w:p>
@@ -9187,7 +9779,17 @@
             <w:tcW w:w="885" w:type="dxa"/>
           </w:tcPr>
           <w:p>
-            <w:r>
+            <w:pPr>
+              <w:rPr>
+                <w:strike/>
+                <w:color w:val="FF0000"/>
+              </w:rPr>
+            </w:pPr>
+            <w:r>
+              <w:rPr>
+                <w:strike/>
+                <w:color w:val="FF0000"/>
+              </w:rPr>
               <w:t>T04</w:t>
             </w:r>
           </w:p>
@@ -9199,8 +9801,16 @@
           <w:p>
             <w:pPr>
               <w:cnfStyle w:val="000000100000" w:firstRow="0" w:lastRow="0" w:firstColumn="0" w:lastColumn="0" w:oddVBand="0" w:evenVBand="0" w:oddHBand="1" w:evenHBand="0" w:firstRowFirstColumn="0" w:firstRowLastColumn="0" w:lastRowFirstColumn="0" w:lastRowLastColumn="0"/>
-            </w:pPr>
-            <w:r>
+              <w:rPr>
+                <w:strike/>
+                <w:color w:val="FF0000"/>
+              </w:rPr>
+            </w:pPr>
+            <w:r>
+              <w:rPr>
+                <w:strike/>
+                <w:color w:val="FF0000"/>
+              </w:rPr>
               <w:t>Users are reminded via email notification of their position in a course and the course’s start/end dates, 10 days prior to course commencement</w:t>
             </w:r>
           </w:p>
@@ -9212,8 +9822,16 @@
           <w:p>
             <w:pPr>
               <w:cnfStyle w:val="000000100000" w:firstRow="0" w:lastRow="0" w:firstColumn="0" w:lastColumn="0" w:oddVBand="0" w:evenVBand="0" w:oddHBand="1" w:evenHBand="0" w:firstRowFirstColumn="0" w:firstRowLastColumn="0" w:lastRowFirstColumn="0" w:lastRowLastColumn="0"/>
-            </w:pPr>
-            <w:r>
+              <w:rPr>
+                <w:strike/>
+                <w:color w:val="FF0000"/>
+              </w:rPr>
+            </w:pPr>
+            <w:r>
+              <w:rPr>
+                <w:strike/>
+                <w:color w:val="FF0000"/>
+              </w:rPr>
               <w:t>4</w:t>
             </w:r>
           </w:p>
@@ -9225,6 +9843,10 @@
           <w:p>
             <w:pPr>
               <w:cnfStyle w:val="000000100000" w:firstRow="0" w:lastRow="0" w:firstColumn="0" w:lastColumn="0" w:oddVBand="0" w:evenVBand="0" w:oddHBand="1" w:evenHBand="0" w:firstRowFirstColumn="0" w:firstRowLastColumn="0" w:lastRowFirstColumn="0" w:lastRowLastColumn="0"/>
+              <w:rPr>
+                <w:strike/>
+                <w:color w:val="FF0000"/>
+              </w:rPr>
             </w:pPr>
           </w:p>
         </w:tc>
@@ -9236,7 +9858,17 @@
             <w:tcW w:w="885" w:type="dxa"/>
           </w:tcPr>
           <w:p>
-            <w:r>
+            <w:pPr>
+              <w:rPr>
+                <w:strike/>
+                <w:color w:val="FF0000"/>
+              </w:rPr>
+            </w:pPr>
+            <w:r>
+              <w:rPr>
+                <w:strike/>
+                <w:color w:val="FF0000"/>
+              </w:rPr>
               <w:t>T05</w:t>
             </w:r>
           </w:p>
@@ -9248,8 +9880,16 @@
           <w:p>
             <w:pPr>
               <w:cnfStyle w:val="000000000000" w:firstRow="0" w:lastRow="0" w:firstColumn="0" w:lastColumn="0" w:oddVBand="0" w:evenVBand="0" w:oddHBand="0" w:evenHBand="0" w:firstRowFirstColumn="0" w:firstRowLastColumn="0" w:lastRowFirstColumn="0" w:lastRowLastColumn="0"/>
-            </w:pPr>
-            <w:r>
+              <w:rPr>
+                <w:strike/>
+                <w:color w:val="FF0000"/>
+              </w:rPr>
+            </w:pPr>
+            <w:r>
+              <w:rPr>
+                <w:strike/>
+                <w:color w:val="FF0000"/>
+              </w:rPr>
               <w:t>Verify that story that is complete (Acceptance criteria)</w:t>
             </w:r>
           </w:p>
@@ -9261,8 +9901,16 @@
           <w:p>
             <w:pPr>
               <w:cnfStyle w:val="000000000000" w:firstRow="0" w:lastRow="0" w:firstColumn="0" w:lastColumn="0" w:oddVBand="0" w:evenVBand="0" w:oddHBand="0" w:evenHBand="0" w:firstRowFirstColumn="0" w:firstRowLastColumn="0" w:lastRowFirstColumn="0" w:lastRowLastColumn="0"/>
-            </w:pPr>
-            <w:r>
+              <w:rPr>
+                <w:strike/>
+                <w:color w:val="FF0000"/>
+              </w:rPr>
+            </w:pPr>
+            <w:r>
+              <w:rPr>
+                <w:strike/>
+                <w:color w:val="FF0000"/>
+              </w:rPr>
               <w:t>1</w:t>
             </w:r>
           </w:p>
@@ -9274,6 +9922,10 @@
           <w:p>
             <w:pPr>
               <w:cnfStyle w:val="000000000000" w:firstRow="0" w:lastRow="0" w:firstColumn="0" w:lastColumn="0" w:oddVBand="0" w:evenVBand="0" w:oddHBand="0" w:evenHBand="0" w:firstRowFirstColumn="0" w:firstRowLastColumn="0" w:lastRowFirstColumn="0" w:lastRowLastColumn="0"/>
+              <w:rPr>
+                <w:strike/>
+                <w:color w:val="FF0000"/>
+              </w:rPr>
             </w:pPr>
           </w:p>
         </w:tc>
@@ -9287,7 +9939,14 @@
             <w:cnfStyle w:val="001000000000" w:firstRow="0" w:lastRow="0" w:firstColumn="1" w:lastColumn="0" w:oddVBand="0" w:evenVBand="0" w:oddHBand="0" w:evenHBand="0" w:firstRowFirstColumn="0" w:firstRowLastColumn="0" w:lastRowFirstColumn="0" w:lastRowLastColumn="0"/>
             <w:tcW w:w="885" w:type="dxa"/>
           </w:tcPr>
-          <w:p/>
+          <w:p>
+            <w:pPr>
+              <w:rPr>
+                <w:strike/>
+                <w:color w:val="FF0000"/>
+              </w:rPr>
+            </w:pPr>
+          </w:p>
         </w:tc>
         <w:tc>
           <w:tcPr>
@@ -9299,11 +9958,23 @@
                 <w:tab w:val="right" w:pos="6219"/>
               </w:tabs>
               <w:cnfStyle w:val="000000100000" w:firstRow="0" w:lastRow="0" w:firstColumn="0" w:lastColumn="0" w:oddVBand="0" w:evenVBand="0" w:oddHBand="1" w:evenHBand="0" w:firstRowFirstColumn="0" w:firstRowLastColumn="0" w:lastRowFirstColumn="0" w:lastRowLastColumn="0"/>
-            </w:pPr>
-            <w:r>
+              <w:rPr>
+                <w:strike/>
+                <w:color w:val="FF0000"/>
+              </w:rPr>
+            </w:pPr>
+            <w:r>
+              <w:rPr>
+                <w:strike/>
+                <w:color w:val="FF0000"/>
+              </w:rPr>
               <w:t>Story Points: 2</w:t>
             </w:r>
             <w:r>
+              <w:rPr>
+                <w:strike/>
+                <w:color w:val="FF0000"/>
+              </w:rPr>
               <w:tab/>
               <w:t>Total Hours:</w:t>
             </w:r>
@@ -9316,8 +9987,16 @@
           <w:p>
             <w:pPr>
               <w:cnfStyle w:val="000000100000" w:firstRow="0" w:lastRow="0" w:firstColumn="0" w:lastColumn="0" w:oddVBand="0" w:evenVBand="0" w:oddHBand="1" w:evenHBand="0" w:firstRowFirstColumn="0" w:firstRowLastColumn="0" w:lastRowFirstColumn="0" w:lastRowLastColumn="0"/>
-            </w:pPr>
-            <w:r>
+              <w:rPr>
+                <w:strike/>
+                <w:color w:val="FF0000"/>
+              </w:rPr>
+            </w:pPr>
+            <w:r>
+              <w:rPr>
+                <w:strike/>
+                <w:color w:val="FF0000"/>
+              </w:rPr>
               <w:t>5</w:t>
             </w:r>
           </w:p>
@@ -9329,6 +10008,10 @@
           <w:p>
             <w:pPr>
               <w:cnfStyle w:val="000000100000" w:firstRow="0" w:lastRow="0" w:firstColumn="0" w:lastColumn="0" w:oddVBand="0" w:evenVBand="0" w:oddHBand="1" w:evenHBand="0" w:firstRowFirstColumn="0" w:firstRowLastColumn="0" w:lastRowFirstColumn="0" w:lastRowLastColumn="0"/>
+              <w:rPr>
+                <w:strike/>
+                <w:color w:val="FF0000"/>
+              </w:rPr>
             </w:pPr>
           </w:p>
         </w:tc>
@@ -9340,31 +10023,13 @@
         <w:spacing w:before="360"/>
       </w:pPr>
       <w:r>
-        <w:t xml:space="preserve">Story </w:t>
-      </w:r>
-      <w:r>
-        <w:t>2</w:t>
-      </w:r>
-      <w:r>
-        <w:t xml:space="preserve">4: </w:t>
+        <w:t xml:space="preserve">Story 24: </w:t>
       </w:r>
       <w:r>
         <w:rPr>
           <w:color w:val="auto"/>
         </w:rPr>
-        <w:t>Manager</w:t>
-      </w:r>
-      <w:r>
-        <w:rPr>
-          <w:color w:val="auto"/>
-        </w:rPr>
-        <w:t>s C</w:t>
-      </w:r>
-      <w:r>
-        <w:rPr>
-          <w:color w:val="auto"/>
-        </w:rPr>
-        <w:t>an Cancel Scheduled Courses</w:t>
+        <w:t>Managers Can Cancel Scheduled Courses</w:t>
       </w:r>
       <w:r>
         <w:t>.</w:t>
@@ -9561,6 +10226,9 @@
             <w:pPr>
               <w:cnfStyle w:val="000000000000" w:firstRow="0" w:lastRow="0" w:firstColumn="0" w:lastColumn="0" w:oddVBand="0" w:evenVBand="0" w:oddHBand="0" w:evenHBand="0" w:firstRowFirstColumn="0" w:firstRowLastColumn="0" w:lastRowFirstColumn="0" w:lastRowLastColumn="0"/>
             </w:pPr>
+            <w:r>
+              <w:t>2</w:t>
+            </w:r>
           </w:p>
         </w:tc>
       </w:tr>
@@ -9575,7 +10243,17 @@
             <w:tcW w:w="885" w:type="dxa"/>
           </w:tcPr>
           <w:p>
-            <w:r>
+            <w:pPr>
+              <w:rPr>
+                <w:strike/>
+                <w:color w:val="FF0000"/>
+              </w:rPr>
+            </w:pPr>
+            <w:r>
+              <w:rPr>
+                <w:strike/>
+                <w:color w:val="FF0000"/>
+              </w:rPr>
               <w:t>T08</w:t>
             </w:r>
           </w:p>
@@ -9587,8 +10265,16 @@
           <w:p>
             <w:pPr>
               <w:cnfStyle w:val="000000100000" w:firstRow="0" w:lastRow="0" w:firstColumn="0" w:lastColumn="0" w:oddVBand="0" w:evenVBand="0" w:oddHBand="1" w:evenHBand="0" w:firstRowFirstColumn="0" w:firstRowLastColumn="0" w:lastRowFirstColumn="0" w:lastRowLastColumn="0"/>
-            </w:pPr>
-            <w:r>
+              <w:rPr>
+                <w:strike/>
+                <w:color w:val="FF0000"/>
+              </w:rPr>
+            </w:pPr>
+            <w:r>
+              <w:rPr>
+                <w:strike/>
+                <w:color w:val="FF0000"/>
+              </w:rPr>
               <w:t>Upon deletion, users who were enrolled (students and servers) get email notifications of the cancellation.</w:t>
             </w:r>
           </w:p>
@@ -9600,8 +10286,16 @@
           <w:p>
             <w:pPr>
               <w:cnfStyle w:val="000000100000" w:firstRow="0" w:lastRow="0" w:firstColumn="0" w:lastColumn="0" w:oddVBand="0" w:evenVBand="0" w:oddHBand="1" w:evenHBand="0" w:firstRowFirstColumn="0" w:firstRowLastColumn="0" w:lastRowFirstColumn="0" w:lastRowLastColumn="0"/>
-            </w:pPr>
-            <w:r>
+              <w:rPr>
+                <w:strike/>
+                <w:color w:val="FF0000"/>
+              </w:rPr>
+            </w:pPr>
+            <w:r>
+              <w:rPr>
+                <w:strike/>
+                <w:color w:val="FF0000"/>
+              </w:rPr>
               <w:t>4</w:t>
             </w:r>
           </w:p>
@@ -9613,6 +10307,10 @@
           <w:p>
             <w:pPr>
               <w:cnfStyle w:val="000000100000" w:firstRow="0" w:lastRow="0" w:firstColumn="0" w:lastColumn="0" w:oddVBand="0" w:evenVBand="0" w:oddHBand="1" w:evenHBand="0" w:firstRowFirstColumn="0" w:firstRowLastColumn="0" w:lastRowFirstColumn="0" w:lastRowLastColumn="0"/>
+              <w:rPr>
+                <w:strike/>
+                <w:color w:val="FF0000"/>
+              </w:rPr>
             </w:pPr>
           </w:p>
         </w:tc>
@@ -9624,8 +10322,18 @@
             <w:tcW w:w="885" w:type="dxa"/>
           </w:tcPr>
           <w:p>
-            <w:r>
-              <w:t>T18</w:t>
+            <w:pPr>
+              <w:rPr>
+                <w:strike/>
+                <w:color w:val="FF0000"/>
+              </w:rPr>
+            </w:pPr>
+            <w:r>
+              <w:rPr>
+                <w:strike/>
+                <w:color w:val="FF0000"/>
+              </w:rPr>
+              <w:t>T09</w:t>
             </w:r>
           </w:p>
         </w:tc>
@@ -9636,8 +10344,16 @@
           <w:p>
             <w:pPr>
               <w:cnfStyle w:val="000000000000" w:firstRow="0" w:lastRow="0" w:firstColumn="0" w:lastColumn="0" w:oddVBand="0" w:evenVBand="0" w:oddHBand="0" w:evenHBand="0" w:firstRowFirstColumn="0" w:firstRowLastColumn="0" w:lastRowFirstColumn="0" w:lastRowLastColumn="0"/>
-            </w:pPr>
-            <w:r>
+              <w:rPr>
+                <w:strike/>
+                <w:color w:val="FF0000"/>
+              </w:rPr>
+            </w:pPr>
+            <w:r>
+              <w:rPr>
+                <w:strike/>
+                <w:color w:val="FF0000"/>
+              </w:rPr>
               <w:t>Verify that story that is complete (Acceptance criteria)</w:t>
             </w:r>
           </w:p>
@@ -9649,8 +10365,16 @@
           <w:p>
             <w:pPr>
               <w:cnfStyle w:val="000000000000" w:firstRow="0" w:lastRow="0" w:firstColumn="0" w:lastColumn="0" w:oddVBand="0" w:evenVBand="0" w:oddHBand="0" w:evenHBand="0" w:firstRowFirstColumn="0" w:firstRowLastColumn="0" w:lastRowFirstColumn="0" w:lastRowLastColumn="0"/>
-            </w:pPr>
-            <w:r>
+              <w:rPr>
+                <w:strike/>
+                <w:color w:val="FF0000"/>
+              </w:rPr>
+            </w:pPr>
+            <w:r>
+              <w:rPr>
+                <w:strike/>
+                <w:color w:val="FF0000"/>
+              </w:rPr>
               <w:t>1</w:t>
             </w:r>
           </w:p>
@@ -9662,6 +10386,10 @@
           <w:p>
             <w:pPr>
               <w:cnfStyle w:val="000000000000" w:firstRow="0" w:lastRow="0" w:firstColumn="0" w:lastColumn="0" w:oddVBand="0" w:evenVBand="0" w:oddHBand="0" w:evenHBand="0" w:firstRowFirstColumn="0" w:firstRowLastColumn="0" w:lastRowFirstColumn="0" w:lastRowLastColumn="0"/>
+              <w:rPr>
+                <w:strike/>
+                <w:color w:val="FF0000"/>
+              </w:rPr>
             </w:pPr>
           </w:p>
         </w:tc>
@@ -9675,7 +10403,14 @@
             <w:cnfStyle w:val="001000000000" w:firstRow="0" w:lastRow="0" w:firstColumn="1" w:lastColumn="0" w:oddVBand="0" w:evenVBand="0" w:oddHBand="0" w:evenHBand="0" w:firstRowFirstColumn="0" w:firstRowLastColumn="0" w:lastRowFirstColumn="0" w:lastRowLastColumn="0"/>
             <w:tcW w:w="885" w:type="dxa"/>
           </w:tcPr>
-          <w:p/>
+          <w:p>
+            <w:pPr>
+              <w:rPr>
+                <w:strike/>
+                <w:color w:val="FF0000"/>
+              </w:rPr>
+            </w:pPr>
+          </w:p>
         </w:tc>
         <w:tc>
           <w:tcPr>
@@ -9687,11 +10422,23 @@
                 <w:tab w:val="right" w:pos="6219"/>
               </w:tabs>
               <w:cnfStyle w:val="000000100000" w:firstRow="0" w:lastRow="0" w:firstColumn="0" w:lastColumn="0" w:oddVBand="0" w:evenVBand="0" w:oddHBand="1" w:evenHBand="0" w:firstRowFirstColumn="0" w:firstRowLastColumn="0" w:lastRowFirstColumn="0" w:lastRowLastColumn="0"/>
-            </w:pPr>
-            <w:r>
+              <w:rPr>
+                <w:strike/>
+                <w:color w:val="FF0000"/>
+              </w:rPr>
+            </w:pPr>
+            <w:r>
+              <w:rPr>
+                <w:strike/>
+                <w:color w:val="FF0000"/>
+              </w:rPr>
               <w:t>Story Points: 3</w:t>
             </w:r>
             <w:r>
+              <w:rPr>
+                <w:strike/>
+                <w:color w:val="FF0000"/>
+              </w:rPr>
               <w:tab/>
               <w:t>Total Hours:</w:t>
             </w:r>
@@ -9704,8 +10451,16 @@
           <w:p>
             <w:pPr>
               <w:cnfStyle w:val="000000100000" w:firstRow="0" w:lastRow="0" w:firstColumn="0" w:lastColumn="0" w:oddVBand="0" w:evenVBand="0" w:oddHBand="1" w:evenHBand="0" w:firstRowFirstColumn="0" w:firstRowLastColumn="0" w:lastRowFirstColumn="0" w:lastRowLastColumn="0"/>
-            </w:pPr>
-            <w:r>
+              <w:rPr>
+                <w:strike/>
+                <w:color w:val="FF0000"/>
+              </w:rPr>
+            </w:pPr>
+            <w:r>
+              <w:rPr>
+                <w:strike/>
+                <w:color w:val="FF0000"/>
+              </w:rPr>
               <w:t>10</w:t>
             </w:r>
           </w:p>
@@ -9717,6 +10472,10 @@
           <w:p>
             <w:pPr>
               <w:cnfStyle w:val="000000100000" w:firstRow="0" w:lastRow="0" w:firstColumn="0" w:lastColumn="0" w:oddVBand="0" w:evenVBand="0" w:oddHBand="1" w:evenHBand="0" w:firstRowFirstColumn="0" w:firstRowLastColumn="0" w:lastRowFirstColumn="0" w:lastRowLastColumn="0"/>
+              <w:rPr>
+                <w:strike/>
+                <w:color w:val="FF0000"/>
+              </w:rPr>
             </w:pPr>
           </w:p>
         </w:tc>
@@ -9820,7 +10579,7 @@
           </w:tcPr>
           <w:p>
             <w:r>
-              <w:t>T06</w:t>
+              <w:t>T10</w:t>
             </w:r>
           </w:p>
         </w:tc>
@@ -9858,6 +10617,9 @@
             <w:pPr>
               <w:cnfStyle w:val="000000100000" w:firstRow="0" w:lastRow="0" w:firstColumn="0" w:lastColumn="0" w:oddVBand="0" w:evenVBand="0" w:oddHBand="1" w:evenHBand="0" w:firstRowFirstColumn="0" w:firstRowLastColumn="0" w:lastRowFirstColumn="0" w:lastRowLastColumn="0"/>
             </w:pPr>
+            <w:r>
+              <w:t>2</w:t>
+            </w:r>
           </w:p>
         </w:tc>
       </w:tr>
@@ -9870,7 +10632,7 @@
           <w:p>
             <w:r>
               <w:lastRenderedPageBreak/>
-              <w:t>T07</w:t>
+              <w:t>T11</w:t>
             </w:r>
           </w:p>
         </w:tc>
@@ -9908,6 +10670,9 @@
             <w:pPr>
               <w:cnfStyle w:val="000000000000" w:firstRow="0" w:lastRow="0" w:firstColumn="0" w:lastColumn="0" w:oddVBand="0" w:evenVBand="0" w:oddHBand="0" w:evenHBand="0" w:firstRowFirstColumn="0" w:firstRowLastColumn="0" w:lastRowFirstColumn="0" w:lastRowLastColumn="0"/>
             </w:pPr>
+            <w:r>
+              <w:t>1</w:t>
+            </w:r>
           </w:p>
         </w:tc>
       </w:tr>
@@ -9963,6 +10728,9 @@
             <w:pPr>
               <w:cnfStyle w:val="000000100000" w:firstRow="0" w:lastRow="0" w:firstColumn="0" w:lastColumn="0" w:oddVBand="0" w:evenVBand="0" w:oddHBand="1" w:evenHBand="0" w:firstRowFirstColumn="0" w:firstRowLastColumn="0" w:lastRowFirstColumn="0" w:lastRowLastColumn="0"/>
             </w:pPr>
+            <w:r>
+              <w:t>3</w:t>
+            </w:r>
           </w:p>
         </w:tc>
       </w:tr>
@@ -10074,7 +10842,7 @@
           </w:tcPr>
           <w:p>
             <w:r>
-              <w:t>T08</w:t>
+              <w:t>T12</w:t>
             </w:r>
           </w:p>
         </w:tc>
@@ -10112,6 +10880,9 @@
             <w:pPr>
               <w:cnfStyle w:val="000000100000" w:firstRow="0" w:lastRow="0" w:firstColumn="0" w:lastColumn="0" w:oddVBand="0" w:evenVBand="0" w:oddHBand="1" w:evenHBand="0" w:firstRowFirstColumn="0" w:firstRowLastColumn="0" w:lastRowFirstColumn="0" w:lastRowLastColumn="0"/>
             </w:pPr>
+            <w:r>
+              <w:t>2</w:t>
+            </w:r>
           </w:p>
         </w:tc>
       </w:tr>
@@ -10123,7 +10894,7 @@
           </w:tcPr>
           <w:p>
             <w:r>
-              <w:t>T09</w:t>
+              <w:t>T13</w:t>
             </w:r>
           </w:p>
         </w:tc>
@@ -10176,6 +10947,9 @@
             <w:pPr>
               <w:cnfStyle w:val="000000000000" w:firstRow="0" w:lastRow="0" w:firstColumn="0" w:lastColumn="0" w:oddVBand="0" w:evenVBand="0" w:oddHBand="0" w:evenHBand="0" w:firstRowFirstColumn="0" w:firstRowLastColumn="0" w:lastRowFirstColumn="0" w:lastRowLastColumn="0"/>
             </w:pPr>
+            <w:r>
+              <w:t>1</w:t>
+            </w:r>
           </w:p>
         </w:tc>
       </w:tr>
@@ -10190,7 +10964,7 @@
           </w:tcPr>
           <w:p>
             <w:r>
-              <w:t>T10</w:t>
+              <w:t>T14</w:t>
             </w:r>
           </w:p>
         </w:tc>
@@ -10228,6 +11002,9 @@
             <w:pPr>
               <w:cnfStyle w:val="000000100000" w:firstRow="0" w:lastRow="0" w:firstColumn="0" w:lastColumn="0" w:oddVBand="0" w:evenVBand="0" w:oddHBand="1" w:evenHBand="0" w:firstRowFirstColumn="0" w:firstRowLastColumn="0" w:lastRowFirstColumn="0" w:lastRowLastColumn="0"/>
             </w:pPr>
+            <w:r>
+              <w:t>1</w:t>
+            </w:r>
           </w:p>
         </w:tc>
       </w:tr>
@@ -10239,7 +11016,7 @@
           </w:tcPr>
           <w:p>
             <w:r>
-              <w:t>T10</w:t>
+              <w:t>T15</w:t>
             </w:r>
           </w:p>
         </w:tc>
@@ -10277,6 +11054,9 @@
             <w:pPr>
               <w:cnfStyle w:val="000000000000" w:firstRow="0" w:lastRow="0" w:firstColumn="0" w:lastColumn="0" w:oddVBand="0" w:evenVBand="0" w:oddHBand="0" w:evenHBand="0" w:firstRowFirstColumn="0" w:firstRowLastColumn="0" w:lastRowFirstColumn="0" w:lastRowLastColumn="0"/>
             </w:pPr>
+            <w:r>
+              <w:t>1</w:t>
+            </w:r>
           </w:p>
         </w:tc>
       </w:tr>
@@ -10332,6 +11112,9 @@
             <w:pPr>
               <w:cnfStyle w:val="000000100000" w:firstRow="0" w:lastRow="0" w:firstColumn="0" w:lastColumn="0" w:oddVBand="0" w:evenVBand="0" w:oddHBand="1" w:evenHBand="0" w:firstRowFirstColumn="0" w:firstRowLastColumn="0" w:lastRowFirstColumn="0" w:lastRowLastColumn="0"/>
             </w:pPr>
+            <w:r>
+              <w:t>5</w:t>
+            </w:r>
           </w:p>
         </w:tc>
       </w:tr>
@@ -10342,13 +11125,7 @@
         <w:spacing w:before="360"/>
       </w:pPr>
       <w:r>
-        <w:t xml:space="preserve">Story </w:t>
-      </w:r>
-      <w:r>
-        <w:t>22</w:t>
-      </w:r>
-      <w:r>
-        <w:t xml:space="preserve">: </w:t>
+        <w:t xml:space="preserve">Story 22: </w:t>
       </w:r>
       <w:r>
         <w:rPr>
@@ -10461,7 +11238,7 @@
           </w:tcPr>
           <w:p>
             <w:r>
-              <w:t>T11</w:t>
+              <w:t>T16</w:t>
             </w:r>
           </w:p>
         </w:tc>
@@ -10508,6 +11285,9 @@
             <w:pPr>
               <w:cnfStyle w:val="000000100000" w:firstRow="0" w:lastRow="0" w:firstColumn="0" w:lastColumn="0" w:oddVBand="0" w:evenVBand="0" w:oddHBand="1" w:evenHBand="0" w:firstRowFirstColumn="0" w:firstRowLastColumn="0" w:lastRowFirstColumn="0" w:lastRowLastColumn="0"/>
             </w:pPr>
+            <w:r>
+              <w:t>1</w:t>
+            </w:r>
           </w:p>
         </w:tc>
       </w:tr>
@@ -10522,7 +11302,7 @@
           </w:tcPr>
           <w:p>
             <w:r>
-              <w:t>T12</w:t>
+              <w:t>T17</w:t>
             </w:r>
           </w:p>
         </w:tc>
@@ -10590,6 +11370,9 @@
             <w:pPr>
               <w:cnfStyle w:val="000000000000" w:firstRow="0" w:lastRow="0" w:firstColumn="0" w:lastColumn="0" w:oddVBand="0" w:evenVBand="0" w:oddHBand="0" w:evenHBand="0" w:firstRowFirstColumn="0" w:firstRowLastColumn="0" w:lastRowFirstColumn="0" w:lastRowLastColumn="0"/>
             </w:pPr>
+            <w:r>
+              <w:t>1</w:t>
+            </w:r>
           </w:p>
         </w:tc>
       </w:tr>
@@ -10604,7 +11387,7 @@
           </w:tcPr>
           <w:p>
             <w:r>
-              <w:t>T13</w:t>
+              <w:t>T18</w:t>
             </w:r>
           </w:p>
         </w:tc>
@@ -10663,6 +11446,9 @@
             <w:pPr>
               <w:cnfStyle w:val="000000100000" w:firstRow="0" w:lastRow="0" w:firstColumn="0" w:lastColumn="0" w:oddVBand="0" w:evenVBand="0" w:oddHBand="1" w:evenHBand="0" w:firstRowFirstColumn="0" w:firstRowLastColumn="0" w:lastRowFirstColumn="0" w:lastRowLastColumn="0"/>
             </w:pPr>
+            <w:r>
+              <w:t>4</w:t>
+            </w:r>
           </w:p>
         </w:tc>
       </w:tr>
@@ -10674,7 +11460,7 @@
           </w:tcPr>
           <w:p>
             <w:r>
-              <w:t>T14</w:t>
+              <w:t>T19</w:t>
             </w:r>
           </w:p>
         </w:tc>
@@ -10712,6 +11498,9 @@
             <w:pPr>
               <w:cnfStyle w:val="000000000000" w:firstRow="0" w:lastRow="0" w:firstColumn="0" w:lastColumn="0" w:oddVBand="0" w:evenVBand="0" w:oddHBand="0" w:evenHBand="0" w:firstRowFirstColumn="0" w:firstRowLastColumn="0" w:lastRowFirstColumn="0" w:lastRowLastColumn="0"/>
             </w:pPr>
+            <w:r>
+              <w:t>1</w:t>
+            </w:r>
           </w:p>
         </w:tc>
       </w:tr>
@@ -10767,6 +11556,9 @@
             <w:pPr>
               <w:cnfStyle w:val="000000100000" w:firstRow="0" w:lastRow="0" w:firstColumn="0" w:lastColumn="0" w:oddVBand="0" w:evenVBand="0" w:oddHBand="1" w:evenHBand="0" w:firstRowFirstColumn="0" w:firstRowLastColumn="0" w:lastRowFirstColumn="0" w:lastRowLastColumn="0"/>
             </w:pPr>
+            <w:r>
+              <w:t>7</w:t>
+            </w:r>
           </w:p>
         </w:tc>
       </w:tr>
@@ -10777,25 +11569,13 @@
         <w:spacing w:before="360"/>
       </w:pPr>
       <w:r>
-        <w:t xml:space="preserve">Story </w:t>
-      </w:r>
-      <w:r>
-        <w:t>44</w:t>
-      </w:r>
-      <w:r>
-        <w:t xml:space="preserve">: </w:t>
+        <w:t xml:space="preserve">Story 44: </w:t>
       </w:r>
       <w:r>
         <w:rPr>
           <w:color w:val="auto"/>
         </w:rPr>
-        <w:t xml:space="preserve">Managers Can </w:t>
-      </w:r>
-      <w:r>
-        <w:rPr>
-          <w:color w:val="auto"/>
-        </w:rPr>
-        <w:t xml:space="preserve">Set User </w:t>
+        <w:t xml:space="preserve">Managers Can Set User </w:t>
       </w:r>
       <w:r>
         <w:rPr>
@@ -10805,6 +11585,15 @@
       </w:r>
       <w:r>
         <w:t>.</w:t>
+      </w:r>
+      <w:r>
+        <w:t xml:space="preserve"> </w:t>
+      </w:r>
+      <w:r>
+        <w:rPr>
+          <w:color w:val="FF0000"/>
+        </w:rPr>
+        <w:t>– (NEW)</w:t>
       </w:r>
       <w:r>
         <w:tab/>
@@ -10896,7 +11685,7 @@
           </w:tcPr>
           <w:p>
             <w:r>
-              <w:t>T15</w:t>
+              <w:t>T20</w:t>
             </w:r>
           </w:p>
         </w:tc>
@@ -10915,13 +11704,11 @@
               <w:t xml:space="preserve">can </w:t>
             </w:r>
             <w:r>
-              <w:t xml:space="preserve">edit a user (except for other managers) and change their account permissions (New Student, Old Student, </w:t>
-            </w:r>
-            <w:proofErr w:type="gramStart"/>
-            <w:r>
-              <w:t>Manager</w:t>
-            </w:r>
-            <w:proofErr w:type="gramEnd"/>
+              <w:t xml:space="preserve">edit a user (except for other managers) and change their account permissions (Student, Old Student, </w:t>
+            </w:r>
+            <w:r>
+              <w:t>and Manager</w:t>
+            </w:r>
             <w:r>
               <w:t>)</w:t>
             </w:r>
@@ -10951,6 +11738,9 @@
             <w:pPr>
               <w:cnfStyle w:val="000000100000" w:firstRow="0" w:lastRow="0" w:firstColumn="0" w:lastColumn="0" w:oddVBand="0" w:evenVBand="0" w:oddHBand="1" w:evenHBand="0" w:firstRowFirstColumn="0" w:firstRowLastColumn="0" w:lastRowFirstColumn="0" w:lastRowLastColumn="0"/>
             </w:pPr>
+            <w:r>
+              <w:t>1</w:t>
+            </w:r>
           </w:p>
         </w:tc>
       </w:tr>
@@ -10965,7 +11755,7 @@
           </w:tcPr>
           <w:p>
             <w:r>
-              <w:t>T16</w:t>
+              <w:t>T21</w:t>
             </w:r>
           </w:p>
         </w:tc>
@@ -10978,7 +11768,7 @@
               <w:cnfStyle w:val="000000000000" w:firstRow="0" w:lastRow="0" w:firstColumn="0" w:lastColumn="0" w:oddVBand="0" w:evenVBand="0" w:oddHBand="0" w:evenHBand="0" w:firstRowFirstColumn="0" w:firstRowLastColumn="0" w:lastRowFirstColumn="0" w:lastRowLastColumn="0"/>
             </w:pPr>
             <w:r>
-              <w:t>Perhaps DB may have to be changed to split the “student” permission up (New, Old) unless we want to keep it how it currently is?</w:t>
+              <w:t>New ‘Server’ permission added for ‘Old students’ in DB.</w:t>
             </w:r>
           </w:p>
         </w:tc>
@@ -11003,6 +11793,9 @@
             <w:pPr>
               <w:cnfStyle w:val="000000000000" w:firstRow="0" w:lastRow="0" w:firstColumn="0" w:lastColumn="0" w:oddVBand="0" w:evenVBand="0" w:oddHBand="0" w:evenHBand="0" w:firstRowFirstColumn="0" w:firstRowLastColumn="0" w:lastRowFirstColumn="0" w:lastRowLastColumn="0"/>
             </w:pPr>
+            <w:r>
+              <w:t>1</w:t>
+            </w:r>
           </w:p>
         </w:tc>
       </w:tr>
@@ -11017,7 +11810,7 @@
           </w:tcPr>
           <w:p>
             <w:r>
-              <w:t>T18</w:t>
+              <w:t>T22</w:t>
             </w:r>
           </w:p>
         </w:tc>
@@ -11055,6 +11848,9 @@
             <w:pPr>
               <w:cnfStyle w:val="000000100000" w:firstRow="0" w:lastRow="0" w:firstColumn="0" w:lastColumn="0" w:oddVBand="0" w:evenVBand="0" w:oddHBand="1" w:evenHBand="0" w:firstRowFirstColumn="0" w:firstRowLastColumn="0" w:lastRowFirstColumn="0" w:lastRowLastColumn="0"/>
             </w:pPr>
+            <w:r>
+              <w:t>1</w:t>
+            </w:r>
           </w:p>
         </w:tc>
       </w:tr>
@@ -11107,6 +11903,9 @@
             <w:pPr>
               <w:cnfStyle w:val="000000000000" w:firstRow="0" w:lastRow="0" w:firstColumn="0" w:lastColumn="0" w:oddVBand="0" w:evenVBand="0" w:oddHBand="0" w:evenHBand="0" w:firstRowFirstColumn="0" w:firstRowLastColumn="0" w:lastRowFirstColumn="0" w:lastRowLastColumn="0"/>
             </w:pPr>
+            <w:r>
+              <w:t>3</w:t>
+            </w:r>
           </w:p>
         </w:tc>
       </w:tr>
@@ -11123,10 +11922,7 @@
       </w:pPr>
       <w:r>
         <w:lastRenderedPageBreak/>
-        <w:t>Sprint 4</w:t>
-      </w:r>
-      <w:r>
-        <w:t xml:space="preserve"> WIP</w:t>
+        <w:t>Sprint 4 WIP</w:t>
       </w:r>
     </w:p>
     <w:p>
@@ -11141,15 +11937,21 @@
           <w:sz w:val="24"/>
           <w:szCs w:val="24"/>
         </w:rPr>
-        <w:t>Total Story Points</w:t>
-      </w:r>
-      <w:proofErr w:type="gramStart"/>
+        <w:t xml:space="preserve">Total Story Points: </w:t>
+      </w:r>
       <w:r>
         <w:rPr>
           <w:sz w:val="24"/>
           <w:szCs w:val="24"/>
         </w:rPr>
-        <w:t>: ?</w:t>
+        <w:t>16</w:t>
+      </w:r>
+      <w:r>
+        <w:rPr>
+          <w:sz w:val="24"/>
+          <w:szCs w:val="24"/>
+        </w:rPr>
+        <w:t xml:space="preserve"> (65)</w:t>
       </w:r>
       <w:r>
         <w:rPr>
@@ -11157,24 +11959,15 @@
           <w:szCs w:val="24"/>
         </w:rPr>
         <w:tab/>
-      </w:r>
-      <w:proofErr w:type="gramEnd"/>
+        <w:t xml:space="preserve">Estimated Total Hours: </w:t>
+      </w:r>
       <w:r>
         <w:rPr>
           <w:sz w:val="24"/>
           <w:szCs w:val="24"/>
         </w:rPr>
-        <w:t>Estimated Total Hours</w:t>
-      </w:r>
-      <w:proofErr w:type="gramStart"/>
-      <w:r>
-        <w:rPr>
-          <w:sz w:val="24"/>
-          <w:szCs w:val="24"/>
-        </w:rPr>
-        <w:t>: ?</w:t>
-      </w:r>
-      <w:proofErr w:type="gramEnd"/>
+        <w:t>51</w:t>
+      </w:r>
     </w:p>
     <w:p>
       <w:pPr>
@@ -11187,7 +11980,14 @@
         <w:rPr>
           <w:b w:val="0"/>
         </w:rPr>
-        <w:t>Current Velocity</w:t>
+        <w:t>Current Velocity: 20</w:t>
+      </w:r>
+      <w:r>
+        <w:rPr>
+          <w:b w:val="0"/>
+        </w:rPr>
+        <w:tab/>
+        <w:t>Actual Working Hours Committed</w:t>
       </w:r>
       <w:proofErr w:type="gramStart"/>
       <w:r>
@@ -11196,51 +11996,21 @@
         </w:rPr>
         <w:t>: ?</w:t>
       </w:r>
-      <w:r>
-        <w:rPr>
-          <w:b w:val="0"/>
-        </w:rPr>
-        <w:tab/>
-      </w:r>
-      <w:proofErr w:type="gramEnd"/>
-      <w:r>
-        <w:rPr>
-          <w:b w:val="0"/>
-        </w:rPr>
-        <w:t>Actual Working Hours Committed</w:t>
-      </w:r>
-      <w:proofErr w:type="gramStart"/>
-      <w:r>
-        <w:rPr>
-          <w:b w:val="0"/>
-        </w:rPr>
-        <w:t>: ?</w:t>
-      </w:r>
       <w:proofErr w:type="gramEnd"/>
     </w:p>
-    <w:p/>
     <w:p>
       <w:pPr>
         <w:pStyle w:val="Heading2"/>
         <w:spacing w:before="360"/>
       </w:pPr>
       <w:r>
-        <w:t xml:space="preserve">Story 23: </w:t>
+        <w:t xml:space="preserve">Story 43: </w:t>
       </w:r>
       <w:r>
         <w:rPr>
           <w:color w:val="auto"/>
         </w:rPr>
-        <w:t xml:space="preserve">Managers Can Manage Servers’ Daily </w:t>
-      </w:r>
-      <w:r>
-        <w:rPr>
-          <w:color w:val="auto"/>
-        </w:rPr>
-        <w:t>Schedules</w:t>
-      </w:r>
-      <w:r>
-        <w:t>.</w:t>
+        <w:t>Enrol Waitlisted Students upon Enrolment Deletion</w:t>
       </w:r>
       <w:r>
         <w:tab/>
@@ -11345,7 +12115,7 @@
               <w:cnfStyle w:val="000000100000" w:firstRow="0" w:lastRow="0" w:firstColumn="0" w:lastColumn="0" w:oddVBand="0" w:evenVBand="0" w:oddHBand="1" w:evenHBand="0" w:firstRowFirstColumn="0" w:firstRowLastColumn="0" w:lastRowFirstColumn="0" w:lastRowLastColumn="0"/>
             </w:pPr>
             <w:r>
-              <w:t>?</w:t>
+              <w:t>If a student cancels their enrolment, the first student in the waiting list is automatically enrolled into that course.</w:t>
             </w:r>
           </w:p>
         </w:tc>
@@ -11358,7 +12128,7 @@
               <w:cnfStyle w:val="000000100000" w:firstRow="0" w:lastRow="0" w:firstColumn="0" w:lastColumn="0" w:oddVBand="0" w:evenVBand="0" w:oddHBand="1" w:evenHBand="0" w:firstRowFirstColumn="0" w:firstRowLastColumn="0" w:lastRowFirstColumn="0" w:lastRowLastColumn="0"/>
             </w:pPr>
             <w:r>
-              <w:t>?</w:t>
+              <w:t>4</w:t>
             </w:r>
           </w:p>
         </w:tc>
@@ -11374,9 +12144,6 @@
         </w:tc>
       </w:tr>
       <w:tr>
-        <w:trPr>
-          <w:trHeight w:val="197"/>
-        </w:trPr>
         <w:tc>
           <w:tcPr>
             <w:cnfStyle w:val="001000000000" w:firstRow="0" w:lastRow="0" w:firstColumn="1" w:lastColumn="0" w:oddVBand="0" w:evenVBand="0" w:oddHBand="0" w:evenHBand="0" w:firstRowFirstColumn="0" w:firstRowLastColumn="0" w:lastRowFirstColumn="0" w:lastRowLastColumn="0"/>
@@ -11397,7 +12164,7 @@
               <w:cnfStyle w:val="000000000000" w:firstRow="0" w:lastRow="0" w:firstColumn="0" w:lastColumn="0" w:oddVBand="0" w:evenVBand="0" w:oddHBand="0" w:evenHBand="0" w:firstRowFirstColumn="0" w:firstRowLastColumn="0" w:lastRowFirstColumn="0" w:lastRowLastColumn="0"/>
             </w:pPr>
             <w:r>
-              <w:t>?</w:t>
+              <w:t>Students on a waiting list, who have been auto enrolled due to a cancellation are notified via an email sent to the address that they registered their account with.</w:t>
             </w:r>
           </w:p>
         </w:tc>
@@ -11410,7 +12177,7 @@
               <w:cnfStyle w:val="000000000000" w:firstRow="0" w:lastRow="0" w:firstColumn="0" w:lastColumn="0" w:oddVBand="0" w:evenVBand="0" w:oddHBand="0" w:evenHBand="0" w:firstRowFirstColumn="0" w:firstRowLastColumn="0" w:lastRowFirstColumn="0" w:lastRowLastColumn="0"/>
             </w:pPr>
             <w:r>
-              <w:t>?</w:t>
+              <w:t>4</w:t>
             </w:r>
           </w:p>
         </w:tc>
@@ -11449,7 +12216,7 @@
               <w:cnfStyle w:val="000000100000" w:firstRow="0" w:lastRow="0" w:firstColumn="0" w:lastColumn="0" w:oddVBand="0" w:evenVBand="0" w:oddHBand="1" w:evenHBand="0" w:firstRowFirstColumn="0" w:firstRowLastColumn="0" w:lastRowFirstColumn="0" w:lastRowLastColumn="0"/>
             </w:pPr>
             <w:r>
-              <w:t>?</w:t>
+              <w:t>Verify that story that is complete (Acceptance criteria)</w:t>
             </w:r>
           </w:p>
         </w:tc>
@@ -11462,7 +12229,7 @@
               <w:cnfStyle w:val="000000100000" w:firstRow="0" w:lastRow="0" w:firstColumn="0" w:lastColumn="0" w:oddVBand="0" w:evenVBand="0" w:oddHBand="1" w:evenHBand="0" w:firstRowFirstColumn="0" w:firstRowLastColumn="0" w:lastRowFirstColumn="0" w:lastRowLastColumn="0"/>
             </w:pPr>
             <w:r>
-              <w:t>?</w:t>
+              <w:t>1</w:t>
             </w:r>
           </w:p>
         </w:tc>
@@ -11483,11 +12250,7 @@
             <w:cnfStyle w:val="001000000000" w:firstRow="0" w:lastRow="0" w:firstColumn="1" w:lastColumn="0" w:oddVBand="0" w:evenVBand="0" w:oddHBand="0" w:evenHBand="0" w:firstRowFirstColumn="0" w:firstRowLastColumn="0" w:lastRowFirstColumn="0" w:lastRowLastColumn="0"/>
             <w:tcW w:w="885" w:type="dxa"/>
           </w:tcPr>
-          <w:p>
-            <w:r>
-              <w:t>T04</w:t>
-            </w:r>
-          </w:p>
+          <w:p/>
         </w:tc>
         <w:tc>
           <w:tcPr>
@@ -11495,10 +12258,17 @@
           </w:tcPr>
           <w:p>
             <w:pPr>
-              <w:cnfStyle w:val="000000000000" w:firstRow="0" w:lastRow="0" w:firstColumn="0" w:lastColumn="0" w:oddVBand="0" w:evenVBand="0" w:oddHBand="0" w:evenHBand="0" w:firstRowFirstColumn="0" w:firstRowLastColumn="0" w:lastRowFirstColumn="0" w:lastRowLastColumn="0"/>
-            </w:pPr>
-            <w:r>
-              <w:t>Verify that story that is complete (Acceptance criteria)</w:t>
+              <w:tabs>
+                <w:tab w:val="right" w:pos="6219"/>
+              </w:tabs>
+              <w:cnfStyle w:val="000000000000" w:firstRow="0" w:lastRow="0" w:firstColumn="0" w:lastColumn="0" w:oddVBand="0" w:evenVBand="0" w:oddHBand="0" w:evenHBand="0" w:firstRowFirstColumn="0" w:firstRowLastColumn="0" w:lastRowFirstColumn="0" w:lastRowLastColumn="0"/>
+            </w:pPr>
+            <w:r>
+              <w:t>Story Points: 3</w:t>
+            </w:r>
+            <w:r>
+              <w:tab/>
+              <w:t>Total Hours:</w:t>
             </w:r>
           </w:p>
         </w:tc>
@@ -11511,7 +12281,7 @@
               <w:cnfStyle w:val="000000000000" w:firstRow="0" w:lastRow="0" w:firstColumn="0" w:lastColumn="0" w:oddVBand="0" w:evenVBand="0" w:oddHBand="0" w:evenHBand="0" w:firstRowFirstColumn="0" w:firstRowLastColumn="0" w:lastRowFirstColumn="0" w:lastRowLastColumn="0"/>
             </w:pPr>
             <w:r>
-              <w:t>1</w:t>
+              <w:t>9</w:t>
             </w:r>
           </w:p>
         </w:tc>
@@ -11523,6 +12293,94 @@
             <w:pPr>
               <w:cnfStyle w:val="000000000000" w:firstRow="0" w:lastRow="0" w:firstColumn="0" w:lastColumn="0" w:oddVBand="0" w:evenVBand="0" w:oddHBand="0" w:evenHBand="0" w:firstRowFirstColumn="0" w:firstRowLastColumn="0" w:lastRowFirstColumn="0" w:lastRowLastColumn="0"/>
             </w:pPr>
+          </w:p>
+        </w:tc>
+      </w:tr>
+    </w:tbl>
+    <w:p>
+      <w:pPr>
+        <w:pStyle w:val="Heading2"/>
+        <w:spacing w:before="360"/>
+      </w:pPr>
+      <w:r>
+        <w:t>Story 38: Course Commencement Notification</w:t>
+      </w:r>
+      <w:r>
+        <w:tab/>
+      </w:r>
+    </w:p>
+    <w:tbl>
+      <w:tblPr>
+        <w:tblStyle w:val="ae"/>
+        <w:tblW w:w="9105" w:type="dxa"/>
+        <w:tblInd w:w="-115" w:type="dxa"/>
+        <w:tblBorders>
+          <w:top w:val="single" w:sz="8" w:space="0" w:color="8064A2"/>
+          <w:left w:val="single" w:sz="8" w:space="0" w:color="8064A2"/>
+          <w:bottom w:val="single" w:sz="8" w:space="0" w:color="8064A2"/>
+          <w:right w:val="single" w:sz="8" w:space="0" w:color="8064A2"/>
+        </w:tblBorders>
+        <w:tblLayout w:type="fixed"/>
+        <w:tblLook w:val="04A0" w:firstRow="1" w:lastRow="0" w:firstColumn="1" w:lastColumn="0" w:noHBand="0" w:noVBand="1"/>
+      </w:tblPr>
+      <w:tblGrid>
+        <w:gridCol w:w="885"/>
+        <w:gridCol w:w="6315"/>
+        <w:gridCol w:w="1095"/>
+        <w:gridCol w:w="810"/>
+      </w:tblGrid>
+      <w:tr>
+        <w:trPr>
+          <w:cnfStyle w:val="100000000000" w:firstRow="1" w:lastRow="0" w:firstColumn="0" w:lastColumn="0" w:oddVBand="0" w:evenVBand="0" w:oddHBand="0" w:evenHBand="0" w:firstRowFirstColumn="0" w:firstRowLastColumn="0" w:lastRowFirstColumn="0" w:lastRowLastColumn="0"/>
+        </w:trPr>
+        <w:tc>
+          <w:tcPr>
+            <w:cnfStyle w:val="001000000000" w:firstRow="0" w:lastRow="0" w:firstColumn="1" w:lastColumn="0" w:oddVBand="0" w:evenVBand="0" w:oddHBand="0" w:evenHBand="0" w:firstRowFirstColumn="0" w:firstRowLastColumn="0" w:lastRowFirstColumn="0" w:lastRowLastColumn="0"/>
+            <w:tcW w:w="885" w:type="dxa"/>
+          </w:tcPr>
+          <w:p>
+            <w:r>
+              <w:t>Task ID</w:t>
+            </w:r>
+          </w:p>
+        </w:tc>
+        <w:tc>
+          <w:tcPr>
+            <w:tcW w:w="6315" w:type="dxa"/>
+          </w:tcPr>
+          <w:p>
+            <w:pPr>
+              <w:cnfStyle w:val="100000000000" w:firstRow="1" w:lastRow="0" w:firstColumn="0" w:lastColumn="0" w:oddVBand="0" w:evenVBand="0" w:oddHBand="0" w:evenHBand="0" w:firstRowFirstColumn="0" w:firstRowLastColumn="0" w:lastRowFirstColumn="0" w:lastRowLastColumn="0"/>
+            </w:pPr>
+            <w:r>
+              <w:t>Task Description</w:t>
+            </w:r>
+          </w:p>
+        </w:tc>
+        <w:tc>
+          <w:tcPr>
+            <w:tcW w:w="1095" w:type="dxa"/>
+          </w:tcPr>
+          <w:p>
+            <w:pPr>
+              <w:cnfStyle w:val="100000000000" w:firstRow="1" w:lastRow="0" w:firstColumn="0" w:lastColumn="0" w:oddVBand="0" w:evenVBand="0" w:oddHBand="0" w:evenHBand="0" w:firstRowFirstColumn="0" w:firstRowLastColumn="0" w:lastRowFirstColumn="0" w:lastRowLastColumn="0"/>
+            </w:pPr>
+            <w:r>
+              <w:t>Estimate</w:t>
+            </w:r>
+          </w:p>
+        </w:tc>
+        <w:tc>
+          <w:tcPr>
+            <w:tcW w:w="810" w:type="dxa"/>
+          </w:tcPr>
+          <w:p>
+            <w:pPr>
+              <w:cnfStyle w:val="100000000000" w:firstRow="1" w:lastRow="0" w:firstColumn="0" w:lastColumn="0" w:oddVBand="0" w:evenVBand="0" w:oddHBand="0" w:evenHBand="0" w:firstRowFirstColumn="0" w:firstRowLastColumn="0" w:lastRowFirstColumn="0" w:lastRowLastColumn="0"/>
+            </w:pPr>
+            <w:r>
+              <w:t>Taken</w:t>
+            </w:r>
           </w:p>
         </w:tc>
       </w:tr>
@@ -11535,6 +12393,107 @@
             <w:cnfStyle w:val="001000000000" w:firstRow="0" w:lastRow="0" w:firstColumn="1" w:lastColumn="0" w:oddVBand="0" w:evenVBand="0" w:oddHBand="0" w:evenHBand="0" w:firstRowFirstColumn="0" w:firstRowLastColumn="0" w:lastRowFirstColumn="0" w:lastRowLastColumn="0"/>
             <w:tcW w:w="885" w:type="dxa"/>
           </w:tcPr>
+          <w:p>
+            <w:r>
+              <w:t>T04</w:t>
+            </w:r>
+          </w:p>
+        </w:tc>
+        <w:tc>
+          <w:tcPr>
+            <w:tcW w:w="6315" w:type="dxa"/>
+          </w:tcPr>
+          <w:p>
+            <w:pPr>
+              <w:cnfStyle w:val="000000100000" w:firstRow="0" w:lastRow="0" w:firstColumn="0" w:lastColumn="0" w:oddVBand="0" w:evenVBand="0" w:oddHBand="1" w:evenHBand="0" w:firstRowFirstColumn="0" w:firstRowLastColumn="0" w:lastRowFirstColumn="0" w:lastRowLastColumn="0"/>
+            </w:pPr>
+            <w:r>
+              <w:t>Users are reminded via email notification of their position in a course and the course’s start/end dates, 10 days prior to course commencement</w:t>
+            </w:r>
+          </w:p>
+        </w:tc>
+        <w:tc>
+          <w:tcPr>
+            <w:tcW w:w="1095" w:type="dxa"/>
+          </w:tcPr>
+          <w:p>
+            <w:pPr>
+              <w:cnfStyle w:val="000000100000" w:firstRow="0" w:lastRow="0" w:firstColumn="0" w:lastColumn="0" w:oddVBand="0" w:evenVBand="0" w:oddHBand="1" w:evenHBand="0" w:firstRowFirstColumn="0" w:firstRowLastColumn="0" w:lastRowFirstColumn="0" w:lastRowLastColumn="0"/>
+            </w:pPr>
+            <w:r>
+              <w:t>4</w:t>
+            </w:r>
+          </w:p>
+        </w:tc>
+        <w:tc>
+          <w:tcPr>
+            <w:tcW w:w="810" w:type="dxa"/>
+          </w:tcPr>
+          <w:p>
+            <w:pPr>
+              <w:cnfStyle w:val="000000100000" w:firstRow="0" w:lastRow="0" w:firstColumn="0" w:lastColumn="0" w:oddVBand="0" w:evenVBand="0" w:oddHBand="1" w:evenHBand="0" w:firstRowFirstColumn="0" w:firstRowLastColumn="0" w:lastRowFirstColumn="0" w:lastRowLastColumn="0"/>
+            </w:pPr>
+          </w:p>
+        </w:tc>
+      </w:tr>
+      <w:tr>
+        <w:tc>
+          <w:tcPr>
+            <w:cnfStyle w:val="001000000000" w:firstRow="0" w:lastRow="0" w:firstColumn="1" w:lastColumn="0" w:oddVBand="0" w:evenVBand="0" w:oddHBand="0" w:evenHBand="0" w:firstRowFirstColumn="0" w:firstRowLastColumn="0" w:lastRowFirstColumn="0" w:lastRowLastColumn="0"/>
+            <w:tcW w:w="885" w:type="dxa"/>
+          </w:tcPr>
+          <w:p>
+            <w:r>
+              <w:t>T05</w:t>
+            </w:r>
+          </w:p>
+        </w:tc>
+        <w:tc>
+          <w:tcPr>
+            <w:tcW w:w="6315" w:type="dxa"/>
+          </w:tcPr>
+          <w:p>
+            <w:pPr>
+              <w:cnfStyle w:val="000000000000" w:firstRow="0" w:lastRow="0" w:firstColumn="0" w:lastColumn="0" w:oddVBand="0" w:evenVBand="0" w:oddHBand="0" w:evenHBand="0" w:firstRowFirstColumn="0" w:firstRowLastColumn="0" w:lastRowFirstColumn="0" w:lastRowLastColumn="0"/>
+            </w:pPr>
+            <w:r>
+              <w:t>Verify that story that is complete (Acceptance criteria)</w:t>
+            </w:r>
+          </w:p>
+        </w:tc>
+        <w:tc>
+          <w:tcPr>
+            <w:tcW w:w="1095" w:type="dxa"/>
+          </w:tcPr>
+          <w:p>
+            <w:pPr>
+              <w:cnfStyle w:val="000000000000" w:firstRow="0" w:lastRow="0" w:firstColumn="0" w:lastColumn="0" w:oddVBand="0" w:evenVBand="0" w:oddHBand="0" w:evenHBand="0" w:firstRowFirstColumn="0" w:firstRowLastColumn="0" w:lastRowFirstColumn="0" w:lastRowLastColumn="0"/>
+            </w:pPr>
+            <w:r>
+              <w:t>1</w:t>
+            </w:r>
+          </w:p>
+        </w:tc>
+        <w:tc>
+          <w:tcPr>
+            <w:tcW w:w="810" w:type="dxa"/>
+          </w:tcPr>
+          <w:p>
+            <w:pPr>
+              <w:cnfStyle w:val="000000000000" w:firstRow="0" w:lastRow="0" w:firstColumn="0" w:lastColumn="0" w:oddVBand="0" w:evenVBand="0" w:oddHBand="0" w:evenHBand="0" w:firstRowFirstColumn="0" w:firstRowLastColumn="0" w:lastRowFirstColumn="0" w:lastRowLastColumn="0"/>
+            </w:pPr>
+          </w:p>
+        </w:tc>
+      </w:tr>
+      <w:tr>
+        <w:trPr>
+          <w:cnfStyle w:val="000000100000" w:firstRow="0" w:lastRow="0" w:firstColumn="0" w:lastColumn="0" w:oddVBand="0" w:evenVBand="0" w:oddHBand="1" w:evenHBand="0" w:firstRowFirstColumn="0" w:firstRowLastColumn="0" w:lastRowFirstColumn="0" w:lastRowLastColumn="0"/>
+        </w:trPr>
+        <w:tc>
+          <w:tcPr>
+            <w:cnfStyle w:val="001000000000" w:firstRow="0" w:lastRow="0" w:firstColumn="1" w:lastColumn="0" w:oddVBand="0" w:evenVBand="0" w:oddHBand="0" w:evenHBand="0" w:firstRowFirstColumn="0" w:firstRowLastColumn="0" w:lastRowFirstColumn="0" w:lastRowLastColumn="0"/>
+            <w:tcW w:w="885" w:type="dxa"/>
+          </w:tcPr>
           <w:p/>
         </w:tc>
         <w:tc>
@@ -11549,7 +12508,7 @@
               <w:cnfStyle w:val="000000100000" w:firstRow="0" w:lastRow="0" w:firstColumn="0" w:lastColumn="0" w:oddVBand="0" w:evenVBand="0" w:oddHBand="1" w:evenHBand="0" w:firstRowFirstColumn="0" w:firstRowLastColumn="0" w:lastRowFirstColumn="0" w:lastRowLastColumn="0"/>
             </w:pPr>
             <w:r>
-              <w:t>Story Points: 3</w:t>
+              <w:t>Story Points: 2</w:t>
             </w:r>
             <w:r>
               <w:tab/>
@@ -11566,7 +12525,7 @@
               <w:cnfStyle w:val="000000100000" w:firstRow="0" w:lastRow="0" w:firstColumn="0" w:lastColumn="0" w:oddVBand="0" w:evenVBand="0" w:oddHBand="1" w:evenHBand="0" w:firstRowFirstColumn="0" w:firstRowLastColumn="0" w:lastRowFirstColumn="0" w:lastRowLastColumn="0"/>
             </w:pPr>
             <w:r>
-              <w:t>?</w:t>
+              <w:t>5</w:t>
             </w:r>
           </w:p>
         </w:tc>
@@ -11582,7 +12541,1602 @@
         </w:tc>
       </w:tr>
     </w:tbl>
-    <w:p/>
+    <w:p>
+      <w:pPr>
+        <w:pStyle w:val="Heading2"/>
+        <w:spacing w:before="360"/>
+      </w:pPr>
+      <w:r>
+        <w:t xml:space="preserve">Story 24: </w:t>
+      </w:r>
+      <w:r>
+        <w:rPr>
+          <w:color w:val="auto"/>
+        </w:rPr>
+        <w:t>Managers Can Cancel Scheduled Courses</w:t>
+      </w:r>
+      <w:r>
+        <w:rPr>
+          <w:color w:val="auto"/>
+        </w:rPr>
+        <w:t xml:space="preserve"> (Notification)</w:t>
+      </w:r>
+      <w:r>
+        <w:t>.</w:t>
+      </w:r>
+      <w:r>
+        <w:tab/>
+      </w:r>
+    </w:p>
+    <w:tbl>
+      <w:tblPr>
+        <w:tblStyle w:val="ae"/>
+        <w:tblW w:w="9105" w:type="dxa"/>
+        <w:tblInd w:w="-115" w:type="dxa"/>
+        <w:tblBorders>
+          <w:top w:val="single" w:sz="8" w:space="0" w:color="8064A2"/>
+          <w:left w:val="single" w:sz="8" w:space="0" w:color="8064A2"/>
+          <w:bottom w:val="single" w:sz="8" w:space="0" w:color="8064A2"/>
+          <w:right w:val="single" w:sz="8" w:space="0" w:color="8064A2"/>
+        </w:tblBorders>
+        <w:tblLayout w:type="fixed"/>
+        <w:tblLook w:val="04A0" w:firstRow="1" w:lastRow="0" w:firstColumn="1" w:lastColumn="0" w:noHBand="0" w:noVBand="1"/>
+      </w:tblPr>
+      <w:tblGrid>
+        <w:gridCol w:w="885"/>
+        <w:gridCol w:w="6315"/>
+        <w:gridCol w:w="1095"/>
+        <w:gridCol w:w="810"/>
+      </w:tblGrid>
+      <w:tr>
+        <w:trPr>
+          <w:cnfStyle w:val="100000000000" w:firstRow="1" w:lastRow="0" w:firstColumn="0" w:lastColumn="0" w:oddVBand="0" w:evenVBand="0" w:oddHBand="0" w:evenHBand="0" w:firstRowFirstColumn="0" w:firstRowLastColumn="0" w:lastRowFirstColumn="0" w:lastRowLastColumn="0"/>
+        </w:trPr>
+        <w:tc>
+          <w:tcPr>
+            <w:cnfStyle w:val="001000000000" w:firstRow="0" w:lastRow="0" w:firstColumn="1" w:lastColumn="0" w:oddVBand="0" w:evenVBand="0" w:oddHBand="0" w:evenHBand="0" w:firstRowFirstColumn="0" w:firstRowLastColumn="0" w:lastRowFirstColumn="0" w:lastRowLastColumn="0"/>
+            <w:tcW w:w="885" w:type="dxa"/>
+          </w:tcPr>
+          <w:p>
+            <w:r>
+              <w:t>Task ID</w:t>
+            </w:r>
+          </w:p>
+        </w:tc>
+        <w:tc>
+          <w:tcPr>
+            <w:tcW w:w="6315" w:type="dxa"/>
+          </w:tcPr>
+          <w:p>
+            <w:pPr>
+              <w:cnfStyle w:val="100000000000" w:firstRow="1" w:lastRow="0" w:firstColumn="0" w:lastColumn="0" w:oddVBand="0" w:evenVBand="0" w:oddHBand="0" w:evenHBand="0" w:firstRowFirstColumn="0" w:firstRowLastColumn="0" w:lastRowFirstColumn="0" w:lastRowLastColumn="0"/>
+            </w:pPr>
+            <w:r>
+              <w:t>Task Description</w:t>
+            </w:r>
+          </w:p>
+        </w:tc>
+        <w:tc>
+          <w:tcPr>
+            <w:tcW w:w="1095" w:type="dxa"/>
+          </w:tcPr>
+          <w:p>
+            <w:pPr>
+              <w:cnfStyle w:val="100000000000" w:firstRow="1" w:lastRow="0" w:firstColumn="0" w:lastColumn="0" w:oddVBand="0" w:evenVBand="0" w:oddHBand="0" w:evenHBand="0" w:firstRowFirstColumn="0" w:firstRowLastColumn="0" w:lastRowFirstColumn="0" w:lastRowLastColumn="0"/>
+            </w:pPr>
+            <w:r>
+              <w:t>Estimate</w:t>
+            </w:r>
+          </w:p>
+        </w:tc>
+        <w:tc>
+          <w:tcPr>
+            <w:tcW w:w="810" w:type="dxa"/>
+          </w:tcPr>
+          <w:p>
+            <w:pPr>
+              <w:cnfStyle w:val="100000000000" w:firstRow="1" w:lastRow="0" w:firstColumn="0" w:lastColumn="0" w:oddVBand="0" w:evenVBand="0" w:oddHBand="0" w:evenHBand="0" w:firstRowFirstColumn="0" w:firstRowLastColumn="0" w:lastRowFirstColumn="0" w:lastRowLastColumn="0"/>
+            </w:pPr>
+            <w:r>
+              <w:t>Taken</w:t>
+            </w:r>
+          </w:p>
+        </w:tc>
+      </w:tr>
+      <w:tr>
+        <w:trPr>
+          <w:cnfStyle w:val="000000100000" w:firstRow="0" w:lastRow="0" w:firstColumn="0" w:lastColumn="0" w:oddVBand="0" w:evenVBand="0" w:oddHBand="1" w:evenHBand="0" w:firstRowFirstColumn="0" w:firstRowLastColumn="0" w:lastRowFirstColumn="0" w:lastRowLastColumn="0"/>
+          <w:trHeight w:val="478"/>
+        </w:trPr>
+        <w:tc>
+          <w:tcPr>
+            <w:cnfStyle w:val="001000000000" w:firstRow="0" w:lastRow="0" w:firstColumn="1" w:lastColumn="0" w:oddVBand="0" w:evenVBand="0" w:oddHBand="0" w:evenHBand="0" w:firstRowFirstColumn="0" w:firstRowLastColumn="0" w:lastRowFirstColumn="0" w:lastRowLastColumn="0"/>
+            <w:tcW w:w="885" w:type="dxa"/>
+          </w:tcPr>
+          <w:p>
+            <w:r>
+              <w:t>T06</w:t>
+            </w:r>
+          </w:p>
+        </w:tc>
+        <w:tc>
+          <w:tcPr>
+            <w:tcW w:w="6315" w:type="dxa"/>
+          </w:tcPr>
+          <w:p>
+            <w:pPr>
+              <w:cnfStyle w:val="000000100000" w:firstRow="0" w:lastRow="0" w:firstColumn="0" w:lastColumn="0" w:oddVBand="0" w:evenVBand="0" w:oddHBand="1" w:evenHBand="0" w:firstRowFirstColumn="0" w:firstRowLastColumn="0" w:lastRowFirstColumn="0" w:lastRowLastColumn="0"/>
+            </w:pPr>
+            <w:r>
+              <w:t>Upon deletion, users who were enrolled (students and servers) get email notifications of the cancellation.</w:t>
+            </w:r>
+          </w:p>
+        </w:tc>
+        <w:tc>
+          <w:tcPr>
+            <w:tcW w:w="1095" w:type="dxa"/>
+          </w:tcPr>
+          <w:p>
+            <w:pPr>
+              <w:cnfStyle w:val="000000100000" w:firstRow="0" w:lastRow="0" w:firstColumn="0" w:lastColumn="0" w:oddVBand="0" w:evenVBand="0" w:oddHBand="1" w:evenHBand="0" w:firstRowFirstColumn="0" w:firstRowLastColumn="0" w:lastRowFirstColumn="0" w:lastRowLastColumn="0"/>
+            </w:pPr>
+            <w:r>
+              <w:t>5</w:t>
+            </w:r>
+          </w:p>
+        </w:tc>
+        <w:tc>
+          <w:tcPr>
+            <w:tcW w:w="810" w:type="dxa"/>
+          </w:tcPr>
+          <w:p>
+            <w:pPr>
+              <w:cnfStyle w:val="000000100000" w:firstRow="0" w:lastRow="0" w:firstColumn="0" w:lastColumn="0" w:oddVBand="0" w:evenVBand="0" w:oddHBand="1" w:evenHBand="0" w:firstRowFirstColumn="0" w:firstRowLastColumn="0" w:lastRowFirstColumn="0" w:lastRowLastColumn="0"/>
+            </w:pPr>
+          </w:p>
+        </w:tc>
+      </w:tr>
+      <w:tr>
+        <w:tc>
+          <w:tcPr>
+            <w:cnfStyle w:val="001000000000" w:firstRow="0" w:lastRow="0" w:firstColumn="1" w:lastColumn="0" w:oddVBand="0" w:evenVBand="0" w:oddHBand="0" w:evenHBand="0" w:firstRowFirstColumn="0" w:firstRowLastColumn="0" w:lastRowFirstColumn="0" w:lastRowLastColumn="0"/>
+            <w:tcW w:w="885" w:type="dxa"/>
+          </w:tcPr>
+          <w:p>
+            <w:r>
+              <w:t>T07</w:t>
+            </w:r>
+          </w:p>
+        </w:tc>
+        <w:tc>
+          <w:tcPr>
+            <w:tcW w:w="6315" w:type="dxa"/>
+          </w:tcPr>
+          <w:p>
+            <w:pPr>
+              <w:cnfStyle w:val="000000000000" w:firstRow="0" w:lastRow="0" w:firstColumn="0" w:lastColumn="0" w:oddVBand="0" w:evenVBand="0" w:oddHBand="0" w:evenHBand="0" w:firstRowFirstColumn="0" w:firstRowLastColumn="0" w:lastRowFirstColumn="0" w:lastRowLastColumn="0"/>
+            </w:pPr>
+            <w:r>
+              <w:t>Verify that story that is complete (Acceptance criteria)</w:t>
+            </w:r>
+          </w:p>
+        </w:tc>
+        <w:tc>
+          <w:tcPr>
+            <w:tcW w:w="1095" w:type="dxa"/>
+          </w:tcPr>
+          <w:p>
+            <w:pPr>
+              <w:cnfStyle w:val="000000000000" w:firstRow="0" w:lastRow="0" w:firstColumn="0" w:lastColumn="0" w:oddVBand="0" w:evenVBand="0" w:oddHBand="0" w:evenHBand="0" w:firstRowFirstColumn="0" w:firstRowLastColumn="0" w:lastRowFirstColumn="0" w:lastRowLastColumn="0"/>
+            </w:pPr>
+            <w:r>
+              <w:t>1</w:t>
+            </w:r>
+          </w:p>
+        </w:tc>
+        <w:tc>
+          <w:tcPr>
+            <w:tcW w:w="810" w:type="dxa"/>
+          </w:tcPr>
+          <w:p>
+            <w:pPr>
+              <w:cnfStyle w:val="000000000000" w:firstRow="0" w:lastRow="0" w:firstColumn="0" w:lastColumn="0" w:oddVBand="0" w:evenVBand="0" w:oddHBand="0" w:evenHBand="0" w:firstRowFirstColumn="0" w:firstRowLastColumn="0" w:lastRowFirstColumn="0" w:lastRowLastColumn="0"/>
+            </w:pPr>
+          </w:p>
+        </w:tc>
+      </w:tr>
+      <w:tr>
+        <w:trPr>
+          <w:cnfStyle w:val="000000100000" w:firstRow="0" w:lastRow="0" w:firstColumn="0" w:lastColumn="0" w:oddVBand="0" w:evenVBand="0" w:oddHBand="1" w:evenHBand="0" w:firstRowFirstColumn="0" w:firstRowLastColumn="0" w:lastRowFirstColumn="0" w:lastRowLastColumn="0"/>
+        </w:trPr>
+        <w:tc>
+          <w:tcPr>
+            <w:cnfStyle w:val="001000000000" w:firstRow="0" w:lastRow="0" w:firstColumn="1" w:lastColumn="0" w:oddVBand="0" w:evenVBand="0" w:oddHBand="0" w:evenHBand="0" w:firstRowFirstColumn="0" w:firstRowLastColumn="0" w:lastRowFirstColumn="0" w:lastRowLastColumn="0"/>
+            <w:tcW w:w="885" w:type="dxa"/>
+          </w:tcPr>
+          <w:p/>
+        </w:tc>
+        <w:tc>
+          <w:tcPr>
+            <w:tcW w:w="6315" w:type="dxa"/>
+          </w:tcPr>
+          <w:p>
+            <w:pPr>
+              <w:tabs>
+                <w:tab w:val="right" w:pos="6219"/>
+              </w:tabs>
+              <w:cnfStyle w:val="000000100000" w:firstRow="0" w:lastRow="0" w:firstColumn="0" w:lastColumn="0" w:oddVBand="0" w:evenVBand="0" w:oddHBand="1" w:evenHBand="0" w:firstRowFirstColumn="0" w:firstRowLastColumn="0" w:lastRowFirstColumn="0" w:lastRowLastColumn="0"/>
+            </w:pPr>
+            <w:r>
+              <w:t>Story Points: 2</w:t>
+            </w:r>
+            <w:r>
+              <w:tab/>
+              <w:t>Total Hours:</w:t>
+            </w:r>
+          </w:p>
+        </w:tc>
+        <w:tc>
+          <w:tcPr>
+            <w:tcW w:w="1095" w:type="dxa"/>
+          </w:tcPr>
+          <w:p>
+            <w:pPr>
+              <w:cnfStyle w:val="000000100000" w:firstRow="0" w:lastRow="0" w:firstColumn="0" w:lastColumn="0" w:oddVBand="0" w:evenVBand="0" w:oddHBand="1" w:evenHBand="0" w:firstRowFirstColumn="0" w:firstRowLastColumn="0" w:lastRowFirstColumn="0" w:lastRowLastColumn="0"/>
+            </w:pPr>
+            <w:r>
+              <w:t>6</w:t>
+            </w:r>
+          </w:p>
+        </w:tc>
+        <w:tc>
+          <w:tcPr>
+            <w:tcW w:w="810" w:type="dxa"/>
+          </w:tcPr>
+          <w:p>
+            <w:pPr>
+              <w:cnfStyle w:val="000000100000" w:firstRow="0" w:lastRow="0" w:firstColumn="0" w:lastColumn="0" w:oddVBand="0" w:evenVBand="0" w:oddHBand="1" w:evenHBand="0" w:firstRowFirstColumn="0" w:firstRowLastColumn="0" w:lastRowFirstColumn="0" w:lastRowLastColumn="0"/>
+            </w:pPr>
+          </w:p>
+        </w:tc>
+      </w:tr>
+    </w:tbl>
+    <w:p>
+      <w:pPr>
+        <w:pStyle w:val="Heading2"/>
+        <w:spacing w:before="360"/>
+      </w:pPr>
+      <w:r>
+        <w:t>Story 34: Unit Te</w:t>
+      </w:r>
+      <w:r>
+        <w:t>sting – Part 2</w:t>
+      </w:r>
+      <w:r>
+        <w:t>.</w:t>
+      </w:r>
+      <w:r>
+        <w:tab/>
+      </w:r>
+    </w:p>
+    <w:tbl>
+      <w:tblPr>
+        <w:tblStyle w:val="ae"/>
+        <w:tblW w:w="9105" w:type="dxa"/>
+        <w:tblInd w:w="-115" w:type="dxa"/>
+        <w:tblBorders>
+          <w:top w:val="single" w:sz="8" w:space="0" w:color="8064A2"/>
+          <w:left w:val="single" w:sz="8" w:space="0" w:color="8064A2"/>
+          <w:bottom w:val="single" w:sz="8" w:space="0" w:color="8064A2"/>
+          <w:right w:val="single" w:sz="8" w:space="0" w:color="8064A2"/>
+        </w:tblBorders>
+        <w:tblLayout w:type="fixed"/>
+        <w:tblLook w:val="04A0" w:firstRow="1" w:lastRow="0" w:firstColumn="1" w:lastColumn="0" w:noHBand="0" w:noVBand="1"/>
+      </w:tblPr>
+      <w:tblGrid>
+        <w:gridCol w:w="885"/>
+        <w:gridCol w:w="6315"/>
+        <w:gridCol w:w="1095"/>
+        <w:gridCol w:w="810"/>
+      </w:tblGrid>
+      <w:tr>
+        <w:trPr>
+          <w:cnfStyle w:val="100000000000" w:firstRow="1" w:lastRow="0" w:firstColumn="0" w:lastColumn="0" w:oddVBand="0" w:evenVBand="0" w:oddHBand="0" w:evenHBand="0" w:firstRowFirstColumn="0" w:firstRowLastColumn="0" w:lastRowFirstColumn="0" w:lastRowLastColumn="0"/>
+        </w:trPr>
+        <w:tc>
+          <w:tcPr>
+            <w:cnfStyle w:val="001000000000" w:firstRow="0" w:lastRow="0" w:firstColumn="1" w:lastColumn="0" w:oddVBand="0" w:evenVBand="0" w:oddHBand="0" w:evenHBand="0" w:firstRowFirstColumn="0" w:firstRowLastColumn="0" w:lastRowFirstColumn="0" w:lastRowLastColumn="0"/>
+            <w:tcW w:w="885" w:type="dxa"/>
+          </w:tcPr>
+          <w:p>
+            <w:r>
+              <w:t>Task ID</w:t>
+            </w:r>
+          </w:p>
+        </w:tc>
+        <w:tc>
+          <w:tcPr>
+            <w:tcW w:w="6315" w:type="dxa"/>
+          </w:tcPr>
+          <w:p>
+            <w:pPr>
+              <w:cnfStyle w:val="100000000000" w:firstRow="1" w:lastRow="0" w:firstColumn="0" w:lastColumn="0" w:oddVBand="0" w:evenVBand="0" w:oddHBand="0" w:evenHBand="0" w:firstRowFirstColumn="0" w:firstRowLastColumn="0" w:lastRowFirstColumn="0" w:lastRowLastColumn="0"/>
+            </w:pPr>
+            <w:r>
+              <w:t>Task Description</w:t>
+            </w:r>
+          </w:p>
+        </w:tc>
+        <w:tc>
+          <w:tcPr>
+            <w:tcW w:w="1095" w:type="dxa"/>
+          </w:tcPr>
+          <w:p>
+            <w:pPr>
+              <w:cnfStyle w:val="100000000000" w:firstRow="1" w:lastRow="0" w:firstColumn="0" w:lastColumn="0" w:oddVBand="0" w:evenVBand="0" w:oddHBand="0" w:evenHBand="0" w:firstRowFirstColumn="0" w:firstRowLastColumn="0" w:lastRowFirstColumn="0" w:lastRowLastColumn="0"/>
+            </w:pPr>
+            <w:r>
+              <w:t>Estimate</w:t>
+            </w:r>
+          </w:p>
+        </w:tc>
+        <w:tc>
+          <w:tcPr>
+            <w:tcW w:w="810" w:type="dxa"/>
+          </w:tcPr>
+          <w:p>
+            <w:pPr>
+              <w:cnfStyle w:val="100000000000" w:firstRow="1" w:lastRow="0" w:firstColumn="0" w:lastColumn="0" w:oddVBand="0" w:evenVBand="0" w:oddHBand="0" w:evenHBand="0" w:firstRowFirstColumn="0" w:firstRowLastColumn="0" w:lastRowFirstColumn="0" w:lastRowLastColumn="0"/>
+            </w:pPr>
+            <w:r>
+              <w:t>Taken</w:t>
+            </w:r>
+          </w:p>
+        </w:tc>
+      </w:tr>
+      <w:tr>
+        <w:trPr>
+          <w:cnfStyle w:val="000000100000" w:firstRow="0" w:lastRow="0" w:firstColumn="0" w:lastColumn="0" w:oddVBand="0" w:evenVBand="0" w:oddHBand="1" w:evenHBand="0" w:firstRowFirstColumn="0" w:firstRowLastColumn="0" w:lastRowFirstColumn="0" w:lastRowLastColumn="0"/>
+        </w:trPr>
+        <w:tc>
+          <w:tcPr>
+            <w:cnfStyle w:val="001000000000" w:firstRow="0" w:lastRow="0" w:firstColumn="1" w:lastColumn="0" w:oddVBand="0" w:evenVBand="0" w:oddHBand="0" w:evenHBand="0" w:firstRowFirstColumn="0" w:firstRowLastColumn="0" w:lastRowFirstColumn="0" w:lastRowLastColumn="0"/>
+            <w:tcW w:w="885" w:type="dxa"/>
+          </w:tcPr>
+          <w:p>
+            <w:r>
+              <w:t>T08</w:t>
+            </w:r>
+          </w:p>
+        </w:tc>
+        <w:tc>
+          <w:tcPr>
+            <w:tcW w:w="6315" w:type="dxa"/>
+          </w:tcPr>
+          <w:p>
+            <w:pPr>
+              <w:cnfStyle w:val="000000100000" w:firstRow="0" w:lastRow="0" w:firstColumn="0" w:lastColumn="0" w:oddVBand="0" w:evenVBand="0" w:oddHBand="1" w:evenHBand="0" w:firstRowFirstColumn="0" w:firstRowLastColumn="0" w:lastRowFirstColumn="0" w:lastRowLastColumn="0"/>
+            </w:pPr>
+            <w:r>
+              <w:t>Unit testing is carried out on all necessary functions currently implemented. Unit tests all pass and test boundary cases.</w:t>
+            </w:r>
+          </w:p>
+        </w:tc>
+        <w:tc>
+          <w:tcPr>
+            <w:tcW w:w="1095" w:type="dxa"/>
+          </w:tcPr>
+          <w:p>
+            <w:pPr>
+              <w:cnfStyle w:val="000000100000" w:firstRow="0" w:lastRow="0" w:firstColumn="0" w:lastColumn="0" w:oddVBand="0" w:evenVBand="0" w:oddHBand="1" w:evenHBand="0" w:firstRowFirstColumn="0" w:firstRowLastColumn="0" w:lastRowFirstColumn="0" w:lastRowLastColumn="0"/>
+            </w:pPr>
+            <w:r>
+              <w:t>10</w:t>
+            </w:r>
+          </w:p>
+        </w:tc>
+        <w:tc>
+          <w:tcPr>
+            <w:tcW w:w="810" w:type="dxa"/>
+          </w:tcPr>
+          <w:p>
+            <w:pPr>
+              <w:cnfStyle w:val="000000100000" w:firstRow="0" w:lastRow="0" w:firstColumn="0" w:lastColumn="0" w:oddVBand="0" w:evenVBand="0" w:oddHBand="1" w:evenHBand="0" w:firstRowFirstColumn="0" w:firstRowLastColumn="0" w:lastRowFirstColumn="0" w:lastRowLastColumn="0"/>
+            </w:pPr>
+          </w:p>
+        </w:tc>
+      </w:tr>
+      <w:tr>
+        <w:tc>
+          <w:tcPr>
+            <w:cnfStyle w:val="001000000000" w:firstRow="0" w:lastRow="0" w:firstColumn="1" w:lastColumn="0" w:oddVBand="0" w:evenVBand="0" w:oddHBand="0" w:evenHBand="0" w:firstRowFirstColumn="0" w:firstRowLastColumn="0" w:lastRowFirstColumn="0" w:lastRowLastColumn="0"/>
+            <w:tcW w:w="885" w:type="dxa"/>
+          </w:tcPr>
+          <w:p>
+            <w:r>
+              <w:t>T09</w:t>
+            </w:r>
+          </w:p>
+        </w:tc>
+        <w:tc>
+          <w:tcPr>
+            <w:tcW w:w="6315" w:type="dxa"/>
+          </w:tcPr>
+          <w:p>
+            <w:pPr>
+              <w:cnfStyle w:val="000000000000" w:firstRow="0" w:lastRow="0" w:firstColumn="0" w:lastColumn="0" w:oddVBand="0" w:evenVBand="0" w:oddHBand="0" w:evenHBand="0" w:firstRowFirstColumn="0" w:firstRowLastColumn="0" w:lastRowFirstColumn="0" w:lastRowLastColumn="0"/>
+            </w:pPr>
+            <w:r>
+              <w:t>Verify that story that is complete (Acceptance criteria)</w:t>
+            </w:r>
+          </w:p>
+        </w:tc>
+        <w:tc>
+          <w:tcPr>
+            <w:tcW w:w="1095" w:type="dxa"/>
+          </w:tcPr>
+          <w:p>
+            <w:pPr>
+              <w:cnfStyle w:val="000000000000" w:firstRow="0" w:lastRow="0" w:firstColumn="0" w:lastColumn="0" w:oddVBand="0" w:evenVBand="0" w:oddHBand="0" w:evenHBand="0" w:firstRowFirstColumn="0" w:firstRowLastColumn="0" w:lastRowFirstColumn="0" w:lastRowLastColumn="0"/>
+            </w:pPr>
+            <w:r>
+              <w:t>1</w:t>
+            </w:r>
+          </w:p>
+        </w:tc>
+        <w:tc>
+          <w:tcPr>
+            <w:tcW w:w="810" w:type="dxa"/>
+          </w:tcPr>
+          <w:p>
+            <w:pPr>
+              <w:cnfStyle w:val="000000000000" w:firstRow="0" w:lastRow="0" w:firstColumn="0" w:lastColumn="0" w:oddVBand="0" w:evenVBand="0" w:oddHBand="0" w:evenHBand="0" w:firstRowFirstColumn="0" w:firstRowLastColumn="0" w:lastRowFirstColumn="0" w:lastRowLastColumn="0"/>
+            </w:pPr>
+          </w:p>
+        </w:tc>
+      </w:tr>
+      <w:tr>
+        <w:trPr>
+          <w:cnfStyle w:val="000000100000" w:firstRow="0" w:lastRow="0" w:firstColumn="0" w:lastColumn="0" w:oddVBand="0" w:evenVBand="0" w:oddHBand="1" w:evenHBand="0" w:firstRowFirstColumn="0" w:firstRowLastColumn="0" w:lastRowFirstColumn="0" w:lastRowLastColumn="0"/>
+        </w:trPr>
+        <w:tc>
+          <w:tcPr>
+            <w:cnfStyle w:val="001000000000" w:firstRow="0" w:lastRow="0" w:firstColumn="1" w:lastColumn="0" w:oddVBand="0" w:evenVBand="0" w:oddHBand="0" w:evenHBand="0" w:firstRowFirstColumn="0" w:firstRowLastColumn="0" w:lastRowFirstColumn="0" w:lastRowLastColumn="0"/>
+            <w:tcW w:w="885" w:type="dxa"/>
+          </w:tcPr>
+          <w:p/>
+        </w:tc>
+        <w:tc>
+          <w:tcPr>
+            <w:tcW w:w="6315" w:type="dxa"/>
+          </w:tcPr>
+          <w:p>
+            <w:pPr>
+              <w:tabs>
+                <w:tab w:val="right" w:pos="6219"/>
+              </w:tabs>
+              <w:cnfStyle w:val="000000100000" w:firstRow="0" w:lastRow="0" w:firstColumn="0" w:lastColumn="0" w:oddVBand="0" w:evenVBand="0" w:oddHBand="1" w:evenHBand="0" w:firstRowFirstColumn="0" w:firstRowLastColumn="0" w:lastRowFirstColumn="0" w:lastRowLastColumn="0"/>
+            </w:pPr>
+            <w:r>
+              <w:t>Story Points: 3</w:t>
+            </w:r>
+            <w:r>
+              <w:tab/>
+              <w:t>Total Hours:</w:t>
+            </w:r>
+          </w:p>
+        </w:tc>
+        <w:tc>
+          <w:tcPr>
+            <w:tcW w:w="1095" w:type="dxa"/>
+          </w:tcPr>
+          <w:p>
+            <w:pPr>
+              <w:cnfStyle w:val="000000100000" w:firstRow="0" w:lastRow="0" w:firstColumn="0" w:lastColumn="0" w:oddVBand="0" w:evenVBand="0" w:oddHBand="1" w:evenHBand="0" w:firstRowFirstColumn="0" w:firstRowLastColumn="0" w:lastRowFirstColumn="0" w:lastRowLastColumn="0"/>
+            </w:pPr>
+            <w:r>
+              <w:t>11</w:t>
+            </w:r>
+          </w:p>
+        </w:tc>
+        <w:tc>
+          <w:tcPr>
+            <w:tcW w:w="810" w:type="dxa"/>
+          </w:tcPr>
+          <w:p>
+            <w:pPr>
+              <w:cnfStyle w:val="000000100000" w:firstRow="0" w:lastRow="0" w:firstColumn="0" w:lastColumn="0" w:oddVBand="0" w:evenVBand="0" w:oddHBand="1" w:evenHBand="0" w:firstRowFirstColumn="0" w:firstRowLastColumn="0" w:lastRowFirstColumn="0" w:lastRowLastColumn="0"/>
+            </w:pPr>
+          </w:p>
+        </w:tc>
+      </w:tr>
+    </w:tbl>
+    <w:p>
+      <w:pPr>
+        <w:pStyle w:val="Heading2"/>
+        <w:spacing w:before="360"/>
+      </w:pPr>
+      <w:r>
+        <w:lastRenderedPageBreak/>
+        <w:t>Story 45</w:t>
+      </w:r>
+      <w:r>
+        <w:t xml:space="preserve">: </w:t>
+      </w:r>
+      <w:r>
+        <w:t xml:space="preserve">Class Selection </w:t>
+      </w:r>
+      <w:proofErr w:type="gramStart"/>
+      <w:r>
+        <w:t>U</w:t>
+      </w:r>
+      <w:r>
+        <w:t>pon</w:t>
+      </w:r>
+      <w:proofErr w:type="gramEnd"/>
+      <w:r>
+        <w:t xml:space="preserve"> Enrolment</w:t>
+      </w:r>
+      <w:r>
+        <w:t>.</w:t>
+      </w:r>
+      <w:r>
+        <w:t xml:space="preserve"> </w:t>
+      </w:r>
+      <w:r>
+        <w:rPr>
+          <w:color w:val="FF0000"/>
+        </w:rPr>
+        <w:t>– (NEW)</w:t>
+      </w:r>
+      <w:r>
+        <w:tab/>
+      </w:r>
+    </w:p>
+    <w:tbl>
+      <w:tblPr>
+        <w:tblStyle w:val="ae"/>
+        <w:tblW w:w="9105" w:type="dxa"/>
+        <w:tblInd w:w="-115" w:type="dxa"/>
+        <w:tblBorders>
+          <w:top w:val="single" w:sz="8" w:space="0" w:color="8064A2"/>
+          <w:left w:val="single" w:sz="8" w:space="0" w:color="8064A2"/>
+          <w:bottom w:val="single" w:sz="8" w:space="0" w:color="8064A2"/>
+          <w:right w:val="single" w:sz="8" w:space="0" w:color="8064A2"/>
+        </w:tblBorders>
+        <w:tblLayout w:type="fixed"/>
+        <w:tblLook w:val="04A0" w:firstRow="1" w:lastRow="0" w:firstColumn="1" w:lastColumn="0" w:noHBand="0" w:noVBand="1"/>
+      </w:tblPr>
+      <w:tblGrid>
+        <w:gridCol w:w="885"/>
+        <w:gridCol w:w="6315"/>
+        <w:gridCol w:w="1095"/>
+        <w:gridCol w:w="810"/>
+      </w:tblGrid>
+      <w:tr>
+        <w:trPr>
+          <w:cnfStyle w:val="100000000000" w:firstRow="1" w:lastRow="0" w:firstColumn="0" w:lastColumn="0" w:oddVBand="0" w:evenVBand="0" w:oddHBand="0" w:evenHBand="0" w:firstRowFirstColumn="0" w:firstRowLastColumn="0" w:lastRowFirstColumn="0" w:lastRowLastColumn="0"/>
+        </w:trPr>
+        <w:tc>
+          <w:tcPr>
+            <w:cnfStyle w:val="001000000000" w:firstRow="0" w:lastRow="0" w:firstColumn="1" w:lastColumn="0" w:oddVBand="0" w:evenVBand="0" w:oddHBand="0" w:evenHBand="0" w:firstRowFirstColumn="0" w:firstRowLastColumn="0" w:lastRowFirstColumn="0" w:lastRowLastColumn="0"/>
+            <w:tcW w:w="885" w:type="dxa"/>
+          </w:tcPr>
+          <w:p>
+            <w:r>
+              <w:t>Task ID</w:t>
+            </w:r>
+          </w:p>
+        </w:tc>
+        <w:tc>
+          <w:tcPr>
+            <w:tcW w:w="6315" w:type="dxa"/>
+          </w:tcPr>
+          <w:p>
+            <w:pPr>
+              <w:cnfStyle w:val="100000000000" w:firstRow="1" w:lastRow="0" w:firstColumn="0" w:lastColumn="0" w:oddVBand="0" w:evenVBand="0" w:oddHBand="0" w:evenHBand="0" w:firstRowFirstColumn="0" w:firstRowLastColumn="0" w:lastRowFirstColumn="0" w:lastRowLastColumn="0"/>
+            </w:pPr>
+            <w:r>
+              <w:t>Task Description</w:t>
+            </w:r>
+          </w:p>
+        </w:tc>
+        <w:tc>
+          <w:tcPr>
+            <w:tcW w:w="1095" w:type="dxa"/>
+          </w:tcPr>
+          <w:p>
+            <w:pPr>
+              <w:cnfStyle w:val="100000000000" w:firstRow="1" w:lastRow="0" w:firstColumn="0" w:lastColumn="0" w:oddVBand="0" w:evenVBand="0" w:oddHBand="0" w:evenHBand="0" w:firstRowFirstColumn="0" w:firstRowLastColumn="0" w:lastRowFirstColumn="0" w:lastRowLastColumn="0"/>
+            </w:pPr>
+            <w:r>
+              <w:t>Estimate</w:t>
+            </w:r>
+          </w:p>
+        </w:tc>
+        <w:tc>
+          <w:tcPr>
+            <w:tcW w:w="810" w:type="dxa"/>
+          </w:tcPr>
+          <w:p>
+            <w:pPr>
+              <w:cnfStyle w:val="100000000000" w:firstRow="1" w:lastRow="0" w:firstColumn="0" w:lastColumn="0" w:oddVBand="0" w:evenVBand="0" w:oddHBand="0" w:evenHBand="0" w:firstRowFirstColumn="0" w:firstRowLastColumn="0" w:lastRowFirstColumn="0" w:lastRowLastColumn="0"/>
+            </w:pPr>
+            <w:r>
+              <w:t>Taken</w:t>
+            </w:r>
+          </w:p>
+        </w:tc>
+      </w:tr>
+      <w:tr>
+        <w:trPr>
+          <w:cnfStyle w:val="000000100000" w:firstRow="0" w:lastRow="0" w:firstColumn="0" w:lastColumn="0" w:oddVBand="0" w:evenVBand="0" w:oddHBand="1" w:evenHBand="0" w:firstRowFirstColumn="0" w:firstRowLastColumn="0" w:lastRowFirstColumn="0" w:lastRowLastColumn="0"/>
+        </w:trPr>
+        <w:tc>
+          <w:tcPr>
+            <w:cnfStyle w:val="001000000000" w:firstRow="0" w:lastRow="0" w:firstColumn="1" w:lastColumn="0" w:oddVBand="0" w:evenVBand="0" w:oddHBand="0" w:evenHBand="0" w:firstRowFirstColumn="0" w:firstRowLastColumn="0" w:lastRowFirstColumn="0" w:lastRowLastColumn="0"/>
+            <w:tcW w:w="885" w:type="dxa"/>
+          </w:tcPr>
+          <w:p>
+            <w:r>
+              <w:t>T10</w:t>
+            </w:r>
+          </w:p>
+        </w:tc>
+        <w:tc>
+          <w:tcPr>
+            <w:tcW w:w="6315" w:type="dxa"/>
+          </w:tcPr>
+          <w:p>
+            <w:pPr>
+              <w:cnfStyle w:val="000000100000" w:firstRow="0" w:lastRow="0" w:firstColumn="0" w:lastColumn="0" w:oddVBand="0" w:evenVBand="0" w:oddHBand="1" w:evenHBand="0" w:firstRowFirstColumn="0" w:firstRowLastColumn="0" w:lastRowFirstColumn="0" w:lastRowLastColumn="0"/>
+            </w:pPr>
+            <w:r>
+              <w:rPr>
+                <w:rFonts w:ascii="Segoe UI" w:hAnsi="Segoe UI" w:cs="Segoe UI"/>
+                <w:color w:val="333333"/>
+                <w:sz w:val="21"/>
+                <w:szCs w:val="21"/>
+                <w:shd w:val="clear" w:color="auto" w:fill="FFFFFF"/>
+              </w:rPr>
+              <w:t>"</w:t>
+            </w:r>
+            <w:proofErr w:type="spellStart"/>
+            <w:r>
+              <w:rPr>
+                <w:rFonts w:ascii="Segoe UI" w:hAnsi="Segoe UI" w:cs="Segoe UI"/>
+                <w:color w:val="333333"/>
+                <w:sz w:val="21"/>
+                <w:szCs w:val="21"/>
+                <w:shd w:val="clear" w:color="auto" w:fill="FFFFFF"/>
+              </w:rPr>
+              <w:t>c</w:t>
+            </w:r>
+            <w:r>
+              <w:rPr>
+                <w:rFonts w:ascii="Segoe UI" w:hAnsi="Segoe UI" w:cs="Segoe UI"/>
+                <w:color w:val="333333"/>
+                <w:sz w:val="21"/>
+                <w:szCs w:val="21"/>
+                <w:shd w:val="clear" w:color="auto" w:fill="FFFFFF"/>
+              </w:rPr>
+              <w:t>lass_</w:t>
+            </w:r>
+            <w:r>
+              <w:rPr>
+                <w:rFonts w:ascii="Segoe UI" w:hAnsi="Segoe UI" w:cs="Segoe UI"/>
+                <w:color w:val="333333"/>
+                <w:sz w:val="21"/>
+                <w:szCs w:val="21"/>
+                <w:shd w:val="clear" w:color="auto" w:fill="FFFFFF"/>
+              </w:rPr>
+              <w:t>one</w:t>
+            </w:r>
+            <w:proofErr w:type="spellEnd"/>
+            <w:r>
+              <w:rPr>
+                <w:rFonts w:ascii="Segoe UI" w:hAnsi="Segoe UI" w:cs="Segoe UI"/>
+                <w:color w:val="333333"/>
+                <w:sz w:val="21"/>
+                <w:szCs w:val="21"/>
+                <w:shd w:val="clear" w:color="auto" w:fill="FFFFFF"/>
+              </w:rPr>
+              <w:t>", "</w:t>
+            </w:r>
+            <w:proofErr w:type="spellStart"/>
+            <w:r>
+              <w:rPr>
+                <w:rFonts w:ascii="Segoe UI" w:hAnsi="Segoe UI" w:cs="Segoe UI"/>
+                <w:color w:val="333333"/>
+                <w:sz w:val="21"/>
+                <w:szCs w:val="21"/>
+                <w:shd w:val="clear" w:color="auto" w:fill="FFFFFF"/>
+              </w:rPr>
+              <w:t>c</w:t>
+            </w:r>
+            <w:r>
+              <w:rPr>
+                <w:rFonts w:ascii="Segoe UI" w:hAnsi="Segoe UI" w:cs="Segoe UI"/>
+                <w:color w:val="333333"/>
+                <w:sz w:val="21"/>
+                <w:szCs w:val="21"/>
+                <w:shd w:val="clear" w:color="auto" w:fill="FFFFFF"/>
+              </w:rPr>
+              <w:t>lass_tw</w:t>
+            </w:r>
+            <w:r>
+              <w:rPr>
+                <w:rFonts w:ascii="Segoe UI" w:hAnsi="Segoe UI" w:cs="Segoe UI"/>
+                <w:color w:val="333333"/>
+                <w:sz w:val="21"/>
+                <w:szCs w:val="21"/>
+                <w:shd w:val="clear" w:color="auto" w:fill="FFFFFF"/>
+              </w:rPr>
+              <w:t>o</w:t>
+            </w:r>
+            <w:proofErr w:type="spellEnd"/>
+            <w:r>
+              <w:rPr>
+                <w:rFonts w:ascii="Segoe UI" w:hAnsi="Segoe UI" w:cs="Segoe UI"/>
+                <w:color w:val="333333"/>
+                <w:sz w:val="21"/>
+                <w:szCs w:val="21"/>
+                <w:shd w:val="clear" w:color="auto" w:fill="FFFFFF"/>
+              </w:rPr>
+              <w:t xml:space="preserve">", </w:t>
+            </w:r>
+            <w:r>
+              <w:rPr>
+                <w:rFonts w:ascii="Segoe UI" w:hAnsi="Segoe UI" w:cs="Segoe UI"/>
+                <w:color w:val="333333"/>
+                <w:sz w:val="21"/>
+                <w:szCs w:val="21"/>
+                <w:shd w:val="clear" w:color="auto" w:fill="FFFFFF"/>
+              </w:rPr>
+              <w:t>and “</w:t>
+            </w:r>
+            <w:proofErr w:type="spellStart"/>
+            <w:r>
+              <w:rPr>
+                <w:rFonts w:ascii="Segoe UI" w:hAnsi="Segoe UI" w:cs="Segoe UI"/>
+                <w:color w:val="333333"/>
+                <w:sz w:val="21"/>
+                <w:szCs w:val="21"/>
+                <w:shd w:val="clear" w:color="auto" w:fill="FFFFFF"/>
+              </w:rPr>
+              <w:t>class_three</w:t>
+            </w:r>
+            <w:proofErr w:type="spellEnd"/>
+            <w:r>
+              <w:rPr>
+                <w:rFonts w:ascii="Segoe UI" w:hAnsi="Segoe UI" w:cs="Segoe UI"/>
+                <w:color w:val="333333"/>
+                <w:sz w:val="21"/>
+                <w:szCs w:val="21"/>
+                <w:shd w:val="clear" w:color="auto" w:fill="FFFFFF"/>
+              </w:rPr>
+              <w:t>"</w:t>
+            </w:r>
+            <w:r>
+              <w:rPr>
+                <w:rFonts w:ascii="Segoe UI" w:hAnsi="Segoe UI" w:cs="Segoe UI"/>
+                <w:color w:val="333333"/>
+                <w:sz w:val="21"/>
+                <w:szCs w:val="21"/>
+                <w:shd w:val="clear" w:color="auto" w:fill="FFFFFF"/>
+              </w:rPr>
+              <w:t xml:space="preserve"> are new fields to be added to the enrolments DB</w:t>
+            </w:r>
+            <w:r>
+              <w:rPr>
+                <w:rFonts w:ascii="Segoe UI" w:hAnsi="Segoe UI" w:cs="Segoe UI"/>
+                <w:color w:val="333333"/>
+                <w:sz w:val="21"/>
+                <w:szCs w:val="21"/>
+                <w:shd w:val="clear" w:color="auto" w:fill="FFFFFF"/>
+              </w:rPr>
+              <w:t>.</w:t>
+            </w:r>
+          </w:p>
+        </w:tc>
+        <w:tc>
+          <w:tcPr>
+            <w:tcW w:w="1095" w:type="dxa"/>
+          </w:tcPr>
+          <w:p>
+            <w:pPr>
+              <w:cnfStyle w:val="000000100000" w:firstRow="0" w:lastRow="0" w:firstColumn="0" w:lastColumn="0" w:oddVBand="0" w:evenVBand="0" w:oddHBand="1" w:evenHBand="0" w:firstRowFirstColumn="0" w:firstRowLastColumn="0" w:lastRowFirstColumn="0" w:lastRowLastColumn="0"/>
+            </w:pPr>
+            <w:r>
+              <w:t>1</w:t>
+            </w:r>
+          </w:p>
+        </w:tc>
+        <w:tc>
+          <w:tcPr>
+            <w:tcW w:w="810" w:type="dxa"/>
+          </w:tcPr>
+          <w:p>
+            <w:pPr>
+              <w:cnfStyle w:val="000000100000" w:firstRow="0" w:lastRow="0" w:firstColumn="0" w:lastColumn="0" w:oddVBand="0" w:evenVBand="0" w:oddHBand="1" w:evenHBand="0" w:firstRowFirstColumn="0" w:firstRowLastColumn="0" w:lastRowFirstColumn="0" w:lastRowLastColumn="0"/>
+            </w:pPr>
+          </w:p>
+        </w:tc>
+      </w:tr>
+      <w:tr>
+        <w:tc>
+          <w:tcPr>
+            <w:cnfStyle w:val="001000000000" w:firstRow="0" w:lastRow="0" w:firstColumn="1" w:lastColumn="0" w:oddVBand="0" w:evenVBand="0" w:oddHBand="0" w:evenHBand="0" w:firstRowFirstColumn="0" w:firstRowLastColumn="0" w:lastRowFirstColumn="0" w:lastRowLastColumn="0"/>
+            <w:tcW w:w="885" w:type="dxa"/>
+          </w:tcPr>
+          <w:p>
+            <w:r>
+              <w:t>T11</w:t>
+            </w:r>
+          </w:p>
+        </w:tc>
+        <w:tc>
+          <w:tcPr>
+            <w:tcW w:w="6315" w:type="dxa"/>
+          </w:tcPr>
+          <w:p>
+            <w:pPr>
+              <w:cnfStyle w:val="000000000000" w:firstRow="0" w:lastRow="0" w:firstColumn="0" w:lastColumn="0" w:oddVBand="0" w:evenVBand="0" w:oddHBand="0" w:evenHBand="0" w:firstRowFirstColumn="0" w:firstRowLastColumn="0" w:lastRowFirstColumn="0" w:lastRowLastColumn="0"/>
+            </w:pPr>
+            <w:r>
+              <w:rPr>
+                <w:rFonts w:ascii="Segoe UI" w:hAnsi="Segoe UI" w:cs="Segoe UI"/>
+                <w:color w:val="333333"/>
+                <w:sz w:val="21"/>
+                <w:szCs w:val="21"/>
+                <w:shd w:val="clear" w:color="auto" w:fill="FFFFFF"/>
+              </w:rPr>
+              <w:t xml:space="preserve">When adding an </w:t>
+            </w:r>
+            <w:r>
+              <w:rPr>
+                <w:rFonts w:ascii="Segoe UI" w:hAnsi="Segoe UI" w:cs="Segoe UI"/>
+                <w:color w:val="333333"/>
+                <w:sz w:val="21"/>
+                <w:szCs w:val="21"/>
+                <w:shd w:val="clear" w:color="auto" w:fill="FFFFFF"/>
+              </w:rPr>
+              <w:t>enrolment</w:t>
+            </w:r>
+            <w:r>
+              <w:rPr>
+                <w:rFonts w:ascii="Segoe UI" w:hAnsi="Segoe UI" w:cs="Segoe UI"/>
+                <w:color w:val="333333"/>
+                <w:sz w:val="21"/>
+                <w:szCs w:val="21"/>
+                <w:shd w:val="clear" w:color="auto" w:fill="FFFFFF"/>
+              </w:rPr>
+              <w:t>. If the user has selected "student" they get 3 drop-down boxes to select their classes from.</w:t>
+            </w:r>
+            <w:r>
+              <w:rPr>
+                <w:rFonts w:ascii="Segoe UI" w:hAnsi="Segoe UI" w:cs="Segoe UI"/>
+                <w:color w:val="333333"/>
+                <w:sz w:val="21"/>
+                <w:szCs w:val="21"/>
+                <w:shd w:val="clear" w:color="auto" w:fill="FFFFFF"/>
+              </w:rPr>
+              <w:t xml:space="preserve"> </w:t>
+            </w:r>
+          </w:p>
+        </w:tc>
+        <w:tc>
+          <w:tcPr>
+            <w:tcW w:w="1095" w:type="dxa"/>
+          </w:tcPr>
+          <w:p>
+            <w:pPr>
+              <w:cnfStyle w:val="000000000000" w:firstRow="0" w:lastRow="0" w:firstColumn="0" w:lastColumn="0" w:oddVBand="0" w:evenVBand="0" w:oddHBand="0" w:evenHBand="0" w:firstRowFirstColumn="0" w:firstRowLastColumn="0" w:lastRowFirstColumn="0" w:lastRowLastColumn="0"/>
+            </w:pPr>
+            <w:r>
+              <w:t>4</w:t>
+            </w:r>
+          </w:p>
+        </w:tc>
+        <w:tc>
+          <w:tcPr>
+            <w:tcW w:w="810" w:type="dxa"/>
+          </w:tcPr>
+          <w:p>
+            <w:pPr>
+              <w:cnfStyle w:val="000000000000" w:firstRow="0" w:lastRow="0" w:firstColumn="0" w:lastColumn="0" w:oddVBand="0" w:evenVBand="0" w:oddHBand="0" w:evenHBand="0" w:firstRowFirstColumn="0" w:firstRowLastColumn="0" w:lastRowFirstColumn="0" w:lastRowLastColumn="0"/>
+            </w:pPr>
+          </w:p>
+        </w:tc>
+      </w:tr>
+      <w:tr>
+        <w:trPr>
+          <w:cnfStyle w:val="000000100000" w:firstRow="0" w:lastRow="0" w:firstColumn="0" w:lastColumn="0" w:oddVBand="0" w:evenVBand="0" w:oddHBand="1" w:evenHBand="0" w:firstRowFirstColumn="0" w:firstRowLastColumn="0" w:lastRowFirstColumn="0" w:lastRowLastColumn="0"/>
+        </w:trPr>
+        <w:tc>
+          <w:tcPr>
+            <w:cnfStyle w:val="001000000000" w:firstRow="0" w:lastRow="0" w:firstColumn="1" w:lastColumn="0" w:oddVBand="0" w:evenVBand="0" w:oddHBand="0" w:evenHBand="0" w:firstRowFirstColumn="0" w:firstRowLastColumn="0" w:lastRowFirstColumn="0" w:lastRowLastColumn="0"/>
+            <w:tcW w:w="885" w:type="dxa"/>
+          </w:tcPr>
+          <w:p>
+            <w:r>
+              <w:t>T12</w:t>
+            </w:r>
+          </w:p>
+        </w:tc>
+        <w:tc>
+          <w:tcPr>
+            <w:tcW w:w="6315" w:type="dxa"/>
+          </w:tcPr>
+          <w:p>
+            <w:pPr>
+              <w:cnfStyle w:val="000000100000" w:firstRow="0" w:lastRow="0" w:firstColumn="0" w:lastColumn="0" w:oddVBand="0" w:evenVBand="0" w:oddHBand="1" w:evenHBand="0" w:firstRowFirstColumn="0" w:firstRowLastColumn="0" w:lastRowFirstColumn="0" w:lastRowLastColumn="0"/>
+            </w:pPr>
+            <w:r>
+              <w:rPr>
+                <w:rFonts w:ascii="Segoe UI" w:hAnsi="Segoe UI" w:cs="Segoe UI"/>
+                <w:color w:val="333333"/>
+                <w:sz w:val="21"/>
+                <w:szCs w:val="21"/>
+                <w:shd w:val="clear" w:color="auto" w:fill="FFFFFF"/>
+              </w:rPr>
+              <w:t xml:space="preserve">Classes should be displayed on each users </w:t>
+            </w:r>
+            <w:r>
+              <w:rPr>
+                <w:rFonts w:ascii="Segoe UI" w:hAnsi="Segoe UI" w:cs="Segoe UI"/>
+                <w:color w:val="333333"/>
+                <w:sz w:val="21"/>
+                <w:szCs w:val="21"/>
+                <w:shd w:val="clear" w:color="auto" w:fill="FFFFFF"/>
+              </w:rPr>
+              <w:t>‘User Page’</w:t>
+            </w:r>
+            <w:r>
+              <w:rPr>
+                <w:rFonts w:ascii="Segoe UI" w:hAnsi="Segoe UI" w:cs="Segoe UI"/>
+                <w:color w:val="333333"/>
+                <w:sz w:val="21"/>
+                <w:szCs w:val="21"/>
+                <w:shd w:val="clear" w:color="auto" w:fill="FFFFFF"/>
+              </w:rPr>
+              <w:t>.</w:t>
+            </w:r>
+          </w:p>
+        </w:tc>
+        <w:tc>
+          <w:tcPr>
+            <w:tcW w:w="1095" w:type="dxa"/>
+          </w:tcPr>
+          <w:p>
+            <w:pPr>
+              <w:cnfStyle w:val="000000100000" w:firstRow="0" w:lastRow="0" w:firstColumn="0" w:lastColumn="0" w:oddVBand="0" w:evenVBand="0" w:oddHBand="1" w:evenHBand="0" w:firstRowFirstColumn="0" w:firstRowLastColumn="0" w:lastRowFirstColumn="0" w:lastRowLastColumn="0"/>
+            </w:pPr>
+            <w:r>
+              <w:t>4</w:t>
+            </w:r>
+          </w:p>
+        </w:tc>
+        <w:tc>
+          <w:tcPr>
+            <w:tcW w:w="810" w:type="dxa"/>
+          </w:tcPr>
+          <w:p>
+            <w:pPr>
+              <w:cnfStyle w:val="000000100000" w:firstRow="0" w:lastRow="0" w:firstColumn="0" w:lastColumn="0" w:oddVBand="0" w:evenVBand="0" w:oddHBand="1" w:evenHBand="0" w:firstRowFirstColumn="0" w:firstRowLastColumn="0" w:lastRowFirstColumn="0" w:lastRowLastColumn="0"/>
+            </w:pPr>
+          </w:p>
+        </w:tc>
+      </w:tr>
+      <w:tr>
+        <w:tc>
+          <w:tcPr>
+            <w:cnfStyle w:val="001000000000" w:firstRow="0" w:lastRow="0" w:firstColumn="1" w:lastColumn="0" w:oddVBand="0" w:evenVBand="0" w:oddHBand="0" w:evenHBand="0" w:firstRowFirstColumn="0" w:firstRowLastColumn="0" w:lastRowFirstColumn="0" w:lastRowLastColumn="0"/>
+            <w:tcW w:w="885" w:type="dxa"/>
+          </w:tcPr>
+          <w:p>
+            <w:r>
+              <w:t>T13</w:t>
+            </w:r>
+          </w:p>
+        </w:tc>
+        <w:tc>
+          <w:tcPr>
+            <w:tcW w:w="6315" w:type="dxa"/>
+          </w:tcPr>
+          <w:p>
+            <w:pPr>
+              <w:cnfStyle w:val="000000000000" w:firstRow="0" w:lastRow="0" w:firstColumn="0" w:lastColumn="0" w:oddVBand="0" w:evenVBand="0" w:oddHBand="0" w:evenHBand="0" w:firstRowFirstColumn="0" w:firstRowLastColumn="0" w:lastRowFirstColumn="0" w:lastRowLastColumn="0"/>
+            </w:pPr>
+            <w:r>
+              <w:t>Verify that story that is complete (Acceptance criteria)</w:t>
+            </w:r>
+          </w:p>
+        </w:tc>
+        <w:tc>
+          <w:tcPr>
+            <w:tcW w:w="1095" w:type="dxa"/>
+          </w:tcPr>
+          <w:p>
+            <w:pPr>
+              <w:cnfStyle w:val="000000000000" w:firstRow="0" w:lastRow="0" w:firstColumn="0" w:lastColumn="0" w:oddVBand="0" w:evenVBand="0" w:oddHBand="0" w:evenHBand="0" w:firstRowFirstColumn="0" w:firstRowLastColumn="0" w:lastRowFirstColumn="0" w:lastRowLastColumn="0"/>
+            </w:pPr>
+            <w:r>
+              <w:t>1</w:t>
+            </w:r>
+          </w:p>
+        </w:tc>
+        <w:tc>
+          <w:tcPr>
+            <w:tcW w:w="810" w:type="dxa"/>
+          </w:tcPr>
+          <w:p>
+            <w:pPr>
+              <w:cnfStyle w:val="000000000000" w:firstRow="0" w:lastRow="0" w:firstColumn="0" w:lastColumn="0" w:oddVBand="0" w:evenVBand="0" w:oddHBand="0" w:evenHBand="0" w:firstRowFirstColumn="0" w:firstRowLastColumn="0" w:lastRowFirstColumn="0" w:lastRowLastColumn="0"/>
+            </w:pPr>
+          </w:p>
+        </w:tc>
+      </w:tr>
+      <w:tr>
+        <w:trPr>
+          <w:cnfStyle w:val="000000100000" w:firstRow="0" w:lastRow="0" w:firstColumn="0" w:lastColumn="0" w:oddVBand="0" w:evenVBand="0" w:oddHBand="1" w:evenHBand="0" w:firstRowFirstColumn="0" w:firstRowLastColumn="0" w:lastRowFirstColumn="0" w:lastRowLastColumn="0"/>
+        </w:trPr>
+        <w:tc>
+          <w:tcPr>
+            <w:cnfStyle w:val="001000000000" w:firstRow="0" w:lastRow="0" w:firstColumn="1" w:lastColumn="0" w:oddVBand="0" w:evenVBand="0" w:oddHBand="0" w:evenHBand="0" w:firstRowFirstColumn="0" w:firstRowLastColumn="0" w:lastRowFirstColumn="0" w:lastRowLastColumn="0"/>
+            <w:tcW w:w="885" w:type="dxa"/>
+          </w:tcPr>
+          <w:p/>
+        </w:tc>
+        <w:tc>
+          <w:tcPr>
+            <w:tcW w:w="6315" w:type="dxa"/>
+          </w:tcPr>
+          <w:p>
+            <w:pPr>
+              <w:tabs>
+                <w:tab w:val="right" w:pos="6219"/>
+              </w:tabs>
+              <w:cnfStyle w:val="000000100000" w:firstRow="0" w:lastRow="0" w:firstColumn="0" w:lastColumn="0" w:oddVBand="0" w:evenVBand="0" w:oddHBand="1" w:evenHBand="0" w:firstRowFirstColumn="0" w:firstRowLastColumn="0" w:lastRowFirstColumn="0" w:lastRowLastColumn="0"/>
+            </w:pPr>
+            <w:r>
+              <w:t>Story Points: 3</w:t>
+            </w:r>
+            <w:r>
+              <w:tab/>
+              <w:t>Total Hours:</w:t>
+            </w:r>
+          </w:p>
+        </w:tc>
+        <w:tc>
+          <w:tcPr>
+            <w:tcW w:w="1095" w:type="dxa"/>
+          </w:tcPr>
+          <w:p>
+            <w:pPr>
+              <w:cnfStyle w:val="000000100000" w:firstRow="0" w:lastRow="0" w:firstColumn="0" w:lastColumn="0" w:oddVBand="0" w:evenVBand="0" w:oddHBand="1" w:evenHBand="0" w:firstRowFirstColumn="0" w:firstRowLastColumn="0" w:lastRowFirstColumn="0" w:lastRowLastColumn="0"/>
+            </w:pPr>
+            <w:r>
+              <w:t>10</w:t>
+            </w:r>
+          </w:p>
+        </w:tc>
+        <w:tc>
+          <w:tcPr>
+            <w:tcW w:w="810" w:type="dxa"/>
+          </w:tcPr>
+          <w:p>
+            <w:pPr>
+              <w:cnfStyle w:val="000000100000" w:firstRow="0" w:lastRow="0" w:firstColumn="0" w:lastColumn="0" w:oddVBand="0" w:evenVBand="0" w:oddHBand="1" w:evenHBand="0" w:firstRowFirstColumn="0" w:firstRowLastColumn="0" w:lastRowFirstColumn="0" w:lastRowLastColumn="0"/>
+            </w:pPr>
+          </w:p>
+        </w:tc>
+      </w:tr>
+    </w:tbl>
+    <w:p>
+      <w:pPr>
+        <w:pStyle w:val="Heading2"/>
+        <w:spacing w:before="360"/>
+      </w:pPr>
+      <w:r>
+        <w:t>Story 46</w:t>
+      </w:r>
+      <w:r>
+        <w:t xml:space="preserve">: </w:t>
+      </w:r>
+      <w:r>
+        <w:t>User Page Functionality</w:t>
+      </w:r>
+      <w:r>
+        <w:t>.</w:t>
+      </w:r>
+      <w:r>
+        <w:t xml:space="preserve"> </w:t>
+      </w:r>
+      <w:r>
+        <w:rPr>
+          <w:color w:val="FF0000"/>
+        </w:rPr>
+        <w:t>– (NEW)</w:t>
+      </w:r>
+      <w:r>
+        <w:tab/>
+      </w:r>
+    </w:p>
+    <w:tbl>
+      <w:tblPr>
+        <w:tblStyle w:val="ae"/>
+        <w:tblW w:w="9105" w:type="dxa"/>
+        <w:tblInd w:w="-115" w:type="dxa"/>
+        <w:tblBorders>
+          <w:top w:val="single" w:sz="8" w:space="0" w:color="8064A2"/>
+          <w:left w:val="single" w:sz="8" w:space="0" w:color="8064A2"/>
+          <w:bottom w:val="single" w:sz="8" w:space="0" w:color="8064A2"/>
+          <w:right w:val="single" w:sz="8" w:space="0" w:color="8064A2"/>
+        </w:tblBorders>
+        <w:tblLayout w:type="fixed"/>
+        <w:tblLook w:val="04A0" w:firstRow="1" w:lastRow="0" w:firstColumn="1" w:lastColumn="0" w:noHBand="0" w:noVBand="1"/>
+      </w:tblPr>
+      <w:tblGrid>
+        <w:gridCol w:w="885"/>
+        <w:gridCol w:w="6315"/>
+        <w:gridCol w:w="1095"/>
+        <w:gridCol w:w="810"/>
+      </w:tblGrid>
+      <w:tr>
+        <w:trPr>
+          <w:cnfStyle w:val="100000000000" w:firstRow="1" w:lastRow="0" w:firstColumn="0" w:lastColumn="0" w:oddVBand="0" w:evenVBand="0" w:oddHBand="0" w:evenHBand="0" w:firstRowFirstColumn="0" w:firstRowLastColumn="0" w:lastRowFirstColumn="0" w:lastRowLastColumn="0"/>
+        </w:trPr>
+        <w:tc>
+          <w:tcPr>
+            <w:cnfStyle w:val="001000000000" w:firstRow="0" w:lastRow="0" w:firstColumn="1" w:lastColumn="0" w:oddVBand="0" w:evenVBand="0" w:oddHBand="0" w:evenHBand="0" w:firstRowFirstColumn="0" w:firstRowLastColumn="0" w:lastRowFirstColumn="0" w:lastRowLastColumn="0"/>
+            <w:tcW w:w="885" w:type="dxa"/>
+          </w:tcPr>
+          <w:p>
+            <w:r>
+              <w:t>Task ID</w:t>
+            </w:r>
+          </w:p>
+        </w:tc>
+        <w:tc>
+          <w:tcPr>
+            <w:tcW w:w="6315" w:type="dxa"/>
+          </w:tcPr>
+          <w:p>
+            <w:pPr>
+              <w:cnfStyle w:val="100000000000" w:firstRow="1" w:lastRow="0" w:firstColumn="0" w:lastColumn="0" w:oddVBand="0" w:evenVBand="0" w:oddHBand="0" w:evenHBand="0" w:firstRowFirstColumn="0" w:firstRowLastColumn="0" w:lastRowFirstColumn="0" w:lastRowLastColumn="0"/>
+            </w:pPr>
+            <w:r>
+              <w:t>Task Description</w:t>
+            </w:r>
+          </w:p>
+        </w:tc>
+        <w:tc>
+          <w:tcPr>
+            <w:tcW w:w="1095" w:type="dxa"/>
+          </w:tcPr>
+          <w:p>
+            <w:pPr>
+              <w:cnfStyle w:val="100000000000" w:firstRow="1" w:lastRow="0" w:firstColumn="0" w:lastColumn="0" w:oddVBand="0" w:evenVBand="0" w:oddHBand="0" w:evenHBand="0" w:firstRowFirstColumn="0" w:firstRowLastColumn="0" w:lastRowFirstColumn="0" w:lastRowLastColumn="0"/>
+            </w:pPr>
+            <w:r>
+              <w:t>Estimate</w:t>
+            </w:r>
+          </w:p>
+        </w:tc>
+        <w:tc>
+          <w:tcPr>
+            <w:tcW w:w="810" w:type="dxa"/>
+          </w:tcPr>
+          <w:p>
+            <w:pPr>
+              <w:cnfStyle w:val="100000000000" w:firstRow="1" w:lastRow="0" w:firstColumn="0" w:lastColumn="0" w:oddVBand="0" w:evenVBand="0" w:oddHBand="0" w:evenHBand="0" w:firstRowFirstColumn="0" w:firstRowLastColumn="0" w:lastRowFirstColumn="0" w:lastRowLastColumn="0"/>
+            </w:pPr>
+            <w:r>
+              <w:t>Taken</w:t>
+            </w:r>
+          </w:p>
+        </w:tc>
+      </w:tr>
+      <w:tr>
+        <w:trPr>
+          <w:cnfStyle w:val="000000100000" w:firstRow="0" w:lastRow="0" w:firstColumn="0" w:lastColumn="0" w:oddVBand="0" w:evenVBand="0" w:oddHBand="1" w:evenHBand="0" w:firstRowFirstColumn="0" w:firstRowLastColumn="0" w:lastRowFirstColumn="0" w:lastRowLastColumn="0"/>
+          <w:trHeight w:val="736"/>
+        </w:trPr>
+        <w:tc>
+          <w:tcPr>
+            <w:cnfStyle w:val="001000000000" w:firstRow="0" w:lastRow="0" w:firstColumn="1" w:lastColumn="0" w:oddVBand="0" w:evenVBand="0" w:oddHBand="0" w:evenHBand="0" w:firstRowFirstColumn="0" w:firstRowLastColumn="0" w:lastRowFirstColumn="0" w:lastRowLastColumn="0"/>
+            <w:tcW w:w="885" w:type="dxa"/>
+          </w:tcPr>
+          <w:p>
+            <w:r>
+              <w:t>T14</w:t>
+            </w:r>
+          </w:p>
+        </w:tc>
+        <w:tc>
+          <w:tcPr>
+            <w:tcW w:w="6315" w:type="dxa"/>
+          </w:tcPr>
+          <w:p>
+            <w:pPr>
+              <w:cnfStyle w:val="000000100000" w:firstRow="0" w:lastRow="0" w:firstColumn="0" w:lastColumn="0" w:oddVBand="0" w:evenVBand="0" w:oddHBand="1" w:evenHBand="0" w:firstRowFirstColumn="0" w:firstRowLastColumn="0" w:lastRowFirstColumn="0" w:lastRowLastColumn="0"/>
+            </w:pPr>
+            <w:r>
+              <w:rPr>
+                <w:rFonts w:ascii="Segoe UI" w:hAnsi="Segoe UI" w:cs="Segoe UI"/>
+                <w:color w:val="333333"/>
+                <w:sz w:val="21"/>
+                <w:szCs w:val="21"/>
+                <w:shd w:val="clear" w:color="auto" w:fill="FFFFFF"/>
+              </w:rPr>
+              <w:t>Reorganize and re-display information with a more "easy on the eyes" approach</w:t>
+            </w:r>
+            <w:r>
+              <w:rPr>
+                <w:rFonts w:ascii="Segoe UI" w:hAnsi="Segoe UI" w:cs="Segoe UI"/>
+                <w:color w:val="333333"/>
+                <w:sz w:val="21"/>
+                <w:szCs w:val="21"/>
+                <w:shd w:val="clear" w:color="auto" w:fill="FFFFFF"/>
+              </w:rPr>
+              <w:t xml:space="preserve">. Highlighting </w:t>
+            </w:r>
+            <w:r>
+              <w:rPr>
+                <w:rFonts w:ascii="Segoe UI" w:hAnsi="Segoe UI" w:cs="Segoe UI"/>
+                <w:color w:val="333333"/>
+                <w:sz w:val="21"/>
+                <w:szCs w:val="21"/>
+                <w:shd w:val="clear" w:color="auto" w:fill="FFFFFF"/>
+              </w:rPr>
+              <w:t xml:space="preserve">(figuratively) </w:t>
+            </w:r>
+            <w:r>
+              <w:rPr>
+                <w:rFonts w:ascii="Segoe UI" w:hAnsi="Segoe UI" w:cs="Segoe UI"/>
+                <w:color w:val="333333"/>
+                <w:sz w:val="21"/>
+                <w:szCs w:val="21"/>
+                <w:shd w:val="clear" w:color="auto" w:fill="FFFFFF"/>
+              </w:rPr>
+              <w:t xml:space="preserve">the </w:t>
+            </w:r>
+            <w:r>
+              <w:rPr>
+                <w:rFonts w:ascii="Segoe UI" w:hAnsi="Segoe UI" w:cs="Segoe UI"/>
+                <w:color w:val="333333"/>
+                <w:sz w:val="21"/>
+                <w:szCs w:val="21"/>
+                <w:shd w:val="clear" w:color="auto" w:fill="FFFFFF"/>
+              </w:rPr>
+              <w:t>important information such as medical and dietary requirements.</w:t>
+            </w:r>
+          </w:p>
+        </w:tc>
+        <w:tc>
+          <w:tcPr>
+            <w:tcW w:w="1095" w:type="dxa"/>
+          </w:tcPr>
+          <w:p>
+            <w:pPr>
+              <w:cnfStyle w:val="000000100000" w:firstRow="0" w:lastRow="0" w:firstColumn="0" w:lastColumn="0" w:oddVBand="0" w:evenVBand="0" w:oddHBand="1" w:evenHBand="0" w:firstRowFirstColumn="0" w:firstRowLastColumn="0" w:lastRowFirstColumn="0" w:lastRowLastColumn="0"/>
+            </w:pPr>
+            <w:r>
+              <w:t>4</w:t>
+            </w:r>
+          </w:p>
+        </w:tc>
+        <w:tc>
+          <w:tcPr>
+            <w:tcW w:w="810" w:type="dxa"/>
+          </w:tcPr>
+          <w:p>
+            <w:pPr>
+              <w:cnfStyle w:val="000000100000" w:firstRow="0" w:lastRow="0" w:firstColumn="0" w:lastColumn="0" w:oddVBand="0" w:evenVBand="0" w:oddHBand="1" w:evenHBand="0" w:firstRowFirstColumn="0" w:firstRowLastColumn="0" w:lastRowFirstColumn="0" w:lastRowLastColumn="0"/>
+            </w:pPr>
+          </w:p>
+        </w:tc>
+      </w:tr>
+      <w:tr>
+        <w:trPr>
+          <w:trHeight w:val="253"/>
+        </w:trPr>
+        <w:tc>
+          <w:tcPr>
+            <w:cnfStyle w:val="001000000000" w:firstRow="0" w:lastRow="0" w:firstColumn="1" w:lastColumn="0" w:oddVBand="0" w:evenVBand="0" w:oddHBand="0" w:evenHBand="0" w:firstRowFirstColumn="0" w:firstRowLastColumn="0" w:lastRowFirstColumn="0" w:lastRowLastColumn="0"/>
+            <w:tcW w:w="885" w:type="dxa"/>
+          </w:tcPr>
+          <w:p>
+            <w:r>
+              <w:t>T15</w:t>
+            </w:r>
+          </w:p>
+        </w:tc>
+        <w:tc>
+          <w:tcPr>
+            <w:tcW w:w="6315" w:type="dxa"/>
+          </w:tcPr>
+          <w:p>
+            <w:pPr>
+              <w:shd w:val="clear" w:color="auto" w:fill="FFFFFF"/>
+              <w:spacing w:before="60" w:after="100" w:afterAutospacing="1"/>
+              <w:cnfStyle w:val="000000000000" w:firstRow="0" w:lastRow="0" w:firstColumn="0" w:lastColumn="0" w:oddVBand="0" w:evenVBand="0" w:oddHBand="0" w:evenHBand="0" w:firstRowFirstColumn="0" w:firstRowLastColumn="0" w:lastRowFirstColumn="0" w:lastRowLastColumn="0"/>
+              <w:rPr>
+                <w:rFonts w:ascii="Segoe UI" w:eastAsia="Times New Roman" w:hAnsi="Segoe UI" w:cs="Segoe UI"/>
+                <w:color w:val="333333"/>
+                <w:sz w:val="21"/>
+                <w:szCs w:val="21"/>
+                <w:lang w:eastAsia="en-AU"/>
+              </w:rPr>
+            </w:pPr>
+            <w:r>
+              <w:rPr>
+                <w:rFonts w:ascii="Segoe UI" w:eastAsia="Times New Roman" w:hAnsi="Segoe UI" w:cs="Segoe UI"/>
+                <w:color w:val="333333"/>
+                <w:sz w:val="21"/>
+                <w:szCs w:val="21"/>
+                <w:lang w:eastAsia="en-AU"/>
+              </w:rPr>
+              <w:t>Hide</w:t>
+            </w:r>
+            <w:r>
+              <w:rPr>
+                <w:rFonts w:ascii="Segoe UI" w:eastAsia="Times New Roman" w:hAnsi="Segoe UI" w:cs="Segoe UI"/>
+                <w:color w:val="333333"/>
+                <w:sz w:val="21"/>
+                <w:szCs w:val="21"/>
+                <w:lang w:eastAsia="en-AU"/>
+              </w:rPr>
+              <w:t xml:space="preserve"> unnecessary fields ("</w:t>
+            </w:r>
+            <w:proofErr w:type="spellStart"/>
+            <w:r>
+              <w:rPr>
+                <w:rFonts w:ascii="Segoe UI" w:eastAsia="Times New Roman" w:hAnsi="Segoe UI" w:cs="Segoe UI"/>
+                <w:color w:val="333333"/>
+                <w:sz w:val="21"/>
+                <w:szCs w:val="21"/>
+                <w:lang w:eastAsia="en-AU"/>
+              </w:rPr>
+              <w:t>created","modified</w:t>
+            </w:r>
+            <w:proofErr w:type="spellEnd"/>
+            <w:r>
+              <w:rPr>
+                <w:rFonts w:ascii="Segoe UI" w:eastAsia="Times New Roman" w:hAnsi="Segoe UI" w:cs="Segoe UI"/>
+                <w:color w:val="333333"/>
+                <w:sz w:val="21"/>
+                <w:szCs w:val="21"/>
+                <w:lang w:eastAsia="en-AU"/>
+              </w:rPr>
+              <w:t>")???</w:t>
+            </w:r>
+          </w:p>
+        </w:tc>
+        <w:tc>
+          <w:tcPr>
+            <w:tcW w:w="1095" w:type="dxa"/>
+          </w:tcPr>
+          <w:p>
+            <w:pPr>
+              <w:cnfStyle w:val="000000000000" w:firstRow="0" w:lastRow="0" w:firstColumn="0" w:lastColumn="0" w:oddVBand="0" w:evenVBand="0" w:oddHBand="0" w:evenHBand="0" w:firstRowFirstColumn="0" w:firstRowLastColumn="0" w:lastRowFirstColumn="0" w:lastRowLastColumn="0"/>
+            </w:pPr>
+            <w:r>
+              <w:t>1</w:t>
+            </w:r>
+          </w:p>
+        </w:tc>
+        <w:tc>
+          <w:tcPr>
+            <w:tcW w:w="810" w:type="dxa"/>
+          </w:tcPr>
+          <w:p>
+            <w:pPr>
+              <w:cnfStyle w:val="000000000000" w:firstRow="0" w:lastRow="0" w:firstColumn="0" w:lastColumn="0" w:oddVBand="0" w:evenVBand="0" w:oddHBand="0" w:evenHBand="0" w:firstRowFirstColumn="0" w:firstRowLastColumn="0" w:lastRowFirstColumn="0" w:lastRowLastColumn="0"/>
+            </w:pPr>
+          </w:p>
+        </w:tc>
+      </w:tr>
+      <w:tr>
+        <w:trPr>
+          <w:cnfStyle w:val="000000100000" w:firstRow="0" w:lastRow="0" w:firstColumn="0" w:lastColumn="0" w:oddVBand="0" w:evenVBand="0" w:oddHBand="1" w:evenHBand="0" w:firstRowFirstColumn="0" w:firstRowLastColumn="0" w:lastRowFirstColumn="0" w:lastRowLastColumn="0"/>
+        </w:trPr>
+        <w:tc>
+          <w:tcPr>
+            <w:cnfStyle w:val="001000000000" w:firstRow="0" w:lastRow="0" w:firstColumn="1" w:lastColumn="0" w:oddVBand="0" w:evenVBand="0" w:oddHBand="0" w:evenHBand="0" w:firstRowFirstColumn="0" w:firstRowLastColumn="0" w:lastRowFirstColumn="0" w:lastRowLastColumn="0"/>
+            <w:tcW w:w="885" w:type="dxa"/>
+          </w:tcPr>
+          <w:p>
+            <w:r>
+              <w:t>T16</w:t>
+            </w:r>
+          </w:p>
+        </w:tc>
+        <w:tc>
+          <w:tcPr>
+            <w:tcW w:w="6315" w:type="dxa"/>
+          </w:tcPr>
+          <w:p>
+            <w:pPr>
+              <w:shd w:val="clear" w:color="auto" w:fill="FFFFFF"/>
+              <w:spacing w:before="60" w:after="100" w:afterAutospacing="1"/>
+              <w:cnfStyle w:val="000000100000" w:firstRow="0" w:lastRow="0" w:firstColumn="0" w:lastColumn="0" w:oddVBand="0" w:evenVBand="0" w:oddHBand="1" w:evenHBand="0" w:firstRowFirstColumn="0" w:firstRowLastColumn="0" w:lastRowFirstColumn="0" w:lastRowLastColumn="0"/>
+              <w:rPr>
+                <w:rFonts w:ascii="Segoe UI" w:eastAsia="Times New Roman" w:hAnsi="Segoe UI" w:cs="Segoe UI"/>
+                <w:color w:val="333333"/>
+                <w:sz w:val="21"/>
+                <w:szCs w:val="21"/>
+                <w:lang w:eastAsia="en-AU"/>
+              </w:rPr>
+            </w:pPr>
+            <w:r>
+              <w:rPr>
+                <w:rFonts w:ascii="Segoe UI" w:eastAsia="Times New Roman" w:hAnsi="Segoe UI" w:cs="Segoe UI"/>
+                <w:color w:val="333333"/>
+                <w:sz w:val="21"/>
+                <w:szCs w:val="21"/>
+                <w:lang w:eastAsia="en-AU"/>
+              </w:rPr>
+              <w:t>Add list of enrolments</w:t>
+            </w:r>
+            <w:r>
+              <w:rPr>
+                <w:rFonts w:ascii="Segoe UI" w:eastAsia="Times New Roman" w:hAnsi="Segoe UI" w:cs="Segoe UI"/>
+                <w:color w:val="333333"/>
+                <w:sz w:val="21"/>
+                <w:szCs w:val="21"/>
+                <w:lang w:eastAsia="en-AU"/>
+              </w:rPr>
+              <w:t xml:space="preserve"> along with hyper</w:t>
+            </w:r>
+            <w:r>
+              <w:rPr>
+                <w:rFonts w:ascii="Segoe UI" w:eastAsia="Times New Roman" w:hAnsi="Segoe UI" w:cs="Segoe UI"/>
+                <w:color w:val="333333"/>
+                <w:sz w:val="21"/>
+                <w:szCs w:val="21"/>
+                <w:lang w:eastAsia="en-AU"/>
+              </w:rPr>
+              <w:t>links???</w:t>
+            </w:r>
+          </w:p>
+        </w:tc>
+        <w:tc>
+          <w:tcPr>
+            <w:tcW w:w="1095" w:type="dxa"/>
+          </w:tcPr>
+          <w:p>
+            <w:pPr>
+              <w:cnfStyle w:val="000000100000" w:firstRow="0" w:lastRow="0" w:firstColumn="0" w:lastColumn="0" w:oddVBand="0" w:evenVBand="0" w:oddHBand="1" w:evenHBand="0" w:firstRowFirstColumn="0" w:firstRowLastColumn="0" w:lastRowFirstColumn="0" w:lastRowLastColumn="0"/>
+            </w:pPr>
+            <w:r>
+              <w:t>4</w:t>
+            </w:r>
+          </w:p>
+        </w:tc>
+        <w:tc>
+          <w:tcPr>
+            <w:tcW w:w="810" w:type="dxa"/>
+          </w:tcPr>
+          <w:p>
+            <w:pPr>
+              <w:cnfStyle w:val="000000100000" w:firstRow="0" w:lastRow="0" w:firstColumn="0" w:lastColumn="0" w:oddVBand="0" w:evenVBand="0" w:oddHBand="1" w:evenHBand="0" w:firstRowFirstColumn="0" w:firstRowLastColumn="0" w:lastRowFirstColumn="0" w:lastRowLastColumn="0"/>
+            </w:pPr>
+          </w:p>
+        </w:tc>
+      </w:tr>
+      <w:tr>
+        <w:tc>
+          <w:tcPr>
+            <w:cnfStyle w:val="001000000000" w:firstRow="0" w:lastRow="0" w:firstColumn="1" w:lastColumn="0" w:oddVBand="0" w:evenVBand="0" w:oddHBand="0" w:evenHBand="0" w:firstRowFirstColumn="0" w:firstRowLastColumn="0" w:lastRowFirstColumn="0" w:lastRowLastColumn="0"/>
+            <w:tcW w:w="885" w:type="dxa"/>
+          </w:tcPr>
+          <w:p>
+            <w:r>
+              <w:t>T17</w:t>
+            </w:r>
+          </w:p>
+        </w:tc>
+        <w:tc>
+          <w:tcPr>
+            <w:tcW w:w="6315" w:type="dxa"/>
+          </w:tcPr>
+          <w:p>
+            <w:pPr>
+              <w:cnfStyle w:val="000000000000" w:firstRow="0" w:lastRow="0" w:firstColumn="0" w:lastColumn="0" w:oddVBand="0" w:evenVBand="0" w:oddHBand="0" w:evenHBand="0" w:firstRowFirstColumn="0" w:firstRowLastColumn="0" w:lastRowFirstColumn="0" w:lastRowLastColumn="0"/>
+            </w:pPr>
+            <w:r>
+              <w:t>Verify that story that is complete (Acceptance criteria)</w:t>
+            </w:r>
+          </w:p>
+        </w:tc>
+        <w:tc>
+          <w:tcPr>
+            <w:tcW w:w="1095" w:type="dxa"/>
+          </w:tcPr>
+          <w:p>
+            <w:pPr>
+              <w:cnfStyle w:val="000000000000" w:firstRow="0" w:lastRow="0" w:firstColumn="0" w:lastColumn="0" w:oddVBand="0" w:evenVBand="0" w:oddHBand="0" w:evenHBand="0" w:firstRowFirstColumn="0" w:firstRowLastColumn="0" w:lastRowFirstColumn="0" w:lastRowLastColumn="0"/>
+            </w:pPr>
+            <w:r>
+              <w:t>1</w:t>
+            </w:r>
+          </w:p>
+        </w:tc>
+        <w:tc>
+          <w:tcPr>
+            <w:tcW w:w="810" w:type="dxa"/>
+          </w:tcPr>
+          <w:p>
+            <w:pPr>
+              <w:cnfStyle w:val="000000000000" w:firstRow="0" w:lastRow="0" w:firstColumn="0" w:lastColumn="0" w:oddVBand="0" w:evenVBand="0" w:oddHBand="0" w:evenHBand="0" w:firstRowFirstColumn="0" w:firstRowLastColumn="0" w:lastRowFirstColumn="0" w:lastRowLastColumn="0"/>
+            </w:pPr>
+          </w:p>
+        </w:tc>
+      </w:tr>
+      <w:tr>
+        <w:trPr>
+          <w:cnfStyle w:val="000000100000" w:firstRow="0" w:lastRow="0" w:firstColumn="0" w:lastColumn="0" w:oddVBand="0" w:evenVBand="0" w:oddHBand="1" w:evenHBand="0" w:firstRowFirstColumn="0" w:firstRowLastColumn="0" w:lastRowFirstColumn="0" w:lastRowLastColumn="0"/>
+        </w:trPr>
+        <w:tc>
+          <w:tcPr>
+            <w:cnfStyle w:val="001000000000" w:firstRow="0" w:lastRow="0" w:firstColumn="1" w:lastColumn="0" w:oddVBand="0" w:evenVBand="0" w:oddHBand="0" w:evenHBand="0" w:firstRowFirstColumn="0" w:firstRowLastColumn="0" w:lastRowFirstColumn="0" w:lastRowLastColumn="0"/>
+            <w:tcW w:w="885" w:type="dxa"/>
+          </w:tcPr>
+          <w:p/>
+        </w:tc>
+        <w:tc>
+          <w:tcPr>
+            <w:tcW w:w="6315" w:type="dxa"/>
+          </w:tcPr>
+          <w:p>
+            <w:pPr>
+              <w:tabs>
+                <w:tab w:val="right" w:pos="6219"/>
+              </w:tabs>
+              <w:cnfStyle w:val="000000100000" w:firstRow="0" w:lastRow="0" w:firstColumn="0" w:lastColumn="0" w:oddVBand="0" w:evenVBand="0" w:oddHBand="1" w:evenHBand="0" w:firstRowFirstColumn="0" w:firstRowLastColumn="0" w:lastRowFirstColumn="0" w:lastRowLastColumn="0"/>
+            </w:pPr>
+            <w:r>
+              <w:t>Story Points: 3</w:t>
+            </w:r>
+            <w:r>
+              <w:tab/>
+              <w:t>Total Hours:</w:t>
+            </w:r>
+          </w:p>
+        </w:tc>
+        <w:tc>
+          <w:tcPr>
+            <w:tcW w:w="1095" w:type="dxa"/>
+          </w:tcPr>
+          <w:p>
+            <w:pPr>
+              <w:cnfStyle w:val="000000100000" w:firstRow="0" w:lastRow="0" w:firstColumn="0" w:lastColumn="0" w:oddVBand="0" w:evenVBand="0" w:oddHBand="1" w:evenHBand="0" w:firstRowFirstColumn="0" w:firstRowLastColumn="0" w:lastRowFirstColumn="0" w:lastRowLastColumn="0"/>
+            </w:pPr>
+            <w:r>
+              <w:t>10</w:t>
+            </w:r>
+          </w:p>
+        </w:tc>
+        <w:tc>
+          <w:tcPr>
+            <w:tcW w:w="810" w:type="dxa"/>
+          </w:tcPr>
+          <w:p>
+            <w:pPr>
+              <w:cnfStyle w:val="000000100000" w:firstRow="0" w:lastRow="0" w:firstColumn="0" w:lastColumn="0" w:oddVBand="0" w:evenVBand="0" w:oddHBand="1" w:evenHBand="0" w:firstRowFirstColumn="0" w:firstRowLastColumn="0" w:lastRowFirstColumn="0" w:lastRowLastColumn="0"/>
+            </w:pPr>
+          </w:p>
+        </w:tc>
+      </w:tr>
+    </w:tbl>
+    <w:p>
+      <w:pPr>
+        <w:pStyle w:val="Heading2"/>
+        <w:spacing w:before="360"/>
+      </w:pPr>
+    </w:p>
     <w:sectPr>
       <w:footerReference w:type="default" r:id="rId8"/>
       <w:pgSz w:w="11906" w:h="16838"/>
@@ -11643,7 +14197,7 @@
       <w:rPr>
         <w:noProof/>
       </w:rPr>
-      <w:t>11</w:t>
+      <w:t>4</w:t>
     </w:r>
     <w:r>
       <w:fldChar w:fldCharType="end"/>
@@ -12620,6 +15174,7 @@
   <w:style w:type="character" w:default="1" w:styleId="DefaultParagraphFont">
     <w:name w:val="Default Paragraph Font"/>
     <w:uiPriority w:val="1"/>
+    <w:semiHidden/>
     <w:unhideWhenUsed/>
   </w:style>
   <w:style w:type="table" w:default="1" w:styleId="TableNormal">
@@ -14395,6 +16950,11 @@
         </w:tcMar>
       </w:tcPr>
     </w:tblStylePr>
+  </w:style>
+  <w:style w:type="character" w:customStyle="1" w:styleId="apple-converted-space">
+    <w:name w:val="apple-converted-space"/>
+    <w:basedOn w:val="DefaultParagraphFont"/>
+    <w:rsid w:val="00893E28"/>
   </w:style>
 </w:styles>
 </file>
@@ -14689,7 +17249,7 @@
 </file>
 
 <file path=customXml/itemProps1.xml><?xml version="1.0" encoding="utf-8"?>
-<ds:datastoreItem xmlns:ds="http://schemas.openxmlformats.org/officeDocument/2006/customXml" ds:itemID="{08EB6008-E5AB-409A-9392-34FE69754FC1}">
+<ds:datastoreItem xmlns:ds="http://schemas.openxmlformats.org/officeDocument/2006/customXml" ds:itemID="{7EA17E54-D69F-4363-953D-6BB01E6B7722}">
   <ds:schemaRefs>
     <ds:schemaRef ds:uri="http://schemas.openxmlformats.org/officeDocument/2006/bibliography"/>
   </ds:schemaRefs>

</xml_diff>

<commit_message>
updated sprint plans with current stories completed
</commit_message>
<xml_diff>
--- a/doc/Release and Sprint Plan.docx
+++ b/doc/Release and Sprint Plan.docx
@@ -193,39 +193,7 @@
           <w:sz w:val="24"/>
           <w:szCs w:val="24"/>
         </w:rPr>
-        <w:t xml:space="preserve">Tutor: </w:t>
-      </w:r>
-      <w:proofErr w:type="spellStart"/>
-      <w:r>
-        <w:rPr>
-          <w:sz w:val="24"/>
-          <w:szCs w:val="24"/>
-        </w:rPr>
-        <w:t>Dr.</w:t>
-      </w:r>
-      <w:proofErr w:type="spellEnd"/>
-      <w:r>
-        <w:rPr>
-          <w:sz w:val="24"/>
-          <w:szCs w:val="24"/>
-        </w:rPr>
-        <w:t xml:space="preserve"> </w:t>
-      </w:r>
-      <w:proofErr w:type="spellStart"/>
-      <w:r>
-        <w:rPr>
-          <w:sz w:val="24"/>
-          <w:szCs w:val="24"/>
-        </w:rPr>
-        <w:t>Venkat</w:t>
-      </w:r>
-      <w:proofErr w:type="spellEnd"/>
-      <w:r>
-        <w:rPr>
-          <w:sz w:val="24"/>
-          <w:szCs w:val="24"/>
-        </w:rPr>
-        <w:t xml:space="preserve"> Venkatachalam</w:t>
+        <w:t>Tutor: Dr. Venkat Venkatachalam</w:t>
       </w:r>
     </w:p>
     <w:p>
@@ -2043,13 +2011,7 @@
       <w:bookmarkEnd w:id="7"/>
       <w:bookmarkEnd w:id="8"/>
       <w:r>
-        <w:t>S</w:t>
-      </w:r>
-      <w:r>
-        <w:t>tudent</w:t>
-      </w:r>
-      <w:r>
-        <w:t xml:space="preserve"> </w:t>
+        <w:t xml:space="preserve">Student </w:t>
       </w:r>
       <w:r>
         <w:t>Usability</w:t>
@@ -2072,8 +2034,6 @@
       <w:r>
         <w:t>Additional features to give the sight usable functionality besides booking spots in courses such as selecting classes and timetables viewable from the user pages.</w:t>
       </w:r>
-      <w:bookmarkStart w:id="9" w:name="_GoBack"/>
-      <w:bookmarkEnd w:id="9"/>
     </w:p>
     <w:tbl>
       <w:tblPr>
@@ -2533,10 +2493,10 @@
       <w:pPr>
         <w:pStyle w:val="Heading2"/>
       </w:pPr>
-      <w:bookmarkStart w:id="10" w:name="_oium3podmqvw" w:colFirst="0" w:colLast="0"/>
-      <w:bookmarkStart w:id="11" w:name="_4d34og8" w:colFirst="0" w:colLast="0"/>
+      <w:bookmarkStart w:id="9" w:name="_oium3podmqvw" w:colFirst="0" w:colLast="0"/>
+      <w:bookmarkStart w:id="10" w:name="_4d34og8" w:colFirst="0" w:colLast="0"/>
+      <w:bookmarkEnd w:id="9"/>
       <w:bookmarkEnd w:id="10"/>
-      <w:bookmarkEnd w:id="11"/>
       <w:r>
         <w:t xml:space="preserve">Manager </w:t>
       </w:r>
@@ -3027,8 +2987,8 @@
       <w:pPr>
         <w:pStyle w:val="Heading1"/>
       </w:pPr>
-      <w:bookmarkStart w:id="12" w:name="_2s8eyo1" w:colFirst="0" w:colLast="0"/>
-      <w:bookmarkEnd w:id="12"/>
+      <w:bookmarkStart w:id="11" w:name="_2s8eyo1" w:colFirst="0" w:colLast="0"/>
+      <w:bookmarkEnd w:id="11"/>
       <w:r>
         <w:t>Release 3</w:t>
       </w:r>
@@ -3077,8 +3037,8 @@
       <w:pPr>
         <w:pStyle w:val="Heading2"/>
       </w:pPr>
-      <w:bookmarkStart w:id="13" w:name="_17dp8vu" w:colFirst="0" w:colLast="0"/>
-      <w:bookmarkEnd w:id="13"/>
+      <w:bookmarkStart w:id="12" w:name="_17dp8vu" w:colFirst="0" w:colLast="0"/>
+      <w:bookmarkEnd w:id="12"/>
       <w:r>
         <w:t>Calendar Integration</w:t>
       </w:r>
@@ -3401,8 +3361,8 @@
       <w:pPr>
         <w:pStyle w:val="Heading1"/>
       </w:pPr>
-      <w:bookmarkStart w:id="14" w:name="_26in1rg" w:colFirst="0" w:colLast="0"/>
-      <w:bookmarkEnd w:id="14"/>
+      <w:bookmarkStart w:id="13" w:name="_26in1rg" w:colFirst="0" w:colLast="0"/>
+      <w:bookmarkEnd w:id="13"/>
       <w:r>
         <w:t>Delivery Schedule</w:t>
       </w:r>
@@ -3898,8 +3858,8 @@
         <w:pStyle w:val="Heading2"/>
         <w:spacing w:before="360"/>
       </w:pPr>
-      <w:bookmarkStart w:id="15" w:name="_lnxbz9" w:colFirst="0" w:colLast="0"/>
-      <w:bookmarkEnd w:id="15"/>
+      <w:bookmarkStart w:id="14" w:name="_lnxbz9" w:colFirst="0" w:colLast="0"/>
+      <w:bookmarkEnd w:id="14"/>
       <w:r>
         <w:rPr>
           <w:b w:val="0"/>
@@ -3916,8 +3876,8 @@
       <w:pPr>
         <w:pStyle w:val="Title"/>
       </w:pPr>
-      <w:bookmarkStart w:id="16" w:name="_35nkun2" w:colFirst="0" w:colLast="0"/>
-      <w:bookmarkEnd w:id="16"/>
+      <w:bookmarkStart w:id="15" w:name="_35nkun2" w:colFirst="0" w:colLast="0"/>
+      <w:bookmarkEnd w:id="15"/>
       <w:r>
         <w:lastRenderedPageBreak/>
         <w:t>Sprint Plan</w:t>
@@ -3927,8 +3887,8 @@
       <w:pPr>
         <w:pStyle w:val="Heading1"/>
       </w:pPr>
-      <w:bookmarkStart w:id="17" w:name="_1ksv4uv" w:colFirst="0" w:colLast="0"/>
-      <w:bookmarkEnd w:id="17"/>
+      <w:bookmarkStart w:id="16" w:name="_1ksv4uv" w:colFirst="0" w:colLast="0"/>
+      <w:bookmarkEnd w:id="16"/>
       <w:r>
         <w:t>Sprint 1</w:t>
       </w:r>
@@ -3973,8 +3933,8 @@
       <w:pPr>
         <w:pStyle w:val="Heading2"/>
       </w:pPr>
-      <w:bookmarkStart w:id="18" w:name="_439q0vtb942x" w:colFirst="0" w:colLast="0"/>
-      <w:bookmarkEnd w:id="18"/>
+      <w:bookmarkStart w:id="17" w:name="_439q0vtb942x" w:colFirst="0" w:colLast="0"/>
+      <w:bookmarkEnd w:id="17"/>
       <w:r>
         <w:rPr>
           <w:b w:val="0"/>
@@ -4007,8 +3967,8 @@
         <w:pStyle w:val="Heading2"/>
         <w:spacing w:before="360"/>
       </w:pPr>
-      <w:bookmarkStart w:id="19" w:name="_2jxsxqh" w:colFirst="0" w:colLast="0"/>
-      <w:bookmarkEnd w:id="19"/>
+      <w:bookmarkStart w:id="18" w:name="_2jxsxqh" w:colFirst="0" w:colLast="0"/>
+      <w:bookmarkEnd w:id="18"/>
       <w:r>
         <w:t>Story 15: Customer Website Usability</w:t>
       </w:r>
@@ -4369,8 +4329,8 @@
         <w:pStyle w:val="Heading2"/>
         <w:spacing w:before="360"/>
       </w:pPr>
-      <w:bookmarkStart w:id="20" w:name="_z337ya" w:colFirst="0" w:colLast="0"/>
-      <w:bookmarkEnd w:id="20"/>
+      <w:bookmarkStart w:id="19" w:name="_z337ya" w:colFirst="0" w:colLast="0"/>
+      <w:bookmarkEnd w:id="19"/>
       <w:r>
         <w:t xml:space="preserve">Story 17: Website </w:t>
       </w:r>
@@ -4682,8 +4642,8 @@
         <w:pStyle w:val="Heading2"/>
         <w:spacing w:before="360"/>
       </w:pPr>
-      <w:bookmarkStart w:id="21" w:name="_3j2qqm3" w:colFirst="0" w:colLast="0"/>
-      <w:bookmarkEnd w:id="21"/>
+      <w:bookmarkStart w:id="20" w:name="_3j2qqm3" w:colFirst="0" w:colLast="0"/>
+      <w:bookmarkEnd w:id="20"/>
       <w:r>
         <w:t>Story 11: Student Information</w:t>
       </w:r>
@@ -4934,8 +4894,8 @@
         <w:pStyle w:val="Heading2"/>
         <w:spacing w:before="360"/>
       </w:pPr>
-      <w:bookmarkStart w:id="22" w:name="_dftubrro6rwv" w:colFirst="0" w:colLast="0"/>
-      <w:bookmarkEnd w:id="22"/>
+      <w:bookmarkStart w:id="21" w:name="_dftubrro6rwv" w:colFirst="0" w:colLast="0"/>
+      <w:bookmarkEnd w:id="21"/>
       <w:r>
         <w:t xml:space="preserve">Story 36: Development Environment Configuration </w:t>
       </w:r>
@@ -5149,15 +5109,7 @@
               <w:cnfStyle w:val="000000100000" w:firstRow="0" w:lastRow="0" w:firstColumn="0" w:lastColumn="0" w:oddVBand="0" w:evenVBand="0" w:oddHBand="1" w:evenHBand="0" w:firstRowFirstColumn="0" w:firstRowLastColumn="0" w:lastRowFirstColumn="0" w:lastRowLastColumn="0"/>
             </w:pPr>
             <w:r>
-              <w:t xml:space="preserve">Set up </w:t>
-            </w:r>
-            <w:proofErr w:type="spellStart"/>
-            <w:r>
-              <w:t>Heroku</w:t>
-            </w:r>
-            <w:proofErr w:type="spellEnd"/>
-            <w:r>
-              <w:t>.</w:t>
+              <w:t>Set up Heroku.</w:t>
             </w:r>
           </w:p>
         </w:tc>
@@ -5304,10 +5256,10 @@
         <w:pStyle w:val="Heading2"/>
         <w:spacing w:before="360"/>
       </w:pPr>
-      <w:bookmarkStart w:id="23" w:name="_t474stovubbs" w:colFirst="0" w:colLast="0"/>
-      <w:bookmarkStart w:id="24" w:name="_kkcdcojd18qa" w:colFirst="0" w:colLast="0"/>
+      <w:bookmarkStart w:id="22" w:name="_t474stovubbs" w:colFirst="0" w:colLast="0"/>
+      <w:bookmarkStart w:id="23" w:name="_kkcdcojd18qa" w:colFirst="0" w:colLast="0"/>
+      <w:bookmarkEnd w:id="22"/>
       <w:bookmarkEnd w:id="23"/>
-      <w:bookmarkEnd w:id="24"/>
       <w:r>
         <w:lastRenderedPageBreak/>
         <w:t xml:space="preserve">Story 18: </w:t>
@@ -5565,8 +5517,8 @@
         <w:pStyle w:val="Heading2"/>
         <w:spacing w:before="360"/>
       </w:pPr>
-      <w:bookmarkStart w:id="25" w:name="_vun7xz25cblh" w:colFirst="0" w:colLast="0"/>
-      <w:bookmarkEnd w:id="25"/>
+      <w:bookmarkStart w:id="24" w:name="_vun7xz25cblh" w:colFirst="0" w:colLast="0"/>
+      <w:bookmarkEnd w:id="24"/>
       <w:r>
         <w:t>Story 20</w:t>
       </w:r>
@@ -6942,13 +6894,8 @@
               <w:cnfStyle w:val="000000100000" w:firstRow="0" w:lastRow="0" w:firstColumn="0" w:lastColumn="0" w:oddVBand="0" w:evenVBand="0" w:oddHBand="1" w:evenHBand="0" w:firstRowFirstColumn="0" w:firstRowLastColumn="0" w:lastRowFirstColumn="0" w:lastRowLastColumn="0"/>
             </w:pPr>
             <w:r>
-              <w:t xml:space="preserve">Once a course if </w:t>
-            </w:r>
-            <w:proofErr w:type="gramStart"/>
-            <w:r>
-              <w:t>full(</w:t>
-            </w:r>
-            <w:proofErr w:type="gramEnd"/>
+              <w:t>Once a course if full(</w:t>
+            </w:r>
             <w:r>
               <w:rPr>
                 <w:b/>
@@ -9090,9 +9037,6 @@
         <w:lastRenderedPageBreak/>
         <w:t>Sprint 3</w:t>
       </w:r>
-      <w:r>
-        <w:t xml:space="preserve"> WIP</w:t>
-      </w:r>
     </w:p>
     <w:p>
       <w:pPr>
@@ -11922,7 +11866,7 @@
       </w:pPr>
       <w:r>
         <w:lastRenderedPageBreak/>
-        <w:t>Sprint 4 WIP</w:t>
+        <w:t>Sprint 4</w:t>
       </w:r>
     </w:p>
     <w:p>
@@ -11945,13 +11889,6 @@
           <w:szCs w:val="24"/>
         </w:rPr>
         <w:t>16</w:t>
-      </w:r>
-      <w:r>
-        <w:rPr>
-          <w:sz w:val="24"/>
-          <w:szCs w:val="24"/>
-        </w:rPr>
-        <w:t xml:space="preserve"> (65)</w:t>
       </w:r>
       <w:r>
         <w:rPr>
@@ -11987,16 +11924,16 @@
           <w:b w:val="0"/>
         </w:rPr>
         <w:tab/>
-        <w:t>Actual Working Hours Committed</w:t>
-      </w:r>
-      <w:proofErr w:type="gramStart"/>
+        <w:t>A</w:t>
+      </w:r>
       <w:r>
         <w:rPr>
           <w:b w:val="0"/>
         </w:rPr>
-        <w:t>: ?</w:t>
-      </w:r>
-      <w:proofErr w:type="gramEnd"/>
+        <w:t>ctual Working Hours Committed: 15</w:t>
+      </w:r>
+      <w:bookmarkStart w:id="25" w:name="_GoBack"/>
+      <w:bookmarkEnd w:id="25"/>
     </w:p>
     <w:p>
       <w:pPr>
@@ -13066,14 +13003,12 @@
       <w:r>
         <w:t xml:space="preserve">Class Selection </w:t>
       </w:r>
-      <w:proofErr w:type="gramStart"/>
       <w:r>
         <w:t>U</w:t>
       </w:r>
       <w:r>
         <w:t>pon</w:t>
       </w:r>
-      <w:proofErr w:type="gramEnd"/>
       <w:r>
         <w:t xml:space="preserve"> Enrolment</w:t>
       </w:r>
@@ -13201,7 +13136,6 @@
               </w:rPr>
               <w:t>"</w:t>
             </w:r>
-            <w:proofErr w:type="spellStart"/>
             <w:r>
               <w:rPr>
                 <w:rFonts w:ascii="Segoe UI" w:hAnsi="Segoe UI" w:cs="Segoe UI"/>
@@ -13220,7 +13154,7 @@
                 <w:szCs w:val="21"/>
                 <w:shd w:val="clear" w:color="auto" w:fill="FFFFFF"/>
               </w:rPr>
-              <w:t>lass_</w:t>
+              <w:t>lass_one</w:t>
             </w:r>
             <w:r>
               <w:rPr>
@@ -13230,9 +13164,8 @@
                 <w:szCs w:val="21"/>
                 <w:shd w:val="clear" w:color="auto" w:fill="FFFFFF"/>
               </w:rPr>
-              <w:t>one</w:t>
-            </w:r>
-            <w:proofErr w:type="spellEnd"/>
+              <w:t>", "c</w:t>
+            </w:r>
             <w:r>
               <w:rPr>
                 <w:rFonts w:ascii="Segoe UI" w:hAnsi="Segoe UI" w:cs="Segoe UI"/>
@@ -13241,81 +13174,7 @@
                 <w:szCs w:val="21"/>
                 <w:shd w:val="clear" w:color="auto" w:fill="FFFFFF"/>
               </w:rPr>
-              <w:t>", "</w:t>
-            </w:r>
-            <w:proofErr w:type="spellStart"/>
-            <w:r>
-              <w:rPr>
-                <w:rFonts w:ascii="Segoe UI" w:hAnsi="Segoe UI" w:cs="Segoe UI"/>
-                <w:color w:val="333333"/>
-                <w:sz w:val="21"/>
-                <w:szCs w:val="21"/>
-                <w:shd w:val="clear" w:color="auto" w:fill="FFFFFF"/>
-              </w:rPr>
-              <w:t>c</w:t>
-            </w:r>
-            <w:r>
-              <w:rPr>
-                <w:rFonts w:ascii="Segoe UI" w:hAnsi="Segoe UI" w:cs="Segoe UI"/>
-                <w:color w:val="333333"/>
-                <w:sz w:val="21"/>
-                <w:szCs w:val="21"/>
-                <w:shd w:val="clear" w:color="auto" w:fill="FFFFFF"/>
-              </w:rPr>
-              <w:t>lass_tw</w:t>
-            </w:r>
-            <w:r>
-              <w:rPr>
-                <w:rFonts w:ascii="Segoe UI" w:hAnsi="Segoe UI" w:cs="Segoe UI"/>
-                <w:color w:val="333333"/>
-                <w:sz w:val="21"/>
-                <w:szCs w:val="21"/>
-                <w:shd w:val="clear" w:color="auto" w:fill="FFFFFF"/>
-              </w:rPr>
-              <w:t>o</w:t>
-            </w:r>
-            <w:proofErr w:type="spellEnd"/>
-            <w:r>
-              <w:rPr>
-                <w:rFonts w:ascii="Segoe UI" w:hAnsi="Segoe UI" w:cs="Segoe UI"/>
-                <w:color w:val="333333"/>
-                <w:sz w:val="21"/>
-                <w:szCs w:val="21"/>
-                <w:shd w:val="clear" w:color="auto" w:fill="FFFFFF"/>
-              </w:rPr>
-              <w:t xml:space="preserve">", </w:t>
-            </w:r>
-            <w:r>
-              <w:rPr>
-                <w:rFonts w:ascii="Segoe UI" w:hAnsi="Segoe UI" w:cs="Segoe UI"/>
-                <w:color w:val="333333"/>
-                <w:sz w:val="21"/>
-                <w:szCs w:val="21"/>
-                <w:shd w:val="clear" w:color="auto" w:fill="FFFFFF"/>
-              </w:rPr>
-              <w:t>and “</w:t>
-            </w:r>
-            <w:proofErr w:type="spellStart"/>
-            <w:r>
-              <w:rPr>
-                <w:rFonts w:ascii="Segoe UI" w:hAnsi="Segoe UI" w:cs="Segoe UI"/>
-                <w:color w:val="333333"/>
-                <w:sz w:val="21"/>
-                <w:szCs w:val="21"/>
-                <w:shd w:val="clear" w:color="auto" w:fill="FFFFFF"/>
-              </w:rPr>
-              <w:t>class_three</w:t>
-            </w:r>
-            <w:proofErr w:type="spellEnd"/>
-            <w:r>
-              <w:rPr>
-                <w:rFonts w:ascii="Segoe UI" w:hAnsi="Segoe UI" w:cs="Segoe UI"/>
-                <w:color w:val="333333"/>
-                <w:sz w:val="21"/>
-                <w:szCs w:val="21"/>
-                <w:shd w:val="clear" w:color="auto" w:fill="FFFFFF"/>
-              </w:rPr>
-              <w:t>"</w:t>
+              <w:t>lass_two", and “class_three"</w:t>
             </w:r>
             <w:r>
               <w:rPr>
@@ -13360,6 +13219,9 @@
             <w:pPr>
               <w:cnfStyle w:val="000000100000" w:firstRow="0" w:lastRow="0" w:firstColumn="0" w:lastColumn="0" w:oddVBand="0" w:evenVBand="0" w:oddHBand="1" w:evenHBand="0" w:firstRowFirstColumn="0" w:firstRowLastColumn="0" w:lastRowFirstColumn="0" w:lastRowLastColumn="0"/>
             </w:pPr>
+            <w:r>
+              <w:t>1</w:t>
+            </w:r>
           </w:p>
         </w:tc>
       </w:tr>
@@ -13391,27 +13253,7 @@
                 <w:szCs w:val="21"/>
                 <w:shd w:val="clear" w:color="auto" w:fill="FFFFFF"/>
               </w:rPr>
-              <w:t xml:space="preserve">When adding an </w:t>
-            </w:r>
-            <w:r>
-              <w:rPr>
-                <w:rFonts w:ascii="Segoe UI" w:hAnsi="Segoe UI" w:cs="Segoe UI"/>
-                <w:color w:val="333333"/>
-                <w:sz w:val="21"/>
-                <w:szCs w:val="21"/>
-                <w:shd w:val="clear" w:color="auto" w:fill="FFFFFF"/>
-              </w:rPr>
-              <w:t>enrolment</w:t>
-            </w:r>
-            <w:r>
-              <w:rPr>
-                <w:rFonts w:ascii="Segoe UI" w:hAnsi="Segoe UI" w:cs="Segoe UI"/>
-                <w:color w:val="333333"/>
-                <w:sz w:val="21"/>
-                <w:szCs w:val="21"/>
-                <w:shd w:val="clear" w:color="auto" w:fill="FFFFFF"/>
-              </w:rPr>
-              <w:t>. If the user has selected "student" they get 3 drop-down boxes to select their classes from.</w:t>
+              <w:t>When adding an enrolment. If the user has selected "student" they get 3 drop-down boxes to select their classes from.</w:t>
             </w:r>
             <w:r>
               <w:rPr>
@@ -13446,6 +13288,9 @@
             <w:pPr>
               <w:cnfStyle w:val="000000000000" w:firstRow="0" w:lastRow="0" w:firstColumn="0" w:lastColumn="0" w:oddVBand="0" w:evenVBand="0" w:oddHBand="0" w:evenHBand="0" w:firstRowFirstColumn="0" w:firstRowLastColumn="0" w:lastRowFirstColumn="0" w:lastRowLastColumn="0"/>
             </w:pPr>
+            <w:r>
+              <w:t>1</w:t>
+            </w:r>
           </w:p>
         </w:tc>
       </w:tr>
@@ -13480,27 +13325,7 @@
                 <w:szCs w:val="21"/>
                 <w:shd w:val="clear" w:color="auto" w:fill="FFFFFF"/>
               </w:rPr>
-              <w:t xml:space="preserve">Classes should be displayed on each users </w:t>
-            </w:r>
-            <w:r>
-              <w:rPr>
-                <w:rFonts w:ascii="Segoe UI" w:hAnsi="Segoe UI" w:cs="Segoe UI"/>
-                <w:color w:val="333333"/>
-                <w:sz w:val="21"/>
-                <w:szCs w:val="21"/>
-                <w:shd w:val="clear" w:color="auto" w:fill="FFFFFF"/>
-              </w:rPr>
-              <w:t>‘User Page’</w:t>
-            </w:r>
-            <w:r>
-              <w:rPr>
-                <w:rFonts w:ascii="Segoe UI" w:hAnsi="Segoe UI" w:cs="Segoe UI"/>
-                <w:color w:val="333333"/>
-                <w:sz w:val="21"/>
-                <w:szCs w:val="21"/>
-                <w:shd w:val="clear" w:color="auto" w:fill="FFFFFF"/>
-              </w:rPr>
-              <w:t>.</w:t>
+              <w:t>Classes should be displayed on each users ‘User Page’.</w:t>
             </w:r>
           </w:p>
         </w:tc>
@@ -13525,6 +13350,9 @@
             <w:pPr>
               <w:cnfStyle w:val="000000100000" w:firstRow="0" w:lastRow="0" w:firstColumn="0" w:lastColumn="0" w:oddVBand="0" w:evenVBand="0" w:oddHBand="1" w:evenHBand="0" w:firstRowFirstColumn="0" w:firstRowLastColumn="0" w:lastRowFirstColumn="0" w:lastRowLastColumn="0"/>
             </w:pPr>
+            <w:r>
+              <w:t>1</w:t>
+            </w:r>
           </w:p>
         </w:tc>
       </w:tr>
@@ -13574,6 +13402,9 @@
             <w:pPr>
               <w:cnfStyle w:val="000000000000" w:firstRow="0" w:lastRow="0" w:firstColumn="0" w:lastColumn="0" w:oddVBand="0" w:evenVBand="0" w:oddHBand="0" w:evenHBand="0" w:firstRowFirstColumn="0" w:firstRowLastColumn="0" w:lastRowFirstColumn="0" w:lastRowLastColumn="0"/>
             </w:pPr>
+            <w:r>
+              <w:t>1</w:t>
+            </w:r>
           </w:p>
         </w:tc>
       </w:tr>
@@ -13629,6 +13460,9 @@
             <w:pPr>
               <w:cnfStyle w:val="000000100000" w:firstRow="0" w:lastRow="0" w:firstColumn="0" w:lastColumn="0" w:oddVBand="0" w:evenVBand="0" w:oddHBand="1" w:evenHBand="0" w:firstRowFirstColumn="0" w:firstRowLastColumn="0" w:lastRowFirstColumn="0" w:lastRowLastColumn="0"/>
             </w:pPr>
+            <w:r>
+              <w:t>4</w:t>
+            </w:r>
           </w:p>
         </w:tc>
       </w:tr>
@@ -13770,47 +13604,7 @@
                 <w:szCs w:val="21"/>
                 <w:shd w:val="clear" w:color="auto" w:fill="FFFFFF"/>
               </w:rPr>
-              <w:t>Reorganize and re-display information with a more "easy on the eyes" approach</w:t>
-            </w:r>
-            <w:r>
-              <w:rPr>
-                <w:rFonts w:ascii="Segoe UI" w:hAnsi="Segoe UI" w:cs="Segoe UI"/>
-                <w:color w:val="333333"/>
-                <w:sz w:val="21"/>
-                <w:szCs w:val="21"/>
-                <w:shd w:val="clear" w:color="auto" w:fill="FFFFFF"/>
-              </w:rPr>
-              <w:t xml:space="preserve">. Highlighting </w:t>
-            </w:r>
-            <w:r>
-              <w:rPr>
-                <w:rFonts w:ascii="Segoe UI" w:hAnsi="Segoe UI" w:cs="Segoe UI"/>
-                <w:color w:val="333333"/>
-                <w:sz w:val="21"/>
-                <w:szCs w:val="21"/>
-                <w:shd w:val="clear" w:color="auto" w:fill="FFFFFF"/>
-              </w:rPr>
-              <w:t xml:space="preserve">(figuratively) </w:t>
-            </w:r>
-            <w:r>
-              <w:rPr>
-                <w:rFonts w:ascii="Segoe UI" w:hAnsi="Segoe UI" w:cs="Segoe UI"/>
-                <w:color w:val="333333"/>
-                <w:sz w:val="21"/>
-                <w:szCs w:val="21"/>
-                <w:shd w:val="clear" w:color="auto" w:fill="FFFFFF"/>
-              </w:rPr>
-              <w:t xml:space="preserve">the </w:t>
-            </w:r>
-            <w:r>
-              <w:rPr>
-                <w:rFonts w:ascii="Segoe UI" w:hAnsi="Segoe UI" w:cs="Segoe UI"/>
-                <w:color w:val="333333"/>
-                <w:sz w:val="21"/>
-                <w:szCs w:val="21"/>
-                <w:shd w:val="clear" w:color="auto" w:fill="FFFFFF"/>
-              </w:rPr>
-              <w:t>important information such as medical and dietary requirements.</w:t>
+              <w:t>Reorganize and re-display information with a more "easy on the eyes" approach. Highlighting (figuratively) the important information such as medical and dietary requirements.</w:t>
             </w:r>
           </w:p>
         </w:tc>
@@ -13835,6 +13629,9 @@
             <w:pPr>
               <w:cnfStyle w:val="000000100000" w:firstRow="0" w:lastRow="0" w:firstColumn="0" w:lastColumn="0" w:oddVBand="0" w:evenVBand="0" w:oddHBand="1" w:evenHBand="0" w:firstRowFirstColumn="0" w:firstRowLastColumn="0" w:lastRowFirstColumn="0" w:lastRowLastColumn="0"/>
             </w:pPr>
+            <w:r>
+              <w:t>1</w:t>
+            </w:r>
           </w:p>
         </w:tc>
       </w:tr>
@@ -13888,29 +13685,7 @@
                 <w:szCs w:val="21"/>
                 <w:lang w:eastAsia="en-AU"/>
               </w:rPr>
-              <w:t xml:space="preserve"> unnecessary fields ("</w:t>
-            </w:r>
-            <w:proofErr w:type="spellStart"/>
-            <w:r>
-              <w:rPr>
-                <w:rFonts w:ascii="Segoe UI" w:eastAsia="Times New Roman" w:hAnsi="Segoe UI" w:cs="Segoe UI"/>
-                <w:color w:val="333333"/>
-                <w:sz w:val="21"/>
-                <w:szCs w:val="21"/>
-                <w:lang w:eastAsia="en-AU"/>
-              </w:rPr>
-              <w:t>created","modified</w:t>
-            </w:r>
-            <w:proofErr w:type="spellEnd"/>
-            <w:r>
-              <w:rPr>
-                <w:rFonts w:ascii="Segoe UI" w:eastAsia="Times New Roman" w:hAnsi="Segoe UI" w:cs="Segoe UI"/>
-                <w:color w:val="333333"/>
-                <w:sz w:val="21"/>
-                <w:szCs w:val="21"/>
-                <w:lang w:eastAsia="en-AU"/>
-              </w:rPr>
-              <w:t>")???</w:t>
+              <w:t xml:space="preserve"> unnecessary fields.</w:t>
             </w:r>
           </w:p>
         </w:tc>
@@ -13935,6 +13710,9 @@
             <w:pPr>
               <w:cnfStyle w:val="000000000000" w:firstRow="0" w:lastRow="0" w:firstColumn="0" w:lastColumn="0" w:oddVBand="0" w:evenVBand="0" w:oddHBand="0" w:evenHBand="0" w:firstRowFirstColumn="0" w:firstRowLastColumn="0" w:lastRowFirstColumn="0" w:lastRowLastColumn="0"/>
             </w:pPr>
+            <w:r>
+              <w:t>1</w:t>
+            </w:r>
           </w:p>
         </w:tc>
       </w:tr>
@@ -13988,7 +13766,7 @@
                 <w:szCs w:val="21"/>
                 <w:lang w:eastAsia="en-AU"/>
               </w:rPr>
-              <w:t xml:space="preserve"> along with hyper</w:t>
+              <w:t xml:space="preserve"> </w:t>
             </w:r>
             <w:r>
               <w:rPr>
@@ -13998,7 +13776,27 @@
                 <w:szCs w:val="21"/>
                 <w:lang w:eastAsia="en-AU"/>
               </w:rPr>
-              <w:t>links???</w:t>
+              <w:t>complete</w:t>
+            </w:r>
+            <w:r>
+              <w:rPr>
+                <w:rFonts w:ascii="Segoe UI" w:eastAsia="Times New Roman" w:hAnsi="Segoe UI" w:cs="Segoe UI"/>
+                <w:color w:val="333333"/>
+                <w:sz w:val="21"/>
+                <w:szCs w:val="21"/>
+                <w:lang w:eastAsia="en-AU"/>
+              </w:rPr>
+              <w:t xml:space="preserve"> with hyper</w:t>
+            </w:r>
+            <w:r>
+              <w:rPr>
+                <w:rFonts w:ascii="Segoe UI" w:eastAsia="Times New Roman" w:hAnsi="Segoe UI" w:cs="Segoe UI"/>
+                <w:color w:val="333333"/>
+                <w:sz w:val="21"/>
+                <w:szCs w:val="21"/>
+                <w:lang w:eastAsia="en-AU"/>
+              </w:rPr>
+              <w:t>links to enrolment views.</w:t>
             </w:r>
           </w:p>
         </w:tc>
@@ -14023,6 +13821,9 @@
             <w:pPr>
               <w:cnfStyle w:val="000000100000" w:firstRow="0" w:lastRow="0" w:firstColumn="0" w:lastColumn="0" w:oddVBand="0" w:evenVBand="0" w:oddHBand="1" w:evenHBand="0" w:firstRowFirstColumn="0" w:firstRowLastColumn="0" w:lastRowFirstColumn="0" w:lastRowLastColumn="0"/>
             </w:pPr>
+            <w:r>
+              <w:t>1</w:t>
+            </w:r>
           </w:p>
         </w:tc>
       </w:tr>
@@ -14072,6 +13873,9 @@
             <w:pPr>
               <w:cnfStyle w:val="000000000000" w:firstRow="0" w:lastRow="0" w:firstColumn="0" w:lastColumn="0" w:oddVBand="0" w:evenVBand="0" w:oddHBand="0" w:evenHBand="0" w:firstRowFirstColumn="0" w:firstRowLastColumn="0" w:lastRowFirstColumn="0" w:lastRowLastColumn="0"/>
             </w:pPr>
+            <w:r>
+              <w:t>1</w:t>
+            </w:r>
           </w:p>
         </w:tc>
       </w:tr>
@@ -14127,6 +13931,9 @@
             <w:pPr>
               <w:cnfStyle w:val="000000100000" w:firstRow="0" w:lastRow="0" w:firstColumn="0" w:lastColumn="0" w:oddVBand="0" w:evenVBand="0" w:oddHBand="1" w:evenHBand="0" w:firstRowFirstColumn="0" w:firstRowLastColumn="0" w:lastRowFirstColumn="0" w:lastRowLastColumn="0"/>
             </w:pPr>
+            <w:r>
+              <w:t>4</w:t>
+            </w:r>
           </w:p>
         </w:tc>
       </w:tr>
@@ -14197,7 +14004,7 @@
       <w:rPr>
         <w:noProof/>
       </w:rPr>
-      <w:t>4</w:t>
+      <w:t>13</w:t>
     </w:r>
     <w:r>
       <w:fldChar w:fldCharType="end"/>
@@ -17249,7 +17056,7 @@
 </file>
 
 <file path=customXml/itemProps1.xml><?xml version="1.0" encoding="utf-8"?>
-<ds:datastoreItem xmlns:ds="http://schemas.openxmlformats.org/officeDocument/2006/customXml" ds:itemID="{7EA17E54-D69F-4363-953D-6BB01E6B7722}">
+<ds:datastoreItem xmlns:ds="http://schemas.openxmlformats.org/officeDocument/2006/customXml" ds:itemID="{5DBAB526-4991-4E92-BAED-30BFBA2D9455}">
   <ds:schemaRefs>
     <ds:schemaRef ds:uri="http://schemas.openxmlformats.org/officeDocument/2006/bibliography"/>
   </ds:schemaRefs>

</xml_diff>

<commit_message>
updated Release and sprint plan with story times
</commit_message>
<xml_diff>
--- a/doc/Release and Sprint Plan.docx
+++ b/doc/Release and Sprint Plan.docx
@@ -1,6 +1,6 @@
 
 <file path=word/document.xml><?xml version="1.0" encoding="utf-8"?>
-<w:document xmlns:wpc="http://schemas.microsoft.com/office/word/2010/wordprocessingCanvas" xmlns:mc="http://schemas.openxmlformats.org/markup-compatibility/2006" xmlns:o="urn:schemas-microsoft-com:office:office" xmlns:r="http://schemas.openxmlformats.org/officeDocument/2006/relationships" xmlns:m="http://schemas.openxmlformats.org/officeDocument/2006/math" xmlns:v="urn:schemas-microsoft-com:vml" xmlns:wp14="http://schemas.microsoft.com/office/word/2010/wordprocessingDrawing" xmlns:wp="http://schemas.openxmlformats.org/drawingml/2006/wordprocessingDrawing" xmlns:w10="urn:schemas-microsoft-com:office:word" xmlns:w="http://schemas.openxmlformats.org/wordprocessingml/2006/main" xmlns:w14="http://schemas.microsoft.com/office/word/2010/wordml" xmlns:w15="http://schemas.microsoft.com/office/word/2012/wordml" xmlns:wpg="http://schemas.microsoft.com/office/word/2010/wordprocessingGroup" xmlns:wpi="http://schemas.microsoft.com/office/word/2010/wordprocessingInk" xmlns:wne="http://schemas.microsoft.com/office/word/2006/wordml" xmlns:wps="http://schemas.microsoft.com/office/word/2010/wordprocessingShape" mc:Ignorable="w14 w15 wp14">
+<w:document xmlns:wpc="http://schemas.microsoft.com/office/word/2010/wordprocessingCanvas" xmlns:cx="http://schemas.microsoft.com/office/drawing/2014/chartex" xmlns:cx1="http://schemas.microsoft.com/office/drawing/2015/9/8/chartex" xmlns:cx2="http://schemas.microsoft.com/office/drawing/2015/10/21/chartex" xmlns:cx3="http://schemas.microsoft.com/office/drawing/2016/5/9/chartex" xmlns:cx4="http://schemas.microsoft.com/office/drawing/2016/5/10/chartex" xmlns:cx5="http://schemas.microsoft.com/office/drawing/2016/5/11/chartex" xmlns:mc="http://schemas.openxmlformats.org/markup-compatibility/2006" xmlns:o="urn:schemas-microsoft-com:office:office" xmlns:r="http://schemas.openxmlformats.org/officeDocument/2006/relationships" xmlns:m="http://schemas.openxmlformats.org/officeDocument/2006/math" xmlns:v="urn:schemas-microsoft-com:vml" xmlns:wp14="http://schemas.microsoft.com/office/word/2010/wordprocessingDrawing" xmlns:wp="http://schemas.openxmlformats.org/drawingml/2006/wordprocessingDrawing" xmlns:w10="urn:schemas-microsoft-com:office:word" xmlns:w="http://schemas.openxmlformats.org/wordprocessingml/2006/main" xmlns:w14="http://schemas.microsoft.com/office/word/2010/wordml" xmlns:w15="http://schemas.microsoft.com/office/word/2012/wordml" xmlns:w16se="http://schemas.microsoft.com/office/word/2015/wordml/symex" xmlns:wpg="http://schemas.microsoft.com/office/word/2010/wordprocessingGroup" xmlns:wpi="http://schemas.microsoft.com/office/word/2010/wordprocessingInk" xmlns:wne="http://schemas.microsoft.com/office/word/2006/wordml" xmlns:wps="http://schemas.microsoft.com/office/word/2010/wordprocessingShape" mc:Ignorable="w14 w15 w16se wp14">
   <w:background w:color="FFFFFF"/>
   <w:body>
     <w:p>
@@ -11930,7 +11930,19 @@
         <w:rPr>
           <w:b w:val="0"/>
         </w:rPr>
-        <w:t>ctual Working Hours Committed: 15</w:t>
+        <w:t>c</w:t>
+      </w:r>
+      <w:r>
+        <w:rPr>
+          <w:b w:val="0"/>
+        </w:rPr>
+        <w:t xml:space="preserve">tual Working Hours Committed: </w:t>
+      </w:r>
+      <w:r>
+        <w:rPr>
+          <w:b w:val="0"/>
+        </w:rPr>
+        <w:t>40</w:t>
       </w:r>
       <w:bookmarkStart w:id="25" w:name="_GoBack"/>
       <w:bookmarkEnd w:id="25"/>
@@ -12077,6 +12089,9 @@
             <w:pPr>
               <w:cnfStyle w:val="000000100000" w:firstRow="0" w:lastRow="0" w:firstColumn="0" w:lastColumn="0" w:oddVBand="0" w:evenVBand="0" w:oddHBand="1" w:evenHBand="0" w:firstRowFirstColumn="0" w:firstRowLastColumn="0" w:lastRowFirstColumn="0" w:lastRowLastColumn="0"/>
             </w:pPr>
+            <w:r>
+              <w:t>10</w:t>
+            </w:r>
           </w:p>
         </w:tc>
       </w:tr>
@@ -12126,6 +12141,9 @@
             <w:pPr>
               <w:cnfStyle w:val="000000000000" w:firstRow="0" w:lastRow="0" w:firstColumn="0" w:lastColumn="0" w:oddVBand="0" w:evenVBand="0" w:oddHBand="0" w:evenHBand="0" w:firstRowFirstColumn="0" w:firstRowLastColumn="0" w:lastRowFirstColumn="0" w:lastRowLastColumn="0"/>
             </w:pPr>
+            <w:r>
+              <w:t>2</w:t>
+            </w:r>
           </w:p>
         </w:tc>
       </w:tr>
@@ -12178,6 +12196,9 @@
             <w:pPr>
               <w:cnfStyle w:val="000000100000" w:firstRow="0" w:lastRow="0" w:firstColumn="0" w:lastColumn="0" w:oddVBand="0" w:evenVBand="0" w:oddHBand="1" w:evenHBand="0" w:firstRowFirstColumn="0" w:firstRowLastColumn="0" w:lastRowFirstColumn="0" w:lastRowLastColumn="0"/>
             </w:pPr>
+            <w:r>
+              <w:t>1</w:t>
+            </w:r>
           </w:p>
         </w:tc>
       </w:tr>
@@ -12230,6 +12251,9 @@
             <w:pPr>
               <w:cnfStyle w:val="000000000000" w:firstRow="0" w:lastRow="0" w:firstColumn="0" w:lastColumn="0" w:oddVBand="0" w:evenVBand="0" w:oddHBand="0" w:evenHBand="0" w:firstRowFirstColumn="0" w:firstRowLastColumn="0" w:lastRowFirstColumn="0" w:lastRowLastColumn="0"/>
             </w:pPr>
+            <w:r>
+              <w:t>13</w:t>
+            </w:r>
           </w:p>
         </w:tc>
       </w:tr>
@@ -12370,6 +12394,9 @@
             <w:pPr>
               <w:cnfStyle w:val="000000100000" w:firstRow="0" w:lastRow="0" w:firstColumn="0" w:lastColumn="0" w:oddVBand="0" w:evenVBand="0" w:oddHBand="1" w:evenHBand="0" w:firstRowFirstColumn="0" w:firstRowLastColumn="0" w:lastRowFirstColumn="0" w:lastRowLastColumn="0"/>
             </w:pPr>
+            <w:r>
+              <w:t>5</w:t>
+            </w:r>
           </w:p>
         </w:tc>
       </w:tr>
@@ -12419,6 +12446,9 @@
             <w:pPr>
               <w:cnfStyle w:val="000000000000" w:firstRow="0" w:lastRow="0" w:firstColumn="0" w:lastColumn="0" w:oddVBand="0" w:evenVBand="0" w:oddHBand="0" w:evenHBand="0" w:firstRowFirstColumn="0" w:firstRowLastColumn="0" w:lastRowFirstColumn="0" w:lastRowLastColumn="0"/>
             </w:pPr>
+            <w:r>
+              <w:t>1</w:t>
+            </w:r>
           </w:p>
         </w:tc>
       </w:tr>
@@ -12474,6 +12504,9 @@
             <w:pPr>
               <w:cnfStyle w:val="000000100000" w:firstRow="0" w:lastRow="0" w:firstColumn="0" w:lastColumn="0" w:oddVBand="0" w:evenVBand="0" w:oddHBand="1" w:evenHBand="0" w:firstRowFirstColumn="0" w:firstRowLastColumn="0" w:lastRowFirstColumn="0" w:lastRowLastColumn="0"/>
             </w:pPr>
+            <w:r>
+              <w:t>6</w:t>
+            </w:r>
           </w:p>
         </w:tc>
       </w:tr>
@@ -13956,7 +13989,7 @@
 </file>
 
 <file path=word/endnotes.xml><?xml version="1.0" encoding="utf-8"?>
-<w:endnotes xmlns:wpc="http://schemas.microsoft.com/office/word/2010/wordprocessingCanvas" xmlns:mc="http://schemas.openxmlformats.org/markup-compatibility/2006" xmlns:o="urn:schemas-microsoft-com:office:office" xmlns:r="http://schemas.openxmlformats.org/officeDocument/2006/relationships" xmlns:m="http://schemas.openxmlformats.org/officeDocument/2006/math" xmlns:v="urn:schemas-microsoft-com:vml" xmlns:wp14="http://schemas.microsoft.com/office/word/2010/wordprocessingDrawing" xmlns:wp="http://schemas.openxmlformats.org/drawingml/2006/wordprocessingDrawing" xmlns:w10="urn:schemas-microsoft-com:office:word" xmlns:w="http://schemas.openxmlformats.org/wordprocessingml/2006/main" xmlns:w14="http://schemas.microsoft.com/office/word/2010/wordml" xmlns:w15="http://schemas.microsoft.com/office/word/2012/wordml" xmlns:wpg="http://schemas.microsoft.com/office/word/2010/wordprocessingGroup" xmlns:wpi="http://schemas.microsoft.com/office/word/2010/wordprocessingInk" xmlns:wne="http://schemas.microsoft.com/office/word/2006/wordml" xmlns:wps="http://schemas.microsoft.com/office/word/2010/wordprocessingShape" mc:Ignorable="w14 w15 wp14">
+<w:endnotes xmlns:wpc="http://schemas.microsoft.com/office/word/2010/wordprocessingCanvas" xmlns:cx="http://schemas.microsoft.com/office/drawing/2014/chartex" xmlns:cx1="http://schemas.microsoft.com/office/drawing/2015/9/8/chartex" xmlns:cx2="http://schemas.microsoft.com/office/drawing/2015/10/21/chartex" xmlns:cx3="http://schemas.microsoft.com/office/drawing/2016/5/9/chartex" xmlns:cx4="http://schemas.microsoft.com/office/drawing/2016/5/10/chartex" xmlns:cx5="http://schemas.microsoft.com/office/drawing/2016/5/11/chartex" xmlns:mc="http://schemas.openxmlformats.org/markup-compatibility/2006" xmlns:o="urn:schemas-microsoft-com:office:office" xmlns:r="http://schemas.openxmlformats.org/officeDocument/2006/relationships" xmlns:m="http://schemas.openxmlformats.org/officeDocument/2006/math" xmlns:v="urn:schemas-microsoft-com:vml" xmlns:wp14="http://schemas.microsoft.com/office/word/2010/wordprocessingDrawing" xmlns:wp="http://schemas.openxmlformats.org/drawingml/2006/wordprocessingDrawing" xmlns:w10="urn:schemas-microsoft-com:office:word" xmlns:w="http://schemas.openxmlformats.org/wordprocessingml/2006/main" xmlns:w14="http://schemas.microsoft.com/office/word/2010/wordml" xmlns:w15="http://schemas.microsoft.com/office/word/2012/wordml" xmlns:w16se="http://schemas.microsoft.com/office/word/2015/wordml/symex" xmlns:wpg="http://schemas.microsoft.com/office/word/2010/wordprocessingGroup" xmlns:wpi="http://schemas.microsoft.com/office/word/2010/wordprocessingInk" xmlns:wne="http://schemas.microsoft.com/office/word/2006/wordml" xmlns:wps="http://schemas.microsoft.com/office/word/2010/wordprocessingShape" mc:Ignorable="w14 w15 w16se wp14">
   <w:endnote w:type="separator" w:id="-1">
     <w:p>
       <w:pPr>
@@ -13981,7 +14014,7 @@
 </file>
 
 <file path=word/footer1.xml><?xml version="1.0" encoding="utf-8"?>
-<w:ftr xmlns:wpc="http://schemas.microsoft.com/office/word/2010/wordprocessingCanvas" xmlns:mc="http://schemas.openxmlformats.org/markup-compatibility/2006" xmlns:o="urn:schemas-microsoft-com:office:office" xmlns:r="http://schemas.openxmlformats.org/officeDocument/2006/relationships" xmlns:m="http://schemas.openxmlformats.org/officeDocument/2006/math" xmlns:v="urn:schemas-microsoft-com:vml" xmlns:wp14="http://schemas.microsoft.com/office/word/2010/wordprocessingDrawing" xmlns:wp="http://schemas.openxmlformats.org/drawingml/2006/wordprocessingDrawing" xmlns:w10="urn:schemas-microsoft-com:office:word" xmlns:w="http://schemas.openxmlformats.org/wordprocessingml/2006/main" xmlns:w14="http://schemas.microsoft.com/office/word/2010/wordml" xmlns:w15="http://schemas.microsoft.com/office/word/2012/wordml" xmlns:wpg="http://schemas.microsoft.com/office/word/2010/wordprocessingGroup" xmlns:wpi="http://schemas.microsoft.com/office/word/2010/wordprocessingInk" xmlns:wne="http://schemas.microsoft.com/office/word/2006/wordml" xmlns:wps="http://schemas.microsoft.com/office/word/2010/wordprocessingShape" mc:Ignorable="w14 w15 wp14">
+<w:ftr xmlns:wpc="http://schemas.microsoft.com/office/word/2010/wordprocessingCanvas" xmlns:cx="http://schemas.microsoft.com/office/drawing/2014/chartex" xmlns:cx1="http://schemas.microsoft.com/office/drawing/2015/9/8/chartex" xmlns:cx2="http://schemas.microsoft.com/office/drawing/2015/10/21/chartex" xmlns:cx3="http://schemas.microsoft.com/office/drawing/2016/5/9/chartex" xmlns:cx4="http://schemas.microsoft.com/office/drawing/2016/5/10/chartex" xmlns:cx5="http://schemas.microsoft.com/office/drawing/2016/5/11/chartex" xmlns:mc="http://schemas.openxmlformats.org/markup-compatibility/2006" xmlns:o="urn:schemas-microsoft-com:office:office" xmlns:r="http://schemas.openxmlformats.org/officeDocument/2006/relationships" xmlns:m="http://schemas.openxmlformats.org/officeDocument/2006/math" xmlns:v="urn:schemas-microsoft-com:vml" xmlns:wp14="http://schemas.microsoft.com/office/word/2010/wordprocessingDrawing" xmlns:wp="http://schemas.openxmlformats.org/drawingml/2006/wordprocessingDrawing" xmlns:w10="urn:schemas-microsoft-com:office:word" xmlns:w="http://schemas.openxmlformats.org/wordprocessingml/2006/main" xmlns:w14="http://schemas.microsoft.com/office/word/2010/wordml" xmlns:w15="http://schemas.microsoft.com/office/word/2012/wordml" xmlns:w16se="http://schemas.microsoft.com/office/word/2015/wordml/symex" xmlns:wpg="http://schemas.microsoft.com/office/word/2010/wordprocessingGroup" xmlns:wpi="http://schemas.microsoft.com/office/word/2010/wordprocessingInk" xmlns:wne="http://schemas.microsoft.com/office/word/2006/wordml" xmlns:wps="http://schemas.microsoft.com/office/word/2010/wordprocessingShape" mc:Ignorable="w14 w15 w16se wp14">
   <w:p>
     <w:pPr>
       <w:tabs>
@@ -14023,7 +14056,7 @@
 </file>
 
 <file path=word/footnotes.xml><?xml version="1.0" encoding="utf-8"?>
-<w:footnotes xmlns:wpc="http://schemas.microsoft.com/office/word/2010/wordprocessingCanvas" xmlns:mc="http://schemas.openxmlformats.org/markup-compatibility/2006" xmlns:o="urn:schemas-microsoft-com:office:office" xmlns:r="http://schemas.openxmlformats.org/officeDocument/2006/relationships" xmlns:m="http://schemas.openxmlformats.org/officeDocument/2006/math" xmlns:v="urn:schemas-microsoft-com:vml" xmlns:wp14="http://schemas.microsoft.com/office/word/2010/wordprocessingDrawing" xmlns:wp="http://schemas.openxmlformats.org/drawingml/2006/wordprocessingDrawing" xmlns:w10="urn:schemas-microsoft-com:office:word" xmlns:w="http://schemas.openxmlformats.org/wordprocessingml/2006/main" xmlns:w14="http://schemas.microsoft.com/office/word/2010/wordml" xmlns:w15="http://schemas.microsoft.com/office/word/2012/wordml" xmlns:wpg="http://schemas.microsoft.com/office/word/2010/wordprocessingGroup" xmlns:wpi="http://schemas.microsoft.com/office/word/2010/wordprocessingInk" xmlns:wne="http://schemas.microsoft.com/office/word/2006/wordml" xmlns:wps="http://schemas.microsoft.com/office/word/2010/wordprocessingShape" mc:Ignorable="w14 w15 wp14">
+<w:footnotes xmlns:wpc="http://schemas.microsoft.com/office/word/2010/wordprocessingCanvas" xmlns:cx="http://schemas.microsoft.com/office/drawing/2014/chartex" xmlns:cx1="http://schemas.microsoft.com/office/drawing/2015/9/8/chartex" xmlns:cx2="http://schemas.microsoft.com/office/drawing/2015/10/21/chartex" xmlns:cx3="http://schemas.microsoft.com/office/drawing/2016/5/9/chartex" xmlns:cx4="http://schemas.microsoft.com/office/drawing/2016/5/10/chartex" xmlns:cx5="http://schemas.microsoft.com/office/drawing/2016/5/11/chartex" xmlns:mc="http://schemas.openxmlformats.org/markup-compatibility/2006" xmlns:o="urn:schemas-microsoft-com:office:office" xmlns:r="http://schemas.openxmlformats.org/officeDocument/2006/relationships" xmlns:m="http://schemas.openxmlformats.org/officeDocument/2006/math" xmlns:v="urn:schemas-microsoft-com:vml" xmlns:wp14="http://schemas.microsoft.com/office/word/2010/wordprocessingDrawing" xmlns:wp="http://schemas.openxmlformats.org/drawingml/2006/wordprocessingDrawing" xmlns:w10="urn:schemas-microsoft-com:office:word" xmlns:w="http://schemas.openxmlformats.org/wordprocessingml/2006/main" xmlns:w14="http://schemas.microsoft.com/office/word/2010/wordml" xmlns:w15="http://schemas.microsoft.com/office/word/2012/wordml" xmlns:w16se="http://schemas.microsoft.com/office/word/2015/wordml/symex" xmlns:wpg="http://schemas.microsoft.com/office/word/2010/wordprocessingGroup" xmlns:wpi="http://schemas.microsoft.com/office/word/2010/wordprocessingInk" xmlns:wne="http://schemas.microsoft.com/office/word/2006/wordml" xmlns:wps="http://schemas.microsoft.com/office/word/2010/wordprocessingShape" mc:Ignorable="w14 w15 w16se wp14">
   <w:footnote w:type="separator" w:id="-1">
     <w:p>
       <w:pPr>
@@ -14048,7 +14081,7 @@
 </file>
 
 <file path=word/numbering.xml><?xml version="1.0" encoding="utf-8"?>
-<w:numbering xmlns:wpc="http://schemas.microsoft.com/office/word/2010/wordprocessingCanvas" xmlns:mc="http://schemas.openxmlformats.org/markup-compatibility/2006" xmlns:o="urn:schemas-microsoft-com:office:office" xmlns:r="http://schemas.openxmlformats.org/officeDocument/2006/relationships" xmlns:m="http://schemas.openxmlformats.org/officeDocument/2006/math" xmlns:v="urn:schemas-microsoft-com:vml" xmlns:wp14="http://schemas.microsoft.com/office/word/2010/wordprocessingDrawing" xmlns:wp="http://schemas.openxmlformats.org/drawingml/2006/wordprocessingDrawing" xmlns:w10="urn:schemas-microsoft-com:office:word" xmlns:w="http://schemas.openxmlformats.org/wordprocessingml/2006/main" xmlns:w14="http://schemas.microsoft.com/office/word/2010/wordml" xmlns:w15="http://schemas.microsoft.com/office/word/2012/wordml" xmlns:wpg="http://schemas.microsoft.com/office/word/2010/wordprocessingGroup" xmlns:wpi="http://schemas.microsoft.com/office/word/2010/wordprocessingInk" xmlns:wne="http://schemas.microsoft.com/office/word/2006/wordml" xmlns:wps="http://schemas.microsoft.com/office/word/2010/wordprocessingShape" mc:Ignorable="w14 w15 wp14">
+<w:numbering xmlns:wpc="http://schemas.microsoft.com/office/word/2010/wordprocessingCanvas" xmlns:cx="http://schemas.microsoft.com/office/drawing/2014/chartex" xmlns:cx1="http://schemas.microsoft.com/office/drawing/2015/9/8/chartex" xmlns:cx2="http://schemas.microsoft.com/office/drawing/2015/10/21/chartex" xmlns:cx3="http://schemas.microsoft.com/office/drawing/2016/5/9/chartex" xmlns:cx4="http://schemas.microsoft.com/office/drawing/2016/5/10/chartex" xmlns:cx5="http://schemas.microsoft.com/office/drawing/2016/5/11/chartex" xmlns:mc="http://schemas.openxmlformats.org/markup-compatibility/2006" xmlns:o="urn:schemas-microsoft-com:office:office" xmlns:r="http://schemas.openxmlformats.org/officeDocument/2006/relationships" xmlns:m="http://schemas.openxmlformats.org/officeDocument/2006/math" xmlns:v="urn:schemas-microsoft-com:vml" xmlns:wp14="http://schemas.microsoft.com/office/word/2010/wordprocessingDrawing" xmlns:wp="http://schemas.openxmlformats.org/drawingml/2006/wordprocessingDrawing" xmlns:w10="urn:schemas-microsoft-com:office:word" xmlns:w="http://schemas.openxmlformats.org/wordprocessingml/2006/main" xmlns:w14="http://schemas.microsoft.com/office/word/2010/wordml" xmlns:w15="http://schemas.microsoft.com/office/word/2012/wordml" xmlns:w16se="http://schemas.microsoft.com/office/word/2015/wordml/symex" xmlns:wpg="http://schemas.microsoft.com/office/word/2010/wordprocessingGroup" xmlns:wpi="http://schemas.microsoft.com/office/word/2010/wordprocessingInk" xmlns:wne="http://schemas.microsoft.com/office/word/2006/wordml" xmlns:wps="http://schemas.microsoft.com/office/word/2010/wordprocessingShape" mc:Ignorable="w14 w15 w16se wp14">
   <w:abstractNum w:abstractNumId="0" w15:restartNumberingAfterBreak="0">
     <w:nsid w:val="071E4075"/>
     <w:multiLevelType w:val="hybridMultilevel"/>
@@ -14482,7 +14515,7 @@
 </file>
 
 <file path=word/styles.xml><?xml version="1.0" encoding="utf-8"?>
-<w:styles xmlns:mc="http://schemas.openxmlformats.org/markup-compatibility/2006" xmlns:r="http://schemas.openxmlformats.org/officeDocument/2006/relationships" xmlns:w="http://schemas.openxmlformats.org/wordprocessingml/2006/main" xmlns:w14="http://schemas.microsoft.com/office/word/2010/wordml" xmlns:w15="http://schemas.microsoft.com/office/word/2012/wordml" mc:Ignorable="w14 w15">
+<w:styles xmlns:mc="http://schemas.openxmlformats.org/markup-compatibility/2006" xmlns:r="http://schemas.openxmlformats.org/officeDocument/2006/relationships" xmlns:w="http://schemas.openxmlformats.org/wordprocessingml/2006/main" xmlns:w14="http://schemas.microsoft.com/office/word/2010/wordml" xmlns:w15="http://schemas.microsoft.com/office/word/2012/wordml" xmlns:w16se="http://schemas.microsoft.com/office/word/2015/wordml/symex" mc:Ignorable="w14 w15 w16se">
   <w:docDefaults>
     <w:rPrDefault>
       <w:rPr>
@@ -14499,7 +14532,7 @@
       </w:pPr>
     </w:pPrDefault>
   </w:docDefaults>
-  <w:latentStyles w:defLockedState="0" w:defUIPriority="99" w:defSemiHidden="0" w:defUnhideWhenUsed="0" w:defQFormat="0" w:count="371">
+  <w:latentStyles w:defLockedState="0" w:defUIPriority="99" w:defSemiHidden="0" w:defUnhideWhenUsed="0" w:defQFormat="0" w:count="374">
     <w:lsdException w:name="Normal" w:uiPriority="0" w:qFormat="1"/>
     <w:lsdException w:name="heading 1" w:uiPriority="9" w:qFormat="1"/>
     <w:lsdException w:name="heading 2" w:semiHidden="1" w:uiPriority="9" w:unhideWhenUsed="1" w:qFormat="1"/>
@@ -14605,7 +14638,6 @@
     <w:lsdException w:name="HTML Sample" w:semiHidden="1" w:unhideWhenUsed="1"/>
     <w:lsdException w:name="HTML Typewriter" w:semiHidden="1" w:unhideWhenUsed="1"/>
     <w:lsdException w:name="HTML Variable" w:semiHidden="1" w:unhideWhenUsed="1"/>
-    <w:lsdException w:name="Normal Table" w:semiHidden="1" w:unhideWhenUsed="1"/>
     <w:lsdException w:name="annotation subject" w:semiHidden="1" w:unhideWhenUsed="1"/>
     <w:lsdException w:name="No List" w:semiHidden="1" w:unhideWhenUsed="1"/>
     <w:lsdException w:name="Outline List 1" w:semiHidden="1" w:unhideWhenUsed="1"/>
@@ -14650,7 +14682,6 @@
     <w:lsdException w:name="Table Professional" w:semiHidden="1" w:unhideWhenUsed="1"/>
     <w:lsdException w:name="Table Subtle 1" w:semiHidden="1" w:unhideWhenUsed="1"/>
     <w:lsdException w:name="Table Subtle 2" w:semiHidden="1" w:unhideWhenUsed="1"/>
-    <w:lsdException w:name="Table Web 1" w:semiHidden="1" w:unhideWhenUsed="1"/>
     <w:lsdException w:name="Table Web 2" w:semiHidden="1" w:unhideWhenUsed="1"/>
     <w:lsdException w:name="Table Web 3" w:semiHidden="1" w:unhideWhenUsed="1"/>
     <w:lsdException w:name="Balloon Text" w:semiHidden="1" w:unhideWhenUsed="1"/>
@@ -14871,6 +14902,9 @@
     <w:lsdException w:name="List Table 5 Dark Accent 6" w:uiPriority="50"/>
     <w:lsdException w:name="List Table 6 Colorful Accent 6" w:uiPriority="51"/>
     <w:lsdException w:name="List Table 7 Colorful Accent 6" w:uiPriority="52"/>
+    <w:lsdException w:name="Mention" w:semiHidden="1" w:unhideWhenUsed="1"/>
+    <w:lsdException w:name="Smart Hyperlink" w:semiHidden="1" w:unhideWhenUsed="1"/>
+    <w:lsdException w:name="Hashtag" w:semiHidden="1" w:unhideWhenUsed="1"/>
   </w:latentStyles>
   <w:style w:type="paragraph" w:default="1" w:styleId="Normal">
     <w:name w:val="Normal"/>
@@ -17056,7 +17090,7 @@
 </file>
 
 <file path=customXml/itemProps1.xml><?xml version="1.0" encoding="utf-8"?>
-<ds:datastoreItem xmlns:ds="http://schemas.openxmlformats.org/officeDocument/2006/customXml" ds:itemID="{5DBAB526-4991-4E92-BAED-30BFBA2D9455}">
+<ds:datastoreItem xmlns:ds="http://schemas.openxmlformats.org/officeDocument/2006/customXml" ds:itemID="{7E6EB849-ECFF-4D69-911A-EB76B68A526E}">
   <ds:schemaRefs>
     <ds:schemaRef ds:uri="http://schemas.openxmlformats.org/officeDocument/2006/bibliography"/>
   </ds:schemaRefs>

</xml_diff>